<commit_message>
#Version 0.0.1 - added content to Intended Audience and Reading Suggestions - added content to Product functions - added team members, creation date, and name of the project on the cover
</commit_message>
<xml_diff>
--- a/SoftwareRequirements.docx
+++ b/SoftwareRequirements.docx
@@ -95,11 +95,9 @@
       </w:pPr>
       <w:r>
         <w:rPr>
-          <w:b w:val="1"/>
-          <w:vertAlign w:val="baseline"/>
-          <w:rtl w:val="0"/>
-        </w:rPr>
-        <w:t xml:space="preserve">&lt;Project&gt;</w:t>
+          <w:rtl w:val="0"/>
+        </w:rPr>
+        <w:t xml:space="preserve">Delivery Company</w:t>
       </w:r>
       <w:r>
         <w:rPr>
@@ -176,15 +174,8 @@
         <w:rPr>
           <w:rFonts w:ascii="Arial" w:cs="Arial" w:eastAsia="Arial" w:hAnsi="Arial"/>
           <w:b w:val="1"/>
-          <w:i w:val="0"/>
-          <w:smallCaps w:val="0"/>
-          <w:strike w:val="0"/>
-          <w:color w:val="000000"/>
           <w:sz w:val="28"/>
           <w:szCs w:val="28"/>
-          <w:u w:val="none"/>
-          <w:shd w:fill="auto" w:val="clear"/>
-          <w:vertAlign w:val="baseline"/>
         </w:rPr>
       </w:pPr>
       <w:r>
@@ -202,7 +193,17 @@
           <w:vertAlign w:val="baseline"/>
           <w:rtl w:val="0"/>
         </w:rPr>
-        <w:t xml:space="preserve">Prepared by &lt;author&gt;</w:t>
+        <w:t xml:space="preserve">Prepared by </w:t>
+      </w:r>
+      <w:r>
+        <w:rPr>
+          <w:rFonts w:ascii="Arial" w:cs="Arial" w:eastAsia="Arial" w:hAnsi="Arial"/>
+          <w:b w:val="1"/>
+          <w:sz w:val="28"/>
+          <w:szCs w:val="28"/>
+          <w:rtl w:val="0"/>
+        </w:rPr>
+        <w:t xml:space="preserve">Strimbeanu Mihai</w:t>
       </w:r>
     </w:p>
     <w:p>
@@ -225,33 +226,19 @@
         <w:rPr>
           <w:rFonts w:ascii="Arial" w:cs="Arial" w:eastAsia="Arial" w:hAnsi="Arial"/>
           <w:b w:val="1"/>
-          <w:i w:val="0"/>
-          <w:smallCaps w:val="0"/>
-          <w:strike w:val="0"/>
-          <w:color w:val="000000"/>
           <w:sz w:val="28"/>
           <w:szCs w:val="28"/>
-          <w:u w:val="none"/>
-          <w:shd w:fill="auto" w:val="clear"/>
-          <w:vertAlign w:val="baseline"/>
         </w:rPr>
       </w:pPr>
       <w:r>
         <w:rPr>
           <w:rFonts w:ascii="Arial" w:cs="Arial" w:eastAsia="Arial" w:hAnsi="Arial"/>
           <w:b w:val="1"/>
-          <w:i w:val="0"/>
-          <w:smallCaps w:val="0"/>
-          <w:strike w:val="0"/>
-          <w:color w:val="000000"/>
           <w:sz w:val="28"/>
           <w:szCs w:val="28"/>
-          <w:u w:val="none"/>
-          <w:shd w:fill="auto" w:val="clear"/>
-          <w:vertAlign w:val="baseline"/>
-          <w:rtl w:val="0"/>
-        </w:rPr>
-        <w:t xml:space="preserve">&lt;organization&gt;</w:t>
+          <w:rtl w:val="0"/>
+        </w:rPr>
+        <w:t xml:space="preserve">Gavrila Sebastian</w:t>
       </w:r>
     </w:p>
     <w:p>
@@ -274,6 +261,88 @@
         <w:rPr>
           <w:rFonts w:ascii="Arial" w:cs="Arial" w:eastAsia="Arial" w:hAnsi="Arial"/>
           <w:b w:val="1"/>
+          <w:sz w:val="28"/>
+          <w:szCs w:val="28"/>
+        </w:rPr>
+      </w:pPr>
+      <w:r>
+        <w:rPr>
+          <w:rFonts w:ascii="Arial" w:cs="Arial" w:eastAsia="Arial" w:hAnsi="Arial"/>
+          <w:b w:val="1"/>
+          <w:sz w:val="28"/>
+          <w:szCs w:val="28"/>
+          <w:rtl w:val="0"/>
+        </w:rPr>
+        <w:t xml:space="preserve">Sbaroi Ionut-Alexandru</w:t>
+      </w:r>
+    </w:p>
+    <w:p>
+      <w:pPr>
+        <w:keepNext w:val="0"/>
+        <w:keepLines w:val="0"/>
+        <w:pageBreakBefore w:val="0"/>
+        <w:widowControl w:val="1"/>
+        <w:pBdr>
+          <w:top w:space="0" w:sz="0" w:val="nil"/>
+          <w:left w:space="0" w:sz="0" w:val="nil"/>
+          <w:bottom w:space="0" w:sz="0" w:val="nil"/>
+          <w:right w:space="0" w:sz="0" w:val="nil"/>
+          <w:between w:space="0" w:sz="0" w:val="nil"/>
+        </w:pBdr>
+        <w:shd w:fill="auto" w:val="clear"/>
+        <w:spacing w:after="720" w:before="240" w:line="240" w:lineRule="auto"/>
+        <w:ind w:left="0" w:right="0" w:firstLine="0"/>
+        <w:jc w:val="right"/>
+        <w:rPr>
+          <w:rFonts w:ascii="Arial" w:cs="Arial" w:eastAsia="Arial" w:hAnsi="Arial"/>
+          <w:b w:val="1"/>
+          <w:i w:val="0"/>
+          <w:smallCaps w:val="0"/>
+          <w:strike w:val="0"/>
+          <w:color w:val="000000"/>
+          <w:sz w:val="28"/>
+          <w:szCs w:val="28"/>
+          <w:u w:val="none"/>
+          <w:shd w:fill="auto" w:val="clear"/>
+          <w:vertAlign w:val="baseline"/>
+        </w:rPr>
+      </w:pPr>
+      <w:r>
+        <w:rPr>
+          <w:rFonts w:ascii="Arial" w:cs="Arial" w:eastAsia="Arial" w:hAnsi="Arial"/>
+          <w:b w:val="1"/>
+          <w:sz w:val="28"/>
+          <w:szCs w:val="28"/>
+          <w:rtl w:val="0"/>
+        </w:rPr>
+        <w:t xml:space="preserve">MSA SRL</w:t>
+      </w:r>
+      <w:r>
+        <w:rPr>
+          <w:rtl w:val="0"/>
+        </w:rPr>
+      </w:r>
+    </w:p>
+    <w:p>
+      <w:pPr>
+        <w:keepNext w:val="0"/>
+        <w:keepLines w:val="0"/>
+        <w:pageBreakBefore w:val="0"/>
+        <w:widowControl w:val="1"/>
+        <w:pBdr>
+          <w:top w:space="0" w:sz="0" w:val="nil"/>
+          <w:left w:space="0" w:sz="0" w:val="nil"/>
+          <w:bottom w:space="0" w:sz="0" w:val="nil"/>
+          <w:right w:space="0" w:sz="0" w:val="nil"/>
+          <w:between w:space="0" w:sz="0" w:val="nil"/>
+        </w:pBdr>
+        <w:shd w:fill="auto" w:val="clear"/>
+        <w:spacing w:after="720" w:before="240" w:line="240" w:lineRule="auto"/>
+        <w:ind w:left="0" w:right="0" w:firstLine="0"/>
+        <w:jc w:val="right"/>
+        <w:rPr>
+          <w:rFonts w:ascii="Arial" w:cs="Arial" w:eastAsia="Arial" w:hAnsi="Arial"/>
+          <w:b w:val="1"/>
           <w:i w:val="0"/>
           <w:smallCaps w:val="0"/>
           <w:strike w:val="0"/>
@@ -295,18 +364,16 @@
         <w:rPr>
           <w:rFonts w:ascii="Arial" w:cs="Arial" w:eastAsia="Arial" w:hAnsi="Arial"/>
           <w:b w:val="1"/>
-          <w:i w:val="0"/>
-          <w:smallCaps w:val="0"/>
-          <w:strike w:val="0"/>
-          <w:color w:val="000000"/>
           <w:sz w:val="28"/>
           <w:szCs w:val="28"/>
-          <w:u w:val="none"/>
-          <w:shd w:fill="auto" w:val="clear"/>
-          <w:vertAlign w:val="baseline"/>
-          <w:rtl w:val="0"/>
-        </w:rPr>
-        <w:t xml:space="preserve">&lt;date created&gt;</w:t>
+          <w:rtl w:val="0"/>
+        </w:rPr>
+        <w:t xml:space="preserve">12/3/2024</w:t>
+      </w:r>
+      <w:r>
+        <w:rPr>
+          <w:rtl w:val="0"/>
+        </w:rPr>
       </w:r>
     </w:p>
     <w:p>
@@ -3555,6 +3622,12 @@
               <w:rPr>
                 <w:rtl w:val="0"/>
               </w:rPr>
+              <w:t xml:space="preserve">Sbaroi Ionut-Alexandru</w:t>
+            </w:r>
+            <w:r>
+              <w:rPr>
+                <w:rtl w:val="0"/>
+              </w:rPr>
             </w:r>
           </w:p>
         </w:tc>
@@ -3571,6 +3644,66 @@
               <w:rPr>
                 <w:vertAlign w:val="baseline"/>
               </w:rPr>
+            </w:pPr>
+            <w:r>
+              <w:rPr>
+                <w:rtl w:val="0"/>
+              </w:rPr>
+              <w:t xml:space="preserve">12/3/2024</w:t>
+            </w:r>
+            <w:r>
+              <w:rPr>
+                <w:rtl w:val="0"/>
+              </w:rPr>
+            </w:r>
+          </w:p>
+        </w:tc>
+        <w:tc>
+          <w:tcPr>
+            <w:tcBorders>
+              <w:top w:color="000000" w:space="0" w:sz="0" w:val="nil"/>
+            </w:tcBorders>
+            <w:vAlign w:val="top"/>
+          </w:tcPr>
+          <w:p>
+            <w:pPr>
+              <w:spacing w:after="40" w:before="40" w:lineRule="auto"/>
+              <w:ind w:left="0" w:firstLine="0"/>
+              <w:rPr/>
+            </w:pPr>
+            <w:r>
+              <w:rPr>
+                <w:rtl w:val="0"/>
+              </w:rPr>
+              <w:t xml:space="preserve">- added content to </w:t>
+            </w:r>
+            <w:r>
+              <w:rPr>
+                <w:rtl w:val="0"/>
+              </w:rPr>
+              <w:t xml:space="preserve">Intended Audience and Reading Suggestions</w:t>
+              <w:br w:type="textWrapping"/>
+              <w:t xml:space="preserve">- added content to Product functions</w:t>
+            </w:r>
+          </w:p>
+          <w:p>
+            <w:pPr>
+              <w:spacing w:after="40" w:before="40" w:lineRule="auto"/>
+              <w:ind w:left="0" w:firstLine="0"/>
+              <w:rPr/>
+            </w:pPr>
+            <w:r>
+              <w:rPr>
+                <w:rtl w:val="0"/>
+              </w:rPr>
+              <w:t xml:space="preserve">- added team members, creation date, and name of the project on the cover</w:t>
+            </w:r>
+          </w:p>
+          <w:p>
+            <w:pPr>
+              <w:spacing w:after="40" w:before="40" w:lineRule="auto"/>
+              <w:ind w:left="0" w:firstLine="0"/>
+              <w:rPr/>
             </w:pPr>
             <w:r>
               <w:rPr>
@@ -3597,23 +3730,8 @@
               <w:rPr>
                 <w:rtl w:val="0"/>
               </w:rPr>
+              <w:t xml:space="preserve">0.0.1</w:t>
             </w:r>
-          </w:p>
-        </w:tc>
-        <w:tc>
-          <w:tcPr>
-            <w:tcBorders>
-              <w:top w:color="000000" w:space="0" w:sz="0" w:val="nil"/>
-            </w:tcBorders>
-            <w:vAlign w:val="top"/>
-          </w:tcPr>
-          <w:p>
-            <w:pPr>
-              <w:spacing w:after="40" w:before="40" w:lineRule="auto"/>
-              <w:rPr>
-                <w:vertAlign w:val="baseline"/>
-              </w:rPr>
-            </w:pPr>
             <w:r>
               <w:rPr>
                 <w:rtl w:val="0"/>
@@ -3966,16 +4084,8 @@
         <w:jc w:val="left"/>
         <w:rPr>
           <w:rFonts w:ascii="Arial" w:cs="Arial" w:eastAsia="Arial" w:hAnsi="Arial"/>
-          <w:b w:val="0"/>
-          <w:i w:val="1"/>
-          <w:smallCaps w:val="0"/>
-          <w:strike w:val="0"/>
-          <w:color w:val="000000"/>
-          <w:sz w:val="22"/>
-          <w:szCs w:val="22"/>
-          <w:u w:val="none"/>
-          <w:shd w:fill="auto" w:val="clear"/>
-          <w:vertAlign w:val="baseline"/>
+          <w:sz w:val="22"/>
+          <w:szCs w:val="22"/>
         </w:rPr>
       </w:pPr>
       <w:bookmarkStart w:colFirst="0" w:colLast="0" w:name="_3dy6vkm" w:id="6"/>
@@ -3983,19 +4093,235 @@
       <w:r>
         <w:rPr>
           <w:rFonts w:ascii="Arial" w:cs="Arial" w:eastAsia="Arial" w:hAnsi="Arial"/>
-          <w:b w:val="0"/>
-          <w:i w:val="1"/>
-          <w:smallCaps w:val="0"/>
-          <w:strike w:val="0"/>
-          <w:color w:val="000000"/>
-          <w:sz w:val="22"/>
-          <w:szCs w:val="22"/>
-          <w:u w:val="none"/>
-          <w:shd w:fill="auto" w:val="clear"/>
-          <w:vertAlign w:val="baseline"/>
-          <w:rtl w:val="0"/>
-        </w:rPr>
-        <w:t xml:space="preserve">&lt;Describe the different types of reader that the document is intended for, such as developers, project managers, marketing staff, users, testers, and documentation writers. Describe what the rest of this SRS contains and how it is organized. Suggest a sequence for reading the document, beginning with the overview sections and proceeding through the sections that are most pertinent to each reader type.&gt;</w:t>
+          <w:sz w:val="22"/>
+          <w:szCs w:val="22"/>
+          <w:rtl w:val="0"/>
+        </w:rPr>
+        <w:t xml:space="preserve">Types of Readers: </w:t>
+      </w:r>
+    </w:p>
+    <w:p>
+      <w:pPr>
+        <w:keepNext w:val="0"/>
+        <w:keepLines w:val="0"/>
+        <w:pageBreakBefore w:val="0"/>
+        <w:widowControl w:val="1"/>
+        <w:pBdr>
+          <w:top w:space="0" w:sz="0" w:val="nil"/>
+          <w:left w:space="0" w:sz="0" w:val="nil"/>
+          <w:bottom w:space="0" w:sz="0" w:val="nil"/>
+          <w:right w:space="0" w:sz="0" w:val="nil"/>
+          <w:between w:space="0" w:sz="0" w:val="nil"/>
+        </w:pBdr>
+        <w:shd w:fill="auto" w:val="clear"/>
+        <w:spacing w:after="0" w:before="0" w:line="240" w:lineRule="auto"/>
+        <w:ind w:left="0" w:right="0" w:firstLine="720"/>
+        <w:jc w:val="left"/>
+        <w:rPr>
+          <w:rFonts w:ascii="Arial" w:cs="Arial" w:eastAsia="Arial" w:hAnsi="Arial"/>
+          <w:i w:val="1"/>
+          <w:sz w:val="22"/>
+          <w:szCs w:val="22"/>
+        </w:rPr>
+      </w:pPr>
+      <w:bookmarkStart w:colFirst="0" w:colLast="0" w:name="_73q9laumijkx" w:id="7"/>
+      <w:bookmarkEnd w:id="7"/>
+      <w:r>
+        <w:rPr>
+          <w:rFonts w:ascii="Arial" w:cs="Arial" w:eastAsia="Arial" w:hAnsi="Arial"/>
+          <w:i w:val="1"/>
+          <w:sz w:val="22"/>
+          <w:szCs w:val="22"/>
+          <w:rtl w:val="0"/>
+        </w:rPr>
+        <w:t xml:space="preserve">-Developers: Developers will be interested in the detailed technical specifications, including system architecture, database design, and API documentation. </w:t>
+      </w:r>
+    </w:p>
+    <w:p>
+      <w:pPr>
+        <w:keepNext w:val="0"/>
+        <w:keepLines w:val="0"/>
+        <w:pageBreakBefore w:val="0"/>
+        <w:widowControl w:val="1"/>
+        <w:pBdr>
+          <w:top w:space="0" w:sz="0" w:val="nil"/>
+          <w:left w:space="0" w:sz="0" w:val="nil"/>
+          <w:bottom w:space="0" w:sz="0" w:val="nil"/>
+          <w:right w:space="0" w:sz="0" w:val="nil"/>
+          <w:between w:space="0" w:sz="0" w:val="nil"/>
+        </w:pBdr>
+        <w:shd w:fill="auto" w:val="clear"/>
+        <w:spacing w:after="0" w:before="0" w:line="240" w:lineRule="auto"/>
+        <w:ind w:left="0" w:right="0" w:firstLine="720"/>
+        <w:jc w:val="left"/>
+        <w:rPr>
+          <w:rFonts w:ascii="Arial" w:cs="Arial" w:eastAsia="Arial" w:hAnsi="Arial"/>
+          <w:i w:val="1"/>
+          <w:sz w:val="22"/>
+          <w:szCs w:val="22"/>
+        </w:rPr>
+      </w:pPr>
+      <w:bookmarkStart w:colFirst="0" w:colLast="0" w:name="_9sxhy3o0azuw" w:id="8"/>
+      <w:bookmarkEnd w:id="8"/>
+      <w:r>
+        <w:rPr>
+          <w:rFonts w:ascii="Arial" w:cs="Arial" w:eastAsia="Arial" w:hAnsi="Arial"/>
+          <w:i w:val="1"/>
+          <w:sz w:val="22"/>
+          <w:szCs w:val="22"/>
+          <w:rtl w:val="0"/>
+        </w:rPr>
+        <w:t xml:space="preserve">-Marketing Staff: Marketing staff may be interested in the high-level features and functionalities of the software  to better grasp its market positioning and potential customer benefits. </w:t>
+      </w:r>
+    </w:p>
+    <w:p>
+      <w:pPr>
+        <w:keepNext w:val="0"/>
+        <w:keepLines w:val="0"/>
+        <w:pageBreakBefore w:val="0"/>
+        <w:widowControl w:val="1"/>
+        <w:pBdr>
+          <w:top w:space="0" w:sz="0" w:val="nil"/>
+          <w:left w:space="0" w:sz="0" w:val="nil"/>
+          <w:bottom w:space="0" w:sz="0" w:val="nil"/>
+          <w:right w:space="0" w:sz="0" w:val="nil"/>
+          <w:between w:space="0" w:sz="0" w:val="nil"/>
+        </w:pBdr>
+        <w:shd w:fill="auto" w:val="clear"/>
+        <w:spacing w:after="0" w:before="0" w:line="240" w:lineRule="auto"/>
+        <w:ind w:left="0" w:right="0" w:firstLine="720"/>
+        <w:jc w:val="left"/>
+        <w:rPr>
+          <w:rFonts w:ascii="Arial" w:cs="Arial" w:eastAsia="Arial" w:hAnsi="Arial"/>
+          <w:i w:val="1"/>
+          <w:sz w:val="22"/>
+          <w:szCs w:val="22"/>
+        </w:rPr>
+      </w:pPr>
+      <w:bookmarkStart w:colFirst="0" w:colLast="0" w:name="_ae5dhcraharz" w:id="9"/>
+      <w:bookmarkEnd w:id="9"/>
+      <w:r>
+        <w:rPr>
+          <w:rFonts w:ascii="Arial" w:cs="Arial" w:eastAsia="Arial" w:hAnsi="Arial"/>
+          <w:i w:val="1"/>
+          <w:sz w:val="22"/>
+          <w:szCs w:val="22"/>
+          <w:rtl w:val="0"/>
+        </w:rPr>
+        <w:t xml:space="preserve">-Users: Users will want to know how to interact with the system, including user authentication, order placement, and tracking functionalities. </w:t>
+      </w:r>
+    </w:p>
+    <w:p>
+      <w:pPr>
+        <w:keepNext w:val="0"/>
+        <w:keepLines w:val="0"/>
+        <w:pageBreakBefore w:val="0"/>
+        <w:widowControl w:val="1"/>
+        <w:pBdr>
+          <w:top w:space="0" w:sz="0" w:val="nil"/>
+          <w:left w:space="0" w:sz="0" w:val="nil"/>
+          <w:bottom w:space="0" w:sz="0" w:val="nil"/>
+          <w:right w:space="0" w:sz="0" w:val="nil"/>
+          <w:between w:space="0" w:sz="0" w:val="nil"/>
+        </w:pBdr>
+        <w:shd w:fill="auto" w:val="clear"/>
+        <w:spacing w:after="0" w:before="0" w:line="240" w:lineRule="auto"/>
+        <w:ind w:left="0" w:right="0" w:firstLine="720"/>
+        <w:jc w:val="left"/>
+        <w:rPr>
+          <w:rFonts w:ascii="Arial" w:cs="Arial" w:eastAsia="Arial" w:hAnsi="Arial"/>
+          <w:i w:val="1"/>
+          <w:sz w:val="22"/>
+          <w:szCs w:val="22"/>
+        </w:rPr>
+      </w:pPr>
+      <w:bookmarkStart w:colFirst="0" w:colLast="0" w:name="_4jud0bvu1ydo" w:id="10"/>
+      <w:bookmarkEnd w:id="10"/>
+      <w:r>
+        <w:rPr>
+          <w:rFonts w:ascii="Arial" w:cs="Arial" w:eastAsia="Arial" w:hAnsi="Arial"/>
+          <w:i w:val="1"/>
+          <w:sz w:val="22"/>
+          <w:szCs w:val="22"/>
+          <w:rtl w:val="0"/>
+        </w:rPr>
+        <w:t xml:space="preserve">-Testers: Testers will look for detailed functional and non-functional requirements to create test cases and ensure the software meets the specified criteria.</w:t>
+      </w:r>
+    </w:p>
+    <w:p>
+      <w:pPr>
+        <w:keepNext w:val="0"/>
+        <w:keepLines w:val="0"/>
+        <w:pageBreakBefore w:val="0"/>
+        <w:widowControl w:val="1"/>
+        <w:pBdr>
+          <w:top w:space="0" w:sz="0" w:val="nil"/>
+          <w:left w:space="0" w:sz="0" w:val="nil"/>
+          <w:bottom w:space="0" w:sz="0" w:val="nil"/>
+          <w:right w:space="0" w:sz="0" w:val="nil"/>
+          <w:between w:space="0" w:sz="0" w:val="nil"/>
+        </w:pBdr>
+        <w:shd w:fill="auto" w:val="clear"/>
+        <w:spacing w:after="0" w:before="0" w:line="240" w:lineRule="auto"/>
+        <w:ind w:left="0" w:right="0" w:firstLine="720"/>
+        <w:jc w:val="left"/>
+        <w:rPr>
+          <w:rFonts w:ascii="Arial" w:cs="Arial" w:eastAsia="Arial" w:hAnsi="Arial"/>
+          <w:i w:val="1"/>
+          <w:sz w:val="22"/>
+          <w:szCs w:val="22"/>
+        </w:rPr>
+      </w:pPr>
+      <w:bookmarkStart w:colFirst="0" w:colLast="0" w:name="_nc7p1sji2wbk" w:id="11"/>
+      <w:bookmarkEnd w:id="11"/>
+      <w:r>
+        <w:rPr>
+          <w:rtl w:val="0"/>
+        </w:rPr>
+      </w:r>
+    </w:p>
+    <w:p>
+      <w:pPr>
+        <w:keepNext w:val="0"/>
+        <w:keepLines w:val="0"/>
+        <w:pageBreakBefore w:val="0"/>
+        <w:widowControl w:val="1"/>
+        <w:pBdr>
+          <w:top w:space="0" w:sz="0" w:val="nil"/>
+          <w:left w:space="0" w:sz="0" w:val="nil"/>
+          <w:bottom w:space="0" w:sz="0" w:val="nil"/>
+          <w:right w:space="0" w:sz="0" w:val="nil"/>
+          <w:between w:space="0" w:sz="0" w:val="nil"/>
+        </w:pBdr>
+        <w:shd w:fill="auto" w:val="clear"/>
+        <w:spacing w:after="0" w:before="0" w:line="240" w:lineRule="auto"/>
+        <w:ind w:left="0" w:right="0" w:firstLine="720"/>
+        <w:jc w:val="left"/>
+        <w:rPr>
+          <w:rFonts w:ascii="Arial" w:cs="Arial" w:eastAsia="Arial" w:hAnsi="Arial"/>
+          <w:i w:val="1"/>
+          <w:sz w:val="22"/>
+          <w:szCs w:val="22"/>
+          <w:highlight w:val="white"/>
+        </w:rPr>
+      </w:pPr>
+      <w:bookmarkStart w:colFirst="0" w:colLast="0" w:name="_hhcnvv6fl39m" w:id="12"/>
+      <w:bookmarkEnd w:id="12"/>
+      <w:r>
+        <w:rPr>
+          <w:rFonts w:ascii="Arial" w:cs="Arial" w:eastAsia="Arial" w:hAnsi="Arial"/>
+          <w:i w:val="1"/>
+          <w:sz w:val="22"/>
+          <w:szCs w:val="22"/>
+          <w:highlight w:val="white"/>
+          <w:rtl w:val="0"/>
+        </w:rPr>
+        <w:t xml:space="preserve">The SRS provides a detailed look into the Courier Management System. It covers everything from its scope, functional and non-functional requirements, system architecture, user roles, and security considerations. Additionally, you'll find in-depth descriptions of system behaviors, interfaces, and data requirements within the SRS.</w:t>
+      </w:r>
+      <w:r>
+        <w:rPr>
+          <w:rtl w:val="0"/>
+        </w:rPr>
       </w:r>
     </w:p>
     <w:p>
@@ -4053,8 +4379,8 @@
           <w:vertAlign w:val="baseline"/>
         </w:rPr>
       </w:pPr>
-      <w:bookmarkStart w:colFirst="0" w:colLast="0" w:name="_1t3h5sf" w:id="7"/>
-      <w:bookmarkEnd w:id="7"/>
+      <w:bookmarkStart w:colFirst="0" w:colLast="0" w:name="_1t3h5sf" w:id="13"/>
+      <w:bookmarkEnd w:id="13"/>
       <w:r>
         <w:rPr>
           <w:rFonts w:ascii="Arial" w:cs="Arial" w:eastAsia="Arial" w:hAnsi="Arial"/>
@@ -4128,8 +4454,8 @@
           <w:vertAlign w:val="baseline"/>
         </w:rPr>
       </w:pPr>
-      <w:bookmarkStart w:colFirst="0" w:colLast="0" w:name="_4d34og8" w:id="8"/>
-      <w:bookmarkEnd w:id="8"/>
+      <w:bookmarkStart w:colFirst="0" w:colLast="0" w:name="_4d34og8" w:id="14"/>
+      <w:bookmarkEnd w:id="14"/>
       <w:r>
         <w:rPr>
           <w:rFonts w:ascii="Arial" w:cs="Arial" w:eastAsia="Arial" w:hAnsi="Arial"/>
@@ -4182,8 +4508,8 @@
         <w:ind w:left="0" w:firstLine="0"/>
         <w:rPr/>
       </w:pPr>
-      <w:bookmarkStart w:colFirst="0" w:colLast="0" w:name="_2s8eyo1" w:id="9"/>
-      <w:bookmarkEnd w:id="9"/>
+      <w:bookmarkStart w:colFirst="0" w:colLast="0" w:name="_2s8eyo1" w:id="15"/>
+      <w:bookmarkEnd w:id="15"/>
       <w:r>
         <w:rPr>
           <w:b w:val="1"/>
@@ -4229,8 +4555,8 @@
           <w:vertAlign w:val="baseline"/>
         </w:rPr>
       </w:pPr>
-      <w:bookmarkStart w:colFirst="0" w:colLast="0" w:name="_17dp8vu" w:id="10"/>
-      <w:bookmarkEnd w:id="10"/>
+      <w:bookmarkStart w:colFirst="0" w:colLast="0" w:name="_17dp8vu" w:id="16"/>
+      <w:bookmarkEnd w:id="16"/>
       <w:r>
         <w:rPr>
           <w:rFonts w:ascii="Arial" w:cs="Arial" w:eastAsia="Arial" w:hAnsi="Arial"/>
@@ -4271,6 +4597,496 @@
         <w:rPr>
           <w:rtl w:val="0"/>
         </w:rPr>
+      </w:r>
+    </w:p>
+    <w:p>
+      <w:pPr>
+        <w:rPr>
+          <w:rFonts w:ascii="Arial" w:cs="Arial" w:eastAsia="Arial" w:hAnsi="Arial"/>
+          <w:i w:val="1"/>
+          <w:sz w:val="22"/>
+          <w:szCs w:val="22"/>
+        </w:rPr>
+      </w:pPr>
+      <w:bookmarkStart w:colFirst="0" w:colLast="0" w:name="_3rdcrjn" w:id="17"/>
+      <w:bookmarkEnd w:id="17"/>
+      <w:r>
+        <w:rPr>
+          <w:rFonts w:ascii="Arial" w:cs="Arial" w:eastAsia="Arial" w:hAnsi="Arial"/>
+          <w:i w:val="1"/>
+          <w:sz w:val="22"/>
+          <w:szCs w:val="22"/>
+          <w:u w:val="single"/>
+          <w:rtl w:val="0"/>
+        </w:rPr>
+        <w:t xml:space="preserve">User Authentication and Access Control:</w:t>
+      </w:r>
+      <w:r>
+        <w:rPr>
+          <w:rtl w:val="0"/>
+        </w:rPr>
+      </w:r>
+    </w:p>
+    <w:p>
+      <w:pPr>
+        <w:ind w:firstLine="720"/>
+        <w:rPr>
+          <w:rFonts w:ascii="Arial" w:cs="Arial" w:eastAsia="Arial" w:hAnsi="Arial"/>
+          <w:i w:val="1"/>
+          <w:sz w:val="22"/>
+          <w:szCs w:val="22"/>
+        </w:rPr>
+      </w:pPr>
+      <w:bookmarkStart w:colFirst="0" w:colLast="0" w:name="_3rdcrjn" w:id="17"/>
+      <w:bookmarkEnd w:id="17"/>
+      <w:r>
+        <w:rPr>
+          <w:rFonts w:ascii="Arial" w:cs="Arial" w:eastAsia="Arial" w:hAnsi="Arial"/>
+          <w:i w:val="1"/>
+          <w:sz w:val="22"/>
+          <w:szCs w:val="22"/>
+          <w:rtl w:val="0"/>
+        </w:rPr>
+        <w:t xml:space="preserve">-Users can log in with a username and password.</w:t>
+      </w:r>
+    </w:p>
+    <w:p>
+      <w:pPr>
+        <w:ind w:firstLine="720"/>
+        <w:rPr>
+          <w:rFonts w:ascii="Arial" w:cs="Arial" w:eastAsia="Arial" w:hAnsi="Arial"/>
+          <w:i w:val="1"/>
+          <w:sz w:val="22"/>
+          <w:szCs w:val="22"/>
+        </w:rPr>
+      </w:pPr>
+      <w:bookmarkStart w:colFirst="0" w:colLast="0" w:name="_3rdcrjn" w:id="17"/>
+      <w:bookmarkEnd w:id="17"/>
+      <w:r>
+        <w:rPr>
+          <w:rFonts w:ascii="Arial" w:cs="Arial" w:eastAsia="Arial" w:hAnsi="Arial"/>
+          <w:i w:val="1"/>
+          <w:sz w:val="22"/>
+          <w:szCs w:val="22"/>
+          <w:rtl w:val="0"/>
+        </w:rPr>
+        <w:t xml:space="preserve">-Different user roles (Administrator, Client, Courier) have distinct access privileges.</w:t>
+      </w:r>
+    </w:p>
+    <w:p>
+      <w:pPr>
+        <w:ind w:left="0" w:firstLine="0"/>
+        <w:rPr>
+          <w:rFonts w:ascii="Arial" w:cs="Arial" w:eastAsia="Arial" w:hAnsi="Arial"/>
+          <w:i w:val="1"/>
+          <w:sz w:val="22"/>
+          <w:szCs w:val="22"/>
+        </w:rPr>
+      </w:pPr>
+      <w:bookmarkStart w:colFirst="0" w:colLast="0" w:name="_v4bz8smx692m" w:id="18"/>
+      <w:bookmarkEnd w:id="18"/>
+      <w:r>
+        <w:rPr>
+          <w:rtl w:val="0"/>
+        </w:rPr>
+      </w:r>
+    </w:p>
+    <w:p>
+      <w:pPr>
+        <w:ind w:left="0" w:firstLine="0"/>
+        <w:rPr>
+          <w:rFonts w:ascii="Arial" w:cs="Arial" w:eastAsia="Arial" w:hAnsi="Arial"/>
+          <w:i w:val="1"/>
+          <w:sz w:val="22"/>
+          <w:szCs w:val="22"/>
+        </w:rPr>
+      </w:pPr>
+      <w:bookmarkStart w:colFirst="0" w:colLast="0" w:name="_3rdcrjn" w:id="17"/>
+      <w:bookmarkEnd w:id="17"/>
+      <w:r>
+        <w:rPr>
+          <w:rFonts w:ascii="Arial" w:cs="Arial" w:eastAsia="Arial" w:hAnsi="Arial"/>
+          <w:i w:val="1"/>
+          <w:sz w:val="22"/>
+          <w:szCs w:val="22"/>
+          <w:u w:val="single"/>
+          <w:rtl w:val="0"/>
+        </w:rPr>
+        <w:t xml:space="preserve">Order Management:</w:t>
+      </w:r>
+      <w:r>
+        <w:rPr>
+          <w:rtl w:val="0"/>
+        </w:rPr>
+      </w:r>
+    </w:p>
+    <w:p>
+      <w:pPr>
+        <w:ind w:firstLine="720"/>
+        <w:rPr>
+          <w:rFonts w:ascii="Arial" w:cs="Arial" w:eastAsia="Arial" w:hAnsi="Arial"/>
+          <w:i w:val="1"/>
+          <w:sz w:val="22"/>
+          <w:szCs w:val="22"/>
+        </w:rPr>
+      </w:pPr>
+      <w:bookmarkStart w:colFirst="0" w:colLast="0" w:name="_3rdcrjn" w:id="17"/>
+      <w:bookmarkEnd w:id="17"/>
+      <w:r>
+        <w:rPr>
+          <w:rFonts w:ascii="Arial" w:cs="Arial" w:eastAsia="Arial" w:hAnsi="Arial"/>
+          <w:i w:val="1"/>
+          <w:sz w:val="22"/>
+          <w:szCs w:val="22"/>
+          <w:rtl w:val="0"/>
+        </w:rPr>
+        <w:t xml:space="preserve">-Users can place, cancel, and confirm orders.</w:t>
+      </w:r>
+    </w:p>
+    <w:p>
+      <w:pPr>
+        <w:ind w:firstLine="720"/>
+        <w:rPr>
+          <w:rFonts w:ascii="Arial" w:cs="Arial" w:eastAsia="Arial" w:hAnsi="Arial"/>
+          <w:i w:val="1"/>
+          <w:sz w:val="22"/>
+          <w:szCs w:val="22"/>
+        </w:rPr>
+      </w:pPr>
+      <w:bookmarkStart w:colFirst="0" w:colLast="0" w:name="_3rdcrjn" w:id="17"/>
+      <w:bookmarkEnd w:id="17"/>
+      <w:r>
+        <w:rPr>
+          <w:rFonts w:ascii="Arial" w:cs="Arial" w:eastAsia="Arial" w:hAnsi="Arial"/>
+          <w:i w:val="1"/>
+          <w:sz w:val="22"/>
+          <w:szCs w:val="22"/>
+          <w:rtl w:val="0"/>
+        </w:rPr>
+        <w:t xml:space="preserve">-System automatically assigns couriers based on various criteria</w:t>
+      </w:r>
+    </w:p>
+    <w:p>
+      <w:pPr>
+        <w:ind w:firstLine="720"/>
+        <w:rPr>
+          <w:rFonts w:ascii="Arial" w:cs="Arial" w:eastAsia="Arial" w:hAnsi="Arial"/>
+          <w:i w:val="1"/>
+          <w:sz w:val="22"/>
+          <w:szCs w:val="22"/>
+        </w:rPr>
+      </w:pPr>
+      <w:bookmarkStart w:colFirst="0" w:colLast="0" w:name="_7uyqivs6mdyt" w:id="19"/>
+      <w:bookmarkEnd w:id="19"/>
+      <w:r>
+        <w:rPr>
+          <w:rFonts w:ascii="Arial" w:cs="Arial" w:eastAsia="Arial" w:hAnsi="Arial"/>
+          <w:i w:val="1"/>
+          <w:sz w:val="22"/>
+          <w:szCs w:val="22"/>
+          <w:rtl w:val="0"/>
+        </w:rPr>
+        <w:t xml:space="preserve">-Users can monitor order status and view order history.</w:t>
+      </w:r>
+    </w:p>
+    <w:p>
+      <w:pPr>
+        <w:rPr>
+          <w:rFonts w:ascii="Arial" w:cs="Arial" w:eastAsia="Arial" w:hAnsi="Arial"/>
+          <w:i w:val="1"/>
+          <w:sz w:val="22"/>
+          <w:szCs w:val="22"/>
+        </w:rPr>
+      </w:pPr>
+      <w:bookmarkStart w:colFirst="0" w:colLast="0" w:name="_1xb49dwxpzs6" w:id="20"/>
+      <w:bookmarkEnd w:id="20"/>
+      <w:r>
+        <w:rPr>
+          <w:rtl w:val="0"/>
+        </w:rPr>
+      </w:r>
+    </w:p>
+    <w:p>
+      <w:pPr>
+        <w:rPr>
+          <w:rFonts w:ascii="Arial" w:cs="Arial" w:eastAsia="Arial" w:hAnsi="Arial"/>
+          <w:i w:val="1"/>
+          <w:sz w:val="22"/>
+          <w:szCs w:val="22"/>
+          <w:u w:val="single"/>
+        </w:rPr>
+      </w:pPr>
+      <w:bookmarkStart w:colFirst="0" w:colLast="0" w:name="_3rdcrjn" w:id="17"/>
+      <w:bookmarkEnd w:id="17"/>
+      <w:r>
+        <w:rPr>
+          <w:rFonts w:ascii="Arial" w:cs="Arial" w:eastAsia="Arial" w:hAnsi="Arial"/>
+          <w:i w:val="1"/>
+          <w:sz w:val="22"/>
+          <w:szCs w:val="22"/>
+          <w:u w:val="single"/>
+          <w:rtl w:val="0"/>
+        </w:rPr>
+        <w:t xml:space="preserve">User Management:</w:t>
+      </w:r>
+    </w:p>
+    <w:p>
+      <w:pPr>
+        <w:ind w:firstLine="720"/>
+        <w:rPr>
+          <w:rFonts w:ascii="Arial" w:cs="Arial" w:eastAsia="Arial" w:hAnsi="Arial"/>
+          <w:i w:val="1"/>
+          <w:sz w:val="22"/>
+          <w:szCs w:val="22"/>
+        </w:rPr>
+      </w:pPr>
+      <w:bookmarkStart w:colFirst="0" w:colLast="0" w:name="_3rdcrjn" w:id="17"/>
+      <w:bookmarkEnd w:id="17"/>
+      <w:r>
+        <w:rPr>
+          <w:rFonts w:ascii="Arial" w:cs="Arial" w:eastAsia="Arial" w:hAnsi="Arial"/>
+          <w:i w:val="1"/>
+          <w:sz w:val="22"/>
+          <w:szCs w:val="22"/>
+          <w:rtl w:val="0"/>
+        </w:rPr>
+        <w:t xml:space="preserve">-</w:t>
+      </w:r>
+      <w:r>
+        <w:rPr>
+          <w:rFonts w:ascii="Arial" w:cs="Arial" w:eastAsia="Arial" w:hAnsi="Arial"/>
+          <w:i w:val="1"/>
+          <w:sz w:val="22"/>
+          <w:szCs w:val="22"/>
+          <w:rtl w:val="0"/>
+        </w:rPr>
+        <w:t xml:space="preserve">Administrators can add, edit, and manage employees.</w:t>
+      </w:r>
+    </w:p>
+    <w:p>
+      <w:pPr>
+        <w:ind w:firstLine="720"/>
+        <w:rPr>
+          <w:rFonts w:ascii="Arial" w:cs="Arial" w:eastAsia="Arial" w:hAnsi="Arial"/>
+          <w:i w:val="1"/>
+          <w:sz w:val="22"/>
+          <w:szCs w:val="22"/>
+        </w:rPr>
+      </w:pPr>
+      <w:bookmarkStart w:colFirst="0" w:colLast="0" w:name="_3rdcrjn" w:id="17"/>
+      <w:bookmarkEnd w:id="17"/>
+      <w:r>
+        <w:rPr>
+          <w:rFonts w:ascii="Arial" w:cs="Arial" w:eastAsia="Arial" w:hAnsi="Arial"/>
+          <w:i w:val="1"/>
+          <w:sz w:val="22"/>
+          <w:szCs w:val="22"/>
+          <w:rtl w:val="0"/>
+        </w:rPr>
+        <w:t xml:space="preserve">-Couriers can mark the start and end of their workday/delivery and update order status.</w:t>
+      </w:r>
+    </w:p>
+    <w:p>
+      <w:pPr>
+        <w:rPr>
+          <w:rFonts w:ascii="Arial" w:cs="Arial" w:eastAsia="Arial" w:hAnsi="Arial"/>
+          <w:i w:val="1"/>
+          <w:sz w:val="22"/>
+          <w:szCs w:val="22"/>
+          <w:u w:val="single"/>
+        </w:rPr>
+      </w:pPr>
+      <w:bookmarkStart w:colFirst="0" w:colLast="0" w:name="_sso4qhc241hy" w:id="21"/>
+      <w:bookmarkEnd w:id="21"/>
+      <w:r>
+        <w:rPr>
+          <w:rtl w:val="0"/>
+        </w:rPr>
+      </w:r>
+    </w:p>
+    <w:p>
+      <w:pPr>
+        <w:rPr>
+          <w:rFonts w:ascii="Arial" w:cs="Arial" w:eastAsia="Arial" w:hAnsi="Arial"/>
+          <w:i w:val="1"/>
+          <w:sz w:val="22"/>
+          <w:szCs w:val="22"/>
+          <w:u w:val="single"/>
+        </w:rPr>
+      </w:pPr>
+      <w:bookmarkStart w:colFirst="0" w:colLast="0" w:name="_3rdcrjn" w:id="17"/>
+      <w:bookmarkEnd w:id="17"/>
+      <w:r>
+        <w:rPr>
+          <w:rFonts w:ascii="Arial" w:cs="Arial" w:eastAsia="Arial" w:hAnsi="Arial"/>
+          <w:i w:val="1"/>
+          <w:sz w:val="22"/>
+          <w:szCs w:val="22"/>
+          <w:u w:val="single"/>
+          <w:rtl w:val="0"/>
+        </w:rPr>
+        <w:t xml:space="preserve">Vehicle Management:</w:t>
+      </w:r>
+    </w:p>
+    <w:p>
+      <w:pPr>
+        <w:ind w:firstLine="720"/>
+        <w:rPr>
+          <w:rFonts w:ascii="Arial" w:cs="Arial" w:eastAsia="Arial" w:hAnsi="Arial"/>
+          <w:i w:val="1"/>
+          <w:sz w:val="22"/>
+          <w:szCs w:val="22"/>
+        </w:rPr>
+      </w:pPr>
+      <w:bookmarkStart w:colFirst="0" w:colLast="0" w:name="_3rdcrjn" w:id="17"/>
+      <w:bookmarkEnd w:id="17"/>
+      <w:r>
+        <w:rPr>
+          <w:rFonts w:ascii="Arial" w:cs="Arial" w:eastAsia="Arial" w:hAnsi="Arial"/>
+          <w:i w:val="1"/>
+          <w:sz w:val="22"/>
+          <w:szCs w:val="22"/>
+          <w:rtl w:val="0"/>
+        </w:rPr>
+        <w:t xml:space="preserve">-</w:t>
+      </w:r>
+      <w:r>
+        <w:rPr>
+          <w:rFonts w:ascii="Arial" w:cs="Arial" w:eastAsia="Arial" w:hAnsi="Arial"/>
+          <w:i w:val="1"/>
+          <w:sz w:val="22"/>
+          <w:szCs w:val="22"/>
+          <w:rtl w:val="0"/>
+        </w:rPr>
+        <w:t xml:space="preserve">Administrators can allocate and manage vehicles for courier operations.</w:t>
+      </w:r>
+    </w:p>
+    <w:p>
+      <w:pPr>
+        <w:rPr>
+          <w:rFonts w:ascii="Arial" w:cs="Arial" w:eastAsia="Arial" w:hAnsi="Arial"/>
+          <w:i w:val="1"/>
+          <w:sz w:val="22"/>
+          <w:szCs w:val="22"/>
+        </w:rPr>
+      </w:pPr>
+      <w:bookmarkStart w:colFirst="0" w:colLast="0" w:name="_pfnyz4ojqi3h" w:id="22"/>
+      <w:bookmarkEnd w:id="22"/>
+      <w:r>
+        <w:rPr>
+          <w:rtl w:val="0"/>
+        </w:rPr>
+      </w:r>
+    </w:p>
+    <w:p>
+      <w:pPr>
+        <w:rPr>
+          <w:rFonts w:ascii="Arial" w:cs="Arial" w:eastAsia="Arial" w:hAnsi="Arial"/>
+          <w:i w:val="1"/>
+          <w:sz w:val="22"/>
+          <w:szCs w:val="22"/>
+          <w:u w:val="single"/>
+        </w:rPr>
+      </w:pPr>
+      <w:bookmarkStart w:colFirst="0" w:colLast="0" w:name="_3rdcrjn" w:id="17"/>
+      <w:bookmarkEnd w:id="17"/>
+      <w:r>
+        <w:rPr>
+          <w:rFonts w:ascii="Arial" w:cs="Arial" w:eastAsia="Arial" w:hAnsi="Arial"/>
+          <w:i w:val="1"/>
+          <w:sz w:val="22"/>
+          <w:szCs w:val="22"/>
+          <w:u w:val="single"/>
+          <w:rtl w:val="0"/>
+        </w:rPr>
+        <w:t xml:space="preserve">Data Viewing:</w:t>
+      </w:r>
+    </w:p>
+    <w:p>
+      <w:pPr>
+        <w:ind w:firstLine="720"/>
+        <w:rPr>
+          <w:rFonts w:ascii="Arial" w:cs="Arial" w:eastAsia="Arial" w:hAnsi="Arial"/>
+          <w:i w:val="1"/>
+          <w:sz w:val="22"/>
+          <w:szCs w:val="22"/>
+        </w:rPr>
+      </w:pPr>
+      <w:bookmarkStart w:colFirst="0" w:colLast="0" w:name="_e6mb38uwqhp5" w:id="23"/>
+      <w:bookmarkEnd w:id="23"/>
+      <w:r>
+        <w:rPr>
+          <w:rFonts w:ascii="Arial" w:cs="Arial" w:eastAsia="Arial" w:hAnsi="Arial"/>
+          <w:i w:val="1"/>
+          <w:sz w:val="22"/>
+          <w:szCs w:val="22"/>
+          <w:rtl w:val="0"/>
+        </w:rPr>
+        <w:t xml:space="preserve">-Users can view real-time information about orders, deliveries, and courier assignments.</w:t>
+      </w:r>
+    </w:p>
+    <w:p>
+      <w:pPr>
+        <w:rPr>
+          <w:rFonts w:ascii="Arial" w:cs="Arial" w:eastAsia="Arial" w:hAnsi="Arial"/>
+          <w:i w:val="1"/>
+          <w:sz w:val="22"/>
+          <w:szCs w:val="22"/>
+        </w:rPr>
+      </w:pPr>
+      <w:bookmarkStart w:colFirst="0" w:colLast="0" w:name="_3rdcrjn" w:id="17"/>
+      <w:bookmarkEnd w:id="17"/>
+      <w:r>
+        <w:rPr>
+          <w:rtl w:val="0"/>
+        </w:rPr>
+      </w:r>
+    </w:p>
+    <w:p>
+      <w:pPr>
+        <w:rPr>
+          <w:rFonts w:ascii="Arial" w:cs="Arial" w:eastAsia="Arial" w:hAnsi="Arial"/>
+          <w:i w:val="1"/>
+          <w:sz w:val="22"/>
+          <w:szCs w:val="22"/>
+          <w:u w:val="single"/>
+        </w:rPr>
+      </w:pPr>
+      <w:bookmarkStart w:colFirst="0" w:colLast="0" w:name="_3rdcrjn" w:id="17"/>
+      <w:bookmarkEnd w:id="17"/>
+      <w:r>
+        <w:rPr>
+          <w:rFonts w:ascii="Arial" w:cs="Arial" w:eastAsia="Arial" w:hAnsi="Arial"/>
+          <w:i w:val="1"/>
+          <w:sz w:val="22"/>
+          <w:szCs w:val="22"/>
+          <w:u w:val="single"/>
+          <w:rtl w:val="0"/>
+        </w:rPr>
+        <w:t xml:space="preserve">Security:</w:t>
+      </w:r>
+    </w:p>
+    <w:p>
+      <w:pPr>
+        <w:ind w:firstLine="720"/>
+        <w:rPr>
+          <w:rFonts w:ascii="Arial" w:cs="Arial" w:eastAsia="Arial" w:hAnsi="Arial"/>
+          <w:i w:val="1"/>
+          <w:sz w:val="22"/>
+          <w:szCs w:val="22"/>
+        </w:rPr>
+      </w:pPr>
+      <w:bookmarkStart w:colFirst="0" w:colLast="0" w:name="_3rdcrjn" w:id="17"/>
+      <w:bookmarkEnd w:id="17"/>
+      <w:r>
+        <w:rPr>
+          <w:rFonts w:ascii="Arial" w:cs="Arial" w:eastAsia="Arial" w:hAnsi="Arial"/>
+          <w:i w:val="1"/>
+          <w:sz w:val="22"/>
+          <w:szCs w:val="22"/>
+          <w:rtl w:val="0"/>
+        </w:rPr>
+        <w:t xml:space="preserve">-Ensure the protection of personal and sensitive data.</w:t>
       </w:r>
     </w:p>
     <w:p>
@@ -4292,36 +5108,17 @@
         <w:jc w:val="left"/>
         <w:rPr>
           <w:rFonts w:ascii="Arial" w:cs="Arial" w:eastAsia="Arial" w:hAnsi="Arial"/>
-          <w:b w:val="0"/>
-          <w:i w:val="1"/>
-          <w:smallCaps w:val="0"/>
-          <w:strike w:val="0"/>
-          <w:color w:val="000000"/>
-          <w:sz w:val="22"/>
-          <w:szCs w:val="22"/>
-          <w:u w:val="none"/>
-          <w:shd w:fill="auto" w:val="clear"/>
-          <w:vertAlign w:val="baseline"/>
-        </w:rPr>
-      </w:pPr>
-      <w:bookmarkStart w:colFirst="0" w:colLast="0" w:name="_3rdcrjn" w:id="11"/>
-      <w:bookmarkEnd w:id="11"/>
-      <w:r>
-        <w:rPr>
-          <w:rFonts w:ascii="Arial" w:cs="Arial" w:eastAsia="Arial" w:hAnsi="Arial"/>
-          <w:b w:val="0"/>
-          <w:i w:val="1"/>
-          <w:smallCaps w:val="0"/>
-          <w:strike w:val="0"/>
-          <w:color w:val="000000"/>
-          <w:sz w:val="22"/>
-          <w:szCs w:val="22"/>
-          <w:u w:val="none"/>
-          <w:shd w:fill="auto" w:val="clear"/>
-          <w:vertAlign w:val="baseline"/>
-          <w:rtl w:val="0"/>
-        </w:rPr>
-        <w:t xml:space="preserve">&lt;Summarize the major functions the product must perform or must let the user perform. Details will be provided in Section 3, so only a high level summary (such as a bullet list) is needed here. Organize the functions to make them understandable to any reader of the SRS. A picture of the major groups of related requirements and how they relate, such as a top level data flow diagram or object class diagram, is often effective.&gt;</w:t>
+          <w:i w:val="1"/>
+          <w:sz w:val="22"/>
+          <w:szCs w:val="22"/>
+        </w:rPr>
+      </w:pPr>
+      <w:bookmarkStart w:colFirst="0" w:colLast="0" w:name="_3rdcrjn" w:id="17"/>
+      <w:bookmarkEnd w:id="17"/>
+      <w:r>
+        <w:rPr>
+          <w:rtl w:val="0"/>
+        </w:rPr>
       </w:r>
     </w:p>
     <w:p>
@@ -4379,8 +5176,8 @@
           <w:vertAlign w:val="baseline"/>
         </w:rPr>
       </w:pPr>
-      <w:bookmarkStart w:colFirst="0" w:colLast="0" w:name="_26in1rg" w:id="12"/>
-      <w:bookmarkEnd w:id="12"/>
+      <w:bookmarkStart w:colFirst="0" w:colLast="0" w:name="_26in1rg" w:id="24"/>
+      <w:bookmarkEnd w:id="24"/>
       <w:r>
         <w:rPr>
           <w:rFonts w:ascii="Arial" w:cs="Arial" w:eastAsia="Arial" w:hAnsi="Arial"/>
@@ -4454,8 +5251,8 @@
           <w:vertAlign w:val="baseline"/>
         </w:rPr>
       </w:pPr>
-      <w:bookmarkStart w:colFirst="0" w:colLast="0" w:name="_lnxbz9" w:id="13"/>
-      <w:bookmarkEnd w:id="13"/>
+      <w:bookmarkStart w:colFirst="0" w:colLast="0" w:name="_lnxbz9" w:id="25"/>
+      <w:bookmarkEnd w:id="25"/>
       <w:r>
         <w:rPr>
           <w:rFonts w:ascii="Arial" w:cs="Arial" w:eastAsia="Arial" w:hAnsi="Arial"/>
@@ -4529,8 +5326,8 @@
           <w:vertAlign w:val="baseline"/>
         </w:rPr>
       </w:pPr>
-      <w:bookmarkStart w:colFirst="0" w:colLast="0" w:name="_35nkun2" w:id="14"/>
-      <w:bookmarkEnd w:id="14"/>
+      <w:bookmarkStart w:colFirst="0" w:colLast="0" w:name="_35nkun2" w:id="26"/>
+      <w:bookmarkEnd w:id="26"/>
       <w:r>
         <w:rPr>
           <w:rFonts w:ascii="Arial" w:cs="Arial" w:eastAsia="Arial" w:hAnsi="Arial"/>
@@ -4604,8 +5401,8 @@
           <w:vertAlign w:val="baseline"/>
         </w:rPr>
       </w:pPr>
-      <w:bookmarkStart w:colFirst="0" w:colLast="0" w:name="_1ksv4uv" w:id="15"/>
-      <w:bookmarkEnd w:id="15"/>
+      <w:bookmarkStart w:colFirst="0" w:colLast="0" w:name="_1ksv4uv" w:id="27"/>
+      <w:bookmarkEnd w:id="27"/>
       <w:r>
         <w:rPr>
           <w:rFonts w:ascii="Arial" w:cs="Arial" w:eastAsia="Arial" w:hAnsi="Arial"/>
@@ -4679,8 +5476,8 @@
           <w:vertAlign w:val="baseline"/>
         </w:rPr>
       </w:pPr>
-      <w:bookmarkStart w:colFirst="0" w:colLast="0" w:name="_44sinio" w:id="16"/>
-      <w:bookmarkEnd w:id="16"/>
+      <w:bookmarkStart w:colFirst="0" w:colLast="0" w:name="_44sinio" w:id="28"/>
+      <w:bookmarkEnd w:id="28"/>
       <w:r>
         <w:rPr>
           <w:rFonts w:ascii="Arial" w:cs="Arial" w:eastAsia="Arial" w:hAnsi="Arial"/>
@@ -4733,8 +5530,8 @@
         <w:ind w:left="0" w:firstLine="0"/>
         <w:rPr/>
       </w:pPr>
-      <w:bookmarkStart w:colFirst="0" w:colLast="0" w:name="_2jxsxqh" w:id="17"/>
-      <w:bookmarkEnd w:id="17"/>
+      <w:bookmarkStart w:colFirst="0" w:colLast="0" w:name="_2jxsxqh" w:id="29"/>
+      <w:bookmarkEnd w:id="29"/>
       <w:r>
         <w:rPr>
           <w:b w:val="1"/>
@@ -4780,8 +5577,8 @@
           <w:vertAlign w:val="baseline"/>
         </w:rPr>
       </w:pPr>
-      <w:bookmarkStart w:colFirst="0" w:colLast="0" w:name="_z337ya" w:id="18"/>
-      <w:bookmarkEnd w:id="18"/>
+      <w:bookmarkStart w:colFirst="0" w:colLast="0" w:name="_z337ya" w:id="30"/>
+      <w:bookmarkEnd w:id="30"/>
       <w:r>
         <w:rPr>
           <w:rFonts w:ascii="Arial" w:cs="Arial" w:eastAsia="Arial" w:hAnsi="Arial"/>
@@ -4855,8 +5652,8 @@
           <w:vertAlign w:val="baseline"/>
         </w:rPr>
       </w:pPr>
-      <w:bookmarkStart w:colFirst="0" w:colLast="0" w:name="_3j2qqm3" w:id="19"/>
-      <w:bookmarkEnd w:id="19"/>
+      <w:bookmarkStart w:colFirst="0" w:colLast="0" w:name="_3j2qqm3" w:id="31"/>
+      <w:bookmarkEnd w:id="31"/>
       <w:r>
         <w:rPr>
           <w:rFonts w:ascii="Arial" w:cs="Arial" w:eastAsia="Arial" w:hAnsi="Arial"/>
@@ -4930,8 +5727,8 @@
           <w:vertAlign w:val="baseline"/>
         </w:rPr>
       </w:pPr>
-      <w:bookmarkStart w:colFirst="0" w:colLast="0" w:name="_1y810tw" w:id="20"/>
-      <w:bookmarkEnd w:id="20"/>
+      <w:bookmarkStart w:colFirst="0" w:colLast="0" w:name="_1y810tw" w:id="32"/>
+      <w:bookmarkEnd w:id="32"/>
       <w:r>
         <w:rPr>
           <w:rFonts w:ascii="Arial" w:cs="Arial" w:eastAsia="Arial" w:hAnsi="Arial"/>
@@ -5005,8 +5802,8 @@
           <w:vertAlign w:val="baseline"/>
         </w:rPr>
       </w:pPr>
-      <w:bookmarkStart w:colFirst="0" w:colLast="0" w:name="_4i7ojhp" w:id="21"/>
-      <w:bookmarkEnd w:id="21"/>
+      <w:bookmarkStart w:colFirst="0" w:colLast="0" w:name="_4i7ojhp" w:id="33"/>
+      <w:bookmarkEnd w:id="33"/>
       <w:r>
         <w:rPr>
           <w:rFonts w:ascii="Arial" w:cs="Arial" w:eastAsia="Arial" w:hAnsi="Arial"/>
@@ -5080,8 +5877,8 @@
           <w:vertAlign w:val="baseline"/>
         </w:rPr>
       </w:pPr>
-      <w:bookmarkStart w:colFirst="0" w:colLast="0" w:name="_2xcytpi" w:id="22"/>
-      <w:bookmarkEnd w:id="22"/>
+      <w:bookmarkStart w:colFirst="0" w:colLast="0" w:name="_2xcytpi" w:id="34"/>
+      <w:bookmarkEnd w:id="34"/>
       <w:r>
         <w:rPr>
           <w:rFonts w:ascii="Arial" w:cs="Arial" w:eastAsia="Arial" w:hAnsi="Arial"/>
@@ -5682,8 +6479,8 @@
           <w:vertAlign w:val="baseline"/>
         </w:rPr>
       </w:pPr>
-      <w:bookmarkStart w:colFirst="0" w:colLast="0" w:name="_1ci93xb" w:id="23"/>
-      <w:bookmarkEnd w:id="23"/>
+      <w:bookmarkStart w:colFirst="0" w:colLast="0" w:name="_1ci93xb" w:id="35"/>
+      <w:bookmarkEnd w:id="35"/>
       <w:r>
         <w:rPr>
           <w:rFonts w:ascii="Times New Roman" w:cs="Times New Roman" w:eastAsia="Times New Roman" w:hAnsi="Times New Roman"/>
@@ -5737,8 +6534,8 @@
         <w:ind w:left="0" w:firstLine="0"/>
         <w:rPr/>
       </w:pPr>
-      <w:bookmarkStart w:colFirst="0" w:colLast="0" w:name="_3whwml4" w:id="24"/>
-      <w:bookmarkEnd w:id="24"/>
+      <w:bookmarkStart w:colFirst="0" w:colLast="0" w:name="_3whwml4" w:id="36"/>
+      <w:bookmarkEnd w:id="36"/>
       <w:r>
         <w:rPr>
           <w:b w:val="1"/>
@@ -5763,8 +6560,8 @@
         <w:ind w:left="0" w:firstLine="0"/>
         <w:rPr/>
       </w:pPr>
-      <w:bookmarkStart w:colFirst="0" w:colLast="0" w:name="_2bn6wsx" w:id="25"/>
-      <w:bookmarkEnd w:id="25"/>
+      <w:bookmarkStart w:colFirst="0" w:colLast="0" w:name="_2bn6wsx" w:id="37"/>
+      <w:bookmarkEnd w:id="37"/>
       <w:r>
         <w:rPr>
           <w:b w:val="1"/>
@@ -5810,8 +6607,8 @@
           <w:vertAlign w:val="baseline"/>
         </w:rPr>
       </w:pPr>
-      <w:bookmarkStart w:colFirst="0" w:colLast="0" w:name="_qsh70q" w:id="26"/>
-      <w:bookmarkEnd w:id="26"/>
+      <w:bookmarkStart w:colFirst="0" w:colLast="0" w:name="_qsh70q" w:id="38"/>
+      <w:bookmarkEnd w:id="38"/>
       <w:r>
         <w:rPr>
           <w:rFonts w:ascii="Arial" w:cs="Arial" w:eastAsia="Arial" w:hAnsi="Arial"/>
@@ -5885,8 +6682,8 @@
           <w:vertAlign w:val="baseline"/>
         </w:rPr>
       </w:pPr>
-      <w:bookmarkStart w:colFirst="0" w:colLast="0" w:name="_3as4poj" w:id="27"/>
-      <w:bookmarkEnd w:id="27"/>
+      <w:bookmarkStart w:colFirst="0" w:colLast="0" w:name="_3as4poj" w:id="39"/>
+      <w:bookmarkEnd w:id="39"/>
       <w:r>
         <w:rPr>
           <w:rFonts w:ascii="Arial" w:cs="Arial" w:eastAsia="Arial" w:hAnsi="Arial"/>
@@ -5960,8 +6757,8 @@
           <w:vertAlign w:val="baseline"/>
         </w:rPr>
       </w:pPr>
-      <w:bookmarkStart w:colFirst="0" w:colLast="0" w:name="_1pxezwc" w:id="28"/>
-      <w:bookmarkEnd w:id="28"/>
+      <w:bookmarkStart w:colFirst="0" w:colLast="0" w:name="_1pxezwc" w:id="40"/>
+      <w:bookmarkEnd w:id="40"/>
       <w:r>
         <w:rPr>
           <w:rFonts w:ascii="Arial" w:cs="Arial" w:eastAsia="Arial" w:hAnsi="Arial"/>
@@ -6035,8 +6832,8 @@
           <w:vertAlign w:val="baseline"/>
         </w:rPr>
       </w:pPr>
-      <w:bookmarkStart w:colFirst="0" w:colLast="0" w:name="_49x2ik5" w:id="29"/>
-      <w:bookmarkEnd w:id="29"/>
+      <w:bookmarkStart w:colFirst="0" w:colLast="0" w:name="_49x2ik5" w:id="41"/>
+      <w:bookmarkEnd w:id="41"/>
       <w:r>
         <w:rPr>
           <w:rFonts w:ascii="Arial" w:cs="Arial" w:eastAsia="Arial" w:hAnsi="Arial"/>
@@ -6110,8 +6907,8 @@
           <w:vertAlign w:val="baseline"/>
         </w:rPr>
       </w:pPr>
-      <w:bookmarkStart w:colFirst="0" w:colLast="0" w:name="_2p2csry" w:id="30"/>
-      <w:bookmarkEnd w:id="30"/>
+      <w:bookmarkStart w:colFirst="0" w:colLast="0" w:name="_2p2csry" w:id="42"/>
+      <w:bookmarkEnd w:id="42"/>
       <w:r>
         <w:rPr>
           <w:rFonts w:ascii="Arial" w:cs="Arial" w:eastAsia="Arial" w:hAnsi="Arial"/>
@@ -6185,8 +6982,8 @@
           <w:vertAlign w:val="baseline"/>
         </w:rPr>
       </w:pPr>
-      <w:bookmarkStart w:colFirst="0" w:colLast="0" w:name="_147n2zr" w:id="31"/>
-      <w:bookmarkEnd w:id="31"/>
+      <w:bookmarkStart w:colFirst="0" w:colLast="0" w:name="_147n2zr" w:id="43"/>
+      <w:bookmarkEnd w:id="43"/>
       <w:r>
         <w:rPr>
           <w:rFonts w:ascii="Arial" w:cs="Arial" w:eastAsia="Arial" w:hAnsi="Arial"/>
@@ -6285,8 +7082,8 @@
           <w:vertAlign w:val="baseline"/>
         </w:rPr>
       </w:pPr>
-      <w:bookmarkStart w:colFirst="0" w:colLast="0" w:name="_3o7alnk" w:id="32"/>
-      <w:bookmarkEnd w:id="32"/>
+      <w:bookmarkStart w:colFirst="0" w:colLast="0" w:name="_3o7alnk" w:id="44"/>
+      <w:bookmarkEnd w:id="44"/>
       <w:r>
         <w:rPr>
           <w:rFonts w:ascii="Arial" w:cs="Arial" w:eastAsia="Arial" w:hAnsi="Arial"/>
@@ -6385,8 +7182,8 @@
           <w:vertAlign w:val="baseline"/>
         </w:rPr>
       </w:pPr>
-      <w:bookmarkStart w:colFirst="0" w:colLast="0" w:name="_23ckvvd" w:id="33"/>
-      <w:bookmarkEnd w:id="33"/>
+      <w:bookmarkStart w:colFirst="0" w:colLast="0" w:name="_23ckvvd" w:id="45"/>
+      <w:bookmarkEnd w:id="45"/>
       <w:r>
         <w:rPr>
           <w:rFonts w:ascii="Arial" w:cs="Arial" w:eastAsia="Arial" w:hAnsi="Arial"/>

</xml_diff>

<commit_message>
- added content to Product Scope
</commit_message>
<xml_diff>
--- a/SoftwareRequirements.docx
+++ b/SoftwareRequirements.docx
@@ -495,7 +495,7 @@
           </w:r>
           <w:r>
             <w:fldChar w:fldCharType="begin"/>
-            <w:instrText xml:space="preserve"> PAGEREF _ihv636 \h </w:instrText>
+            <w:instrText xml:space="preserve"> PAGEREF _28h4qwu \h </w:instrText>
             <w:fldChar w:fldCharType="separate"/>
           </w:r>
           <w:r>
@@ -665,7 +665,7 @@
           </w:r>
           <w:r>
             <w:fldChar w:fldCharType="begin"/>
-            <w:instrText xml:space="preserve"> PAGEREF _32hioqz \h </w:instrText>
+            <w:instrText xml:space="preserve"> PAGEREF _nmf14n \h </w:instrText>
             <w:fldChar w:fldCharType="separate"/>
           </w:r>
           <w:r>
@@ -751,7 +751,7 @@
           </w:r>
           <w:r>
             <w:fldChar w:fldCharType="begin"/>
-            <w:instrText xml:space="preserve"> PAGEREF _1hmsyys \h </w:instrText>
+            <w:instrText xml:space="preserve"> PAGEREF _37m2jsg \h </w:instrText>
             <w:fldChar w:fldCharType="separate"/>
           </w:r>
           <w:r>
@@ -837,7 +837,7 @@
           </w:r>
           <w:r>
             <w:fldChar w:fldCharType="begin"/>
-            <w:instrText xml:space="preserve"> PAGEREF _41mghml \h </w:instrText>
+            <w:instrText xml:space="preserve"> PAGEREF _1mrcu09 \h </w:instrText>
             <w:fldChar w:fldCharType="separate"/>
           </w:r>
           <w:r>
@@ -923,7 +923,7 @@
           </w:r>
           <w:r>
             <w:fldChar w:fldCharType="begin"/>
-            <w:instrText xml:space="preserve"> PAGEREF _2grqrue \h </w:instrText>
+            <w:instrText xml:space="preserve"> PAGEREF _46r0co2 \h </w:instrText>
             <w:fldChar w:fldCharType="separate"/>
           </w:r>
           <w:r>
@@ -1009,7 +1009,7 @@
           </w:r>
           <w:r>
             <w:fldChar w:fldCharType="begin"/>
-            <w:instrText xml:space="preserve"> PAGEREF _vx1227 \h </w:instrText>
+            <w:instrText xml:space="preserve"> PAGEREF _2lwamvv \h </w:instrText>
             <w:fldChar w:fldCharType="separate"/>
           </w:r>
           <w:r>
@@ -1095,7 +1095,7 @@
           </w:r>
           <w:r>
             <w:fldChar w:fldCharType="begin"/>
-            <w:instrText xml:space="preserve"> PAGEREF _3fwokq0 \h </w:instrText>
+            <w:instrText xml:space="preserve"> PAGEREF _111kx3o \h </w:instrText>
             <w:fldChar w:fldCharType="separate"/>
           </w:r>
           <w:r>
@@ -1181,7 +1181,7 @@
           </w:r>
           <w:r>
             <w:fldChar w:fldCharType="begin"/>
-            <w:instrText xml:space="preserve"> PAGEREF _1v1yuxt \h </w:instrText>
+            <w:instrText xml:space="preserve"> PAGEREF _3l18frh \h </w:instrText>
             <w:fldChar w:fldCharType="separate"/>
           </w:r>
           <w:r>
@@ -1267,7 +1267,7 @@
           </w:r>
           <w:r>
             <w:fldChar w:fldCharType="begin"/>
-            <w:instrText xml:space="preserve"> PAGEREF _4f1mdlm \h </w:instrText>
+            <w:instrText xml:space="preserve"> PAGEREF _206ipza \h </w:instrText>
             <w:fldChar w:fldCharType="separate"/>
           </w:r>
           <w:r>
@@ -1353,7 +1353,7 @@
           </w:r>
           <w:r>
             <w:fldChar w:fldCharType="begin"/>
-            <w:instrText xml:space="preserve"> PAGEREF _2u6wntf \h </w:instrText>
+            <w:instrText xml:space="preserve"> PAGEREF _4k668n3 \h </w:instrText>
             <w:fldChar w:fldCharType="separate"/>
           </w:r>
           <w:r>
@@ -1439,7 +1439,7 @@
           </w:r>
           <w:r>
             <w:fldChar w:fldCharType="begin"/>
-            <w:instrText xml:space="preserve"> PAGEREF _19c6y18 \h </w:instrText>
+            <w:instrText xml:space="preserve"> PAGEREF _2zbgiuw \h </w:instrText>
             <w:fldChar w:fldCharType="separate"/>
           </w:r>
           <w:r>
@@ -1525,7 +1525,7 @@
           </w:r>
           <w:r>
             <w:fldChar w:fldCharType="begin"/>
-            <w:instrText xml:space="preserve"> PAGEREF _3tbugp1 \h </w:instrText>
+            <w:instrText xml:space="preserve"> PAGEREF _1egqt2p \h </w:instrText>
             <w:fldChar w:fldCharType="separate"/>
           </w:r>
           <w:r>
@@ -1611,7 +1611,7 @@
           </w:r>
           <w:r>
             <w:fldChar w:fldCharType="begin"/>
-            <w:instrText xml:space="preserve"> PAGEREF _28h4qwu \h </w:instrText>
+            <w:instrText xml:space="preserve"> PAGEREF _3ygebqi \h </w:instrText>
             <w:fldChar w:fldCharType="separate"/>
           </w:r>
           <w:r>
@@ -1697,7 +1697,7 @@
           </w:r>
           <w:r>
             <w:fldChar w:fldCharType="begin"/>
-            <w:instrText xml:space="preserve"> PAGEREF _nmf14n \h </w:instrText>
+            <w:instrText xml:space="preserve"> PAGEREF _2dlolyb \h </w:instrText>
             <w:fldChar w:fldCharType="separate"/>
           </w:r>
           <w:r>
@@ -1783,7 +1783,7 @@
           </w:r>
           <w:r>
             <w:fldChar w:fldCharType="begin"/>
-            <w:instrText xml:space="preserve"> PAGEREF _37m2jsg \h </w:instrText>
+            <w:instrText xml:space="preserve"> PAGEREF _sqyw64 \h </w:instrText>
             <w:fldChar w:fldCharType="separate"/>
           </w:r>
           <w:r>
@@ -1869,7 +1869,7 @@
           </w:r>
           <w:r>
             <w:fldChar w:fldCharType="begin"/>
-            <w:instrText xml:space="preserve"> PAGEREF _1mrcu09 \h </w:instrText>
+            <w:instrText xml:space="preserve"> PAGEREF _3cqmetx \h </w:instrText>
             <w:fldChar w:fldCharType="separate"/>
           </w:r>
           <w:r>
@@ -1955,7 +1955,7 @@
           </w:r>
           <w:r>
             <w:fldChar w:fldCharType="begin"/>
-            <w:instrText xml:space="preserve"> PAGEREF _2jxsxqh \h </w:instrText>
+            <w:instrText xml:space="preserve"> PAGEREF _49x2ik5 \h </w:instrText>
             <w:fldChar w:fldCharType="separate"/>
           </w:r>
           <w:r>
@@ -2041,7 +2041,7 @@
           </w:r>
           <w:r>
             <w:fldChar w:fldCharType="begin"/>
-            <w:instrText xml:space="preserve"> PAGEREF _46r0co2 \h </w:instrText>
+            <w:instrText xml:space="preserve"> PAGEREF _1rvwp1q \h </w:instrText>
             <w:fldChar w:fldCharType="separate"/>
           </w:r>
           <w:r>
@@ -2127,7 +2127,7 @@
           </w:r>
           <w:r>
             <w:fldChar w:fldCharType="begin"/>
-            <w:instrText xml:space="preserve"> PAGEREF _2lwamvv \h </w:instrText>
+            <w:instrText xml:space="preserve"> PAGEREF _4bvk7pj \h </w:instrText>
             <w:fldChar w:fldCharType="separate"/>
           </w:r>
           <w:r>
@@ -2213,7 +2213,7 @@
           </w:r>
           <w:r>
             <w:fldChar w:fldCharType="begin"/>
-            <w:instrText xml:space="preserve"> PAGEREF _111kx3o \h </w:instrText>
+            <w:instrText xml:space="preserve"> PAGEREF _2r0uhxc \h </w:instrText>
             <w:fldChar w:fldCharType="separate"/>
           </w:r>
           <w:r>
@@ -2299,7 +2299,7 @@
           </w:r>
           <w:r>
             <w:fldChar w:fldCharType="begin"/>
-            <w:instrText xml:space="preserve"> PAGEREF _3l18frh \h </w:instrText>
+            <w:instrText xml:space="preserve"> PAGEREF _1664s55 \h </w:instrText>
             <w:fldChar w:fldCharType="separate"/>
           </w:r>
           <w:r>
@@ -2385,7 +2385,7 @@
           </w:r>
           <w:r>
             <w:fldChar w:fldCharType="begin"/>
-            <w:instrText xml:space="preserve"> PAGEREF _206ipza \h </w:instrText>
+            <w:instrText xml:space="preserve"> PAGEREF _3q5sasy \h </w:instrText>
             <w:fldChar w:fldCharType="separate"/>
           </w:r>
           <w:r>
@@ -2471,7 +2471,7 @@
           </w:r>
           <w:r>
             <w:fldChar w:fldCharType="begin"/>
-            <w:instrText xml:space="preserve"> PAGEREF _4k668n3 \h </w:instrText>
+            <w:instrText xml:space="preserve"> PAGEREF _25b2l0r \h </w:instrText>
             <w:fldChar w:fldCharType="separate"/>
           </w:r>
           <w:r>
@@ -2557,7 +2557,7 @@
           </w:r>
           <w:r>
             <w:fldChar w:fldCharType="begin"/>
-            <w:instrText xml:space="preserve"> PAGEREF _2zbgiuw \h </w:instrText>
+            <w:instrText xml:space="preserve"> PAGEREF _kgcv8k \h </w:instrText>
             <w:fldChar w:fldCharType="separate"/>
           </w:r>
           <w:r>
@@ -2643,7 +2643,7 @@
           </w:r>
           <w:r>
             <w:fldChar w:fldCharType="begin"/>
-            <w:instrText xml:space="preserve"> PAGEREF _2bn6wsx \h </w:instrText>
+            <w:instrText xml:space="preserve"> PAGEREF _41mghml \h </w:instrText>
             <w:fldChar w:fldCharType="separate"/>
           </w:r>
           <w:r>
@@ -2729,7 +2729,7 @@
           </w:r>
           <w:r>
             <w:fldChar w:fldCharType="begin"/>
-            <w:instrText xml:space="preserve"> PAGEREF _1egqt2p \h </w:instrText>
+            <w:instrText xml:space="preserve"> PAGEREF _34g0dwd \h </w:instrText>
             <w:fldChar w:fldCharType="separate"/>
           </w:r>
           <w:r>
@@ -2815,7 +2815,7 @@
           </w:r>
           <w:r>
             <w:fldChar w:fldCharType="begin"/>
-            <w:instrText xml:space="preserve"> PAGEREF _3ygebqi \h </w:instrText>
+            <w:instrText xml:space="preserve"> PAGEREF _1jlao46 \h </w:instrText>
             <w:fldChar w:fldCharType="separate"/>
           </w:r>
           <w:r>
@@ -2901,7 +2901,7 @@
           </w:r>
           <w:r>
             <w:fldChar w:fldCharType="begin"/>
-            <w:instrText xml:space="preserve"> PAGEREF _2dlolyb \h </w:instrText>
+            <w:instrText xml:space="preserve"> PAGEREF _43ky6rz \h </w:instrText>
             <w:fldChar w:fldCharType="separate"/>
           </w:r>
           <w:r>
@@ -2987,7 +2987,7 @@
           </w:r>
           <w:r>
             <w:fldChar w:fldCharType="begin"/>
-            <w:instrText xml:space="preserve"> PAGEREF _sqyw64 \h </w:instrText>
+            <w:instrText xml:space="preserve"> PAGEREF _2iq8gzs \h </w:instrText>
             <w:fldChar w:fldCharType="separate"/>
           </w:r>
           <w:r>
@@ -3073,7 +3073,7 @@
           </w:r>
           <w:r>
             <w:fldChar w:fldCharType="begin"/>
-            <w:instrText xml:space="preserve"> PAGEREF _3cqmetx \h </w:instrText>
+            <w:instrText xml:space="preserve"> PAGEREF _xvir7l \h </w:instrText>
             <w:fldChar w:fldCharType="separate"/>
           </w:r>
           <w:r>
@@ -3157,7 +3157,7 @@
           </w:r>
           <w:r>
             <w:fldChar w:fldCharType="begin"/>
-            <w:instrText xml:space="preserve"> PAGEREF _1rvwp1q \h </w:instrText>
+            <w:instrText xml:space="preserve"> PAGEREF _3hv69ve \h </w:instrText>
             <w:fldChar w:fldCharType="separate"/>
           </w:r>
           <w:r>
@@ -3241,7 +3241,7 @@
           </w:r>
           <w:r>
             <w:fldChar w:fldCharType="begin"/>
-            <w:instrText xml:space="preserve"> PAGEREF _4bvk7pj \h </w:instrText>
+            <w:instrText xml:space="preserve"> PAGEREF _1x0gk37 \h </w:instrText>
             <w:fldChar w:fldCharType="separate"/>
           </w:r>
           <w:r>
@@ -3325,7 +3325,7 @@
           </w:r>
           <w:r>
             <w:fldChar w:fldCharType="begin"/>
-            <w:instrText xml:space="preserve"> PAGEREF _2r0uhxc \h </w:instrText>
+            <w:instrText xml:space="preserve"> PAGEREF _4h042r0 \h </w:instrText>
             <w:fldChar w:fldCharType="separate"/>
           </w:r>
           <w:r>
@@ -3675,13 +3675,7 @@
               <w:rPr>
                 <w:rtl w:val="0"/>
               </w:rPr>
-              <w:t xml:space="preserve">- added content to </w:t>
-            </w:r>
-            <w:r>
-              <w:rPr>
-                <w:rtl w:val="0"/>
-              </w:rPr>
-              <w:t xml:space="preserve">Intended Audience and Reading Suggestions</w:t>
+              <w:t xml:space="preserve">- added content to Intended Audience and Reading Suggestions</w:t>
               <w:br w:type="textWrapping"/>
               <w:t xml:space="preserve">- added content to Product functions</w:t>
             </w:r>
@@ -3730,7 +3724,7 @@
               <w:rPr>
                 <w:rtl w:val="0"/>
               </w:rPr>
-              <w:t xml:space="preserve">0.0.1</w:t>
+              <w:t xml:space="preserve">1.1</w:t>
             </w:r>
             <w:r>
               <w:rPr>
@@ -3763,23 +3757,8 @@
               <w:rPr>
                 <w:rtl w:val="0"/>
               </w:rPr>
+              <w:t xml:space="preserve">Sbaroi Ionut-Alexandru</w:t>
             </w:r>
-          </w:p>
-        </w:tc>
-        <w:tc>
-          <w:tcPr>
-            <w:tcBorders>
-              <w:bottom w:color="000000" w:space="0" w:sz="12" w:val="single"/>
-            </w:tcBorders>
-            <w:vAlign w:val="top"/>
-          </w:tcPr>
-          <w:p>
-            <w:pPr>
-              <w:spacing w:after="40" w:before="40" w:lineRule="auto"/>
-              <w:rPr>
-                <w:vertAlign w:val="baseline"/>
-              </w:rPr>
-            </w:pPr>
             <w:r>
               <w:rPr>
                 <w:rtl w:val="0"/>
@@ -3805,6 +3784,40 @@
               <w:rPr>
                 <w:rtl w:val="0"/>
               </w:rPr>
+              <w:t xml:space="preserve">15/3/2024</w:t>
+            </w:r>
+            <w:r>
+              <w:rPr>
+                <w:rtl w:val="0"/>
+              </w:rPr>
+            </w:r>
+          </w:p>
+        </w:tc>
+        <w:tc>
+          <w:tcPr>
+            <w:tcBorders>
+              <w:bottom w:color="000000" w:space="0" w:sz="12" w:val="single"/>
+            </w:tcBorders>
+            <w:vAlign w:val="top"/>
+          </w:tcPr>
+          <w:p>
+            <w:pPr>
+              <w:spacing w:after="40" w:before="40" w:lineRule="auto"/>
+              <w:ind w:left="0" w:firstLine="0"/>
+              <w:rPr>
+                <w:vertAlign w:val="baseline"/>
+              </w:rPr>
+            </w:pPr>
+            <w:r>
+              <w:rPr>
+                <w:rtl w:val="0"/>
+              </w:rPr>
+              <w:t xml:space="preserve">-added content to Product Scope</w:t>
+            </w:r>
+            <w:r>
+              <w:rPr>
+                <w:rtl w:val="0"/>
+              </w:rPr>
             </w:r>
           </w:p>
         </w:tc>
@@ -3826,6 +3839,12 @@
               <w:rPr>
                 <w:rtl w:val="0"/>
               </w:rPr>
+              <w:t xml:space="preserve">1.2</w:t>
+            </w:r>
+            <w:r>
+              <w:rPr>
+                <w:rtl w:val="0"/>
+              </w:rPr>
             </w:r>
           </w:p>
         </w:tc>
@@ -3835,18 +3854,6 @@
       <w:pPr>
         <w:rPr>
           <w:b w:val="0"/>
-          <w:vertAlign w:val="baseline"/>
-        </w:rPr>
-      </w:pPr>
-      <w:r>
-        <w:rPr>
-          <w:rtl w:val="0"/>
-        </w:rPr>
-      </w:r>
-    </w:p>
-    <w:p>
-      <w:pPr>
-        <w:rPr>
           <w:vertAlign w:val="baseline"/>
         </w:rPr>
         <w:sectPr>
@@ -4124,7 +4131,7 @@
           <w:szCs w:val="22"/>
         </w:rPr>
       </w:pPr>
-      <w:bookmarkStart w:colFirst="0" w:colLast="0" w:name="_73q9laumijkx" w:id="7"/>
+      <w:bookmarkStart w:colFirst="0" w:colLast="0" w:name="_1t3h5sf" w:id="7"/>
       <w:bookmarkEnd w:id="7"/>
       <w:r>
         <w:rPr>
@@ -4161,7 +4168,7 @@
           <w:szCs w:val="22"/>
         </w:rPr>
       </w:pPr>
-      <w:bookmarkStart w:colFirst="0" w:colLast="0" w:name="_9sxhy3o0azuw" w:id="8"/>
+      <w:bookmarkStart w:colFirst="0" w:colLast="0" w:name="_4d34og8" w:id="8"/>
       <w:bookmarkEnd w:id="8"/>
       <w:r>
         <w:rPr>
@@ -4198,7 +4205,7 @@
           <w:szCs w:val="22"/>
         </w:rPr>
       </w:pPr>
-      <w:bookmarkStart w:colFirst="0" w:colLast="0" w:name="_ae5dhcraharz" w:id="9"/>
+      <w:bookmarkStart w:colFirst="0" w:colLast="0" w:name="_2s8eyo1" w:id="9"/>
       <w:bookmarkEnd w:id="9"/>
       <w:r>
         <w:rPr>
@@ -4235,7 +4242,7 @@
           <w:szCs w:val="22"/>
         </w:rPr>
       </w:pPr>
-      <w:bookmarkStart w:colFirst="0" w:colLast="0" w:name="_4jud0bvu1ydo" w:id="10"/>
+      <w:bookmarkStart w:colFirst="0" w:colLast="0" w:name="_17dp8vu" w:id="10"/>
       <w:bookmarkEnd w:id="10"/>
       <w:r>
         <w:rPr>
@@ -4272,7 +4279,7 @@
           <w:szCs w:val="22"/>
         </w:rPr>
       </w:pPr>
-      <w:bookmarkStart w:colFirst="0" w:colLast="0" w:name="_nc7p1sji2wbk" w:id="11"/>
+      <w:bookmarkStart w:colFirst="0" w:colLast="0" w:name="_3rdcrjn" w:id="11"/>
       <w:bookmarkEnd w:id="11"/>
       <w:r>
         <w:rPr>
@@ -4305,7 +4312,7 @@
           <w:highlight w:val="white"/>
         </w:rPr>
       </w:pPr>
-      <w:bookmarkStart w:colFirst="0" w:colLast="0" w:name="_hhcnvv6fl39m" w:id="12"/>
+      <w:bookmarkStart w:colFirst="0" w:colLast="0" w:name="_26in1rg" w:id="12"/>
       <w:bookmarkEnd w:id="12"/>
       <w:r>
         <w:rPr>
@@ -4317,11 +4324,6 @@
           <w:rtl w:val="0"/>
         </w:rPr>
         <w:t xml:space="preserve">The SRS provides a detailed look into the Courier Management System. It covers everything from its scope, functional and non-functional requirements, system architecture, user roles, and security considerations. Additionally, you'll find in-depth descriptions of system behaviors, interfaces, and data requirements within the SRS.</w:t>
-      </w:r>
-      <w:r>
-        <w:rPr>
-          <w:rtl w:val="0"/>
-        </w:rPr>
       </w:r>
     </w:p>
     <w:p>
@@ -4342,6 +4344,221 @@
         </w:rPr>
         <w:t xml:space="preserve">Product Scope</w:t>
       </w:r>
+      <w:r>
+        <w:rPr>
+          <w:rtl w:val="0"/>
+        </w:rPr>
+      </w:r>
+    </w:p>
+    <w:p>
+      <w:pPr>
+        <w:rPr>
+          <w:rFonts w:ascii="Arial" w:cs="Arial" w:eastAsia="Arial" w:hAnsi="Arial"/>
+          <w:i w:val="1"/>
+          <w:sz w:val="22"/>
+          <w:szCs w:val="22"/>
+        </w:rPr>
+      </w:pPr>
+      <w:bookmarkStart w:colFirst="0" w:colLast="0" w:name="_lnxbz9" w:id="13"/>
+      <w:bookmarkEnd w:id="13"/>
+      <w:r>
+        <w:rPr>
+          <w:rFonts w:ascii="Arial" w:cs="Arial" w:eastAsia="Arial" w:hAnsi="Arial"/>
+          <w:i w:val="1"/>
+          <w:sz w:val="22"/>
+          <w:szCs w:val="22"/>
+          <w:rtl w:val="0"/>
+        </w:rPr>
+        <w:t xml:space="preserve">The software we're talking about here is a web application for a delivery company. Its main purpose is to make order management easier and more efficient. With this app, users can create, delete, and track orders, as well as automatically assign them to delivery employees.</w:t>
+      </w:r>
+    </w:p>
+    <w:p>
+      <w:pPr>
+        <w:rPr>
+          <w:rFonts w:ascii="Arial" w:cs="Arial" w:eastAsia="Arial" w:hAnsi="Arial"/>
+          <w:i w:val="1"/>
+          <w:sz w:val="22"/>
+          <w:szCs w:val="22"/>
+        </w:rPr>
+      </w:pPr>
+      <w:bookmarkStart w:colFirst="0" w:colLast="0" w:name="_lnxbz9" w:id="13"/>
+      <w:bookmarkEnd w:id="13"/>
+      <w:r>
+        <w:rPr>
+          <w:rFonts w:ascii="Arial" w:cs="Arial" w:eastAsia="Arial" w:hAnsi="Arial"/>
+          <w:i w:val="1"/>
+          <w:sz w:val="22"/>
+          <w:szCs w:val="22"/>
+          <w:rtl w:val="0"/>
+        </w:rPr>
+        <w:t xml:space="preserve">Here are the key objectives and benefits of using this application:</w:t>
+      </w:r>
+    </w:p>
+    <w:p>
+      <w:pPr>
+        <w:rPr>
+          <w:rFonts w:ascii="Arial" w:cs="Arial" w:eastAsia="Arial" w:hAnsi="Arial"/>
+          <w:i w:val="1"/>
+          <w:sz w:val="22"/>
+          <w:szCs w:val="22"/>
+        </w:rPr>
+      </w:pPr>
+      <w:bookmarkStart w:colFirst="0" w:colLast="0" w:name="_lnxbz9" w:id="13"/>
+      <w:bookmarkEnd w:id="13"/>
+      <w:r>
+        <w:rPr>
+          <w:rFonts w:ascii="Arial" w:cs="Arial" w:eastAsia="Arial" w:hAnsi="Arial"/>
+          <w:i w:val="1"/>
+          <w:sz w:val="22"/>
+          <w:szCs w:val="22"/>
+          <w:rtl w:val="0"/>
+        </w:rPr>
+        <w:t xml:space="preserve">-Efficient Order Management: This app will make it seamless for users to create and delete orders, reducing the need for manual effort and minimizing errors that can happen with traditional methods.</w:t>
+      </w:r>
+    </w:p>
+    <w:p>
+      <w:pPr>
+        <w:rPr>
+          <w:rFonts w:ascii="Arial" w:cs="Arial" w:eastAsia="Arial" w:hAnsi="Arial"/>
+          <w:i w:val="1"/>
+          <w:sz w:val="22"/>
+          <w:szCs w:val="22"/>
+        </w:rPr>
+      </w:pPr>
+      <w:bookmarkStart w:colFirst="0" w:colLast="0" w:name="_lnxbz9" w:id="13"/>
+      <w:bookmarkEnd w:id="13"/>
+      <w:r>
+        <w:rPr>
+          <w:rFonts w:ascii="Arial" w:cs="Arial" w:eastAsia="Arial" w:hAnsi="Arial"/>
+          <w:i w:val="1"/>
+          <w:sz w:val="22"/>
+          <w:szCs w:val="22"/>
+          <w:rtl w:val="0"/>
+        </w:rPr>
+        <w:t xml:space="preserve">-Order Tracking: Users will be able to easily track the status and history of their orders, giving them transparency and improving customer satisfaction.</w:t>
+      </w:r>
+    </w:p>
+    <w:p>
+      <w:pPr>
+        <w:rPr>
+          <w:rFonts w:ascii="Arial" w:cs="Arial" w:eastAsia="Arial" w:hAnsi="Arial"/>
+          <w:i w:val="1"/>
+          <w:sz w:val="22"/>
+          <w:szCs w:val="22"/>
+        </w:rPr>
+      </w:pPr>
+      <w:bookmarkStart w:colFirst="0" w:colLast="0" w:name="_lnxbz9" w:id="13"/>
+      <w:bookmarkEnd w:id="13"/>
+      <w:r>
+        <w:rPr>
+          <w:rFonts w:ascii="Arial" w:cs="Arial" w:eastAsia="Arial" w:hAnsi="Arial"/>
+          <w:i w:val="1"/>
+          <w:sz w:val="22"/>
+          <w:szCs w:val="22"/>
+          <w:rtl w:val="0"/>
+        </w:rPr>
+        <w:t xml:space="preserve">- Automated Assignment: The application will automate the process of assigning orders to delivery employees based on factors like proximity, workload, and availability. This feature aims to optimize delivery routes and ensure orders are fulfilled on time.</w:t>
+      </w:r>
+    </w:p>
+    <w:p>
+      <w:pPr>
+        <w:rPr>
+          <w:rFonts w:ascii="Arial" w:cs="Arial" w:eastAsia="Arial" w:hAnsi="Arial"/>
+          <w:i w:val="1"/>
+          <w:sz w:val="22"/>
+          <w:szCs w:val="22"/>
+        </w:rPr>
+      </w:pPr>
+      <w:bookmarkStart w:colFirst="0" w:colLast="0" w:name="_lnxbz9" w:id="13"/>
+      <w:bookmarkEnd w:id="13"/>
+      <w:r>
+        <w:rPr>
+          <w:rFonts w:ascii="Arial" w:cs="Arial" w:eastAsia="Arial" w:hAnsi="Arial"/>
+          <w:i w:val="1"/>
+          <w:sz w:val="22"/>
+          <w:szCs w:val="22"/>
+          <w:rtl w:val="0"/>
+        </w:rPr>
+        <w:t xml:space="preserve">- Enhanced Productivity: By automating repetitive tasks and providing user-friendly interfaces for order management, this application will boost the productivity of both users and delivery employees.</w:t>
+      </w:r>
+    </w:p>
+    <w:p>
+      <w:pPr>
+        <w:rPr>
+          <w:rFonts w:ascii="Arial" w:cs="Arial" w:eastAsia="Arial" w:hAnsi="Arial"/>
+          <w:i w:val="1"/>
+          <w:sz w:val="22"/>
+          <w:szCs w:val="22"/>
+        </w:rPr>
+      </w:pPr>
+      <w:bookmarkStart w:colFirst="0" w:colLast="0" w:name="_lnxbz9" w:id="13"/>
+      <w:bookmarkEnd w:id="13"/>
+      <w:r>
+        <w:rPr>
+          <w:rFonts w:ascii="Arial" w:cs="Arial" w:eastAsia="Arial" w:hAnsi="Arial"/>
+          <w:i w:val="1"/>
+          <w:sz w:val="22"/>
+          <w:szCs w:val="22"/>
+          <w:rtl w:val="0"/>
+        </w:rPr>
+        <w:t xml:space="preserve">-Improved Customer Experience: The app's efficient order handling and timely delivery will greatly enhance the overall customer experience, leading to customer loyalty and retention.</w:t>
+      </w:r>
+    </w:p>
+    <w:p>
+      <w:pPr>
+        <w:rPr>
+          <w:rFonts w:ascii="Arial" w:cs="Arial" w:eastAsia="Arial" w:hAnsi="Arial"/>
+          <w:i w:val="1"/>
+          <w:sz w:val="22"/>
+          <w:szCs w:val="22"/>
+        </w:rPr>
+      </w:pPr>
+      <w:bookmarkStart w:colFirst="0" w:colLast="0" w:name="_lnxbz9" w:id="13"/>
+      <w:bookmarkEnd w:id="13"/>
+      <w:r>
+        <w:rPr>
+          <w:rFonts w:ascii="Arial" w:cs="Arial" w:eastAsia="Arial" w:hAnsi="Arial"/>
+          <w:i w:val="1"/>
+          <w:sz w:val="22"/>
+          <w:szCs w:val="22"/>
+          <w:rtl w:val="0"/>
+        </w:rPr>
+        <w:t xml:space="preserve">- Alignment with Business Goals: This software aligns perfectly with the company's goals of improving operational efficiency, optimizing resource utilization, and providing exceptional customer service.</w:t>
+      </w:r>
+    </w:p>
+    <w:p>
+      <w:pPr>
+        <w:rPr>
+          <w:rFonts w:ascii="Arial" w:cs="Arial" w:eastAsia="Arial" w:hAnsi="Arial"/>
+          <w:i w:val="1"/>
+          <w:sz w:val="22"/>
+          <w:szCs w:val="22"/>
+        </w:rPr>
+      </w:pPr>
+      <w:bookmarkStart w:colFirst="0" w:colLast="0" w:name="_lnxbz9" w:id="13"/>
+      <w:bookmarkEnd w:id="13"/>
+      <w:r>
+        <w:rPr>
+          <w:rFonts w:ascii="Arial" w:cs="Arial" w:eastAsia="Arial" w:hAnsi="Arial"/>
+          <w:i w:val="1"/>
+          <w:sz w:val="22"/>
+          <w:szCs w:val="22"/>
+          <w:rtl w:val="0"/>
+        </w:rPr>
+        <w:t xml:space="preserve">By offering a centralized platform for order management and utilizing automation for order assignment, this web application aims to revolutionize the way orders are processed and fulfilled. Ultimately, it will contribute to the company's success in the competitive delivery services market.</w:t>
+      </w:r>
+    </w:p>
+    <w:p>
+      <w:pPr>
+        <w:rPr>
+          <w:rFonts w:ascii="Arial" w:cs="Arial" w:eastAsia="Arial" w:hAnsi="Arial"/>
+          <w:i w:val="1"/>
+          <w:sz w:val="22"/>
+          <w:szCs w:val="22"/>
+        </w:rPr>
+      </w:pPr>
+      <w:bookmarkStart w:colFirst="0" w:colLast="0" w:name="_lnxbz9" w:id="13"/>
+      <w:bookmarkEnd w:id="13"/>
       <w:r>
         <w:rPr>
           <w:rtl w:val="0"/>
@@ -4367,36 +4584,17 @@
         <w:jc w:val="left"/>
         <w:rPr>
           <w:rFonts w:ascii="Arial" w:cs="Arial" w:eastAsia="Arial" w:hAnsi="Arial"/>
-          <w:b w:val="0"/>
-          <w:i w:val="1"/>
-          <w:smallCaps w:val="0"/>
-          <w:strike w:val="0"/>
-          <w:color w:val="000000"/>
-          <w:sz w:val="22"/>
-          <w:szCs w:val="22"/>
-          <w:u w:val="none"/>
-          <w:shd w:fill="auto" w:val="clear"/>
-          <w:vertAlign w:val="baseline"/>
-        </w:rPr>
-      </w:pPr>
-      <w:bookmarkStart w:colFirst="0" w:colLast="0" w:name="_1t3h5sf" w:id="13"/>
+          <w:i w:val="1"/>
+          <w:sz w:val="22"/>
+          <w:szCs w:val="22"/>
+        </w:rPr>
+      </w:pPr>
+      <w:bookmarkStart w:colFirst="0" w:colLast="0" w:name="_lnxbz9" w:id="13"/>
       <w:bookmarkEnd w:id="13"/>
       <w:r>
         <w:rPr>
-          <w:rFonts w:ascii="Arial" w:cs="Arial" w:eastAsia="Arial" w:hAnsi="Arial"/>
-          <w:b w:val="0"/>
-          <w:i w:val="1"/>
-          <w:smallCaps w:val="0"/>
-          <w:strike w:val="0"/>
-          <w:color w:val="000000"/>
-          <w:sz w:val="22"/>
-          <w:szCs w:val="22"/>
-          <w:u w:val="none"/>
-          <w:shd w:fill="auto" w:val="clear"/>
-          <w:vertAlign w:val="baseline"/>
-          <w:rtl w:val="0"/>
-        </w:rPr>
-        <w:t xml:space="preserve">&lt;Provide a short description of the software being specified and its purpose, including relevant benefits, objectives, and goals. Relate the software to corporate goals or business strategies. If a separate vision and scope document is available, refer to it rather than duplicating its contents here.&gt;</w:t>
+          <w:rtl w:val="0"/>
+        </w:rPr>
       </w:r>
     </w:p>
     <w:p>
@@ -4454,7 +4652,7 @@
           <w:vertAlign w:val="baseline"/>
         </w:rPr>
       </w:pPr>
-      <w:bookmarkStart w:colFirst="0" w:colLast="0" w:name="_4d34og8" w:id="14"/>
+      <w:bookmarkStart w:colFirst="0" w:colLast="0" w:name="_35nkun2" w:id="14"/>
       <w:bookmarkEnd w:id="14"/>
       <w:r>
         <w:rPr>
@@ -4508,7 +4706,7 @@
         <w:ind w:left="0" w:firstLine="0"/>
         <w:rPr/>
       </w:pPr>
-      <w:bookmarkStart w:colFirst="0" w:colLast="0" w:name="_2s8eyo1" w:id="15"/>
+      <w:bookmarkStart w:colFirst="0" w:colLast="0" w:name="_1ksv4uv" w:id="15"/>
       <w:bookmarkEnd w:id="15"/>
       <w:r>
         <w:rPr>
@@ -4555,7 +4753,7 @@
           <w:vertAlign w:val="baseline"/>
         </w:rPr>
       </w:pPr>
-      <w:bookmarkStart w:colFirst="0" w:colLast="0" w:name="_17dp8vu" w:id="16"/>
+      <w:bookmarkStart w:colFirst="0" w:colLast="0" w:name="_44sinio" w:id="16"/>
       <w:bookmarkEnd w:id="16"/>
       <w:r>
         <w:rPr>
@@ -4608,7 +4806,7 @@
           <w:szCs w:val="22"/>
         </w:rPr>
       </w:pPr>
-      <w:bookmarkStart w:colFirst="0" w:colLast="0" w:name="_3rdcrjn" w:id="17"/>
+      <w:bookmarkStart w:colFirst="0" w:colLast="0" w:name="_2jxsxqh" w:id="17"/>
       <w:bookmarkEnd w:id="17"/>
       <w:r>
         <w:rPr>
@@ -4637,8 +4835,6 @@
           <w:szCs w:val="22"/>
         </w:rPr>
       </w:pPr>
-      <w:bookmarkStart w:colFirst="0" w:colLast="0" w:name="_3rdcrjn" w:id="17"/>
-      <w:bookmarkEnd w:id="17"/>
       <w:r>
         <w:rPr>
           <w:rFonts w:ascii="Arial" w:cs="Arial" w:eastAsia="Arial" w:hAnsi="Arial"/>
@@ -4660,8 +4856,6 @@
           <w:szCs w:val="22"/>
         </w:rPr>
       </w:pPr>
-      <w:bookmarkStart w:colFirst="0" w:colLast="0" w:name="_3rdcrjn" w:id="17"/>
-      <w:bookmarkEnd w:id="17"/>
       <w:r>
         <w:rPr>
           <w:rFonts w:ascii="Arial" w:cs="Arial" w:eastAsia="Arial" w:hAnsi="Arial"/>
@@ -4683,7 +4877,7 @@
           <w:szCs w:val="22"/>
         </w:rPr>
       </w:pPr>
-      <w:bookmarkStart w:colFirst="0" w:colLast="0" w:name="_v4bz8smx692m" w:id="18"/>
+      <w:bookmarkStart w:colFirst="0" w:colLast="0" w:name="_z337ya" w:id="18"/>
       <w:bookmarkEnd w:id="18"/>
       <w:r>
         <w:rPr>
@@ -4701,8 +4895,6 @@
           <w:szCs w:val="22"/>
         </w:rPr>
       </w:pPr>
-      <w:bookmarkStart w:colFirst="0" w:colLast="0" w:name="_3rdcrjn" w:id="17"/>
-      <w:bookmarkEnd w:id="17"/>
       <w:r>
         <w:rPr>
           <w:rFonts w:ascii="Arial" w:cs="Arial" w:eastAsia="Arial" w:hAnsi="Arial"/>
@@ -4730,8 +4922,6 @@
           <w:szCs w:val="22"/>
         </w:rPr>
       </w:pPr>
-      <w:bookmarkStart w:colFirst="0" w:colLast="0" w:name="_3rdcrjn" w:id="17"/>
-      <w:bookmarkEnd w:id="17"/>
       <w:r>
         <w:rPr>
           <w:rFonts w:ascii="Arial" w:cs="Arial" w:eastAsia="Arial" w:hAnsi="Arial"/>
@@ -4753,8 +4943,6 @@
           <w:szCs w:val="22"/>
         </w:rPr>
       </w:pPr>
-      <w:bookmarkStart w:colFirst="0" w:colLast="0" w:name="_3rdcrjn" w:id="17"/>
-      <w:bookmarkEnd w:id="17"/>
       <w:r>
         <w:rPr>
           <w:rFonts w:ascii="Arial" w:cs="Arial" w:eastAsia="Arial" w:hAnsi="Arial"/>
@@ -4776,7 +4964,7 @@
           <w:szCs w:val="22"/>
         </w:rPr>
       </w:pPr>
-      <w:bookmarkStart w:colFirst="0" w:colLast="0" w:name="_7uyqivs6mdyt" w:id="19"/>
+      <w:bookmarkStart w:colFirst="0" w:colLast="0" w:name="_3j2qqm3" w:id="19"/>
       <w:bookmarkEnd w:id="19"/>
       <w:r>
         <w:rPr>
@@ -4798,7 +4986,7 @@
           <w:szCs w:val="22"/>
         </w:rPr>
       </w:pPr>
-      <w:bookmarkStart w:colFirst="0" w:colLast="0" w:name="_1xb49dwxpzs6" w:id="20"/>
+      <w:bookmarkStart w:colFirst="0" w:colLast="0" w:name="_1y810tw" w:id="20"/>
       <w:bookmarkEnd w:id="20"/>
       <w:r>
         <w:rPr>
@@ -4816,8 +5004,6 @@
           <w:u w:val="single"/>
         </w:rPr>
       </w:pPr>
-      <w:bookmarkStart w:colFirst="0" w:colLast="0" w:name="_3rdcrjn" w:id="17"/>
-      <w:bookmarkEnd w:id="17"/>
       <w:r>
         <w:rPr>
           <w:rFonts w:ascii="Arial" w:cs="Arial" w:eastAsia="Arial" w:hAnsi="Arial"/>
@@ -4840,27 +5026,15 @@
           <w:szCs w:val="22"/>
         </w:rPr>
       </w:pPr>
-      <w:bookmarkStart w:colFirst="0" w:colLast="0" w:name="_3rdcrjn" w:id="17"/>
-      <w:bookmarkEnd w:id="17"/>
-      <w:r>
-        <w:rPr>
-          <w:rFonts w:ascii="Arial" w:cs="Arial" w:eastAsia="Arial" w:hAnsi="Arial"/>
-          <w:i w:val="1"/>
-          <w:sz w:val="22"/>
-          <w:szCs w:val="22"/>
-          <w:rtl w:val="0"/>
-        </w:rPr>
-        <w:t xml:space="preserve">-</w:t>
-      </w:r>
-      <w:r>
-        <w:rPr>
-          <w:rFonts w:ascii="Arial" w:cs="Arial" w:eastAsia="Arial" w:hAnsi="Arial"/>
-          <w:i w:val="1"/>
-          <w:sz w:val="22"/>
-          <w:szCs w:val="22"/>
-          <w:rtl w:val="0"/>
-        </w:rPr>
-        <w:t xml:space="preserve">Administrators can add, edit, and manage employees.</w:t>
+      <w:r>
+        <w:rPr>
+          <w:rFonts w:ascii="Arial" w:cs="Arial" w:eastAsia="Arial" w:hAnsi="Arial"/>
+          <w:i w:val="1"/>
+          <w:sz w:val="22"/>
+          <w:szCs w:val="22"/>
+          <w:rtl w:val="0"/>
+        </w:rPr>
+        <w:t xml:space="preserve">-Administrators can add, edit, and manage employees.</w:t>
       </w:r>
     </w:p>
     <w:p>
@@ -4873,8 +5047,6 @@
           <w:szCs w:val="22"/>
         </w:rPr>
       </w:pPr>
-      <w:bookmarkStart w:colFirst="0" w:colLast="0" w:name="_3rdcrjn" w:id="17"/>
-      <w:bookmarkEnd w:id="17"/>
       <w:r>
         <w:rPr>
           <w:rFonts w:ascii="Arial" w:cs="Arial" w:eastAsia="Arial" w:hAnsi="Arial"/>
@@ -4896,7 +5068,7 @@
           <w:u w:val="single"/>
         </w:rPr>
       </w:pPr>
-      <w:bookmarkStart w:colFirst="0" w:colLast="0" w:name="_sso4qhc241hy" w:id="21"/>
+      <w:bookmarkStart w:colFirst="0" w:colLast="0" w:name="_4i7ojhp" w:id="21"/>
       <w:bookmarkEnd w:id="21"/>
       <w:r>
         <w:rPr>
@@ -4914,8 +5086,6 @@
           <w:u w:val="single"/>
         </w:rPr>
       </w:pPr>
-      <w:bookmarkStart w:colFirst="0" w:colLast="0" w:name="_3rdcrjn" w:id="17"/>
-      <w:bookmarkEnd w:id="17"/>
       <w:r>
         <w:rPr>
           <w:rFonts w:ascii="Arial" w:cs="Arial" w:eastAsia="Arial" w:hAnsi="Arial"/>
@@ -4938,39 +5108,27 @@
           <w:szCs w:val="22"/>
         </w:rPr>
       </w:pPr>
-      <w:bookmarkStart w:colFirst="0" w:colLast="0" w:name="_3rdcrjn" w:id="17"/>
-      <w:bookmarkEnd w:id="17"/>
-      <w:r>
-        <w:rPr>
-          <w:rFonts w:ascii="Arial" w:cs="Arial" w:eastAsia="Arial" w:hAnsi="Arial"/>
-          <w:i w:val="1"/>
-          <w:sz w:val="22"/>
-          <w:szCs w:val="22"/>
-          <w:rtl w:val="0"/>
-        </w:rPr>
-        <w:t xml:space="preserve">-</w:t>
-      </w:r>
-      <w:r>
-        <w:rPr>
-          <w:rFonts w:ascii="Arial" w:cs="Arial" w:eastAsia="Arial" w:hAnsi="Arial"/>
-          <w:i w:val="1"/>
-          <w:sz w:val="22"/>
-          <w:szCs w:val="22"/>
-          <w:rtl w:val="0"/>
-        </w:rPr>
-        <w:t xml:space="preserve">Administrators can allocate and manage vehicles for courier operations.</w:t>
-      </w:r>
-    </w:p>
-    <w:p>
-      <w:pPr>
-        <w:rPr>
-          <w:rFonts w:ascii="Arial" w:cs="Arial" w:eastAsia="Arial" w:hAnsi="Arial"/>
-          <w:i w:val="1"/>
-          <w:sz w:val="22"/>
-          <w:szCs w:val="22"/>
-        </w:rPr>
-      </w:pPr>
-      <w:bookmarkStart w:colFirst="0" w:colLast="0" w:name="_pfnyz4ojqi3h" w:id="22"/>
+      <w:r>
+        <w:rPr>
+          <w:rFonts w:ascii="Arial" w:cs="Arial" w:eastAsia="Arial" w:hAnsi="Arial"/>
+          <w:i w:val="1"/>
+          <w:sz w:val="22"/>
+          <w:szCs w:val="22"/>
+          <w:rtl w:val="0"/>
+        </w:rPr>
+        <w:t xml:space="preserve">-Administrators can allocate and manage vehicles for courier operations.</w:t>
+      </w:r>
+    </w:p>
+    <w:p>
+      <w:pPr>
+        <w:rPr>
+          <w:rFonts w:ascii="Arial" w:cs="Arial" w:eastAsia="Arial" w:hAnsi="Arial"/>
+          <w:i w:val="1"/>
+          <w:sz w:val="22"/>
+          <w:szCs w:val="22"/>
+        </w:rPr>
+      </w:pPr>
+      <w:bookmarkStart w:colFirst="0" w:colLast="0" w:name="_2xcytpi" w:id="22"/>
       <w:bookmarkEnd w:id="22"/>
       <w:r>
         <w:rPr>
@@ -4988,8 +5146,6 @@
           <w:u w:val="single"/>
         </w:rPr>
       </w:pPr>
-      <w:bookmarkStart w:colFirst="0" w:colLast="0" w:name="_3rdcrjn" w:id="17"/>
-      <w:bookmarkEnd w:id="17"/>
       <w:r>
         <w:rPr>
           <w:rFonts w:ascii="Arial" w:cs="Arial" w:eastAsia="Arial" w:hAnsi="Arial"/>
@@ -5012,7 +5168,7 @@
           <w:szCs w:val="22"/>
         </w:rPr>
       </w:pPr>
-      <w:bookmarkStart w:colFirst="0" w:colLast="0" w:name="_e6mb38uwqhp5" w:id="23"/>
+      <w:bookmarkStart w:colFirst="0" w:colLast="0" w:name="_1ci93xb" w:id="23"/>
       <w:bookmarkEnd w:id="23"/>
       <w:r>
         <w:rPr>
@@ -5034,8 +5190,6 @@
           <w:szCs w:val="22"/>
         </w:rPr>
       </w:pPr>
-      <w:bookmarkStart w:colFirst="0" w:colLast="0" w:name="_3rdcrjn" w:id="17"/>
-      <w:bookmarkEnd w:id="17"/>
       <w:r>
         <w:rPr>
           <w:rtl w:val="0"/>
@@ -5052,8 +5206,6 @@
           <w:u w:val="single"/>
         </w:rPr>
       </w:pPr>
-      <w:bookmarkStart w:colFirst="0" w:colLast="0" w:name="_3rdcrjn" w:id="17"/>
-      <w:bookmarkEnd w:id="17"/>
       <w:r>
         <w:rPr>
           <w:rFonts w:ascii="Arial" w:cs="Arial" w:eastAsia="Arial" w:hAnsi="Arial"/>
@@ -5076,8 +5228,6 @@
           <w:szCs w:val="22"/>
         </w:rPr>
       </w:pPr>
-      <w:bookmarkStart w:colFirst="0" w:colLast="0" w:name="_3rdcrjn" w:id="17"/>
-      <w:bookmarkEnd w:id="17"/>
       <w:r>
         <w:rPr>
           <w:rFonts w:ascii="Arial" w:cs="Arial" w:eastAsia="Arial" w:hAnsi="Arial"/>
@@ -5113,8 +5263,6 @@
           <w:szCs w:val="22"/>
         </w:rPr>
       </w:pPr>
-      <w:bookmarkStart w:colFirst="0" w:colLast="0" w:name="_3rdcrjn" w:id="17"/>
-      <w:bookmarkEnd w:id="17"/>
       <w:r>
         <w:rPr>
           <w:rtl w:val="0"/>
@@ -5176,7 +5324,7 @@
           <w:vertAlign w:val="baseline"/>
         </w:rPr>
       </w:pPr>
-      <w:bookmarkStart w:colFirst="0" w:colLast="0" w:name="_26in1rg" w:id="24"/>
+      <w:bookmarkStart w:colFirst="0" w:colLast="0" w:name="_3whwml4" w:id="24"/>
       <w:bookmarkEnd w:id="24"/>
       <w:r>
         <w:rPr>
@@ -5251,7 +5399,7 @@
           <w:vertAlign w:val="baseline"/>
         </w:rPr>
       </w:pPr>
-      <w:bookmarkStart w:colFirst="0" w:colLast="0" w:name="_lnxbz9" w:id="25"/>
+      <w:bookmarkStart w:colFirst="0" w:colLast="0" w:name="_2bn6wsx" w:id="25"/>
       <w:bookmarkEnd w:id="25"/>
       <w:r>
         <w:rPr>
@@ -5326,7 +5474,7 @@
           <w:vertAlign w:val="baseline"/>
         </w:rPr>
       </w:pPr>
-      <w:bookmarkStart w:colFirst="0" w:colLast="0" w:name="_35nkun2" w:id="26"/>
+      <w:bookmarkStart w:colFirst="0" w:colLast="0" w:name="_qsh70q" w:id="26"/>
       <w:bookmarkEnd w:id="26"/>
       <w:r>
         <w:rPr>
@@ -5401,7 +5549,7 @@
           <w:vertAlign w:val="baseline"/>
         </w:rPr>
       </w:pPr>
-      <w:bookmarkStart w:colFirst="0" w:colLast="0" w:name="_1ksv4uv" w:id="27"/>
+      <w:bookmarkStart w:colFirst="0" w:colLast="0" w:name="_3as4poj" w:id="27"/>
       <w:bookmarkEnd w:id="27"/>
       <w:r>
         <w:rPr>
@@ -5476,7 +5624,7 @@
           <w:vertAlign w:val="baseline"/>
         </w:rPr>
       </w:pPr>
-      <w:bookmarkStart w:colFirst="0" w:colLast="0" w:name="_44sinio" w:id="28"/>
+      <w:bookmarkStart w:colFirst="0" w:colLast="0" w:name="_1pxezwc" w:id="28"/>
       <w:bookmarkEnd w:id="28"/>
       <w:r>
         <w:rPr>
@@ -5530,7 +5678,7 @@
         <w:ind w:left="0" w:firstLine="0"/>
         <w:rPr/>
       </w:pPr>
-      <w:bookmarkStart w:colFirst="0" w:colLast="0" w:name="_2jxsxqh" w:id="29"/>
+      <w:bookmarkStart w:colFirst="0" w:colLast="0" w:name="_49x2ik5" w:id="29"/>
       <w:bookmarkEnd w:id="29"/>
       <w:r>
         <w:rPr>
@@ -5577,7 +5725,7 @@
           <w:vertAlign w:val="baseline"/>
         </w:rPr>
       </w:pPr>
-      <w:bookmarkStart w:colFirst="0" w:colLast="0" w:name="_z337ya" w:id="30"/>
+      <w:bookmarkStart w:colFirst="0" w:colLast="0" w:name="_2p2csry" w:id="30"/>
       <w:bookmarkEnd w:id="30"/>
       <w:r>
         <w:rPr>
@@ -5652,7 +5800,7 @@
           <w:vertAlign w:val="baseline"/>
         </w:rPr>
       </w:pPr>
-      <w:bookmarkStart w:colFirst="0" w:colLast="0" w:name="_3j2qqm3" w:id="31"/>
+      <w:bookmarkStart w:colFirst="0" w:colLast="0" w:name="_147n2zr" w:id="31"/>
       <w:bookmarkEnd w:id="31"/>
       <w:r>
         <w:rPr>
@@ -5727,7 +5875,7 @@
           <w:vertAlign w:val="baseline"/>
         </w:rPr>
       </w:pPr>
-      <w:bookmarkStart w:colFirst="0" w:colLast="0" w:name="_1y810tw" w:id="32"/>
+      <w:bookmarkStart w:colFirst="0" w:colLast="0" w:name="_3o7alnk" w:id="32"/>
       <w:bookmarkEnd w:id="32"/>
       <w:r>
         <w:rPr>
@@ -5802,7 +5950,7 @@
           <w:vertAlign w:val="baseline"/>
         </w:rPr>
       </w:pPr>
-      <w:bookmarkStart w:colFirst="0" w:colLast="0" w:name="_4i7ojhp" w:id="33"/>
+      <w:bookmarkStart w:colFirst="0" w:colLast="0" w:name="_23ckvvd" w:id="33"/>
       <w:bookmarkEnd w:id="33"/>
       <w:r>
         <w:rPr>
@@ -5877,7 +6025,7 @@
           <w:vertAlign w:val="baseline"/>
         </w:rPr>
       </w:pPr>
-      <w:bookmarkStart w:colFirst="0" w:colLast="0" w:name="_2xcytpi" w:id="34"/>
+      <w:bookmarkStart w:colFirst="0" w:colLast="0" w:name="_ihv636" w:id="34"/>
       <w:bookmarkEnd w:id="34"/>
       <w:r>
         <w:rPr>
@@ -6479,7 +6627,7 @@
           <w:vertAlign w:val="baseline"/>
         </w:rPr>
       </w:pPr>
-      <w:bookmarkStart w:colFirst="0" w:colLast="0" w:name="_1ci93xb" w:id="35"/>
+      <w:bookmarkStart w:colFirst="0" w:colLast="0" w:name="_32hioqz" w:id="35"/>
       <w:bookmarkEnd w:id="35"/>
       <w:r>
         <w:rPr>
@@ -6534,7 +6682,7 @@
         <w:ind w:left="0" w:firstLine="0"/>
         <w:rPr/>
       </w:pPr>
-      <w:bookmarkStart w:colFirst="0" w:colLast="0" w:name="_3whwml4" w:id="36"/>
+      <w:bookmarkStart w:colFirst="0" w:colLast="0" w:name="_1hmsyys" w:id="36"/>
       <w:bookmarkEnd w:id="36"/>
       <w:r>
         <w:rPr>
@@ -6560,7 +6708,7 @@
         <w:ind w:left="0" w:firstLine="0"/>
         <w:rPr/>
       </w:pPr>
-      <w:bookmarkStart w:colFirst="0" w:colLast="0" w:name="_2bn6wsx" w:id="37"/>
+      <w:bookmarkStart w:colFirst="0" w:colLast="0" w:name="_41mghml" w:id="37"/>
       <w:bookmarkEnd w:id="37"/>
       <w:r>
         <w:rPr>
@@ -6607,7 +6755,7 @@
           <w:vertAlign w:val="baseline"/>
         </w:rPr>
       </w:pPr>
-      <w:bookmarkStart w:colFirst="0" w:colLast="0" w:name="_qsh70q" w:id="38"/>
+      <w:bookmarkStart w:colFirst="0" w:colLast="0" w:name="_2grqrue" w:id="38"/>
       <w:bookmarkEnd w:id="38"/>
       <w:r>
         <w:rPr>
@@ -6682,7 +6830,7 @@
           <w:vertAlign w:val="baseline"/>
         </w:rPr>
       </w:pPr>
-      <w:bookmarkStart w:colFirst="0" w:colLast="0" w:name="_3as4poj" w:id="39"/>
+      <w:bookmarkStart w:colFirst="0" w:colLast="0" w:name="_vx1227" w:id="39"/>
       <w:bookmarkEnd w:id="39"/>
       <w:r>
         <w:rPr>
@@ -6757,7 +6905,7 @@
           <w:vertAlign w:val="baseline"/>
         </w:rPr>
       </w:pPr>
-      <w:bookmarkStart w:colFirst="0" w:colLast="0" w:name="_1pxezwc" w:id="40"/>
+      <w:bookmarkStart w:colFirst="0" w:colLast="0" w:name="_3fwokq0" w:id="40"/>
       <w:bookmarkEnd w:id="40"/>
       <w:r>
         <w:rPr>
@@ -6832,7 +6980,7 @@
           <w:vertAlign w:val="baseline"/>
         </w:rPr>
       </w:pPr>
-      <w:bookmarkStart w:colFirst="0" w:colLast="0" w:name="_49x2ik5" w:id="41"/>
+      <w:bookmarkStart w:colFirst="0" w:colLast="0" w:name="_1v1yuxt" w:id="41"/>
       <w:bookmarkEnd w:id="41"/>
       <w:r>
         <w:rPr>
@@ -6907,7 +7055,7 @@
           <w:vertAlign w:val="baseline"/>
         </w:rPr>
       </w:pPr>
-      <w:bookmarkStart w:colFirst="0" w:colLast="0" w:name="_2p2csry" w:id="42"/>
+      <w:bookmarkStart w:colFirst="0" w:colLast="0" w:name="_4f1mdlm" w:id="42"/>
       <w:bookmarkEnd w:id="42"/>
       <w:r>
         <w:rPr>
@@ -6982,7 +7130,7 @@
           <w:vertAlign w:val="baseline"/>
         </w:rPr>
       </w:pPr>
-      <w:bookmarkStart w:colFirst="0" w:colLast="0" w:name="_147n2zr" w:id="43"/>
+      <w:bookmarkStart w:colFirst="0" w:colLast="0" w:name="_2u6wntf" w:id="43"/>
       <w:bookmarkEnd w:id="43"/>
       <w:r>
         <w:rPr>
@@ -7082,7 +7230,7 @@
           <w:vertAlign w:val="baseline"/>
         </w:rPr>
       </w:pPr>
-      <w:bookmarkStart w:colFirst="0" w:colLast="0" w:name="_3o7alnk" w:id="44"/>
+      <w:bookmarkStart w:colFirst="0" w:colLast="0" w:name="_19c6y18" w:id="44"/>
       <w:bookmarkEnd w:id="44"/>
       <w:r>
         <w:rPr>
@@ -7182,7 +7330,7 @@
           <w:vertAlign w:val="baseline"/>
         </w:rPr>
       </w:pPr>
-      <w:bookmarkStart w:colFirst="0" w:colLast="0" w:name="_23ckvvd" w:id="45"/>
+      <w:bookmarkStart w:colFirst="0" w:colLast="0" w:name="_3tbugp1" w:id="45"/>
       <w:bookmarkEnd w:id="45"/>
       <w:r>
         <w:rPr>
@@ -7334,7 +7482,6 @@
     <w:pPr>
       <w:keepNext w:val="0"/>
       <w:keepLines w:val="0"/>
-      <w:pageBreakBefore w:val="0"/>
       <w:widowControl w:val="1"/>
       <w:pBdr>
         <w:top w:space="0" w:sz="0" w:val="nil"/>
@@ -7392,7 +7539,6 @@
     <w:pPr>
       <w:keepNext w:val="0"/>
       <w:keepLines w:val="0"/>
-      <w:pageBreakBefore w:val="0"/>
       <w:widowControl w:val="1"/>
       <w:pBdr>
         <w:top w:space="0" w:sz="0" w:val="nil"/>
@@ -7438,7 +7584,6 @@
     <w:pPr>
       <w:keepNext w:val="0"/>
       <w:keepLines w:val="0"/>
-      <w:pageBreakBefore w:val="0"/>
       <w:widowControl w:val="1"/>
       <w:pBdr>
         <w:top w:space="0" w:sz="0" w:val="nil"/>
@@ -7557,7 +7702,6 @@
     <w:pPr>
       <w:keepNext w:val="0"/>
       <w:keepLines w:val="0"/>
-      <w:pageBreakBefore w:val="0"/>
       <w:widowControl w:val="1"/>
       <w:pBdr>
         <w:top w:space="0" w:sz="0" w:val="nil"/>

</xml_diff>

<commit_message>
-added content Operating Environment
</commit_message>
<xml_diff>
--- a/SoftwareRequirements.docx
+++ b/SoftwareRequirements.docx
@@ -3849,6 +3849,93 @@
           </w:p>
         </w:tc>
       </w:tr>
+      <w:tr>
+        <w:trPr>
+          <w:cantSplit w:val="0"/>
+          <w:tblHeader w:val="0"/>
+        </w:trPr>
+        <w:tc>
+          <w:tcPr>
+            <w:tcBorders>
+              <w:bottom w:color="000000" w:space="0" w:sz="12" w:val="single"/>
+            </w:tcBorders>
+            <w:vAlign w:val="top"/>
+          </w:tcPr>
+          <w:p>
+            <w:pPr>
+              <w:spacing w:after="40" w:before="40" w:lineRule="auto"/>
+              <w:rPr/>
+            </w:pPr>
+            <w:r>
+              <w:rPr>
+                <w:rtl w:val="0"/>
+              </w:rPr>
+              <w:t xml:space="preserve">Sbaroi Ionut-Alexandru</w:t>
+            </w:r>
+          </w:p>
+        </w:tc>
+        <w:tc>
+          <w:tcPr>
+            <w:tcBorders>
+              <w:bottom w:color="000000" w:space="0" w:sz="12" w:val="single"/>
+            </w:tcBorders>
+            <w:vAlign w:val="top"/>
+          </w:tcPr>
+          <w:p>
+            <w:pPr>
+              <w:spacing w:after="40" w:before="40" w:lineRule="auto"/>
+              <w:rPr/>
+            </w:pPr>
+            <w:r>
+              <w:rPr>
+                <w:rtl w:val="0"/>
+              </w:rPr>
+              <w:t xml:space="preserve">15/3/2024</w:t>
+            </w:r>
+          </w:p>
+        </w:tc>
+        <w:tc>
+          <w:tcPr>
+            <w:tcBorders>
+              <w:bottom w:color="000000" w:space="0" w:sz="12" w:val="single"/>
+            </w:tcBorders>
+            <w:vAlign w:val="top"/>
+          </w:tcPr>
+          <w:p>
+            <w:pPr>
+              <w:spacing w:after="40" w:before="40" w:lineRule="auto"/>
+              <w:ind w:left="0" w:firstLine="0"/>
+              <w:rPr/>
+            </w:pPr>
+            <w:r>
+              <w:rPr>
+                <w:rtl w:val="0"/>
+              </w:rPr>
+              <w:t xml:space="preserve">-added content Operating Environment</w:t>
+            </w:r>
+          </w:p>
+        </w:tc>
+        <w:tc>
+          <w:tcPr>
+            <w:tcBorders>
+              <w:bottom w:color="000000" w:space="0" w:sz="12" w:val="single"/>
+            </w:tcBorders>
+            <w:vAlign w:val="top"/>
+          </w:tcPr>
+          <w:p>
+            <w:pPr>
+              <w:spacing w:after="40" w:before="40" w:lineRule="auto"/>
+              <w:rPr/>
+            </w:pPr>
+            <w:r>
+              <w:rPr>
+                <w:rtl w:val="0"/>
+              </w:rPr>
+              <w:t xml:space="preserve">1.3</w:t>
+            </w:r>
+          </w:p>
+        </w:tc>
+      </w:tr>
     </w:tbl>
     <w:p>
       <w:pPr>
@@ -4396,6 +4483,7 @@
     </w:p>
     <w:p>
       <w:pPr>
+        <w:ind w:firstLine="720"/>
         <w:rPr>
           <w:rFonts w:ascii="Arial" w:cs="Arial" w:eastAsia="Arial" w:hAnsi="Arial"/>
           <w:i w:val="1"/>
@@ -4418,6 +4506,7 @@
     </w:p>
     <w:p>
       <w:pPr>
+        <w:ind w:firstLine="720"/>
         <w:rPr>
           <w:rFonts w:ascii="Arial" w:cs="Arial" w:eastAsia="Arial" w:hAnsi="Arial"/>
           <w:i w:val="1"/>
@@ -4440,6 +4529,7 @@
     </w:p>
     <w:p>
       <w:pPr>
+        <w:ind w:firstLine="720"/>
         <w:rPr>
           <w:rFonts w:ascii="Arial" w:cs="Arial" w:eastAsia="Arial" w:hAnsi="Arial"/>
           <w:i w:val="1"/>
@@ -4462,6 +4552,7 @@
     </w:p>
     <w:p>
       <w:pPr>
+        <w:ind w:firstLine="720"/>
         <w:rPr>
           <w:rFonts w:ascii="Arial" w:cs="Arial" w:eastAsia="Arial" w:hAnsi="Arial"/>
           <w:i w:val="1"/>
@@ -4484,6 +4575,7 @@
     </w:p>
     <w:p>
       <w:pPr>
+        <w:ind w:firstLine="720"/>
         <w:rPr>
           <w:rFonts w:ascii="Arial" w:cs="Arial" w:eastAsia="Arial" w:hAnsi="Arial"/>
           <w:i w:val="1"/>
@@ -4506,6 +4598,7 @@
     </w:p>
     <w:p>
       <w:pPr>
+        <w:ind w:firstLine="720"/>
         <w:rPr>
           <w:rFonts w:ascii="Arial" w:cs="Arial" w:eastAsia="Arial" w:hAnsi="Arial"/>
           <w:i w:val="1"/>
@@ -5387,16 +5480,10 @@
         <w:jc w:val="left"/>
         <w:rPr>
           <w:rFonts w:ascii="Arial" w:cs="Arial" w:eastAsia="Arial" w:hAnsi="Arial"/>
-          <w:b w:val="0"/>
-          <w:i w:val="1"/>
-          <w:smallCaps w:val="0"/>
-          <w:strike w:val="0"/>
-          <w:color w:val="000000"/>
-          <w:sz w:val="22"/>
-          <w:szCs w:val="22"/>
-          <w:u w:val="none"/>
-          <w:shd w:fill="auto" w:val="clear"/>
-          <w:vertAlign w:val="baseline"/>
+          <w:i w:val="1"/>
+          <w:sz w:val="22"/>
+          <w:szCs w:val="22"/>
+          <w:highlight w:val="white"/>
         </w:rPr>
       </w:pPr>
       <w:bookmarkStart w:colFirst="0" w:colLast="0" w:name="_2bn6wsx" w:id="25"/>
@@ -5404,43 +5491,25 @@
       <w:r>
         <w:rPr>
           <w:rFonts w:ascii="Arial" w:cs="Arial" w:eastAsia="Arial" w:hAnsi="Arial"/>
-          <w:b w:val="0"/>
-          <w:i w:val="1"/>
-          <w:smallCaps w:val="0"/>
-          <w:strike w:val="0"/>
-          <w:color w:val="000000"/>
-          <w:sz w:val="22"/>
-          <w:szCs w:val="22"/>
-          <w:u w:val="none"/>
-          <w:shd w:fill="auto" w:val="clear"/>
-          <w:vertAlign w:val="baseline"/>
-          <w:rtl w:val="0"/>
-        </w:rPr>
-        <w:t xml:space="preserve">&lt;Describe the environment in which the software will operate, including the hardware platform, operating system and versions, and any other software components or applications with which it must peacefully coexist.&gt;</w:t>
-      </w:r>
-    </w:p>
-    <w:p>
-      <w:pPr>
-        <w:pStyle w:val="Heading2"/>
-        <w:numPr>
-          <w:ilvl w:val="1"/>
-          <w:numId w:val="1"/>
-        </w:numPr>
-        <w:ind w:left="0" w:firstLine="0"/>
-        <w:rPr/>
-      </w:pPr>
-      <w:r>
-        <w:rPr>
-          <w:b w:val="1"/>
-          <w:vertAlign w:val="baseline"/>
-          <w:rtl w:val="0"/>
-        </w:rPr>
-        <w:t xml:space="preserve">Design and Implementation Constraints</w:t>
-      </w:r>
-      <w:r>
-        <w:rPr>
-          <w:rtl w:val="0"/>
-        </w:rPr>
+          <w:i w:val="1"/>
+          <w:sz w:val="22"/>
+          <w:szCs w:val="22"/>
+          <w:highlight w:val="white"/>
+          <w:u w:val="single"/>
+          <w:rtl w:val="0"/>
+        </w:rPr>
+        <w:t xml:space="preserve">Hardware Platform:</w:t>
+      </w:r>
+      <w:r>
+        <w:rPr>
+          <w:rFonts w:ascii="Arial" w:cs="Arial" w:eastAsia="Arial" w:hAnsi="Arial"/>
+          <w:i w:val="1"/>
+          <w:sz w:val="22"/>
+          <w:szCs w:val="22"/>
+          <w:highlight w:val="white"/>
+          <w:rtl w:val="0"/>
+        </w:rPr>
+        <w:t xml:space="preserve"> </w:t>
       </w:r>
     </w:p>
     <w:p>
@@ -5462,60 +5531,24 @@
         <w:jc w:val="left"/>
         <w:rPr>
           <w:rFonts w:ascii="Arial" w:cs="Arial" w:eastAsia="Arial" w:hAnsi="Arial"/>
-          <w:b w:val="0"/>
-          <w:i w:val="1"/>
-          <w:smallCaps w:val="0"/>
-          <w:strike w:val="0"/>
-          <w:color w:val="000000"/>
-          <w:sz w:val="22"/>
-          <w:szCs w:val="22"/>
-          <w:u w:val="none"/>
-          <w:shd w:fill="auto" w:val="clear"/>
-          <w:vertAlign w:val="baseline"/>
-        </w:rPr>
-      </w:pPr>
-      <w:bookmarkStart w:colFirst="0" w:colLast="0" w:name="_qsh70q" w:id="26"/>
+          <w:i w:val="1"/>
+          <w:sz w:val="22"/>
+          <w:szCs w:val="22"/>
+          <w:highlight w:val="white"/>
+        </w:rPr>
+      </w:pPr>
+      <w:bookmarkStart w:colFirst="0" w:colLast="0" w:name="_5859oq8tedpq" w:id="26"/>
       <w:bookmarkEnd w:id="26"/>
       <w:r>
         <w:rPr>
           <w:rFonts w:ascii="Arial" w:cs="Arial" w:eastAsia="Arial" w:hAnsi="Arial"/>
-          <w:b w:val="0"/>
-          <w:i w:val="1"/>
-          <w:smallCaps w:val="0"/>
-          <w:strike w:val="0"/>
-          <w:color w:val="000000"/>
-          <w:sz w:val="22"/>
-          <w:szCs w:val="22"/>
-          <w:u w:val="none"/>
-          <w:shd w:fill="auto" w:val="clear"/>
-          <w:vertAlign w:val="baseline"/>
-          <w:rtl w:val="0"/>
-        </w:rPr>
-        <w:t xml:space="preserve">&lt;Describe any items or issues that will limit the options available to the developers. These might include: corporate or regulatory policies; hardware limitations (timing requirements, memory requirements); interfaces to other applications; specific technologies, tools, and databases to be used; parallel operations; language requirements; communications protocols; security considerations; design conventions or programming standards (for example, if the customer’s organization will be responsible for maintaining the delivered software).&gt;</w:t>
-      </w:r>
-    </w:p>
-    <w:p>
-      <w:pPr>
-        <w:pStyle w:val="Heading2"/>
-        <w:numPr>
-          <w:ilvl w:val="1"/>
-          <w:numId w:val="1"/>
-        </w:numPr>
-        <w:ind w:left="0" w:firstLine="0"/>
-        <w:rPr/>
-      </w:pPr>
-      <w:r>
-        <w:rPr>
-          <w:b w:val="1"/>
-          <w:vertAlign w:val="baseline"/>
-          <w:rtl w:val="0"/>
-        </w:rPr>
-        <w:t xml:space="preserve">User Documentation</w:t>
-      </w:r>
-      <w:r>
-        <w:rPr>
-          <w:rtl w:val="0"/>
-        </w:rPr>
+          <w:i w:val="1"/>
+          <w:sz w:val="22"/>
+          <w:szCs w:val="22"/>
+          <w:highlight w:val="white"/>
+          <w:rtl w:val="0"/>
+        </w:rPr>
+        <w:t xml:space="preserve">The servers hosting the application should have the capability to support the .NET framework and SQL Server. It is important to ensure that the hardware meets the minimum requirements in terms of CPU, RAM, and disk space to handle the expected workload and data storage needs. </w:t>
       </w:r>
     </w:p>
     <w:p>
@@ -5537,56 +5570,14 @@
         <w:jc w:val="left"/>
         <w:rPr>
           <w:rFonts w:ascii="Arial" w:cs="Arial" w:eastAsia="Arial" w:hAnsi="Arial"/>
-          <w:b w:val="0"/>
-          <w:i w:val="1"/>
-          <w:smallCaps w:val="0"/>
-          <w:strike w:val="0"/>
-          <w:color w:val="000000"/>
-          <w:sz w:val="22"/>
-          <w:szCs w:val="22"/>
-          <w:u w:val="none"/>
-          <w:shd w:fill="auto" w:val="clear"/>
-          <w:vertAlign w:val="baseline"/>
-        </w:rPr>
-      </w:pPr>
-      <w:bookmarkStart w:colFirst="0" w:colLast="0" w:name="_3as4poj" w:id="27"/>
+          <w:i w:val="1"/>
+          <w:sz w:val="22"/>
+          <w:szCs w:val="22"/>
+          <w:highlight w:val="white"/>
+        </w:rPr>
+      </w:pPr>
+      <w:bookmarkStart w:colFirst="0" w:colLast="0" w:name="_4dck4qj6ao30" w:id="27"/>
       <w:bookmarkEnd w:id="27"/>
-      <w:r>
-        <w:rPr>
-          <w:rFonts w:ascii="Arial" w:cs="Arial" w:eastAsia="Arial" w:hAnsi="Arial"/>
-          <w:b w:val="0"/>
-          <w:i w:val="1"/>
-          <w:smallCaps w:val="0"/>
-          <w:strike w:val="0"/>
-          <w:color w:val="000000"/>
-          <w:sz w:val="22"/>
-          <w:szCs w:val="22"/>
-          <w:u w:val="none"/>
-          <w:shd w:fill="auto" w:val="clear"/>
-          <w:vertAlign w:val="baseline"/>
-          <w:rtl w:val="0"/>
-        </w:rPr>
-        <w:t xml:space="preserve">&lt;List the user documentation components (such as user manuals, on-line help, and tutorials) that will be delivered along with the software. Identify any known user documentation delivery formats or standards.&gt;</w:t>
-      </w:r>
-    </w:p>
-    <w:p>
-      <w:pPr>
-        <w:pStyle w:val="Heading2"/>
-        <w:numPr>
-          <w:ilvl w:val="1"/>
-          <w:numId w:val="1"/>
-        </w:numPr>
-        <w:ind w:left="0" w:firstLine="0"/>
-        <w:rPr/>
-      </w:pPr>
-      <w:r>
-        <w:rPr>
-          <w:b w:val="1"/>
-          <w:vertAlign w:val="baseline"/>
-          <w:rtl w:val="0"/>
-        </w:rPr>
-        <w:t xml:space="preserve">Assumptions and Dependencies</w:t>
-      </w:r>
       <w:r>
         <w:rPr>
           <w:rtl w:val="0"/>
@@ -5612,86 +5603,26 @@
         <w:jc w:val="left"/>
         <w:rPr>
           <w:rFonts w:ascii="Arial" w:cs="Arial" w:eastAsia="Arial" w:hAnsi="Arial"/>
-          <w:b w:val="0"/>
-          <w:i w:val="1"/>
-          <w:smallCaps w:val="0"/>
-          <w:strike w:val="0"/>
-          <w:color w:val="000000"/>
-          <w:sz w:val="22"/>
-          <w:szCs w:val="22"/>
-          <w:u w:val="none"/>
-          <w:shd w:fill="auto" w:val="clear"/>
-          <w:vertAlign w:val="baseline"/>
-        </w:rPr>
-      </w:pPr>
-      <w:bookmarkStart w:colFirst="0" w:colLast="0" w:name="_1pxezwc" w:id="28"/>
+          <w:i w:val="1"/>
+          <w:sz w:val="22"/>
+          <w:szCs w:val="22"/>
+          <w:highlight w:val="white"/>
+          <w:u w:val="single"/>
+        </w:rPr>
+      </w:pPr>
+      <w:bookmarkStart w:colFirst="0" w:colLast="0" w:name="_47zqpiaalfmw" w:id="28"/>
       <w:bookmarkEnd w:id="28"/>
       <w:r>
         <w:rPr>
           <w:rFonts w:ascii="Arial" w:cs="Arial" w:eastAsia="Arial" w:hAnsi="Arial"/>
-          <w:b w:val="0"/>
-          <w:i w:val="1"/>
-          <w:smallCaps w:val="0"/>
-          <w:strike w:val="0"/>
-          <w:color w:val="000000"/>
-          <w:sz w:val="22"/>
-          <w:szCs w:val="22"/>
-          <w:u w:val="none"/>
-          <w:shd w:fill="auto" w:val="clear"/>
-          <w:vertAlign w:val="baseline"/>
-          <w:rtl w:val="0"/>
-        </w:rPr>
-        <w:t xml:space="preserve">&lt;List any assumed factors (as opposed to known facts) that could affect the requirements stated in the SRS. These could include third-party or commercial components that you plan to use, issues around the development or operating environment, or constraints. The project could be affected if these assumptions are incorrect, are not shared, or change. Also identify any dependencies the project has on external factors, such as software components that you intend to reuse from another project, unless they are already documented elsewhere (for example, in the vision and scope document or the project plan).&gt;</w:t>
-      </w:r>
-    </w:p>
-    <w:p>
-      <w:pPr>
-        <w:pStyle w:val="Heading1"/>
-        <w:numPr>
-          <w:ilvl w:val="0"/>
-          <w:numId w:val="1"/>
-        </w:numPr>
-        <w:ind w:left="0" w:firstLine="0"/>
-        <w:rPr/>
-      </w:pPr>
-      <w:r>
-        <w:rPr>
-          <w:b w:val="1"/>
-          <w:vertAlign w:val="baseline"/>
-          <w:rtl w:val="0"/>
-        </w:rPr>
-        <w:t xml:space="preserve">External Interface Requirements</w:t>
-      </w:r>
-      <w:r>
-        <w:rPr>
-          <w:rtl w:val="0"/>
-        </w:rPr>
-      </w:r>
-    </w:p>
-    <w:p>
-      <w:pPr>
-        <w:pStyle w:val="Heading2"/>
-        <w:numPr>
-          <w:ilvl w:val="1"/>
-          <w:numId w:val="1"/>
-        </w:numPr>
-        <w:ind w:left="0" w:firstLine="0"/>
-        <w:rPr/>
-      </w:pPr>
-      <w:bookmarkStart w:colFirst="0" w:colLast="0" w:name="_49x2ik5" w:id="29"/>
-      <w:bookmarkEnd w:id="29"/>
-      <w:r>
-        <w:rPr>
-          <w:b w:val="1"/>
-          <w:vertAlign w:val="baseline"/>
-          <w:rtl w:val="0"/>
-        </w:rPr>
-        <w:t xml:space="preserve">User Interfaces</w:t>
-      </w:r>
-      <w:r>
-        <w:rPr>
-          <w:rtl w:val="0"/>
-        </w:rPr>
+          <w:i w:val="1"/>
+          <w:sz w:val="22"/>
+          <w:szCs w:val="22"/>
+          <w:highlight w:val="white"/>
+          <w:u w:val="single"/>
+          <w:rtl w:val="0"/>
+        </w:rPr>
+        <w:t xml:space="preserve">Operating System and Versions: </w:t>
       </w:r>
     </w:p>
     <w:p>
@@ -5713,60 +5644,24 @@
         <w:jc w:val="left"/>
         <w:rPr>
           <w:rFonts w:ascii="Arial" w:cs="Arial" w:eastAsia="Arial" w:hAnsi="Arial"/>
-          <w:b w:val="0"/>
-          <w:i w:val="1"/>
-          <w:smallCaps w:val="0"/>
-          <w:strike w:val="0"/>
-          <w:color w:val="000000"/>
-          <w:sz w:val="22"/>
-          <w:szCs w:val="22"/>
-          <w:u w:val="none"/>
-          <w:shd w:fill="auto" w:val="clear"/>
-          <w:vertAlign w:val="baseline"/>
-        </w:rPr>
-      </w:pPr>
-      <w:bookmarkStart w:colFirst="0" w:colLast="0" w:name="_2p2csry" w:id="30"/>
-      <w:bookmarkEnd w:id="30"/>
-      <w:r>
-        <w:rPr>
-          <w:rFonts w:ascii="Arial" w:cs="Arial" w:eastAsia="Arial" w:hAnsi="Arial"/>
-          <w:b w:val="0"/>
-          <w:i w:val="1"/>
-          <w:smallCaps w:val="0"/>
-          <w:strike w:val="0"/>
-          <w:color w:val="000000"/>
-          <w:sz w:val="22"/>
-          <w:szCs w:val="22"/>
-          <w:u w:val="none"/>
-          <w:shd w:fill="auto" w:val="clear"/>
-          <w:vertAlign w:val="baseline"/>
-          <w:rtl w:val="0"/>
-        </w:rPr>
-        <w:t xml:space="preserve">&lt;Describe the logical characteristics of each interface between the software product and the users. This may include sample screen images, any GUI standards or product family style guides that are to be followed, screen layout constraints, standard buttons and functions (e.g., help) that will appear on every screen, keyboard shortcuts, error message display standards, and so on. Define the software components for which a user interface is needed. Details of the user interface design should be documented in a separate user interface specification.&gt;</w:t>
-      </w:r>
-    </w:p>
-    <w:p>
-      <w:pPr>
-        <w:pStyle w:val="Heading2"/>
-        <w:numPr>
-          <w:ilvl w:val="1"/>
-          <w:numId w:val="1"/>
-        </w:numPr>
-        <w:ind w:left="0" w:firstLine="0"/>
-        <w:rPr/>
-      </w:pPr>
-      <w:r>
-        <w:rPr>
-          <w:b w:val="1"/>
-          <w:vertAlign w:val="baseline"/>
-          <w:rtl w:val="0"/>
-        </w:rPr>
-        <w:t xml:space="preserve">Hardware Interfaces</w:t>
-      </w:r>
-      <w:r>
-        <w:rPr>
-          <w:rtl w:val="0"/>
-        </w:rPr>
+          <w:i w:val="1"/>
+          <w:sz w:val="22"/>
+          <w:szCs w:val="22"/>
+          <w:highlight w:val="white"/>
+        </w:rPr>
+      </w:pPr>
+      <w:bookmarkStart w:colFirst="0" w:colLast="0" w:name="_g9kng24bw5xh" w:id="29"/>
+      <w:bookmarkEnd w:id="29"/>
+      <w:r>
+        <w:rPr>
+          <w:rFonts w:ascii="Arial" w:cs="Arial" w:eastAsia="Arial" w:hAnsi="Arial"/>
+          <w:i w:val="1"/>
+          <w:sz w:val="22"/>
+          <w:szCs w:val="22"/>
+          <w:highlight w:val="white"/>
+          <w:rtl w:val="0"/>
+        </w:rPr>
+        <w:t xml:space="preserve">During development and testing, the application will primarily be focused on Windows-based operating systems. For server deployment, it is recommended to use Windows 10 or 11, every version after version 1507 of Windows 10 is suitable .For development environments, Windows 10 or 11 is recommended. </w:t>
       </w:r>
     </w:p>
     <w:p>
@@ -5788,56 +5683,14 @@
         <w:jc w:val="left"/>
         <w:rPr>
           <w:rFonts w:ascii="Arial" w:cs="Arial" w:eastAsia="Arial" w:hAnsi="Arial"/>
-          <w:b w:val="0"/>
-          <w:i w:val="1"/>
-          <w:smallCaps w:val="0"/>
-          <w:strike w:val="0"/>
-          <w:color w:val="000000"/>
-          <w:sz w:val="22"/>
-          <w:szCs w:val="22"/>
-          <w:u w:val="none"/>
-          <w:shd w:fill="auto" w:val="clear"/>
-          <w:vertAlign w:val="baseline"/>
-        </w:rPr>
-      </w:pPr>
-      <w:bookmarkStart w:colFirst="0" w:colLast="0" w:name="_147n2zr" w:id="31"/>
-      <w:bookmarkEnd w:id="31"/>
-      <w:r>
-        <w:rPr>
-          <w:rFonts w:ascii="Arial" w:cs="Arial" w:eastAsia="Arial" w:hAnsi="Arial"/>
-          <w:b w:val="0"/>
-          <w:i w:val="1"/>
-          <w:smallCaps w:val="0"/>
-          <w:strike w:val="0"/>
-          <w:color w:val="000000"/>
-          <w:sz w:val="22"/>
-          <w:szCs w:val="22"/>
-          <w:u w:val="none"/>
-          <w:shd w:fill="auto" w:val="clear"/>
-          <w:vertAlign w:val="baseline"/>
-          <w:rtl w:val="0"/>
-        </w:rPr>
-        <w:t xml:space="preserve">&lt;Describe the logical and physical characteristics of each interface between the software product and the hardware components of the system. This may include the supported device types, the nature of the data and control interactions between the software and the hardware, and communication protocols to be used.&gt;</w:t>
-      </w:r>
-    </w:p>
-    <w:p>
-      <w:pPr>
-        <w:pStyle w:val="Heading2"/>
-        <w:numPr>
-          <w:ilvl w:val="1"/>
-          <w:numId w:val="1"/>
-        </w:numPr>
-        <w:ind w:left="0" w:firstLine="0"/>
-        <w:rPr/>
-      </w:pPr>
-      <w:r>
-        <w:rPr>
-          <w:b w:val="1"/>
-          <w:vertAlign w:val="baseline"/>
-          <w:rtl w:val="0"/>
-        </w:rPr>
-        <w:t xml:space="preserve">Software Interfaces</w:t>
-      </w:r>
+          <w:i w:val="1"/>
+          <w:sz w:val="22"/>
+          <w:szCs w:val="22"/>
+          <w:highlight w:val="white"/>
+        </w:rPr>
+      </w:pPr>
+      <w:bookmarkStart w:colFirst="0" w:colLast="0" w:name="_xuyavso8keny" w:id="30"/>
+      <w:bookmarkEnd w:id="30"/>
       <w:r>
         <w:rPr>
           <w:rtl w:val="0"/>
@@ -5863,60 +5716,26 @@
         <w:jc w:val="left"/>
         <w:rPr>
           <w:rFonts w:ascii="Arial" w:cs="Arial" w:eastAsia="Arial" w:hAnsi="Arial"/>
-          <w:b w:val="0"/>
-          <w:i w:val="1"/>
-          <w:smallCaps w:val="0"/>
-          <w:strike w:val="0"/>
-          <w:color w:val="000000"/>
-          <w:sz w:val="22"/>
-          <w:szCs w:val="22"/>
-          <w:u w:val="none"/>
-          <w:shd w:fill="auto" w:val="clear"/>
-          <w:vertAlign w:val="baseline"/>
-        </w:rPr>
-      </w:pPr>
-      <w:bookmarkStart w:colFirst="0" w:colLast="0" w:name="_3o7alnk" w:id="32"/>
-      <w:bookmarkEnd w:id="32"/>
-      <w:r>
-        <w:rPr>
-          <w:rFonts w:ascii="Arial" w:cs="Arial" w:eastAsia="Arial" w:hAnsi="Arial"/>
-          <w:b w:val="0"/>
-          <w:i w:val="1"/>
-          <w:smallCaps w:val="0"/>
-          <w:strike w:val="0"/>
-          <w:color w:val="000000"/>
-          <w:sz w:val="22"/>
-          <w:szCs w:val="22"/>
-          <w:u w:val="none"/>
-          <w:shd w:fill="auto" w:val="clear"/>
-          <w:vertAlign w:val="baseline"/>
-          <w:rtl w:val="0"/>
-        </w:rPr>
-        <w:t xml:space="preserve">&lt;Describe the connections between this product and other specific software components (name and version), including databases, operating systems, tools, libraries, and integrated commercial components. Identify the data items or messages coming into the system and going out and describe the purpose of each. Describe the services needed and the nature of communications. Refer to documents that describe detailed application programming interface protocols. Identify data that will be shared across software components. If the data sharing mechanism must be implemented in a specific way (for example, use of a global data area in a multitasking operating system), specify this as an implementation constraint.&gt;</w:t>
-      </w:r>
-    </w:p>
-    <w:p>
-      <w:pPr>
-        <w:pStyle w:val="Heading2"/>
-        <w:numPr>
-          <w:ilvl w:val="1"/>
-          <w:numId w:val="1"/>
-        </w:numPr>
-        <w:ind w:left="0" w:firstLine="0"/>
-        <w:rPr/>
-      </w:pPr>
-      <w:r>
-        <w:rPr>
-          <w:b w:val="1"/>
-          <w:vertAlign w:val="baseline"/>
-          <w:rtl w:val="0"/>
-        </w:rPr>
-        <w:t xml:space="preserve">Communications Interfaces</w:t>
-      </w:r>
-      <w:r>
-        <w:rPr>
-          <w:rtl w:val="0"/>
-        </w:rPr>
+          <w:i w:val="1"/>
+          <w:sz w:val="22"/>
+          <w:szCs w:val="22"/>
+          <w:highlight w:val="white"/>
+          <w:u w:val="single"/>
+        </w:rPr>
+      </w:pPr>
+      <w:bookmarkStart w:colFirst="0" w:colLast="0" w:name="_t0j08dqvpjbs" w:id="31"/>
+      <w:bookmarkEnd w:id="31"/>
+      <w:r>
+        <w:rPr>
+          <w:rFonts w:ascii="Arial" w:cs="Arial" w:eastAsia="Arial" w:hAnsi="Arial"/>
+          <w:i w:val="1"/>
+          <w:sz w:val="22"/>
+          <w:szCs w:val="22"/>
+          <w:highlight w:val="white"/>
+          <w:u w:val="single"/>
+          <w:rtl w:val="0"/>
+        </w:rPr>
+        <w:t xml:space="preserve">Software Components: </w:t>
       </w:r>
     </w:p>
     <w:p>
@@ -5938,60 +5757,24 @@
         <w:jc w:val="left"/>
         <w:rPr>
           <w:rFonts w:ascii="Arial" w:cs="Arial" w:eastAsia="Arial" w:hAnsi="Arial"/>
-          <w:b w:val="0"/>
-          <w:i w:val="1"/>
-          <w:smallCaps w:val="0"/>
-          <w:strike w:val="0"/>
-          <w:color w:val="000000"/>
-          <w:sz w:val="22"/>
-          <w:szCs w:val="22"/>
-          <w:u w:val="none"/>
-          <w:shd w:fill="auto" w:val="clear"/>
-          <w:vertAlign w:val="baseline"/>
-        </w:rPr>
-      </w:pPr>
-      <w:bookmarkStart w:colFirst="0" w:colLast="0" w:name="_23ckvvd" w:id="33"/>
-      <w:bookmarkEnd w:id="33"/>
-      <w:r>
-        <w:rPr>
-          <w:rFonts w:ascii="Arial" w:cs="Arial" w:eastAsia="Arial" w:hAnsi="Arial"/>
-          <w:b w:val="0"/>
-          <w:i w:val="1"/>
-          <w:smallCaps w:val="0"/>
-          <w:strike w:val="0"/>
-          <w:color w:val="000000"/>
-          <w:sz w:val="22"/>
-          <w:szCs w:val="22"/>
-          <w:u w:val="none"/>
-          <w:shd w:fill="auto" w:val="clear"/>
-          <w:vertAlign w:val="baseline"/>
-          <w:rtl w:val="0"/>
-        </w:rPr>
-        <w:t xml:space="preserve">&lt;Describe the requirements associated with any communications functions required by this product, including e-mail, web browser, network server communications protocols, electronic forms, and so on. Define any pertinent message formatting. Identify any communication standards that will be used, such as FTP or HTTP. Specify any communication security or encryption issues, data transfer rates, and synchronization mechanisms.&gt;</w:t>
-      </w:r>
-    </w:p>
-    <w:p>
-      <w:pPr>
-        <w:pStyle w:val="Heading1"/>
-        <w:numPr>
-          <w:ilvl w:val="0"/>
-          <w:numId w:val="1"/>
-        </w:numPr>
-        <w:ind w:left="0" w:firstLine="0"/>
-        <w:rPr/>
-      </w:pPr>
-      <w:r>
-        <w:rPr>
-          <w:b w:val="1"/>
-          <w:vertAlign w:val="baseline"/>
-          <w:rtl w:val="0"/>
-        </w:rPr>
-        <w:t xml:space="preserve">System Features</w:t>
-      </w:r>
-      <w:r>
-        <w:rPr>
-          <w:rtl w:val="0"/>
-        </w:rPr>
+          <w:i w:val="1"/>
+          <w:sz w:val="22"/>
+          <w:szCs w:val="22"/>
+          <w:highlight w:val="white"/>
+        </w:rPr>
+      </w:pPr>
+      <w:bookmarkStart w:colFirst="0" w:colLast="0" w:name="_30nrqdkbo5ti" w:id="32"/>
+      <w:bookmarkEnd w:id="32"/>
+      <w:r>
+        <w:rPr>
+          <w:rFonts w:ascii="Arial" w:cs="Arial" w:eastAsia="Arial" w:hAnsi="Arial"/>
+          <w:i w:val="1"/>
+          <w:sz w:val="22"/>
+          <w:szCs w:val="22"/>
+          <w:highlight w:val="white"/>
+          <w:rtl w:val="0"/>
+        </w:rPr>
+        <w:t xml:space="preserve">The application will be developed using the MVC architecture with .NET 8, which ensures compatibility with the latest features and enhancements provided by the framework. SQL Server will be used as the relational database management system to store and manage data related to orders, users, delivery employees, and other relevant entities. Compatibility with SQL Server versions compatible with .NET 8 need to be minimum SQL Server 2005. Visual Studio 2022 or later will serve as the primary IDE for designing, coding, debugging, and testing the application. When it comes to web servers, options like Internet Information Services (IIS), Apache HTTP Server, Azure Devops WebApp and AWS can be chosen, as long as they are compatible with ASP.NET MVC applications and have the necessary configurations to support .NET applications. </w:t>
       </w:r>
     </w:p>
     <w:p>
@@ -6013,56 +5796,14 @@
         <w:jc w:val="left"/>
         <w:rPr>
           <w:rFonts w:ascii="Arial" w:cs="Arial" w:eastAsia="Arial" w:hAnsi="Arial"/>
-          <w:b w:val="0"/>
-          <w:i w:val="1"/>
-          <w:smallCaps w:val="0"/>
-          <w:strike w:val="0"/>
-          <w:color w:val="000000"/>
-          <w:sz w:val="22"/>
-          <w:szCs w:val="22"/>
-          <w:u w:val="none"/>
-          <w:shd w:fill="auto" w:val="clear"/>
-          <w:vertAlign w:val="baseline"/>
-        </w:rPr>
-      </w:pPr>
-      <w:bookmarkStart w:colFirst="0" w:colLast="0" w:name="_ihv636" w:id="34"/>
-      <w:bookmarkEnd w:id="34"/>
-      <w:r>
-        <w:rPr>
-          <w:rFonts w:ascii="Arial" w:cs="Arial" w:eastAsia="Arial" w:hAnsi="Arial"/>
-          <w:b w:val="0"/>
-          <w:i w:val="1"/>
-          <w:smallCaps w:val="0"/>
-          <w:strike w:val="0"/>
-          <w:color w:val="000000"/>
-          <w:sz w:val="22"/>
-          <w:szCs w:val="22"/>
-          <w:u w:val="none"/>
-          <w:shd w:fill="auto" w:val="clear"/>
-          <w:vertAlign w:val="baseline"/>
-          <w:rtl w:val="0"/>
-        </w:rPr>
-        <w:t xml:space="preserve">&lt;This template illustrates organizing the functional requirements for the product by system features, the major services provided by the product. You may prefer to organize this section by use case, mode of operation, user class, object class, functional hierarchy, or combinations of these, whatever makes the most logical sense for your product.&gt;</w:t>
-      </w:r>
-    </w:p>
-    <w:p>
-      <w:pPr>
-        <w:pStyle w:val="Heading2"/>
-        <w:numPr>
-          <w:ilvl w:val="1"/>
-          <w:numId w:val="1"/>
-        </w:numPr>
-        <w:ind w:left="0" w:firstLine="0"/>
-        <w:rPr/>
-      </w:pPr>
-      <w:r>
-        <w:rPr>
-          <w:b w:val="1"/>
-          <w:vertAlign w:val="baseline"/>
-          <w:rtl w:val="0"/>
-        </w:rPr>
-        <w:t xml:space="preserve">System Feature 1</w:t>
-      </w:r>
+          <w:i w:val="1"/>
+          <w:sz w:val="22"/>
+          <w:szCs w:val="22"/>
+          <w:highlight w:val="white"/>
+        </w:rPr>
+      </w:pPr>
+      <w:bookmarkStart w:colFirst="0" w:colLast="0" w:name="_aghfbkmw5hk1" w:id="33"/>
+      <w:bookmarkEnd w:id="33"/>
       <w:r>
         <w:rPr>
           <w:rtl w:val="0"/>
@@ -6088,6 +5829,747 @@
         <w:jc w:val="left"/>
         <w:rPr>
           <w:rFonts w:ascii="Arial" w:cs="Arial" w:eastAsia="Arial" w:hAnsi="Arial"/>
+          <w:i w:val="1"/>
+          <w:sz w:val="22"/>
+          <w:szCs w:val="22"/>
+          <w:highlight w:val="white"/>
+          <w:u w:val="single"/>
+        </w:rPr>
+      </w:pPr>
+      <w:bookmarkStart w:colFirst="0" w:colLast="0" w:name="_n6i69fr66kba" w:id="34"/>
+      <w:bookmarkEnd w:id="34"/>
+      <w:r>
+        <w:rPr>
+          <w:rFonts w:ascii="Arial" w:cs="Arial" w:eastAsia="Arial" w:hAnsi="Arial"/>
+          <w:i w:val="1"/>
+          <w:sz w:val="22"/>
+          <w:szCs w:val="22"/>
+          <w:highlight w:val="white"/>
+          <w:u w:val="single"/>
+          <w:rtl w:val="0"/>
+        </w:rPr>
+        <w:t xml:space="preserve">Other Considerations: </w:t>
+      </w:r>
+    </w:p>
+    <w:p>
+      <w:pPr>
+        <w:keepNext w:val="0"/>
+        <w:keepLines w:val="0"/>
+        <w:pageBreakBefore w:val="0"/>
+        <w:widowControl w:val="1"/>
+        <w:pBdr>
+          <w:top w:space="0" w:sz="0" w:val="nil"/>
+          <w:left w:space="0" w:sz="0" w:val="nil"/>
+          <w:bottom w:space="0" w:sz="0" w:val="nil"/>
+          <w:right w:space="0" w:sz="0" w:val="nil"/>
+          <w:between w:space="0" w:sz="0" w:val="nil"/>
+        </w:pBdr>
+        <w:shd w:fill="auto" w:val="clear"/>
+        <w:spacing w:after="0" w:before="0" w:line="240" w:lineRule="auto"/>
+        <w:ind w:left="0" w:right="0" w:firstLine="0"/>
+        <w:jc w:val="left"/>
+        <w:rPr>
+          <w:rFonts w:ascii="Arial" w:cs="Arial" w:eastAsia="Arial" w:hAnsi="Arial"/>
+          <w:b w:val="0"/>
+          <w:i w:val="1"/>
+          <w:smallCaps w:val="0"/>
+          <w:strike w:val="0"/>
+          <w:color w:val="000000"/>
+          <w:sz w:val="22"/>
+          <w:szCs w:val="22"/>
+          <w:highlight w:val="white"/>
+          <w:u w:val="none"/>
+          <w:vertAlign w:val="baseline"/>
+        </w:rPr>
+      </w:pPr>
+      <w:bookmarkStart w:colFirst="0" w:colLast="0" w:name="_imx13mn8rmlf" w:id="35"/>
+      <w:bookmarkEnd w:id="35"/>
+      <w:r>
+        <w:rPr>
+          <w:rFonts w:ascii="Arial" w:cs="Arial" w:eastAsia="Arial" w:hAnsi="Arial"/>
+          <w:i w:val="1"/>
+          <w:sz w:val="22"/>
+          <w:szCs w:val="22"/>
+          <w:highlight w:val="white"/>
+          <w:rtl w:val="0"/>
+        </w:rPr>
+        <w:t xml:space="preserve">To provide a consistent user experience across different platforms, the web application will be designed to be compatible with modern web browsers such as Google Chrome, Mozilla Firefox, Microsoft Edge, and Safari. Security measures will also be integrated into the application, user authentication, authorization mechanisms, and data encryption, to protect sensitive information, everything built using EntityFramework.Identity Nuget package from .NET.</w:t>
+      </w:r>
+      <w:r>
+        <w:rPr>
+          <w:rtl w:val="0"/>
+        </w:rPr>
+      </w:r>
+    </w:p>
+    <w:p>
+      <w:pPr>
+        <w:pStyle w:val="Heading2"/>
+        <w:numPr>
+          <w:ilvl w:val="1"/>
+          <w:numId w:val="1"/>
+        </w:numPr>
+        <w:ind w:left="0" w:firstLine="0"/>
+        <w:rPr/>
+      </w:pPr>
+      <w:r>
+        <w:rPr>
+          <w:b w:val="1"/>
+          <w:vertAlign w:val="baseline"/>
+          <w:rtl w:val="0"/>
+        </w:rPr>
+        <w:t xml:space="preserve">Design and Implementation Constraints</w:t>
+      </w:r>
+      <w:r>
+        <w:rPr>
+          <w:rtl w:val="0"/>
+        </w:rPr>
+      </w:r>
+    </w:p>
+    <w:p>
+      <w:pPr>
+        <w:keepNext w:val="0"/>
+        <w:keepLines w:val="0"/>
+        <w:pageBreakBefore w:val="0"/>
+        <w:widowControl w:val="1"/>
+        <w:pBdr>
+          <w:top w:space="0" w:sz="0" w:val="nil"/>
+          <w:left w:space="0" w:sz="0" w:val="nil"/>
+          <w:bottom w:space="0" w:sz="0" w:val="nil"/>
+          <w:right w:space="0" w:sz="0" w:val="nil"/>
+          <w:between w:space="0" w:sz="0" w:val="nil"/>
+        </w:pBdr>
+        <w:shd w:fill="auto" w:val="clear"/>
+        <w:spacing w:after="0" w:before="0" w:line="240" w:lineRule="auto"/>
+        <w:ind w:left="0" w:right="0" w:firstLine="0"/>
+        <w:jc w:val="left"/>
+        <w:rPr>
+          <w:rFonts w:ascii="Arial" w:cs="Arial" w:eastAsia="Arial" w:hAnsi="Arial"/>
+          <w:b w:val="0"/>
+          <w:i w:val="1"/>
+          <w:smallCaps w:val="0"/>
+          <w:strike w:val="0"/>
+          <w:color w:val="000000"/>
+          <w:sz w:val="22"/>
+          <w:szCs w:val="22"/>
+          <w:u w:val="none"/>
+          <w:shd w:fill="auto" w:val="clear"/>
+          <w:vertAlign w:val="baseline"/>
+        </w:rPr>
+      </w:pPr>
+      <w:bookmarkStart w:colFirst="0" w:colLast="0" w:name="_qsh70q" w:id="36"/>
+      <w:bookmarkEnd w:id="36"/>
+      <w:r>
+        <w:rPr>
+          <w:rFonts w:ascii="Arial" w:cs="Arial" w:eastAsia="Arial" w:hAnsi="Arial"/>
+          <w:b w:val="0"/>
+          <w:i w:val="1"/>
+          <w:smallCaps w:val="0"/>
+          <w:strike w:val="0"/>
+          <w:color w:val="000000"/>
+          <w:sz w:val="22"/>
+          <w:szCs w:val="22"/>
+          <w:u w:val="none"/>
+          <w:shd w:fill="auto" w:val="clear"/>
+          <w:vertAlign w:val="baseline"/>
+          <w:rtl w:val="0"/>
+        </w:rPr>
+        <w:t xml:space="preserve">&lt;Describe any items or issues that will limit the options available to the developers. These might include: corporate or regulatory policies; hardware limitations (timing requirements, memory requirements); interfaces to other applications; specific technologies, tools, and databases to be used; parallel operations; language requirements; communications protocols; security considerations; design conventions or programming standards (for example, if the customer’s organization will be responsible for maintaining the delivered software).&gt;</w:t>
+      </w:r>
+    </w:p>
+    <w:p>
+      <w:pPr>
+        <w:pStyle w:val="Heading2"/>
+        <w:numPr>
+          <w:ilvl w:val="1"/>
+          <w:numId w:val="1"/>
+        </w:numPr>
+        <w:ind w:left="0" w:firstLine="0"/>
+        <w:rPr/>
+      </w:pPr>
+      <w:r>
+        <w:rPr>
+          <w:b w:val="1"/>
+          <w:vertAlign w:val="baseline"/>
+          <w:rtl w:val="0"/>
+        </w:rPr>
+        <w:t xml:space="preserve">User Documentation</w:t>
+      </w:r>
+      <w:r>
+        <w:rPr>
+          <w:rtl w:val="0"/>
+        </w:rPr>
+      </w:r>
+    </w:p>
+    <w:p>
+      <w:pPr>
+        <w:keepNext w:val="0"/>
+        <w:keepLines w:val="0"/>
+        <w:pageBreakBefore w:val="0"/>
+        <w:widowControl w:val="1"/>
+        <w:pBdr>
+          <w:top w:space="0" w:sz="0" w:val="nil"/>
+          <w:left w:space="0" w:sz="0" w:val="nil"/>
+          <w:bottom w:space="0" w:sz="0" w:val="nil"/>
+          <w:right w:space="0" w:sz="0" w:val="nil"/>
+          <w:between w:space="0" w:sz="0" w:val="nil"/>
+        </w:pBdr>
+        <w:shd w:fill="auto" w:val="clear"/>
+        <w:spacing w:after="0" w:before="0" w:line="240" w:lineRule="auto"/>
+        <w:ind w:left="0" w:right="0" w:firstLine="0"/>
+        <w:jc w:val="left"/>
+        <w:rPr>
+          <w:rFonts w:ascii="Arial" w:cs="Arial" w:eastAsia="Arial" w:hAnsi="Arial"/>
+          <w:b w:val="0"/>
+          <w:i w:val="1"/>
+          <w:smallCaps w:val="0"/>
+          <w:strike w:val="0"/>
+          <w:color w:val="000000"/>
+          <w:sz w:val="22"/>
+          <w:szCs w:val="22"/>
+          <w:u w:val="none"/>
+          <w:shd w:fill="auto" w:val="clear"/>
+          <w:vertAlign w:val="baseline"/>
+        </w:rPr>
+      </w:pPr>
+      <w:bookmarkStart w:colFirst="0" w:colLast="0" w:name="_3as4poj" w:id="37"/>
+      <w:bookmarkEnd w:id="37"/>
+      <w:r>
+        <w:rPr>
+          <w:rFonts w:ascii="Arial" w:cs="Arial" w:eastAsia="Arial" w:hAnsi="Arial"/>
+          <w:b w:val="0"/>
+          <w:i w:val="1"/>
+          <w:smallCaps w:val="0"/>
+          <w:strike w:val="0"/>
+          <w:color w:val="000000"/>
+          <w:sz w:val="22"/>
+          <w:szCs w:val="22"/>
+          <w:u w:val="none"/>
+          <w:shd w:fill="auto" w:val="clear"/>
+          <w:vertAlign w:val="baseline"/>
+          <w:rtl w:val="0"/>
+        </w:rPr>
+        <w:t xml:space="preserve">&lt;List the user documentation components (such as user manuals, on-line help, and tutorials) that will be delivered along with the software. Identify any known user documentation delivery formats or standards.&gt;</w:t>
+      </w:r>
+    </w:p>
+    <w:p>
+      <w:pPr>
+        <w:pStyle w:val="Heading2"/>
+        <w:numPr>
+          <w:ilvl w:val="1"/>
+          <w:numId w:val="1"/>
+        </w:numPr>
+        <w:ind w:left="0" w:firstLine="0"/>
+        <w:rPr/>
+      </w:pPr>
+      <w:r>
+        <w:rPr>
+          <w:b w:val="1"/>
+          <w:vertAlign w:val="baseline"/>
+          <w:rtl w:val="0"/>
+        </w:rPr>
+        <w:t xml:space="preserve">Assumptions and Dependencies</w:t>
+      </w:r>
+      <w:r>
+        <w:rPr>
+          <w:rtl w:val="0"/>
+        </w:rPr>
+      </w:r>
+    </w:p>
+    <w:p>
+      <w:pPr>
+        <w:keepNext w:val="0"/>
+        <w:keepLines w:val="0"/>
+        <w:pageBreakBefore w:val="0"/>
+        <w:widowControl w:val="1"/>
+        <w:pBdr>
+          <w:top w:space="0" w:sz="0" w:val="nil"/>
+          <w:left w:space="0" w:sz="0" w:val="nil"/>
+          <w:bottom w:space="0" w:sz="0" w:val="nil"/>
+          <w:right w:space="0" w:sz="0" w:val="nil"/>
+          <w:between w:space="0" w:sz="0" w:val="nil"/>
+        </w:pBdr>
+        <w:shd w:fill="auto" w:val="clear"/>
+        <w:spacing w:after="0" w:before="0" w:line="240" w:lineRule="auto"/>
+        <w:ind w:left="0" w:right="0" w:firstLine="0"/>
+        <w:jc w:val="left"/>
+        <w:rPr>
+          <w:rFonts w:ascii="Arial" w:cs="Arial" w:eastAsia="Arial" w:hAnsi="Arial"/>
+          <w:b w:val="0"/>
+          <w:i w:val="1"/>
+          <w:smallCaps w:val="0"/>
+          <w:strike w:val="0"/>
+          <w:color w:val="000000"/>
+          <w:sz w:val="22"/>
+          <w:szCs w:val="22"/>
+          <w:u w:val="none"/>
+          <w:shd w:fill="auto" w:val="clear"/>
+          <w:vertAlign w:val="baseline"/>
+        </w:rPr>
+      </w:pPr>
+      <w:bookmarkStart w:colFirst="0" w:colLast="0" w:name="_1pxezwc" w:id="38"/>
+      <w:bookmarkEnd w:id="38"/>
+      <w:r>
+        <w:rPr>
+          <w:rFonts w:ascii="Arial" w:cs="Arial" w:eastAsia="Arial" w:hAnsi="Arial"/>
+          <w:b w:val="0"/>
+          <w:i w:val="1"/>
+          <w:smallCaps w:val="0"/>
+          <w:strike w:val="0"/>
+          <w:color w:val="000000"/>
+          <w:sz w:val="22"/>
+          <w:szCs w:val="22"/>
+          <w:u w:val="none"/>
+          <w:shd w:fill="auto" w:val="clear"/>
+          <w:vertAlign w:val="baseline"/>
+          <w:rtl w:val="0"/>
+        </w:rPr>
+        <w:t xml:space="preserve">&lt;List any assumed factors (as opposed to known facts) that could affect the requirements stated in the SRS. These could include third-party or commercial components that you plan to use, issues around the development or operating environment, or constraints. The project could be affected if these assumptions are incorrect, are not shared, or change. Also identify any dependencies the project has on external factors, such as software components that you intend to reuse from another project, unless they are already documented elsewhere (for example, in the vision and scope document or the project plan).&gt;</w:t>
+      </w:r>
+    </w:p>
+    <w:p>
+      <w:pPr>
+        <w:pStyle w:val="Heading1"/>
+        <w:numPr>
+          <w:ilvl w:val="0"/>
+          <w:numId w:val="1"/>
+        </w:numPr>
+        <w:ind w:left="0" w:firstLine="0"/>
+        <w:rPr/>
+      </w:pPr>
+      <w:r>
+        <w:rPr>
+          <w:b w:val="1"/>
+          <w:vertAlign w:val="baseline"/>
+          <w:rtl w:val="0"/>
+        </w:rPr>
+        <w:t xml:space="preserve">External Interface Requirements</w:t>
+      </w:r>
+      <w:r>
+        <w:rPr>
+          <w:rtl w:val="0"/>
+        </w:rPr>
+      </w:r>
+    </w:p>
+    <w:p>
+      <w:pPr>
+        <w:pStyle w:val="Heading2"/>
+        <w:numPr>
+          <w:ilvl w:val="1"/>
+          <w:numId w:val="1"/>
+        </w:numPr>
+        <w:ind w:left="0" w:firstLine="0"/>
+        <w:rPr/>
+      </w:pPr>
+      <w:bookmarkStart w:colFirst="0" w:colLast="0" w:name="_49x2ik5" w:id="39"/>
+      <w:bookmarkEnd w:id="39"/>
+      <w:r>
+        <w:rPr>
+          <w:b w:val="1"/>
+          <w:vertAlign w:val="baseline"/>
+          <w:rtl w:val="0"/>
+        </w:rPr>
+        <w:t xml:space="preserve">User Interfaces</w:t>
+      </w:r>
+      <w:r>
+        <w:rPr>
+          <w:rtl w:val="0"/>
+        </w:rPr>
+      </w:r>
+    </w:p>
+    <w:p>
+      <w:pPr>
+        <w:keepNext w:val="0"/>
+        <w:keepLines w:val="0"/>
+        <w:pageBreakBefore w:val="0"/>
+        <w:widowControl w:val="1"/>
+        <w:pBdr>
+          <w:top w:space="0" w:sz="0" w:val="nil"/>
+          <w:left w:space="0" w:sz="0" w:val="nil"/>
+          <w:bottom w:space="0" w:sz="0" w:val="nil"/>
+          <w:right w:space="0" w:sz="0" w:val="nil"/>
+          <w:between w:space="0" w:sz="0" w:val="nil"/>
+        </w:pBdr>
+        <w:shd w:fill="auto" w:val="clear"/>
+        <w:spacing w:after="0" w:before="0" w:line="240" w:lineRule="auto"/>
+        <w:ind w:left="0" w:right="0" w:firstLine="0"/>
+        <w:jc w:val="left"/>
+        <w:rPr>
+          <w:rFonts w:ascii="Arial" w:cs="Arial" w:eastAsia="Arial" w:hAnsi="Arial"/>
+          <w:b w:val="0"/>
+          <w:i w:val="1"/>
+          <w:smallCaps w:val="0"/>
+          <w:strike w:val="0"/>
+          <w:color w:val="000000"/>
+          <w:sz w:val="22"/>
+          <w:szCs w:val="22"/>
+          <w:u w:val="none"/>
+          <w:shd w:fill="auto" w:val="clear"/>
+          <w:vertAlign w:val="baseline"/>
+        </w:rPr>
+      </w:pPr>
+      <w:bookmarkStart w:colFirst="0" w:colLast="0" w:name="_2p2csry" w:id="40"/>
+      <w:bookmarkEnd w:id="40"/>
+      <w:r>
+        <w:rPr>
+          <w:rFonts w:ascii="Arial" w:cs="Arial" w:eastAsia="Arial" w:hAnsi="Arial"/>
+          <w:b w:val="0"/>
+          <w:i w:val="1"/>
+          <w:smallCaps w:val="0"/>
+          <w:strike w:val="0"/>
+          <w:color w:val="000000"/>
+          <w:sz w:val="22"/>
+          <w:szCs w:val="22"/>
+          <w:u w:val="none"/>
+          <w:shd w:fill="auto" w:val="clear"/>
+          <w:vertAlign w:val="baseline"/>
+          <w:rtl w:val="0"/>
+        </w:rPr>
+        <w:t xml:space="preserve">&lt;Describe the logical characteristics of each interface between the software product and the users. This may include sample screen images, any GUI standards or product family style guides that are to be followed, screen layout constraints, standard buttons and functions (e.g., help) that will appear on every screen, keyboard shortcuts, error message display standards, and so on. Define the software components for which a user interface is needed. Details of the user interface design should be documented in a separate user interface specification.&gt;</w:t>
+      </w:r>
+    </w:p>
+    <w:p>
+      <w:pPr>
+        <w:pStyle w:val="Heading2"/>
+        <w:numPr>
+          <w:ilvl w:val="1"/>
+          <w:numId w:val="1"/>
+        </w:numPr>
+        <w:ind w:left="0" w:firstLine="0"/>
+        <w:rPr/>
+      </w:pPr>
+      <w:r>
+        <w:rPr>
+          <w:b w:val="1"/>
+          <w:vertAlign w:val="baseline"/>
+          <w:rtl w:val="0"/>
+        </w:rPr>
+        <w:t xml:space="preserve">Hardware Interfaces</w:t>
+      </w:r>
+      <w:r>
+        <w:rPr>
+          <w:rtl w:val="0"/>
+        </w:rPr>
+      </w:r>
+    </w:p>
+    <w:p>
+      <w:pPr>
+        <w:keepNext w:val="0"/>
+        <w:keepLines w:val="0"/>
+        <w:pageBreakBefore w:val="0"/>
+        <w:widowControl w:val="1"/>
+        <w:pBdr>
+          <w:top w:space="0" w:sz="0" w:val="nil"/>
+          <w:left w:space="0" w:sz="0" w:val="nil"/>
+          <w:bottom w:space="0" w:sz="0" w:val="nil"/>
+          <w:right w:space="0" w:sz="0" w:val="nil"/>
+          <w:between w:space="0" w:sz="0" w:val="nil"/>
+        </w:pBdr>
+        <w:shd w:fill="auto" w:val="clear"/>
+        <w:spacing w:after="0" w:before="0" w:line="240" w:lineRule="auto"/>
+        <w:ind w:left="0" w:right="0" w:firstLine="0"/>
+        <w:jc w:val="left"/>
+        <w:rPr>
+          <w:rFonts w:ascii="Arial" w:cs="Arial" w:eastAsia="Arial" w:hAnsi="Arial"/>
+          <w:b w:val="0"/>
+          <w:i w:val="1"/>
+          <w:smallCaps w:val="0"/>
+          <w:strike w:val="0"/>
+          <w:color w:val="000000"/>
+          <w:sz w:val="22"/>
+          <w:szCs w:val="22"/>
+          <w:u w:val="none"/>
+          <w:shd w:fill="auto" w:val="clear"/>
+          <w:vertAlign w:val="baseline"/>
+        </w:rPr>
+      </w:pPr>
+      <w:bookmarkStart w:colFirst="0" w:colLast="0" w:name="_147n2zr" w:id="41"/>
+      <w:bookmarkEnd w:id="41"/>
+      <w:r>
+        <w:rPr>
+          <w:rFonts w:ascii="Arial" w:cs="Arial" w:eastAsia="Arial" w:hAnsi="Arial"/>
+          <w:b w:val="0"/>
+          <w:i w:val="1"/>
+          <w:smallCaps w:val="0"/>
+          <w:strike w:val="0"/>
+          <w:color w:val="000000"/>
+          <w:sz w:val="22"/>
+          <w:szCs w:val="22"/>
+          <w:u w:val="none"/>
+          <w:shd w:fill="auto" w:val="clear"/>
+          <w:vertAlign w:val="baseline"/>
+          <w:rtl w:val="0"/>
+        </w:rPr>
+        <w:t xml:space="preserve">&lt;Describe the logical and physical characteristics of each interface between the software product and the hardware components of the system. This may include the supported device types, the nature of the data and control interactions between the software and the hardware, and communication protocols to be used.&gt;</w:t>
+      </w:r>
+    </w:p>
+    <w:p>
+      <w:pPr>
+        <w:pStyle w:val="Heading2"/>
+        <w:numPr>
+          <w:ilvl w:val="1"/>
+          <w:numId w:val="1"/>
+        </w:numPr>
+        <w:ind w:left="0" w:firstLine="0"/>
+        <w:rPr/>
+      </w:pPr>
+      <w:r>
+        <w:rPr>
+          <w:b w:val="1"/>
+          <w:vertAlign w:val="baseline"/>
+          <w:rtl w:val="0"/>
+        </w:rPr>
+        <w:t xml:space="preserve">Software Interfaces</w:t>
+      </w:r>
+      <w:r>
+        <w:rPr>
+          <w:rtl w:val="0"/>
+        </w:rPr>
+      </w:r>
+    </w:p>
+    <w:p>
+      <w:pPr>
+        <w:keepNext w:val="0"/>
+        <w:keepLines w:val="0"/>
+        <w:pageBreakBefore w:val="0"/>
+        <w:widowControl w:val="1"/>
+        <w:pBdr>
+          <w:top w:space="0" w:sz="0" w:val="nil"/>
+          <w:left w:space="0" w:sz="0" w:val="nil"/>
+          <w:bottom w:space="0" w:sz="0" w:val="nil"/>
+          <w:right w:space="0" w:sz="0" w:val="nil"/>
+          <w:between w:space="0" w:sz="0" w:val="nil"/>
+        </w:pBdr>
+        <w:shd w:fill="auto" w:val="clear"/>
+        <w:spacing w:after="0" w:before="0" w:line="240" w:lineRule="auto"/>
+        <w:ind w:left="0" w:right="0" w:firstLine="0"/>
+        <w:jc w:val="left"/>
+        <w:rPr>
+          <w:rFonts w:ascii="Arial" w:cs="Arial" w:eastAsia="Arial" w:hAnsi="Arial"/>
+          <w:b w:val="0"/>
+          <w:i w:val="1"/>
+          <w:smallCaps w:val="0"/>
+          <w:strike w:val="0"/>
+          <w:color w:val="000000"/>
+          <w:sz w:val="22"/>
+          <w:szCs w:val="22"/>
+          <w:u w:val="none"/>
+          <w:shd w:fill="auto" w:val="clear"/>
+          <w:vertAlign w:val="baseline"/>
+        </w:rPr>
+      </w:pPr>
+      <w:bookmarkStart w:colFirst="0" w:colLast="0" w:name="_3o7alnk" w:id="42"/>
+      <w:bookmarkEnd w:id="42"/>
+      <w:r>
+        <w:rPr>
+          <w:rFonts w:ascii="Arial" w:cs="Arial" w:eastAsia="Arial" w:hAnsi="Arial"/>
+          <w:b w:val="0"/>
+          <w:i w:val="1"/>
+          <w:smallCaps w:val="0"/>
+          <w:strike w:val="0"/>
+          <w:color w:val="000000"/>
+          <w:sz w:val="22"/>
+          <w:szCs w:val="22"/>
+          <w:u w:val="none"/>
+          <w:shd w:fill="auto" w:val="clear"/>
+          <w:vertAlign w:val="baseline"/>
+          <w:rtl w:val="0"/>
+        </w:rPr>
+        <w:t xml:space="preserve">&lt;Describe the connections between this product and other specific software components (name and version), including databases, operating systems, tools, libraries, and integrated commercial components. Identify the data items or messages coming into the system and going out and describe the purpose of each. Describe the services needed and the nature of communications. Refer to documents that describe detailed application programming interface protocols. Identify data that will be shared across software components. If the data sharing mechanism must be implemented in a specific way (for example, use of a global data area in a multitasking operating system), specify this as an implementation constraint.&gt;</w:t>
+      </w:r>
+    </w:p>
+    <w:p>
+      <w:pPr>
+        <w:pStyle w:val="Heading2"/>
+        <w:numPr>
+          <w:ilvl w:val="1"/>
+          <w:numId w:val="1"/>
+        </w:numPr>
+        <w:ind w:left="0" w:firstLine="0"/>
+        <w:rPr/>
+      </w:pPr>
+      <w:r>
+        <w:rPr>
+          <w:b w:val="1"/>
+          <w:vertAlign w:val="baseline"/>
+          <w:rtl w:val="0"/>
+        </w:rPr>
+        <w:t xml:space="preserve">Communications Interfaces</w:t>
+      </w:r>
+      <w:r>
+        <w:rPr>
+          <w:rtl w:val="0"/>
+        </w:rPr>
+      </w:r>
+    </w:p>
+    <w:p>
+      <w:pPr>
+        <w:keepNext w:val="0"/>
+        <w:keepLines w:val="0"/>
+        <w:pageBreakBefore w:val="0"/>
+        <w:widowControl w:val="1"/>
+        <w:pBdr>
+          <w:top w:space="0" w:sz="0" w:val="nil"/>
+          <w:left w:space="0" w:sz="0" w:val="nil"/>
+          <w:bottom w:space="0" w:sz="0" w:val="nil"/>
+          <w:right w:space="0" w:sz="0" w:val="nil"/>
+          <w:between w:space="0" w:sz="0" w:val="nil"/>
+        </w:pBdr>
+        <w:shd w:fill="auto" w:val="clear"/>
+        <w:spacing w:after="0" w:before="0" w:line="240" w:lineRule="auto"/>
+        <w:ind w:left="0" w:right="0" w:firstLine="0"/>
+        <w:jc w:val="left"/>
+        <w:rPr>
+          <w:rFonts w:ascii="Arial" w:cs="Arial" w:eastAsia="Arial" w:hAnsi="Arial"/>
+          <w:b w:val="0"/>
+          <w:i w:val="1"/>
+          <w:smallCaps w:val="0"/>
+          <w:strike w:val="0"/>
+          <w:color w:val="000000"/>
+          <w:sz w:val="22"/>
+          <w:szCs w:val="22"/>
+          <w:u w:val="none"/>
+          <w:shd w:fill="auto" w:val="clear"/>
+          <w:vertAlign w:val="baseline"/>
+        </w:rPr>
+      </w:pPr>
+      <w:bookmarkStart w:colFirst="0" w:colLast="0" w:name="_23ckvvd" w:id="43"/>
+      <w:bookmarkEnd w:id="43"/>
+      <w:r>
+        <w:rPr>
+          <w:rFonts w:ascii="Arial" w:cs="Arial" w:eastAsia="Arial" w:hAnsi="Arial"/>
+          <w:b w:val="0"/>
+          <w:i w:val="1"/>
+          <w:smallCaps w:val="0"/>
+          <w:strike w:val="0"/>
+          <w:color w:val="000000"/>
+          <w:sz w:val="22"/>
+          <w:szCs w:val="22"/>
+          <w:u w:val="none"/>
+          <w:shd w:fill="auto" w:val="clear"/>
+          <w:vertAlign w:val="baseline"/>
+          <w:rtl w:val="0"/>
+        </w:rPr>
+        <w:t xml:space="preserve">&lt;Describe the requirements associated with any communications functions required by this product, including e-mail, web browser, network server communications protocols, electronic forms, and so on. Define any pertinent message formatting. Identify any communication standards that will be used, such as FTP or HTTP. Specify any communication security or encryption issues, data transfer rates, and synchronization mechanisms.&gt;</w:t>
+      </w:r>
+    </w:p>
+    <w:p>
+      <w:pPr>
+        <w:pStyle w:val="Heading1"/>
+        <w:numPr>
+          <w:ilvl w:val="0"/>
+          <w:numId w:val="1"/>
+        </w:numPr>
+        <w:ind w:left="0" w:firstLine="0"/>
+        <w:rPr/>
+      </w:pPr>
+      <w:r>
+        <w:rPr>
+          <w:b w:val="1"/>
+          <w:vertAlign w:val="baseline"/>
+          <w:rtl w:val="0"/>
+        </w:rPr>
+        <w:t xml:space="preserve">System Features</w:t>
+      </w:r>
+      <w:r>
+        <w:rPr>
+          <w:rtl w:val="0"/>
+        </w:rPr>
+      </w:r>
+    </w:p>
+    <w:p>
+      <w:pPr>
+        <w:keepNext w:val="0"/>
+        <w:keepLines w:val="0"/>
+        <w:pageBreakBefore w:val="0"/>
+        <w:widowControl w:val="1"/>
+        <w:pBdr>
+          <w:top w:space="0" w:sz="0" w:val="nil"/>
+          <w:left w:space="0" w:sz="0" w:val="nil"/>
+          <w:bottom w:space="0" w:sz="0" w:val="nil"/>
+          <w:right w:space="0" w:sz="0" w:val="nil"/>
+          <w:between w:space="0" w:sz="0" w:val="nil"/>
+        </w:pBdr>
+        <w:shd w:fill="auto" w:val="clear"/>
+        <w:spacing w:after="0" w:before="0" w:line="240" w:lineRule="auto"/>
+        <w:ind w:left="0" w:right="0" w:firstLine="0"/>
+        <w:jc w:val="left"/>
+        <w:rPr>
+          <w:rFonts w:ascii="Arial" w:cs="Arial" w:eastAsia="Arial" w:hAnsi="Arial"/>
+          <w:b w:val="0"/>
+          <w:i w:val="1"/>
+          <w:smallCaps w:val="0"/>
+          <w:strike w:val="0"/>
+          <w:color w:val="000000"/>
+          <w:sz w:val="22"/>
+          <w:szCs w:val="22"/>
+          <w:u w:val="none"/>
+          <w:shd w:fill="auto" w:val="clear"/>
+          <w:vertAlign w:val="baseline"/>
+        </w:rPr>
+      </w:pPr>
+      <w:bookmarkStart w:colFirst="0" w:colLast="0" w:name="_ihv636" w:id="44"/>
+      <w:bookmarkEnd w:id="44"/>
+      <w:r>
+        <w:rPr>
+          <w:rFonts w:ascii="Arial" w:cs="Arial" w:eastAsia="Arial" w:hAnsi="Arial"/>
+          <w:b w:val="0"/>
+          <w:i w:val="1"/>
+          <w:smallCaps w:val="0"/>
+          <w:strike w:val="0"/>
+          <w:color w:val="000000"/>
+          <w:sz w:val="22"/>
+          <w:szCs w:val="22"/>
+          <w:u w:val="none"/>
+          <w:shd w:fill="auto" w:val="clear"/>
+          <w:vertAlign w:val="baseline"/>
+          <w:rtl w:val="0"/>
+        </w:rPr>
+        <w:t xml:space="preserve">&lt;This template illustrates organizing the functional requirements for the product by system features, the major services provided by the product. You may prefer to organize this section by use case, mode of operation, user class, object class, functional hierarchy, or combinations of these, whatever makes the most logical sense for your product.&gt;</w:t>
+      </w:r>
+    </w:p>
+    <w:p>
+      <w:pPr>
+        <w:pStyle w:val="Heading2"/>
+        <w:numPr>
+          <w:ilvl w:val="1"/>
+          <w:numId w:val="1"/>
+        </w:numPr>
+        <w:ind w:left="0" w:firstLine="0"/>
+        <w:rPr/>
+      </w:pPr>
+      <w:r>
+        <w:rPr>
+          <w:b w:val="1"/>
+          <w:vertAlign w:val="baseline"/>
+          <w:rtl w:val="0"/>
+        </w:rPr>
+        <w:t xml:space="preserve">System Feature 1</w:t>
+      </w:r>
+      <w:r>
+        <w:rPr>
+          <w:rtl w:val="0"/>
+        </w:rPr>
+      </w:r>
+    </w:p>
+    <w:p>
+      <w:pPr>
+        <w:keepNext w:val="0"/>
+        <w:keepLines w:val="0"/>
+        <w:pageBreakBefore w:val="0"/>
+        <w:widowControl w:val="1"/>
+        <w:pBdr>
+          <w:top w:space="0" w:sz="0" w:val="nil"/>
+          <w:left w:space="0" w:sz="0" w:val="nil"/>
+          <w:bottom w:space="0" w:sz="0" w:val="nil"/>
+          <w:right w:space="0" w:sz="0" w:val="nil"/>
+          <w:between w:space="0" w:sz="0" w:val="nil"/>
+        </w:pBdr>
+        <w:shd w:fill="auto" w:val="clear"/>
+        <w:spacing w:after="0" w:before="0" w:line="240" w:lineRule="auto"/>
+        <w:ind w:left="0" w:right="0" w:firstLine="0"/>
+        <w:jc w:val="left"/>
+        <w:rPr>
+          <w:rFonts w:ascii="Arial" w:cs="Arial" w:eastAsia="Arial" w:hAnsi="Arial"/>
           <w:b w:val="0"/>
           <w:i w:val="1"/>
           <w:smallCaps w:val="0"/>
@@ -6627,8 +7109,8 @@
           <w:vertAlign w:val="baseline"/>
         </w:rPr>
       </w:pPr>
-      <w:bookmarkStart w:colFirst="0" w:colLast="0" w:name="_32hioqz" w:id="35"/>
-      <w:bookmarkEnd w:id="35"/>
+      <w:bookmarkStart w:colFirst="0" w:colLast="0" w:name="_32hioqz" w:id="45"/>
+      <w:bookmarkEnd w:id="45"/>
       <w:r>
         <w:rPr>
           <w:rFonts w:ascii="Times New Roman" w:cs="Times New Roman" w:eastAsia="Times New Roman" w:hAnsi="Times New Roman"/>
@@ -6682,8 +7164,8 @@
         <w:ind w:left="0" w:firstLine="0"/>
         <w:rPr/>
       </w:pPr>
-      <w:bookmarkStart w:colFirst="0" w:colLast="0" w:name="_1hmsyys" w:id="36"/>
-      <w:bookmarkEnd w:id="36"/>
+      <w:bookmarkStart w:colFirst="0" w:colLast="0" w:name="_1hmsyys" w:id="46"/>
+      <w:bookmarkEnd w:id="46"/>
       <w:r>
         <w:rPr>
           <w:b w:val="1"/>
@@ -6708,8 +7190,8 @@
         <w:ind w:left="0" w:firstLine="0"/>
         <w:rPr/>
       </w:pPr>
-      <w:bookmarkStart w:colFirst="0" w:colLast="0" w:name="_41mghml" w:id="37"/>
-      <w:bookmarkEnd w:id="37"/>
+      <w:bookmarkStart w:colFirst="0" w:colLast="0" w:name="_41mghml" w:id="47"/>
+      <w:bookmarkEnd w:id="47"/>
       <w:r>
         <w:rPr>
           <w:b w:val="1"/>
@@ -6755,8 +7237,8 @@
           <w:vertAlign w:val="baseline"/>
         </w:rPr>
       </w:pPr>
-      <w:bookmarkStart w:colFirst="0" w:colLast="0" w:name="_2grqrue" w:id="38"/>
-      <w:bookmarkEnd w:id="38"/>
+      <w:bookmarkStart w:colFirst="0" w:colLast="0" w:name="_2grqrue" w:id="48"/>
+      <w:bookmarkEnd w:id="48"/>
       <w:r>
         <w:rPr>
           <w:rFonts w:ascii="Arial" w:cs="Arial" w:eastAsia="Arial" w:hAnsi="Arial"/>
@@ -6830,8 +7312,8 @@
           <w:vertAlign w:val="baseline"/>
         </w:rPr>
       </w:pPr>
-      <w:bookmarkStart w:colFirst="0" w:colLast="0" w:name="_vx1227" w:id="39"/>
-      <w:bookmarkEnd w:id="39"/>
+      <w:bookmarkStart w:colFirst="0" w:colLast="0" w:name="_vx1227" w:id="49"/>
+      <w:bookmarkEnd w:id="49"/>
       <w:r>
         <w:rPr>
           <w:rFonts w:ascii="Arial" w:cs="Arial" w:eastAsia="Arial" w:hAnsi="Arial"/>
@@ -6905,8 +7387,8 @@
           <w:vertAlign w:val="baseline"/>
         </w:rPr>
       </w:pPr>
-      <w:bookmarkStart w:colFirst="0" w:colLast="0" w:name="_3fwokq0" w:id="40"/>
-      <w:bookmarkEnd w:id="40"/>
+      <w:bookmarkStart w:colFirst="0" w:colLast="0" w:name="_3fwokq0" w:id="50"/>
+      <w:bookmarkEnd w:id="50"/>
       <w:r>
         <w:rPr>
           <w:rFonts w:ascii="Arial" w:cs="Arial" w:eastAsia="Arial" w:hAnsi="Arial"/>
@@ -6980,8 +7462,8 @@
           <w:vertAlign w:val="baseline"/>
         </w:rPr>
       </w:pPr>
-      <w:bookmarkStart w:colFirst="0" w:colLast="0" w:name="_1v1yuxt" w:id="41"/>
-      <w:bookmarkEnd w:id="41"/>
+      <w:bookmarkStart w:colFirst="0" w:colLast="0" w:name="_1v1yuxt" w:id="51"/>
+      <w:bookmarkEnd w:id="51"/>
       <w:r>
         <w:rPr>
           <w:rFonts w:ascii="Arial" w:cs="Arial" w:eastAsia="Arial" w:hAnsi="Arial"/>
@@ -7055,8 +7537,8 @@
           <w:vertAlign w:val="baseline"/>
         </w:rPr>
       </w:pPr>
-      <w:bookmarkStart w:colFirst="0" w:colLast="0" w:name="_4f1mdlm" w:id="42"/>
-      <w:bookmarkEnd w:id="42"/>
+      <w:bookmarkStart w:colFirst="0" w:colLast="0" w:name="_4f1mdlm" w:id="52"/>
+      <w:bookmarkEnd w:id="52"/>
       <w:r>
         <w:rPr>
           <w:rFonts w:ascii="Arial" w:cs="Arial" w:eastAsia="Arial" w:hAnsi="Arial"/>
@@ -7130,8 +7612,8 @@
           <w:vertAlign w:val="baseline"/>
         </w:rPr>
       </w:pPr>
-      <w:bookmarkStart w:colFirst="0" w:colLast="0" w:name="_2u6wntf" w:id="43"/>
-      <w:bookmarkEnd w:id="43"/>
+      <w:bookmarkStart w:colFirst="0" w:colLast="0" w:name="_2u6wntf" w:id="53"/>
+      <w:bookmarkEnd w:id="53"/>
       <w:r>
         <w:rPr>
           <w:rFonts w:ascii="Arial" w:cs="Arial" w:eastAsia="Arial" w:hAnsi="Arial"/>
@@ -7230,8 +7712,8 @@
           <w:vertAlign w:val="baseline"/>
         </w:rPr>
       </w:pPr>
-      <w:bookmarkStart w:colFirst="0" w:colLast="0" w:name="_19c6y18" w:id="44"/>
-      <w:bookmarkEnd w:id="44"/>
+      <w:bookmarkStart w:colFirst="0" w:colLast="0" w:name="_19c6y18" w:id="54"/>
+      <w:bookmarkEnd w:id="54"/>
       <w:r>
         <w:rPr>
           <w:rFonts w:ascii="Arial" w:cs="Arial" w:eastAsia="Arial" w:hAnsi="Arial"/>
@@ -7330,8 +7812,8 @@
           <w:vertAlign w:val="baseline"/>
         </w:rPr>
       </w:pPr>
-      <w:bookmarkStart w:colFirst="0" w:colLast="0" w:name="_3tbugp1" w:id="45"/>
-      <w:bookmarkEnd w:id="45"/>
+      <w:bookmarkStart w:colFirst="0" w:colLast="0" w:name="_3tbugp1" w:id="55"/>
+      <w:bookmarkEnd w:id="55"/>
       <w:r>
         <w:rPr>
           <w:rFonts w:ascii="Arial" w:cs="Arial" w:eastAsia="Arial" w:hAnsi="Arial"/>

</xml_diff>

<commit_message>
-added content Hardware Interfaces
</commit_message>
<xml_diff>
--- a/SoftwareRequirements.docx
+++ b/SoftwareRequirements.docx
@@ -3936,6 +3936,93 @@
           </w:p>
         </w:tc>
       </w:tr>
+      <w:tr>
+        <w:trPr>
+          <w:cantSplit w:val="0"/>
+          <w:tblHeader w:val="0"/>
+        </w:trPr>
+        <w:tc>
+          <w:tcPr>
+            <w:tcBorders>
+              <w:bottom w:color="000000" w:space="0" w:sz="12" w:val="single"/>
+            </w:tcBorders>
+            <w:vAlign w:val="top"/>
+          </w:tcPr>
+          <w:p>
+            <w:pPr>
+              <w:spacing w:after="40" w:before="40" w:lineRule="auto"/>
+              <w:rPr/>
+            </w:pPr>
+            <w:r>
+              <w:rPr>
+                <w:rtl w:val="0"/>
+              </w:rPr>
+              <w:t xml:space="preserve">Sbaroi Ionut-Alexandru</w:t>
+            </w:r>
+          </w:p>
+        </w:tc>
+        <w:tc>
+          <w:tcPr>
+            <w:tcBorders>
+              <w:bottom w:color="000000" w:space="0" w:sz="12" w:val="single"/>
+            </w:tcBorders>
+            <w:vAlign w:val="top"/>
+          </w:tcPr>
+          <w:p>
+            <w:pPr>
+              <w:spacing w:after="40" w:before="40" w:lineRule="auto"/>
+              <w:rPr/>
+            </w:pPr>
+            <w:r>
+              <w:rPr>
+                <w:rtl w:val="0"/>
+              </w:rPr>
+              <w:t xml:space="preserve">15/3/2024</w:t>
+            </w:r>
+          </w:p>
+        </w:tc>
+        <w:tc>
+          <w:tcPr>
+            <w:tcBorders>
+              <w:bottom w:color="000000" w:space="0" w:sz="12" w:val="single"/>
+            </w:tcBorders>
+            <w:vAlign w:val="top"/>
+          </w:tcPr>
+          <w:p>
+            <w:pPr>
+              <w:spacing w:after="40" w:before="40" w:lineRule="auto"/>
+              <w:ind w:left="0" w:firstLine="0"/>
+              <w:rPr/>
+            </w:pPr>
+            <w:r>
+              <w:rPr>
+                <w:rtl w:val="0"/>
+              </w:rPr>
+              <w:t xml:space="preserve">-added content Hardware Interfaces</w:t>
+            </w:r>
+          </w:p>
+        </w:tc>
+        <w:tc>
+          <w:tcPr>
+            <w:tcBorders>
+              <w:bottom w:color="000000" w:space="0" w:sz="12" w:val="single"/>
+            </w:tcBorders>
+            <w:vAlign w:val="top"/>
+          </w:tcPr>
+          <w:p>
+            <w:pPr>
+              <w:spacing w:after="40" w:before="40" w:lineRule="auto"/>
+              <w:rPr/>
+            </w:pPr>
+            <w:r>
+              <w:rPr>
+                <w:rtl w:val="0"/>
+              </w:rPr>
+              <w:t xml:space="preserve">1.4</w:t>
+            </w:r>
+          </w:p>
+        </w:tc>
+      </w:tr>
     </w:tbl>
     <w:p>
       <w:pPr>
@@ -6245,6 +6332,404 @@
         </w:rPr>
         <w:t xml:space="preserve">Hardware Interfaces</w:t>
       </w:r>
+    </w:p>
+    <w:p>
+      <w:pPr>
+        <w:rPr>
+          <w:rFonts w:ascii="Arial" w:cs="Arial" w:eastAsia="Arial" w:hAnsi="Arial"/>
+          <w:b w:val="1"/>
+          <w:sz w:val="22"/>
+          <w:szCs w:val="22"/>
+          <w:highlight w:val="white"/>
+        </w:rPr>
+      </w:pPr>
+      <w:r>
+        <w:rPr>
+          <w:rFonts w:ascii="Arial" w:cs="Arial" w:eastAsia="Arial" w:hAnsi="Arial"/>
+          <w:b w:val="1"/>
+          <w:sz w:val="22"/>
+          <w:szCs w:val="22"/>
+          <w:highlight w:val="white"/>
+          <w:rtl w:val="0"/>
+        </w:rPr>
+        <w:t xml:space="preserve">Web Interface (User Interface): </w:t>
+      </w:r>
+    </w:p>
+    <w:p>
+      <w:pPr>
+        <w:rPr>
+          <w:rFonts w:ascii="Arial" w:cs="Arial" w:eastAsia="Arial" w:hAnsi="Arial"/>
+          <w:sz w:val="22"/>
+          <w:szCs w:val="22"/>
+          <w:highlight w:val="white"/>
+        </w:rPr>
+      </w:pPr>
+      <w:r>
+        <w:rPr>
+          <w:rFonts w:ascii="Arial" w:cs="Arial" w:eastAsia="Arial" w:hAnsi="Arial"/>
+          <w:sz w:val="22"/>
+          <w:szCs w:val="22"/>
+          <w:highlight w:val="white"/>
+          <w:u w:val="single"/>
+          <w:rtl w:val="0"/>
+        </w:rPr>
+        <w:t xml:space="preserve">Logical Characteristics:</w:t>
+      </w:r>
+      <w:r>
+        <w:rPr>
+          <w:rFonts w:ascii="Arial" w:cs="Arial" w:eastAsia="Arial" w:hAnsi="Arial"/>
+          <w:sz w:val="22"/>
+          <w:szCs w:val="22"/>
+          <w:highlight w:val="white"/>
+          <w:rtl w:val="0"/>
+        </w:rPr>
+        <w:t xml:space="preserve"> The web interface offers a user-friendly platform that can be accessed through web browsers on different devices like desktops, laptops, tablets, and smartphones. </w:t>
+      </w:r>
+    </w:p>
+    <w:p>
+      <w:pPr>
+        <w:rPr>
+          <w:rFonts w:ascii="Arial" w:cs="Arial" w:eastAsia="Arial" w:hAnsi="Arial"/>
+          <w:sz w:val="22"/>
+          <w:szCs w:val="22"/>
+          <w:highlight w:val="white"/>
+        </w:rPr>
+      </w:pPr>
+      <w:r>
+        <w:rPr>
+          <w:rFonts w:ascii="Arial" w:cs="Arial" w:eastAsia="Arial" w:hAnsi="Arial"/>
+          <w:sz w:val="22"/>
+          <w:szCs w:val="22"/>
+          <w:highlight w:val="white"/>
+          <w:u w:val="single"/>
+          <w:rtl w:val="0"/>
+        </w:rPr>
+        <w:t xml:space="preserve">Physical Characteristics:</w:t>
+      </w:r>
+      <w:r>
+        <w:rPr>
+          <w:rFonts w:ascii="Arial" w:cs="Arial" w:eastAsia="Arial" w:hAnsi="Arial"/>
+          <w:sz w:val="22"/>
+          <w:szCs w:val="22"/>
+          <w:highlight w:val="white"/>
+          <w:rtl w:val="0"/>
+        </w:rPr>
+        <w:t xml:space="preserve"> Users interact with the application by using graphical elements such as buttons, forms, and menus that are displayed on their device screens. </w:t>
+      </w:r>
+    </w:p>
+    <w:p>
+      <w:pPr>
+        <w:rPr>
+          <w:rFonts w:ascii="Arial" w:cs="Arial" w:eastAsia="Arial" w:hAnsi="Arial"/>
+          <w:sz w:val="22"/>
+          <w:szCs w:val="22"/>
+          <w:highlight w:val="white"/>
+        </w:rPr>
+      </w:pPr>
+      <w:r>
+        <w:rPr>
+          <w:rFonts w:ascii="Arial" w:cs="Arial" w:eastAsia="Arial" w:hAnsi="Arial"/>
+          <w:sz w:val="22"/>
+          <w:szCs w:val="22"/>
+          <w:highlight w:val="white"/>
+          <w:u w:val="single"/>
+          <w:rtl w:val="0"/>
+        </w:rPr>
+        <w:t xml:space="preserve">Data and Control Interactions:</w:t>
+      </w:r>
+      <w:r>
+        <w:rPr>
+          <w:rFonts w:ascii="Arial" w:cs="Arial" w:eastAsia="Arial" w:hAnsi="Arial"/>
+          <w:sz w:val="22"/>
+          <w:szCs w:val="22"/>
+          <w:highlight w:val="white"/>
+          <w:rtl w:val="0"/>
+        </w:rPr>
+        <w:t xml:space="preserve"> Users input data (e.g., order details) and control application actions (e.g., creating or deleting orders) by sending HTTP requests to the web server. The server processes these requests and responds with the appropriate data or status updates. </w:t>
+      </w:r>
+    </w:p>
+    <w:p>
+      <w:pPr>
+        <w:rPr>
+          <w:rFonts w:ascii="Arial" w:cs="Arial" w:eastAsia="Arial" w:hAnsi="Arial"/>
+          <w:sz w:val="22"/>
+          <w:szCs w:val="22"/>
+          <w:highlight w:val="white"/>
+        </w:rPr>
+      </w:pPr>
+      <w:r>
+        <w:rPr>
+          <w:rtl w:val="0"/>
+        </w:rPr>
+      </w:r>
+    </w:p>
+    <w:p>
+      <w:pPr>
+        <w:rPr>
+          <w:rFonts w:ascii="Arial" w:cs="Arial" w:eastAsia="Arial" w:hAnsi="Arial"/>
+          <w:b w:val="1"/>
+          <w:sz w:val="22"/>
+          <w:szCs w:val="22"/>
+          <w:highlight w:val="white"/>
+        </w:rPr>
+      </w:pPr>
+      <w:r>
+        <w:rPr>
+          <w:rFonts w:ascii="Arial" w:cs="Arial" w:eastAsia="Arial" w:hAnsi="Arial"/>
+          <w:b w:val="1"/>
+          <w:sz w:val="22"/>
+          <w:szCs w:val="22"/>
+          <w:highlight w:val="white"/>
+          <w:rtl w:val="0"/>
+        </w:rPr>
+        <w:t xml:space="preserve">Database Interface: </w:t>
+      </w:r>
+    </w:p>
+    <w:p>
+      <w:pPr>
+        <w:rPr>
+          <w:rFonts w:ascii="Arial" w:cs="Arial" w:eastAsia="Arial" w:hAnsi="Arial"/>
+          <w:sz w:val="22"/>
+          <w:szCs w:val="22"/>
+          <w:highlight w:val="white"/>
+        </w:rPr>
+      </w:pPr>
+      <w:r>
+        <w:rPr>
+          <w:rFonts w:ascii="Arial" w:cs="Arial" w:eastAsia="Arial" w:hAnsi="Arial"/>
+          <w:sz w:val="22"/>
+          <w:szCs w:val="22"/>
+          <w:highlight w:val="white"/>
+          <w:u w:val="single"/>
+          <w:rtl w:val="0"/>
+        </w:rPr>
+        <w:t xml:space="preserve">Logical Characteristics:</w:t>
+      </w:r>
+      <w:r>
+        <w:rPr>
+          <w:rFonts w:ascii="Arial" w:cs="Arial" w:eastAsia="Arial" w:hAnsi="Arial"/>
+          <w:sz w:val="22"/>
+          <w:szCs w:val="22"/>
+          <w:highlight w:val="white"/>
+          <w:rtl w:val="0"/>
+        </w:rPr>
+        <w:t xml:space="preserve"> The database interface enables the storage, retrieval, and manipulation of data within the SQL Server database management system. </w:t>
+      </w:r>
+      <w:r>
+        <w:rPr>
+          <w:rFonts w:ascii="Arial" w:cs="Arial" w:eastAsia="Arial" w:hAnsi="Arial"/>
+          <w:sz w:val="22"/>
+          <w:szCs w:val="22"/>
+          <w:highlight w:val="white"/>
+          <w:u w:val="single"/>
+          <w:rtl w:val="0"/>
+        </w:rPr>
+        <w:t xml:space="preserve">Physical Characteristics: </w:t>
+      </w:r>
+      <w:r>
+        <w:rPr>
+          <w:rFonts w:ascii="Arial" w:cs="Arial" w:eastAsia="Arial" w:hAnsi="Arial"/>
+          <w:sz w:val="22"/>
+          <w:szCs w:val="22"/>
+          <w:highlight w:val="white"/>
+          <w:rtl w:val="0"/>
+        </w:rPr>
+        <w:t xml:space="preserve">Data is stored in tables within the SQL Server database, where each table represents a specific entity (e.g., orders, customers, employees). </w:t>
+      </w:r>
+    </w:p>
+    <w:p>
+      <w:pPr>
+        <w:rPr>
+          <w:rFonts w:ascii="Arial" w:cs="Arial" w:eastAsia="Arial" w:hAnsi="Arial"/>
+          <w:sz w:val="22"/>
+          <w:szCs w:val="22"/>
+          <w:highlight w:val="white"/>
+        </w:rPr>
+      </w:pPr>
+      <w:r>
+        <w:rPr>
+          <w:rFonts w:ascii="Arial" w:cs="Arial" w:eastAsia="Arial" w:hAnsi="Arial"/>
+          <w:sz w:val="22"/>
+          <w:szCs w:val="22"/>
+          <w:highlight w:val="white"/>
+          <w:u w:val="single"/>
+          <w:rtl w:val="0"/>
+        </w:rPr>
+        <w:t xml:space="preserve">Data and Control Interactions:</w:t>
+      </w:r>
+      <w:r>
+        <w:rPr>
+          <w:rFonts w:ascii="Arial" w:cs="Arial" w:eastAsia="Arial" w:hAnsi="Arial"/>
+          <w:sz w:val="22"/>
+          <w:szCs w:val="22"/>
+          <w:highlight w:val="white"/>
+          <w:rtl w:val="0"/>
+        </w:rPr>
+        <w:t xml:space="preserve"> The application communicates with the database using SQL queries and commands like SELECT, INSERT, UPDATE, and DELETE. These operations allow for tasks such as retrieving order information, adding new orders, updating order statuses, and deleting orders The connection and the queries are established using EntityFrameworkCore from .NET framework.</w:t>
+      </w:r>
+    </w:p>
+    <w:p>
+      <w:pPr>
+        <w:rPr>
+          <w:rFonts w:ascii="Arial" w:cs="Arial" w:eastAsia="Arial" w:hAnsi="Arial"/>
+          <w:sz w:val="22"/>
+          <w:szCs w:val="22"/>
+          <w:highlight w:val="white"/>
+        </w:rPr>
+      </w:pPr>
+      <w:r>
+        <w:rPr>
+          <w:rtl w:val="0"/>
+        </w:rPr>
+      </w:r>
+    </w:p>
+    <w:p>
+      <w:pPr>
+        <w:rPr>
+          <w:rFonts w:ascii="Arial" w:cs="Arial" w:eastAsia="Arial" w:hAnsi="Arial"/>
+          <w:sz w:val="22"/>
+          <w:szCs w:val="22"/>
+          <w:highlight w:val="white"/>
+        </w:rPr>
+      </w:pPr>
+      <w:r>
+        <w:rPr>
+          <w:rFonts w:ascii="Arial" w:cs="Arial" w:eastAsia="Arial" w:hAnsi="Arial"/>
+          <w:b w:val="1"/>
+          <w:sz w:val="22"/>
+          <w:szCs w:val="22"/>
+          <w:highlight w:val="white"/>
+          <w:rtl w:val="0"/>
+        </w:rPr>
+        <w:t xml:space="preserve">Server Interface: </w:t>
+      </w:r>
+      <w:r>
+        <w:rPr>
+          <w:rtl w:val="0"/>
+        </w:rPr>
+      </w:r>
+    </w:p>
+    <w:p>
+      <w:pPr>
+        <w:rPr>
+          <w:rFonts w:ascii="Arial" w:cs="Arial" w:eastAsia="Arial" w:hAnsi="Arial"/>
+          <w:sz w:val="22"/>
+          <w:szCs w:val="22"/>
+          <w:highlight w:val="white"/>
+        </w:rPr>
+      </w:pPr>
+      <w:r>
+        <w:rPr>
+          <w:rFonts w:ascii="Arial" w:cs="Arial" w:eastAsia="Arial" w:hAnsi="Arial"/>
+          <w:sz w:val="22"/>
+          <w:szCs w:val="22"/>
+          <w:highlight w:val="white"/>
+          <w:u w:val="single"/>
+          <w:rtl w:val="0"/>
+        </w:rPr>
+        <w:t xml:space="preserve">Physical Characteristics:</w:t>
+      </w:r>
+      <w:r>
+        <w:rPr>
+          <w:rFonts w:ascii="Arial" w:cs="Arial" w:eastAsia="Arial" w:hAnsi="Arial"/>
+          <w:sz w:val="22"/>
+          <w:szCs w:val="22"/>
+          <w:highlight w:val="white"/>
+          <w:rtl w:val="0"/>
+        </w:rPr>
+        <w:t xml:space="preserve"> The web application is deployed on a server environment, which can be either physical or virtual. It runs the necessary operating system and hosting software (e.g., IIS, Azure, AWS). </w:t>
+      </w:r>
+    </w:p>
+    <w:p>
+      <w:pPr>
+        <w:rPr>
+          <w:rFonts w:ascii="Arial" w:cs="Arial" w:eastAsia="Arial" w:hAnsi="Arial"/>
+          <w:sz w:val="22"/>
+          <w:szCs w:val="22"/>
+          <w:highlight w:val="white"/>
+        </w:rPr>
+      </w:pPr>
+      <w:r>
+        <w:rPr>
+          <w:rFonts w:ascii="Arial" w:cs="Arial" w:eastAsia="Arial" w:hAnsi="Arial"/>
+          <w:sz w:val="22"/>
+          <w:szCs w:val="22"/>
+          <w:highlight w:val="white"/>
+          <w:u w:val="single"/>
+          <w:rtl w:val="0"/>
+        </w:rPr>
+        <w:t xml:space="preserve">Data and Control Interactions: </w:t>
+      </w:r>
+      <w:r>
+        <w:rPr>
+          <w:rFonts w:ascii="Arial" w:cs="Arial" w:eastAsia="Arial" w:hAnsi="Arial"/>
+          <w:sz w:val="22"/>
+          <w:szCs w:val="22"/>
+          <w:highlight w:val="white"/>
+          <w:rtl w:val="0"/>
+        </w:rPr>
+        <w:t xml:space="preserve">The application server receives HTTP requests from clients (web browsers) and processes them. It executes the required methods and services’s callsand interacts with the database as needed. Finally, it generates HTTP responses that contain the requested data or HTML content for rendering on the client side, based on the page view the user is accessing.</w:t>
+        <w:tab/>
+      </w:r>
+    </w:p>
+    <w:p>
+      <w:pPr>
+        <w:rPr>
+          <w:rFonts w:ascii="Arial" w:cs="Arial" w:eastAsia="Arial" w:hAnsi="Arial"/>
+          <w:sz w:val="22"/>
+          <w:szCs w:val="22"/>
+          <w:highlight w:val="white"/>
+        </w:rPr>
+      </w:pPr>
+      <w:r>
+        <w:rPr>
+          <w:rtl w:val="0"/>
+        </w:rPr>
+      </w:r>
+    </w:p>
+    <w:p>
+      <w:pPr>
+        <w:rPr>
+          <w:rFonts w:ascii="Arial" w:cs="Arial" w:eastAsia="Arial" w:hAnsi="Arial"/>
+          <w:sz w:val="22"/>
+          <w:szCs w:val="22"/>
+          <w:highlight w:val="white"/>
+        </w:rPr>
+      </w:pPr>
+      <w:r>
+        <w:rPr>
+          <w:rFonts w:ascii="Arial" w:cs="Arial" w:eastAsia="Arial" w:hAnsi="Arial"/>
+          <w:sz w:val="22"/>
+          <w:szCs w:val="22"/>
+          <w:highlight w:val="white"/>
+          <w:rtl w:val="0"/>
+        </w:rPr>
+        <w:t xml:space="preserve">By describing these interface characteristics, the software product's interactions with hardware components are clear, ensuring a comprehensive understanding of how data and control flow between the software and the underlying hardware infrastructure.</w:t>
+      </w:r>
+      <w:r>
+        <w:rPr>
+          <w:rtl w:val="0"/>
+        </w:rPr>
+      </w:r>
+    </w:p>
+    <w:p>
+      <w:pPr>
+        <w:pStyle w:val="Heading2"/>
+        <w:numPr>
+          <w:ilvl w:val="1"/>
+          <w:numId w:val="1"/>
+        </w:numPr>
+        <w:ind w:left="0" w:firstLine="0"/>
+        <w:rPr/>
+      </w:pPr>
+      <w:r>
+        <w:rPr>
+          <w:b w:val="1"/>
+          <w:vertAlign w:val="baseline"/>
+          <w:rtl w:val="0"/>
+        </w:rPr>
+        <w:t xml:space="preserve">Software Interfaces</w:t>
+      </w:r>
       <w:r>
         <w:rPr>
           <w:rtl w:val="0"/>
@@ -6282,7 +6767,7 @@
           <w:vertAlign w:val="baseline"/>
         </w:rPr>
       </w:pPr>
-      <w:bookmarkStart w:colFirst="0" w:colLast="0" w:name="_147n2zr" w:id="41"/>
+      <w:bookmarkStart w:colFirst="0" w:colLast="0" w:name="_3o7alnk" w:id="41"/>
       <w:bookmarkEnd w:id="41"/>
       <w:r>
         <w:rPr>
@@ -6299,7 +6784,7 @@
           <w:vertAlign w:val="baseline"/>
           <w:rtl w:val="0"/>
         </w:rPr>
-        <w:t xml:space="preserve">&lt;Describe the logical and physical characteristics of each interface between the software product and the hardware components of the system. This may include the supported device types, the nature of the data and control interactions between the software and the hardware, and communication protocols to be used.&gt;</w:t>
+        <w:t xml:space="preserve">&lt;Describe the connections between this product and other specific software components (name and version), including databases, operating systems, tools, libraries, and integrated commercial components. Identify the data items or messages coming into the system and going out and describe the purpose of each. Describe the services needed and the nature of communications. Refer to documents that describe detailed application programming interface protocols. Identify data that will be shared across software components. If the data sharing mechanism must be implemented in a specific way (for example, use of a global data area in a multitasking operating system), specify this as an implementation constraint.&gt;</w:t>
       </w:r>
     </w:p>
     <w:p>
@@ -6318,7 +6803,7 @@
           <w:vertAlign w:val="baseline"/>
           <w:rtl w:val="0"/>
         </w:rPr>
-        <w:t xml:space="preserve">Software Interfaces</w:t>
+        <w:t xml:space="preserve">Communications Interfaces</w:t>
       </w:r>
       <w:r>
         <w:rPr>
@@ -6357,7 +6842,7 @@
           <w:vertAlign w:val="baseline"/>
         </w:rPr>
       </w:pPr>
-      <w:bookmarkStart w:colFirst="0" w:colLast="0" w:name="_3o7alnk" w:id="42"/>
+      <w:bookmarkStart w:colFirst="0" w:colLast="0" w:name="_23ckvvd" w:id="42"/>
       <w:bookmarkEnd w:id="42"/>
       <w:r>
         <w:rPr>
@@ -6374,14 +6859,14 @@
           <w:vertAlign w:val="baseline"/>
           <w:rtl w:val="0"/>
         </w:rPr>
-        <w:t xml:space="preserve">&lt;Describe the connections between this product and other specific software components (name and version), including databases, operating systems, tools, libraries, and integrated commercial components. Identify the data items or messages coming into the system and going out and describe the purpose of each. Describe the services needed and the nature of communications. Refer to documents that describe detailed application programming interface protocols. Identify data that will be shared across software components. If the data sharing mechanism must be implemented in a specific way (for example, use of a global data area in a multitasking operating system), specify this as an implementation constraint.&gt;</w:t>
-      </w:r>
-    </w:p>
-    <w:p>
-      <w:pPr>
-        <w:pStyle w:val="Heading2"/>
+        <w:t xml:space="preserve">&lt;Describe the requirements associated with any communications functions required by this product, including e-mail, web browser, network server communications protocols, electronic forms, and so on. Define any pertinent message formatting. Identify any communication standards that will be used, such as FTP or HTTP. Specify any communication security or encryption issues, data transfer rates, and synchronization mechanisms.&gt;</w:t>
+      </w:r>
+    </w:p>
+    <w:p>
+      <w:pPr>
+        <w:pStyle w:val="Heading1"/>
         <w:numPr>
-          <w:ilvl w:val="1"/>
+          <w:ilvl w:val="0"/>
           <w:numId w:val="1"/>
         </w:numPr>
         <w:ind w:left="0" w:firstLine="0"/>
@@ -6393,7 +6878,7 @@
           <w:vertAlign w:val="baseline"/>
           <w:rtl w:val="0"/>
         </w:rPr>
-        <w:t xml:space="preserve">Communications Interfaces</w:t>
+        <w:t xml:space="preserve">System Features</w:t>
       </w:r>
       <w:r>
         <w:rPr>
@@ -6432,7 +6917,7 @@
           <w:vertAlign w:val="baseline"/>
         </w:rPr>
       </w:pPr>
-      <w:bookmarkStart w:colFirst="0" w:colLast="0" w:name="_23ckvvd" w:id="43"/>
+      <w:bookmarkStart w:colFirst="0" w:colLast="0" w:name="_ihv636" w:id="43"/>
       <w:bookmarkEnd w:id="43"/>
       <w:r>
         <w:rPr>
@@ -6449,14 +6934,14 @@
           <w:vertAlign w:val="baseline"/>
           <w:rtl w:val="0"/>
         </w:rPr>
-        <w:t xml:space="preserve">&lt;Describe the requirements associated with any communications functions required by this product, including e-mail, web browser, network server communications protocols, electronic forms, and so on. Define any pertinent message formatting. Identify any communication standards that will be used, such as FTP or HTTP. Specify any communication security or encryption issues, data transfer rates, and synchronization mechanisms.&gt;</w:t>
-      </w:r>
-    </w:p>
-    <w:p>
-      <w:pPr>
-        <w:pStyle w:val="Heading1"/>
+        <w:t xml:space="preserve">&lt;This template illustrates organizing the functional requirements for the product by system features, the major services provided by the product. You may prefer to organize this section by use case, mode of operation, user class, object class, functional hierarchy, or combinations of these, whatever makes the most logical sense for your product.&gt;</w:t>
+      </w:r>
+    </w:p>
+    <w:p>
+      <w:pPr>
+        <w:pStyle w:val="Heading2"/>
         <w:numPr>
-          <w:ilvl w:val="0"/>
+          <w:ilvl w:val="1"/>
           <w:numId w:val="1"/>
         </w:numPr>
         <w:ind w:left="0" w:firstLine="0"/>
@@ -6468,7 +6953,7 @@
           <w:vertAlign w:val="baseline"/>
           <w:rtl w:val="0"/>
         </w:rPr>
-        <w:t xml:space="preserve">System Features</w:t>
+        <w:t xml:space="preserve">System Feature 1</w:t>
       </w:r>
       <w:r>
         <w:rPr>
@@ -6507,8 +6992,6 @@
           <w:vertAlign w:val="baseline"/>
         </w:rPr>
       </w:pPr>
-      <w:bookmarkStart w:colFirst="0" w:colLast="0" w:name="_ihv636" w:id="44"/>
-      <w:bookmarkEnd w:id="44"/>
       <w:r>
         <w:rPr>
           <w:rFonts w:ascii="Arial" w:cs="Arial" w:eastAsia="Arial" w:hAnsi="Arial"/>
@@ -6524,7 +7007,537 @@
           <w:vertAlign w:val="baseline"/>
           <w:rtl w:val="0"/>
         </w:rPr>
-        <w:t xml:space="preserve">&lt;This template illustrates organizing the functional requirements for the product by system features, the major services provided by the product. You may prefer to organize this section by use case, mode of operation, user class, object class, functional hierarchy, or combinations of these, whatever makes the most logical sense for your product.&gt;</w:t>
+        <w:t xml:space="preserve">&lt;Don’t really say “System Feature 1.” State the feature name in just a few words.&gt;</w:t>
+      </w:r>
+    </w:p>
+    <w:p>
+      <w:pPr>
+        <w:keepNext w:val="0"/>
+        <w:keepLines w:val="0"/>
+        <w:pageBreakBefore w:val="0"/>
+        <w:widowControl w:val="1"/>
+        <w:pBdr>
+          <w:top w:space="0" w:sz="0" w:val="nil"/>
+          <w:left w:space="0" w:sz="0" w:val="nil"/>
+          <w:bottom w:space="0" w:sz="0" w:val="nil"/>
+          <w:right w:space="0" w:sz="0" w:val="nil"/>
+          <w:between w:space="0" w:sz="0" w:val="nil"/>
+        </w:pBdr>
+        <w:shd w:fill="auto" w:val="clear"/>
+        <w:spacing w:after="120" w:before="120" w:line="240" w:lineRule="auto"/>
+        <w:ind w:left="634" w:right="0" w:firstLine="0"/>
+        <w:jc w:val="left"/>
+        <w:rPr>
+          <w:rFonts w:ascii="Times" w:cs="Times" w:eastAsia="Times" w:hAnsi="Times"/>
+          <w:b w:val="0"/>
+          <w:i w:val="0"/>
+          <w:smallCaps w:val="0"/>
+          <w:strike w:val="0"/>
+          <w:color w:val="000000"/>
+          <w:sz w:val="24"/>
+          <w:szCs w:val="24"/>
+          <w:u w:val="none"/>
+          <w:shd w:fill="auto" w:val="clear"/>
+          <w:vertAlign w:val="baseline"/>
+        </w:rPr>
+      </w:pPr>
+      <w:r>
+        <w:rPr>
+          <w:rFonts w:ascii="Times" w:cs="Times" w:eastAsia="Times" w:hAnsi="Times"/>
+          <w:b w:val="0"/>
+          <w:i w:val="0"/>
+          <w:smallCaps w:val="0"/>
+          <w:strike w:val="0"/>
+          <w:color w:val="000000"/>
+          <w:sz w:val="24"/>
+          <w:szCs w:val="24"/>
+          <w:u w:val="none"/>
+          <w:shd w:fill="auto" w:val="clear"/>
+          <w:vertAlign w:val="baseline"/>
+          <w:rtl w:val="0"/>
+        </w:rPr>
+        <w:t xml:space="preserve">4.1.1</w:t>
+        <w:tab/>
+        <w:t xml:space="preserve">Description and Priority</w:t>
+      </w:r>
+    </w:p>
+    <w:p>
+      <w:pPr>
+        <w:keepNext w:val="0"/>
+        <w:keepLines w:val="0"/>
+        <w:pageBreakBefore w:val="0"/>
+        <w:widowControl w:val="1"/>
+        <w:pBdr>
+          <w:top w:space="0" w:sz="0" w:val="nil"/>
+          <w:left w:space="0" w:sz="0" w:val="nil"/>
+          <w:bottom w:space="0" w:sz="0" w:val="nil"/>
+          <w:right w:space="0" w:sz="0" w:val="nil"/>
+          <w:between w:space="0" w:sz="0" w:val="nil"/>
+        </w:pBdr>
+        <w:shd w:fill="auto" w:val="clear"/>
+        <w:spacing w:after="0" w:before="0" w:line="240" w:lineRule="auto"/>
+        <w:ind w:left="1350" w:right="0" w:hanging="716"/>
+        <w:jc w:val="left"/>
+        <w:rPr>
+          <w:rFonts w:ascii="Arial" w:cs="Arial" w:eastAsia="Arial" w:hAnsi="Arial"/>
+          <w:b w:val="0"/>
+          <w:i w:val="1"/>
+          <w:smallCaps w:val="0"/>
+          <w:strike w:val="0"/>
+          <w:color w:val="000000"/>
+          <w:sz w:val="22"/>
+          <w:szCs w:val="22"/>
+          <w:u w:val="none"/>
+          <w:shd w:fill="auto" w:val="clear"/>
+          <w:vertAlign w:val="baseline"/>
+        </w:rPr>
+      </w:pPr>
+      <w:r>
+        <w:rPr>
+          <w:rFonts w:ascii="Arial" w:cs="Arial" w:eastAsia="Arial" w:hAnsi="Arial"/>
+          <w:b w:val="0"/>
+          <w:i w:val="1"/>
+          <w:smallCaps w:val="0"/>
+          <w:strike w:val="0"/>
+          <w:color w:val="000000"/>
+          <w:sz w:val="22"/>
+          <w:szCs w:val="22"/>
+          <w:u w:val="none"/>
+          <w:shd w:fill="auto" w:val="clear"/>
+          <w:vertAlign w:val="baseline"/>
+          <w:rtl w:val="0"/>
+        </w:rPr>
+        <w:t xml:space="preserve">&lt;Provide a short description of the feature and indicate whether it is of High, Medium, or Low priority. You could also include specific priority component ratings, such as benefit, penalty, cost, and risk (each rated on a relative scale from a low of 1 to a high of 9).&gt;</w:t>
+      </w:r>
+    </w:p>
+    <w:p>
+      <w:pPr>
+        <w:keepNext w:val="0"/>
+        <w:keepLines w:val="0"/>
+        <w:pageBreakBefore w:val="0"/>
+        <w:widowControl w:val="1"/>
+        <w:pBdr>
+          <w:top w:space="0" w:sz="0" w:val="nil"/>
+          <w:left w:space="0" w:sz="0" w:val="nil"/>
+          <w:bottom w:space="0" w:sz="0" w:val="nil"/>
+          <w:right w:space="0" w:sz="0" w:val="nil"/>
+          <w:between w:space="0" w:sz="0" w:val="nil"/>
+        </w:pBdr>
+        <w:shd w:fill="auto" w:val="clear"/>
+        <w:spacing w:after="120" w:before="120" w:line="240" w:lineRule="auto"/>
+        <w:ind w:left="634" w:right="0" w:firstLine="0"/>
+        <w:jc w:val="left"/>
+        <w:rPr>
+          <w:rFonts w:ascii="Times" w:cs="Times" w:eastAsia="Times" w:hAnsi="Times"/>
+          <w:b w:val="0"/>
+          <w:i w:val="0"/>
+          <w:smallCaps w:val="0"/>
+          <w:strike w:val="0"/>
+          <w:color w:val="000000"/>
+          <w:sz w:val="24"/>
+          <w:szCs w:val="24"/>
+          <w:u w:val="none"/>
+          <w:shd w:fill="auto" w:val="clear"/>
+          <w:vertAlign w:val="baseline"/>
+        </w:rPr>
+      </w:pPr>
+      <w:r>
+        <w:rPr>
+          <w:rFonts w:ascii="Times" w:cs="Times" w:eastAsia="Times" w:hAnsi="Times"/>
+          <w:b w:val="0"/>
+          <w:i w:val="0"/>
+          <w:smallCaps w:val="0"/>
+          <w:strike w:val="0"/>
+          <w:color w:val="000000"/>
+          <w:sz w:val="24"/>
+          <w:szCs w:val="24"/>
+          <w:u w:val="none"/>
+          <w:shd w:fill="auto" w:val="clear"/>
+          <w:vertAlign w:val="baseline"/>
+          <w:rtl w:val="0"/>
+        </w:rPr>
+        <w:t xml:space="preserve">4.1.2</w:t>
+        <w:tab/>
+        <w:t xml:space="preserve">Stimulus/Response Sequences</w:t>
+      </w:r>
+    </w:p>
+    <w:p>
+      <w:pPr>
+        <w:keepNext w:val="0"/>
+        <w:keepLines w:val="0"/>
+        <w:pageBreakBefore w:val="0"/>
+        <w:widowControl w:val="1"/>
+        <w:pBdr>
+          <w:top w:space="0" w:sz="0" w:val="nil"/>
+          <w:left w:space="0" w:sz="0" w:val="nil"/>
+          <w:bottom w:space="0" w:sz="0" w:val="nil"/>
+          <w:right w:space="0" w:sz="0" w:val="nil"/>
+          <w:between w:space="0" w:sz="0" w:val="nil"/>
+        </w:pBdr>
+        <w:shd w:fill="auto" w:val="clear"/>
+        <w:spacing w:after="0" w:before="0" w:line="240" w:lineRule="auto"/>
+        <w:ind w:left="1350" w:right="0" w:hanging="716"/>
+        <w:jc w:val="left"/>
+        <w:rPr>
+          <w:rFonts w:ascii="Arial" w:cs="Arial" w:eastAsia="Arial" w:hAnsi="Arial"/>
+          <w:b w:val="0"/>
+          <w:i w:val="1"/>
+          <w:smallCaps w:val="0"/>
+          <w:strike w:val="0"/>
+          <w:color w:val="000000"/>
+          <w:sz w:val="22"/>
+          <w:szCs w:val="22"/>
+          <w:u w:val="none"/>
+          <w:shd w:fill="auto" w:val="clear"/>
+          <w:vertAlign w:val="baseline"/>
+        </w:rPr>
+      </w:pPr>
+      <w:r>
+        <w:rPr>
+          <w:rFonts w:ascii="Arial" w:cs="Arial" w:eastAsia="Arial" w:hAnsi="Arial"/>
+          <w:b w:val="0"/>
+          <w:i w:val="1"/>
+          <w:smallCaps w:val="0"/>
+          <w:strike w:val="0"/>
+          <w:color w:val="000000"/>
+          <w:sz w:val="22"/>
+          <w:szCs w:val="22"/>
+          <w:u w:val="none"/>
+          <w:shd w:fill="auto" w:val="clear"/>
+          <w:vertAlign w:val="baseline"/>
+          <w:rtl w:val="0"/>
+        </w:rPr>
+        <w:t xml:space="preserve">&lt;List the sequences of user actions and system responses that stimulate the behavior defined for this feature. These will correspond to the dialog elements associated with use cases.&gt;</w:t>
+      </w:r>
+    </w:p>
+    <w:p>
+      <w:pPr>
+        <w:keepNext w:val="0"/>
+        <w:keepLines w:val="0"/>
+        <w:pageBreakBefore w:val="0"/>
+        <w:widowControl w:val="1"/>
+        <w:pBdr>
+          <w:top w:space="0" w:sz="0" w:val="nil"/>
+          <w:left w:space="0" w:sz="0" w:val="nil"/>
+          <w:bottom w:space="0" w:sz="0" w:val="nil"/>
+          <w:right w:space="0" w:sz="0" w:val="nil"/>
+          <w:between w:space="0" w:sz="0" w:val="nil"/>
+        </w:pBdr>
+        <w:shd w:fill="auto" w:val="clear"/>
+        <w:spacing w:after="120" w:before="120" w:line="240" w:lineRule="auto"/>
+        <w:ind w:left="634" w:right="0" w:firstLine="0"/>
+        <w:jc w:val="left"/>
+        <w:rPr>
+          <w:rFonts w:ascii="Times" w:cs="Times" w:eastAsia="Times" w:hAnsi="Times"/>
+          <w:b w:val="0"/>
+          <w:i w:val="0"/>
+          <w:smallCaps w:val="0"/>
+          <w:strike w:val="0"/>
+          <w:color w:val="000000"/>
+          <w:sz w:val="24"/>
+          <w:szCs w:val="24"/>
+          <w:u w:val="none"/>
+          <w:shd w:fill="auto" w:val="clear"/>
+          <w:vertAlign w:val="baseline"/>
+        </w:rPr>
+      </w:pPr>
+      <w:r>
+        <w:rPr>
+          <w:rFonts w:ascii="Times" w:cs="Times" w:eastAsia="Times" w:hAnsi="Times"/>
+          <w:b w:val="0"/>
+          <w:i w:val="0"/>
+          <w:smallCaps w:val="0"/>
+          <w:strike w:val="0"/>
+          <w:color w:val="000000"/>
+          <w:sz w:val="24"/>
+          <w:szCs w:val="24"/>
+          <w:u w:val="none"/>
+          <w:shd w:fill="auto" w:val="clear"/>
+          <w:vertAlign w:val="baseline"/>
+          <w:rtl w:val="0"/>
+        </w:rPr>
+        <w:t xml:space="preserve">4.1.3</w:t>
+        <w:tab/>
+        <w:t xml:space="preserve">Functional Requirements</w:t>
+      </w:r>
+    </w:p>
+    <w:p>
+      <w:pPr>
+        <w:keepNext w:val="0"/>
+        <w:keepLines w:val="0"/>
+        <w:pageBreakBefore w:val="0"/>
+        <w:widowControl w:val="1"/>
+        <w:pBdr>
+          <w:top w:space="0" w:sz="0" w:val="nil"/>
+          <w:left w:space="0" w:sz="0" w:val="nil"/>
+          <w:bottom w:space="0" w:sz="0" w:val="nil"/>
+          <w:right w:space="0" w:sz="0" w:val="nil"/>
+          <w:between w:space="0" w:sz="0" w:val="nil"/>
+        </w:pBdr>
+        <w:shd w:fill="auto" w:val="clear"/>
+        <w:spacing w:after="0" w:before="0" w:line="240" w:lineRule="auto"/>
+        <w:ind w:left="1350" w:right="0" w:hanging="716"/>
+        <w:jc w:val="left"/>
+        <w:rPr>
+          <w:rFonts w:ascii="Times New Roman" w:cs="Times New Roman" w:eastAsia="Times New Roman" w:hAnsi="Times New Roman"/>
+          <w:b w:val="0"/>
+          <w:i w:val="1"/>
+          <w:smallCaps w:val="0"/>
+          <w:strike w:val="0"/>
+          <w:color w:val="000000"/>
+          <w:sz w:val="22"/>
+          <w:szCs w:val="22"/>
+          <w:u w:val="none"/>
+          <w:shd w:fill="auto" w:val="clear"/>
+          <w:vertAlign w:val="baseline"/>
+        </w:rPr>
+      </w:pPr>
+      <w:r>
+        <w:rPr>
+          <w:rFonts w:ascii="Arial" w:cs="Arial" w:eastAsia="Arial" w:hAnsi="Arial"/>
+          <w:b w:val="0"/>
+          <w:i w:val="1"/>
+          <w:smallCaps w:val="0"/>
+          <w:strike w:val="0"/>
+          <w:color w:val="000000"/>
+          <w:sz w:val="22"/>
+          <w:szCs w:val="22"/>
+          <w:u w:val="none"/>
+          <w:shd w:fill="auto" w:val="clear"/>
+          <w:vertAlign w:val="baseline"/>
+          <w:rtl w:val="0"/>
+        </w:rPr>
+        <w:t xml:space="preserve">&lt;Itemize the detailed functional requirements associated with this feature. These are the software capabilities that must be present in order for the user to carry out the services provided by the feature, or to execute the use case. Include how the product should respond to anticipated error conditions or invalid inputs. Requirements should be concise, complete, unambiguous, verifiable, and necessary. Use “TBD” as a placeholder to indicate when necessary information is not yet available.&gt;</w:t>
+      </w:r>
+      <w:r>
+        <w:rPr>
+          <w:rtl w:val="0"/>
+        </w:rPr>
+      </w:r>
+    </w:p>
+    <w:p>
+      <w:pPr>
+        <w:keepNext w:val="0"/>
+        <w:keepLines w:val="0"/>
+        <w:pageBreakBefore w:val="0"/>
+        <w:widowControl w:val="1"/>
+        <w:pBdr>
+          <w:top w:space="0" w:sz="0" w:val="nil"/>
+          <w:left w:space="0" w:sz="0" w:val="nil"/>
+          <w:bottom w:space="0" w:sz="0" w:val="nil"/>
+          <w:right w:space="0" w:sz="0" w:val="nil"/>
+          <w:between w:space="0" w:sz="0" w:val="nil"/>
+        </w:pBdr>
+        <w:shd w:fill="auto" w:val="clear"/>
+        <w:spacing w:after="0" w:before="0" w:line="240" w:lineRule="auto"/>
+        <w:ind w:left="1350" w:right="0" w:hanging="716"/>
+        <w:jc w:val="left"/>
+        <w:rPr>
+          <w:rFonts w:ascii="Arial" w:cs="Arial" w:eastAsia="Arial" w:hAnsi="Arial"/>
+          <w:b w:val="0"/>
+          <w:i w:val="1"/>
+          <w:smallCaps w:val="0"/>
+          <w:strike w:val="0"/>
+          <w:color w:val="000000"/>
+          <w:sz w:val="22"/>
+          <w:szCs w:val="22"/>
+          <w:u w:val="none"/>
+          <w:shd w:fill="auto" w:val="clear"/>
+          <w:vertAlign w:val="baseline"/>
+        </w:rPr>
+      </w:pPr>
+      <w:r>
+        <w:rPr>
+          <w:rtl w:val="0"/>
+        </w:rPr>
+      </w:r>
+    </w:p>
+    <w:p>
+      <w:pPr>
+        <w:keepNext w:val="0"/>
+        <w:keepLines w:val="0"/>
+        <w:pageBreakBefore w:val="0"/>
+        <w:widowControl w:val="1"/>
+        <w:pBdr>
+          <w:top w:space="0" w:sz="0" w:val="nil"/>
+          <w:left w:space="0" w:sz="0" w:val="nil"/>
+          <w:bottom w:space="0" w:sz="0" w:val="nil"/>
+          <w:right w:space="0" w:sz="0" w:val="nil"/>
+          <w:between w:space="0" w:sz="0" w:val="nil"/>
+        </w:pBdr>
+        <w:shd w:fill="auto" w:val="clear"/>
+        <w:spacing w:after="0" w:before="0" w:line="240" w:lineRule="auto"/>
+        <w:ind w:left="1350" w:right="0" w:hanging="716"/>
+        <w:jc w:val="left"/>
+        <w:rPr>
+          <w:rFonts w:ascii="Arial" w:cs="Arial" w:eastAsia="Arial" w:hAnsi="Arial"/>
+          <w:b w:val="0"/>
+          <w:i w:val="1"/>
+          <w:smallCaps w:val="0"/>
+          <w:strike w:val="0"/>
+          <w:color w:val="000000"/>
+          <w:sz w:val="22"/>
+          <w:szCs w:val="22"/>
+          <w:u w:val="none"/>
+          <w:shd w:fill="auto" w:val="clear"/>
+          <w:vertAlign w:val="baseline"/>
+        </w:rPr>
+      </w:pPr>
+      <w:r>
+        <w:rPr>
+          <w:rFonts w:ascii="Arial" w:cs="Arial" w:eastAsia="Arial" w:hAnsi="Arial"/>
+          <w:b w:val="0"/>
+          <w:i w:val="1"/>
+          <w:smallCaps w:val="0"/>
+          <w:strike w:val="0"/>
+          <w:color w:val="000000"/>
+          <w:sz w:val="22"/>
+          <w:szCs w:val="22"/>
+          <w:u w:val="none"/>
+          <w:shd w:fill="auto" w:val="clear"/>
+          <w:vertAlign w:val="baseline"/>
+          <w:rtl w:val="0"/>
+        </w:rPr>
+        <w:t xml:space="preserve">&lt;Each requirement should be uniquely identified with a sequence number or a meaningful tag of some kind.&gt;</w:t>
+      </w:r>
+    </w:p>
+    <w:p>
+      <w:pPr>
+        <w:keepNext w:val="0"/>
+        <w:keepLines w:val="0"/>
+        <w:pageBreakBefore w:val="0"/>
+        <w:widowControl w:val="1"/>
+        <w:pBdr>
+          <w:top w:space="0" w:sz="0" w:val="nil"/>
+          <w:left w:space="0" w:sz="0" w:val="nil"/>
+          <w:bottom w:space="0" w:sz="0" w:val="nil"/>
+          <w:right w:space="0" w:sz="0" w:val="nil"/>
+          <w:between w:space="0" w:sz="0" w:val="nil"/>
+        </w:pBdr>
+        <w:shd w:fill="auto" w:val="clear"/>
+        <w:spacing w:after="0" w:before="0" w:line="240" w:lineRule="auto"/>
+        <w:ind w:left="1350" w:right="0" w:hanging="716"/>
+        <w:jc w:val="left"/>
+        <w:rPr>
+          <w:rFonts w:ascii="Times New Roman" w:cs="Times New Roman" w:eastAsia="Times New Roman" w:hAnsi="Times New Roman"/>
+          <w:b w:val="0"/>
+          <w:i w:val="1"/>
+          <w:smallCaps w:val="0"/>
+          <w:strike w:val="0"/>
+          <w:color w:val="000000"/>
+          <w:sz w:val="22"/>
+          <w:szCs w:val="22"/>
+          <w:u w:val="none"/>
+          <w:shd w:fill="auto" w:val="clear"/>
+          <w:vertAlign w:val="baseline"/>
+        </w:rPr>
+      </w:pPr>
+      <w:r>
+        <w:rPr>
+          <w:rtl w:val="0"/>
+        </w:rPr>
+      </w:r>
+    </w:p>
+    <w:p>
+      <w:pPr>
+        <w:keepNext w:val="0"/>
+        <w:keepLines w:val="0"/>
+        <w:pageBreakBefore w:val="0"/>
+        <w:widowControl w:val="1"/>
+        <w:pBdr>
+          <w:top w:space="0" w:sz="0" w:val="nil"/>
+          <w:left w:space="0" w:sz="0" w:val="nil"/>
+          <w:bottom w:space="0" w:sz="0" w:val="nil"/>
+          <w:right w:space="0" w:sz="0" w:val="nil"/>
+          <w:between w:space="0" w:sz="0" w:val="nil"/>
+        </w:pBdr>
+        <w:shd w:fill="auto" w:val="clear"/>
+        <w:spacing w:after="0" w:before="0" w:line="240" w:lineRule="auto"/>
+        <w:ind w:left="2348" w:right="0" w:hanging="994"/>
+        <w:jc w:val="left"/>
+        <w:rPr>
+          <w:rFonts w:ascii="Times New Roman" w:cs="Times New Roman" w:eastAsia="Times New Roman" w:hAnsi="Times New Roman"/>
+          <w:b w:val="0"/>
+          <w:i w:val="0"/>
+          <w:smallCaps w:val="0"/>
+          <w:strike w:val="0"/>
+          <w:color w:val="000000"/>
+          <w:sz w:val="24"/>
+          <w:szCs w:val="24"/>
+          <w:u w:val="none"/>
+          <w:shd w:fill="auto" w:val="clear"/>
+          <w:vertAlign w:val="baseline"/>
+        </w:rPr>
+      </w:pPr>
+      <w:r>
+        <w:rPr>
+          <w:rFonts w:ascii="Times New Roman" w:cs="Times New Roman" w:eastAsia="Times New Roman" w:hAnsi="Times New Roman"/>
+          <w:b w:val="0"/>
+          <w:i w:val="0"/>
+          <w:smallCaps w:val="0"/>
+          <w:strike w:val="0"/>
+          <w:color w:val="000000"/>
+          <w:sz w:val="24"/>
+          <w:szCs w:val="24"/>
+          <w:u w:val="none"/>
+          <w:shd w:fill="auto" w:val="clear"/>
+          <w:vertAlign w:val="baseline"/>
+          <w:rtl w:val="0"/>
+        </w:rPr>
+        <w:t xml:space="preserve">REQ-1:</w:t>
+        <w:tab/>
+      </w:r>
+    </w:p>
+    <w:p>
+      <w:pPr>
+        <w:keepNext w:val="0"/>
+        <w:keepLines w:val="0"/>
+        <w:pageBreakBefore w:val="0"/>
+        <w:widowControl w:val="1"/>
+        <w:pBdr>
+          <w:top w:space="0" w:sz="0" w:val="nil"/>
+          <w:left w:space="0" w:sz="0" w:val="nil"/>
+          <w:bottom w:space="0" w:sz="0" w:val="nil"/>
+          <w:right w:space="0" w:sz="0" w:val="nil"/>
+          <w:between w:space="0" w:sz="0" w:val="nil"/>
+        </w:pBdr>
+        <w:shd w:fill="auto" w:val="clear"/>
+        <w:spacing w:after="0" w:before="0" w:line="240" w:lineRule="auto"/>
+        <w:ind w:left="2348" w:right="0" w:hanging="994"/>
+        <w:jc w:val="left"/>
+        <w:rPr>
+          <w:rFonts w:ascii="Times New Roman" w:cs="Times New Roman" w:eastAsia="Times New Roman" w:hAnsi="Times New Roman"/>
+          <w:b w:val="0"/>
+          <w:i w:val="0"/>
+          <w:smallCaps w:val="0"/>
+          <w:strike w:val="0"/>
+          <w:color w:val="000000"/>
+          <w:sz w:val="24"/>
+          <w:szCs w:val="24"/>
+          <w:u w:val="none"/>
+          <w:shd w:fill="auto" w:val="clear"/>
+          <w:vertAlign w:val="baseline"/>
+        </w:rPr>
+      </w:pPr>
+      <w:bookmarkStart w:colFirst="0" w:colLast="0" w:name="_32hioqz" w:id="44"/>
+      <w:bookmarkEnd w:id="44"/>
+      <w:r>
+        <w:rPr>
+          <w:rFonts w:ascii="Times New Roman" w:cs="Times New Roman" w:eastAsia="Times New Roman" w:hAnsi="Times New Roman"/>
+          <w:b w:val="0"/>
+          <w:i w:val="0"/>
+          <w:smallCaps w:val="0"/>
+          <w:strike w:val="0"/>
+          <w:color w:val="000000"/>
+          <w:sz w:val="24"/>
+          <w:szCs w:val="24"/>
+          <w:u w:val="none"/>
+          <w:shd w:fill="auto" w:val="clear"/>
+          <w:vertAlign w:val="baseline"/>
+          <w:rtl w:val="0"/>
+        </w:rPr>
+        <w:t xml:space="preserve">REQ-2:</w:t>
+        <w:tab/>
       </w:r>
     </w:p>
     <w:p>
@@ -6543,7 +7556,59 @@
           <w:vertAlign w:val="baseline"/>
           <w:rtl w:val="0"/>
         </w:rPr>
-        <w:t xml:space="preserve">System Feature 1</w:t>
+        <w:t xml:space="preserve">System Feature 2 (and so on)</w:t>
+      </w:r>
+      <w:r>
+        <w:rPr>
+          <w:rtl w:val="0"/>
+        </w:rPr>
+      </w:r>
+    </w:p>
+    <w:p>
+      <w:pPr>
+        <w:pStyle w:val="Heading1"/>
+        <w:numPr>
+          <w:ilvl w:val="0"/>
+          <w:numId w:val="1"/>
+        </w:numPr>
+        <w:ind w:left="0" w:firstLine="0"/>
+        <w:rPr/>
+      </w:pPr>
+      <w:bookmarkStart w:colFirst="0" w:colLast="0" w:name="_1hmsyys" w:id="45"/>
+      <w:bookmarkEnd w:id="45"/>
+      <w:r>
+        <w:rPr>
+          <w:b w:val="1"/>
+          <w:vertAlign w:val="baseline"/>
+          <w:rtl w:val="0"/>
+        </w:rPr>
+        <w:t xml:space="preserve">Other Nonfunctional Requirements</w:t>
+      </w:r>
+      <w:r>
+        <w:rPr>
+          <w:rtl w:val="0"/>
+        </w:rPr>
+      </w:r>
+    </w:p>
+    <w:p>
+      <w:pPr>
+        <w:pStyle w:val="Heading2"/>
+        <w:numPr>
+          <w:ilvl w:val="1"/>
+          <w:numId w:val="1"/>
+        </w:numPr>
+        <w:ind w:left="0" w:firstLine="0"/>
+        <w:rPr/>
+      </w:pPr>
+      <w:bookmarkStart w:colFirst="0" w:colLast="0" w:name="_41mghml" w:id="46"/>
+      <w:bookmarkEnd w:id="46"/>
+      <w:r>
+        <w:rPr>
+          <w:b w:val="1"/>
+          <w:vertAlign w:val="baseline"/>
+          <w:rtl w:val="0"/>
+        </w:rPr>
+        <w:t xml:space="preserve">Performance Requirements</w:t>
       </w:r>
       <w:r>
         <w:rPr>
@@ -6582,6 +7647,8 @@
           <w:vertAlign w:val="baseline"/>
         </w:rPr>
       </w:pPr>
+      <w:bookmarkStart w:colFirst="0" w:colLast="0" w:name="_2grqrue" w:id="47"/>
+      <w:bookmarkEnd w:id="47"/>
       <w:r>
         <w:rPr>
           <w:rFonts w:ascii="Arial" w:cs="Arial" w:eastAsia="Arial" w:hAnsi="Arial"/>
@@ -6597,537 +7664,7 @@
           <w:vertAlign w:val="baseline"/>
           <w:rtl w:val="0"/>
         </w:rPr>
-        <w:t xml:space="preserve">&lt;Don’t really say “System Feature 1.” State the feature name in just a few words.&gt;</w:t>
-      </w:r>
-    </w:p>
-    <w:p>
-      <w:pPr>
-        <w:keepNext w:val="0"/>
-        <w:keepLines w:val="0"/>
-        <w:pageBreakBefore w:val="0"/>
-        <w:widowControl w:val="1"/>
-        <w:pBdr>
-          <w:top w:space="0" w:sz="0" w:val="nil"/>
-          <w:left w:space="0" w:sz="0" w:val="nil"/>
-          <w:bottom w:space="0" w:sz="0" w:val="nil"/>
-          <w:right w:space="0" w:sz="0" w:val="nil"/>
-          <w:between w:space="0" w:sz="0" w:val="nil"/>
-        </w:pBdr>
-        <w:shd w:fill="auto" w:val="clear"/>
-        <w:spacing w:after="120" w:before="120" w:line="240" w:lineRule="auto"/>
-        <w:ind w:left="634" w:right="0" w:firstLine="0"/>
-        <w:jc w:val="left"/>
-        <w:rPr>
-          <w:rFonts w:ascii="Times" w:cs="Times" w:eastAsia="Times" w:hAnsi="Times"/>
-          <w:b w:val="0"/>
-          <w:i w:val="0"/>
-          <w:smallCaps w:val="0"/>
-          <w:strike w:val="0"/>
-          <w:color w:val="000000"/>
-          <w:sz w:val="24"/>
-          <w:szCs w:val="24"/>
-          <w:u w:val="none"/>
-          <w:shd w:fill="auto" w:val="clear"/>
-          <w:vertAlign w:val="baseline"/>
-        </w:rPr>
-      </w:pPr>
-      <w:r>
-        <w:rPr>
-          <w:rFonts w:ascii="Times" w:cs="Times" w:eastAsia="Times" w:hAnsi="Times"/>
-          <w:b w:val="0"/>
-          <w:i w:val="0"/>
-          <w:smallCaps w:val="0"/>
-          <w:strike w:val="0"/>
-          <w:color w:val="000000"/>
-          <w:sz w:val="24"/>
-          <w:szCs w:val="24"/>
-          <w:u w:val="none"/>
-          <w:shd w:fill="auto" w:val="clear"/>
-          <w:vertAlign w:val="baseline"/>
-          <w:rtl w:val="0"/>
-        </w:rPr>
-        <w:t xml:space="preserve">4.1.1</w:t>
-        <w:tab/>
-        <w:t xml:space="preserve">Description and Priority</w:t>
-      </w:r>
-    </w:p>
-    <w:p>
-      <w:pPr>
-        <w:keepNext w:val="0"/>
-        <w:keepLines w:val="0"/>
-        <w:pageBreakBefore w:val="0"/>
-        <w:widowControl w:val="1"/>
-        <w:pBdr>
-          <w:top w:space="0" w:sz="0" w:val="nil"/>
-          <w:left w:space="0" w:sz="0" w:val="nil"/>
-          <w:bottom w:space="0" w:sz="0" w:val="nil"/>
-          <w:right w:space="0" w:sz="0" w:val="nil"/>
-          <w:between w:space="0" w:sz="0" w:val="nil"/>
-        </w:pBdr>
-        <w:shd w:fill="auto" w:val="clear"/>
-        <w:spacing w:after="0" w:before="0" w:line="240" w:lineRule="auto"/>
-        <w:ind w:left="1350" w:right="0" w:hanging="716"/>
-        <w:jc w:val="left"/>
-        <w:rPr>
-          <w:rFonts w:ascii="Arial" w:cs="Arial" w:eastAsia="Arial" w:hAnsi="Arial"/>
-          <w:b w:val="0"/>
-          <w:i w:val="1"/>
-          <w:smallCaps w:val="0"/>
-          <w:strike w:val="0"/>
-          <w:color w:val="000000"/>
-          <w:sz w:val="22"/>
-          <w:szCs w:val="22"/>
-          <w:u w:val="none"/>
-          <w:shd w:fill="auto" w:val="clear"/>
-          <w:vertAlign w:val="baseline"/>
-        </w:rPr>
-      </w:pPr>
-      <w:r>
-        <w:rPr>
-          <w:rFonts w:ascii="Arial" w:cs="Arial" w:eastAsia="Arial" w:hAnsi="Arial"/>
-          <w:b w:val="0"/>
-          <w:i w:val="1"/>
-          <w:smallCaps w:val="0"/>
-          <w:strike w:val="0"/>
-          <w:color w:val="000000"/>
-          <w:sz w:val="22"/>
-          <w:szCs w:val="22"/>
-          <w:u w:val="none"/>
-          <w:shd w:fill="auto" w:val="clear"/>
-          <w:vertAlign w:val="baseline"/>
-          <w:rtl w:val="0"/>
-        </w:rPr>
-        <w:t xml:space="preserve">&lt;Provide a short description of the feature and indicate whether it is of High, Medium, or Low priority. You could also include specific priority component ratings, such as benefit, penalty, cost, and risk (each rated on a relative scale from a low of 1 to a high of 9).&gt;</w:t>
-      </w:r>
-    </w:p>
-    <w:p>
-      <w:pPr>
-        <w:keepNext w:val="0"/>
-        <w:keepLines w:val="0"/>
-        <w:pageBreakBefore w:val="0"/>
-        <w:widowControl w:val="1"/>
-        <w:pBdr>
-          <w:top w:space="0" w:sz="0" w:val="nil"/>
-          <w:left w:space="0" w:sz="0" w:val="nil"/>
-          <w:bottom w:space="0" w:sz="0" w:val="nil"/>
-          <w:right w:space="0" w:sz="0" w:val="nil"/>
-          <w:between w:space="0" w:sz="0" w:val="nil"/>
-        </w:pBdr>
-        <w:shd w:fill="auto" w:val="clear"/>
-        <w:spacing w:after="120" w:before="120" w:line="240" w:lineRule="auto"/>
-        <w:ind w:left="634" w:right="0" w:firstLine="0"/>
-        <w:jc w:val="left"/>
-        <w:rPr>
-          <w:rFonts w:ascii="Times" w:cs="Times" w:eastAsia="Times" w:hAnsi="Times"/>
-          <w:b w:val="0"/>
-          <w:i w:val="0"/>
-          <w:smallCaps w:val="0"/>
-          <w:strike w:val="0"/>
-          <w:color w:val="000000"/>
-          <w:sz w:val="24"/>
-          <w:szCs w:val="24"/>
-          <w:u w:val="none"/>
-          <w:shd w:fill="auto" w:val="clear"/>
-          <w:vertAlign w:val="baseline"/>
-        </w:rPr>
-      </w:pPr>
-      <w:r>
-        <w:rPr>
-          <w:rFonts w:ascii="Times" w:cs="Times" w:eastAsia="Times" w:hAnsi="Times"/>
-          <w:b w:val="0"/>
-          <w:i w:val="0"/>
-          <w:smallCaps w:val="0"/>
-          <w:strike w:val="0"/>
-          <w:color w:val="000000"/>
-          <w:sz w:val="24"/>
-          <w:szCs w:val="24"/>
-          <w:u w:val="none"/>
-          <w:shd w:fill="auto" w:val="clear"/>
-          <w:vertAlign w:val="baseline"/>
-          <w:rtl w:val="0"/>
-        </w:rPr>
-        <w:t xml:space="preserve">4.1.2</w:t>
-        <w:tab/>
-        <w:t xml:space="preserve">Stimulus/Response Sequences</w:t>
-      </w:r>
-    </w:p>
-    <w:p>
-      <w:pPr>
-        <w:keepNext w:val="0"/>
-        <w:keepLines w:val="0"/>
-        <w:pageBreakBefore w:val="0"/>
-        <w:widowControl w:val="1"/>
-        <w:pBdr>
-          <w:top w:space="0" w:sz="0" w:val="nil"/>
-          <w:left w:space="0" w:sz="0" w:val="nil"/>
-          <w:bottom w:space="0" w:sz="0" w:val="nil"/>
-          <w:right w:space="0" w:sz="0" w:val="nil"/>
-          <w:between w:space="0" w:sz="0" w:val="nil"/>
-        </w:pBdr>
-        <w:shd w:fill="auto" w:val="clear"/>
-        <w:spacing w:after="0" w:before="0" w:line="240" w:lineRule="auto"/>
-        <w:ind w:left="1350" w:right="0" w:hanging="716"/>
-        <w:jc w:val="left"/>
-        <w:rPr>
-          <w:rFonts w:ascii="Arial" w:cs="Arial" w:eastAsia="Arial" w:hAnsi="Arial"/>
-          <w:b w:val="0"/>
-          <w:i w:val="1"/>
-          <w:smallCaps w:val="0"/>
-          <w:strike w:val="0"/>
-          <w:color w:val="000000"/>
-          <w:sz w:val="22"/>
-          <w:szCs w:val="22"/>
-          <w:u w:val="none"/>
-          <w:shd w:fill="auto" w:val="clear"/>
-          <w:vertAlign w:val="baseline"/>
-        </w:rPr>
-      </w:pPr>
-      <w:r>
-        <w:rPr>
-          <w:rFonts w:ascii="Arial" w:cs="Arial" w:eastAsia="Arial" w:hAnsi="Arial"/>
-          <w:b w:val="0"/>
-          <w:i w:val="1"/>
-          <w:smallCaps w:val="0"/>
-          <w:strike w:val="0"/>
-          <w:color w:val="000000"/>
-          <w:sz w:val="22"/>
-          <w:szCs w:val="22"/>
-          <w:u w:val="none"/>
-          <w:shd w:fill="auto" w:val="clear"/>
-          <w:vertAlign w:val="baseline"/>
-          <w:rtl w:val="0"/>
-        </w:rPr>
-        <w:t xml:space="preserve">&lt;List the sequences of user actions and system responses that stimulate the behavior defined for this feature. These will correspond to the dialog elements associated with use cases.&gt;</w:t>
-      </w:r>
-    </w:p>
-    <w:p>
-      <w:pPr>
-        <w:keepNext w:val="0"/>
-        <w:keepLines w:val="0"/>
-        <w:pageBreakBefore w:val="0"/>
-        <w:widowControl w:val="1"/>
-        <w:pBdr>
-          <w:top w:space="0" w:sz="0" w:val="nil"/>
-          <w:left w:space="0" w:sz="0" w:val="nil"/>
-          <w:bottom w:space="0" w:sz="0" w:val="nil"/>
-          <w:right w:space="0" w:sz="0" w:val="nil"/>
-          <w:between w:space="0" w:sz="0" w:val="nil"/>
-        </w:pBdr>
-        <w:shd w:fill="auto" w:val="clear"/>
-        <w:spacing w:after="120" w:before="120" w:line="240" w:lineRule="auto"/>
-        <w:ind w:left="634" w:right="0" w:firstLine="0"/>
-        <w:jc w:val="left"/>
-        <w:rPr>
-          <w:rFonts w:ascii="Times" w:cs="Times" w:eastAsia="Times" w:hAnsi="Times"/>
-          <w:b w:val="0"/>
-          <w:i w:val="0"/>
-          <w:smallCaps w:val="0"/>
-          <w:strike w:val="0"/>
-          <w:color w:val="000000"/>
-          <w:sz w:val="24"/>
-          <w:szCs w:val="24"/>
-          <w:u w:val="none"/>
-          <w:shd w:fill="auto" w:val="clear"/>
-          <w:vertAlign w:val="baseline"/>
-        </w:rPr>
-      </w:pPr>
-      <w:r>
-        <w:rPr>
-          <w:rFonts w:ascii="Times" w:cs="Times" w:eastAsia="Times" w:hAnsi="Times"/>
-          <w:b w:val="0"/>
-          <w:i w:val="0"/>
-          <w:smallCaps w:val="0"/>
-          <w:strike w:val="0"/>
-          <w:color w:val="000000"/>
-          <w:sz w:val="24"/>
-          <w:szCs w:val="24"/>
-          <w:u w:val="none"/>
-          <w:shd w:fill="auto" w:val="clear"/>
-          <w:vertAlign w:val="baseline"/>
-          <w:rtl w:val="0"/>
-        </w:rPr>
-        <w:t xml:space="preserve">4.1.3</w:t>
-        <w:tab/>
-        <w:t xml:space="preserve">Functional Requirements</w:t>
-      </w:r>
-    </w:p>
-    <w:p>
-      <w:pPr>
-        <w:keepNext w:val="0"/>
-        <w:keepLines w:val="0"/>
-        <w:pageBreakBefore w:val="0"/>
-        <w:widowControl w:val="1"/>
-        <w:pBdr>
-          <w:top w:space="0" w:sz="0" w:val="nil"/>
-          <w:left w:space="0" w:sz="0" w:val="nil"/>
-          <w:bottom w:space="0" w:sz="0" w:val="nil"/>
-          <w:right w:space="0" w:sz="0" w:val="nil"/>
-          <w:between w:space="0" w:sz="0" w:val="nil"/>
-        </w:pBdr>
-        <w:shd w:fill="auto" w:val="clear"/>
-        <w:spacing w:after="0" w:before="0" w:line="240" w:lineRule="auto"/>
-        <w:ind w:left="1350" w:right="0" w:hanging="716"/>
-        <w:jc w:val="left"/>
-        <w:rPr>
-          <w:rFonts w:ascii="Times New Roman" w:cs="Times New Roman" w:eastAsia="Times New Roman" w:hAnsi="Times New Roman"/>
-          <w:b w:val="0"/>
-          <w:i w:val="1"/>
-          <w:smallCaps w:val="0"/>
-          <w:strike w:val="0"/>
-          <w:color w:val="000000"/>
-          <w:sz w:val="22"/>
-          <w:szCs w:val="22"/>
-          <w:u w:val="none"/>
-          <w:shd w:fill="auto" w:val="clear"/>
-          <w:vertAlign w:val="baseline"/>
-        </w:rPr>
-      </w:pPr>
-      <w:r>
-        <w:rPr>
-          <w:rFonts w:ascii="Arial" w:cs="Arial" w:eastAsia="Arial" w:hAnsi="Arial"/>
-          <w:b w:val="0"/>
-          <w:i w:val="1"/>
-          <w:smallCaps w:val="0"/>
-          <w:strike w:val="0"/>
-          <w:color w:val="000000"/>
-          <w:sz w:val="22"/>
-          <w:szCs w:val="22"/>
-          <w:u w:val="none"/>
-          <w:shd w:fill="auto" w:val="clear"/>
-          <w:vertAlign w:val="baseline"/>
-          <w:rtl w:val="0"/>
-        </w:rPr>
-        <w:t xml:space="preserve">&lt;Itemize the detailed functional requirements associated with this feature. These are the software capabilities that must be present in order for the user to carry out the services provided by the feature, or to execute the use case. Include how the product should respond to anticipated error conditions or invalid inputs. Requirements should be concise, complete, unambiguous, verifiable, and necessary. Use “TBD” as a placeholder to indicate when necessary information is not yet available.&gt;</w:t>
-      </w:r>
-      <w:r>
-        <w:rPr>
-          <w:rtl w:val="0"/>
-        </w:rPr>
-      </w:r>
-    </w:p>
-    <w:p>
-      <w:pPr>
-        <w:keepNext w:val="0"/>
-        <w:keepLines w:val="0"/>
-        <w:pageBreakBefore w:val="0"/>
-        <w:widowControl w:val="1"/>
-        <w:pBdr>
-          <w:top w:space="0" w:sz="0" w:val="nil"/>
-          <w:left w:space="0" w:sz="0" w:val="nil"/>
-          <w:bottom w:space="0" w:sz="0" w:val="nil"/>
-          <w:right w:space="0" w:sz="0" w:val="nil"/>
-          <w:between w:space="0" w:sz="0" w:val="nil"/>
-        </w:pBdr>
-        <w:shd w:fill="auto" w:val="clear"/>
-        <w:spacing w:after="0" w:before="0" w:line="240" w:lineRule="auto"/>
-        <w:ind w:left="1350" w:right="0" w:hanging="716"/>
-        <w:jc w:val="left"/>
-        <w:rPr>
-          <w:rFonts w:ascii="Arial" w:cs="Arial" w:eastAsia="Arial" w:hAnsi="Arial"/>
-          <w:b w:val="0"/>
-          <w:i w:val="1"/>
-          <w:smallCaps w:val="0"/>
-          <w:strike w:val="0"/>
-          <w:color w:val="000000"/>
-          <w:sz w:val="22"/>
-          <w:szCs w:val="22"/>
-          <w:u w:val="none"/>
-          <w:shd w:fill="auto" w:val="clear"/>
-          <w:vertAlign w:val="baseline"/>
-        </w:rPr>
-      </w:pPr>
-      <w:r>
-        <w:rPr>
-          <w:rtl w:val="0"/>
-        </w:rPr>
-      </w:r>
-    </w:p>
-    <w:p>
-      <w:pPr>
-        <w:keepNext w:val="0"/>
-        <w:keepLines w:val="0"/>
-        <w:pageBreakBefore w:val="0"/>
-        <w:widowControl w:val="1"/>
-        <w:pBdr>
-          <w:top w:space="0" w:sz="0" w:val="nil"/>
-          <w:left w:space="0" w:sz="0" w:val="nil"/>
-          <w:bottom w:space="0" w:sz="0" w:val="nil"/>
-          <w:right w:space="0" w:sz="0" w:val="nil"/>
-          <w:between w:space="0" w:sz="0" w:val="nil"/>
-        </w:pBdr>
-        <w:shd w:fill="auto" w:val="clear"/>
-        <w:spacing w:after="0" w:before="0" w:line="240" w:lineRule="auto"/>
-        <w:ind w:left="1350" w:right="0" w:hanging="716"/>
-        <w:jc w:val="left"/>
-        <w:rPr>
-          <w:rFonts w:ascii="Arial" w:cs="Arial" w:eastAsia="Arial" w:hAnsi="Arial"/>
-          <w:b w:val="0"/>
-          <w:i w:val="1"/>
-          <w:smallCaps w:val="0"/>
-          <w:strike w:val="0"/>
-          <w:color w:val="000000"/>
-          <w:sz w:val="22"/>
-          <w:szCs w:val="22"/>
-          <w:u w:val="none"/>
-          <w:shd w:fill="auto" w:val="clear"/>
-          <w:vertAlign w:val="baseline"/>
-        </w:rPr>
-      </w:pPr>
-      <w:r>
-        <w:rPr>
-          <w:rFonts w:ascii="Arial" w:cs="Arial" w:eastAsia="Arial" w:hAnsi="Arial"/>
-          <w:b w:val="0"/>
-          <w:i w:val="1"/>
-          <w:smallCaps w:val="0"/>
-          <w:strike w:val="0"/>
-          <w:color w:val="000000"/>
-          <w:sz w:val="22"/>
-          <w:szCs w:val="22"/>
-          <w:u w:val="none"/>
-          <w:shd w:fill="auto" w:val="clear"/>
-          <w:vertAlign w:val="baseline"/>
-          <w:rtl w:val="0"/>
-        </w:rPr>
-        <w:t xml:space="preserve">&lt;Each requirement should be uniquely identified with a sequence number or a meaningful tag of some kind.&gt;</w:t>
-      </w:r>
-    </w:p>
-    <w:p>
-      <w:pPr>
-        <w:keepNext w:val="0"/>
-        <w:keepLines w:val="0"/>
-        <w:pageBreakBefore w:val="0"/>
-        <w:widowControl w:val="1"/>
-        <w:pBdr>
-          <w:top w:space="0" w:sz="0" w:val="nil"/>
-          <w:left w:space="0" w:sz="0" w:val="nil"/>
-          <w:bottom w:space="0" w:sz="0" w:val="nil"/>
-          <w:right w:space="0" w:sz="0" w:val="nil"/>
-          <w:between w:space="0" w:sz="0" w:val="nil"/>
-        </w:pBdr>
-        <w:shd w:fill="auto" w:val="clear"/>
-        <w:spacing w:after="0" w:before="0" w:line="240" w:lineRule="auto"/>
-        <w:ind w:left="1350" w:right="0" w:hanging="716"/>
-        <w:jc w:val="left"/>
-        <w:rPr>
-          <w:rFonts w:ascii="Times New Roman" w:cs="Times New Roman" w:eastAsia="Times New Roman" w:hAnsi="Times New Roman"/>
-          <w:b w:val="0"/>
-          <w:i w:val="1"/>
-          <w:smallCaps w:val="0"/>
-          <w:strike w:val="0"/>
-          <w:color w:val="000000"/>
-          <w:sz w:val="22"/>
-          <w:szCs w:val="22"/>
-          <w:u w:val="none"/>
-          <w:shd w:fill="auto" w:val="clear"/>
-          <w:vertAlign w:val="baseline"/>
-        </w:rPr>
-      </w:pPr>
-      <w:r>
-        <w:rPr>
-          <w:rtl w:val="0"/>
-        </w:rPr>
-      </w:r>
-    </w:p>
-    <w:p>
-      <w:pPr>
-        <w:keepNext w:val="0"/>
-        <w:keepLines w:val="0"/>
-        <w:pageBreakBefore w:val="0"/>
-        <w:widowControl w:val="1"/>
-        <w:pBdr>
-          <w:top w:space="0" w:sz="0" w:val="nil"/>
-          <w:left w:space="0" w:sz="0" w:val="nil"/>
-          <w:bottom w:space="0" w:sz="0" w:val="nil"/>
-          <w:right w:space="0" w:sz="0" w:val="nil"/>
-          <w:between w:space="0" w:sz="0" w:val="nil"/>
-        </w:pBdr>
-        <w:shd w:fill="auto" w:val="clear"/>
-        <w:spacing w:after="0" w:before="0" w:line="240" w:lineRule="auto"/>
-        <w:ind w:left="2348" w:right="0" w:hanging="994"/>
-        <w:jc w:val="left"/>
-        <w:rPr>
-          <w:rFonts w:ascii="Times New Roman" w:cs="Times New Roman" w:eastAsia="Times New Roman" w:hAnsi="Times New Roman"/>
-          <w:b w:val="0"/>
-          <w:i w:val="0"/>
-          <w:smallCaps w:val="0"/>
-          <w:strike w:val="0"/>
-          <w:color w:val="000000"/>
-          <w:sz w:val="24"/>
-          <w:szCs w:val="24"/>
-          <w:u w:val="none"/>
-          <w:shd w:fill="auto" w:val="clear"/>
-          <w:vertAlign w:val="baseline"/>
-        </w:rPr>
-      </w:pPr>
-      <w:r>
-        <w:rPr>
-          <w:rFonts w:ascii="Times New Roman" w:cs="Times New Roman" w:eastAsia="Times New Roman" w:hAnsi="Times New Roman"/>
-          <w:b w:val="0"/>
-          <w:i w:val="0"/>
-          <w:smallCaps w:val="0"/>
-          <w:strike w:val="0"/>
-          <w:color w:val="000000"/>
-          <w:sz w:val="24"/>
-          <w:szCs w:val="24"/>
-          <w:u w:val="none"/>
-          <w:shd w:fill="auto" w:val="clear"/>
-          <w:vertAlign w:val="baseline"/>
-          <w:rtl w:val="0"/>
-        </w:rPr>
-        <w:t xml:space="preserve">REQ-1:</w:t>
-        <w:tab/>
-      </w:r>
-    </w:p>
-    <w:p>
-      <w:pPr>
-        <w:keepNext w:val="0"/>
-        <w:keepLines w:val="0"/>
-        <w:pageBreakBefore w:val="0"/>
-        <w:widowControl w:val="1"/>
-        <w:pBdr>
-          <w:top w:space="0" w:sz="0" w:val="nil"/>
-          <w:left w:space="0" w:sz="0" w:val="nil"/>
-          <w:bottom w:space="0" w:sz="0" w:val="nil"/>
-          <w:right w:space="0" w:sz="0" w:val="nil"/>
-          <w:between w:space="0" w:sz="0" w:val="nil"/>
-        </w:pBdr>
-        <w:shd w:fill="auto" w:val="clear"/>
-        <w:spacing w:after="0" w:before="0" w:line="240" w:lineRule="auto"/>
-        <w:ind w:left="2348" w:right="0" w:hanging="994"/>
-        <w:jc w:val="left"/>
-        <w:rPr>
-          <w:rFonts w:ascii="Times New Roman" w:cs="Times New Roman" w:eastAsia="Times New Roman" w:hAnsi="Times New Roman"/>
-          <w:b w:val="0"/>
-          <w:i w:val="0"/>
-          <w:smallCaps w:val="0"/>
-          <w:strike w:val="0"/>
-          <w:color w:val="000000"/>
-          <w:sz w:val="24"/>
-          <w:szCs w:val="24"/>
-          <w:u w:val="none"/>
-          <w:shd w:fill="auto" w:val="clear"/>
-          <w:vertAlign w:val="baseline"/>
-        </w:rPr>
-      </w:pPr>
-      <w:bookmarkStart w:colFirst="0" w:colLast="0" w:name="_32hioqz" w:id="45"/>
-      <w:bookmarkEnd w:id="45"/>
-      <w:r>
-        <w:rPr>
-          <w:rFonts w:ascii="Times New Roman" w:cs="Times New Roman" w:eastAsia="Times New Roman" w:hAnsi="Times New Roman"/>
-          <w:b w:val="0"/>
-          <w:i w:val="0"/>
-          <w:smallCaps w:val="0"/>
-          <w:strike w:val="0"/>
-          <w:color w:val="000000"/>
-          <w:sz w:val="24"/>
-          <w:szCs w:val="24"/>
-          <w:u w:val="none"/>
-          <w:shd w:fill="auto" w:val="clear"/>
-          <w:vertAlign w:val="baseline"/>
-          <w:rtl w:val="0"/>
-        </w:rPr>
-        <w:t xml:space="preserve">REQ-2:</w:t>
-        <w:tab/>
+        <w:t xml:space="preserve">&lt;If there are performance requirements for the product under various circumstances, state them here and explain their rationale, to help the developers understand the intent and make suitable design choices. Specify the timing relationships for real time systems. Make such requirements as specific as possible. You may need to state performance requirements for individual functional requirements or features.&gt;</w:t>
       </w:r>
     </w:p>
     <w:p>
@@ -7146,59 +7683,7 @@
           <w:vertAlign w:val="baseline"/>
           <w:rtl w:val="0"/>
         </w:rPr>
-        <w:t xml:space="preserve">System Feature 2 (and so on)</w:t>
-      </w:r>
-      <w:r>
-        <w:rPr>
-          <w:rtl w:val="0"/>
-        </w:rPr>
-      </w:r>
-    </w:p>
-    <w:p>
-      <w:pPr>
-        <w:pStyle w:val="Heading1"/>
-        <w:numPr>
-          <w:ilvl w:val="0"/>
-          <w:numId w:val="1"/>
-        </w:numPr>
-        <w:ind w:left="0" w:firstLine="0"/>
-        <w:rPr/>
-      </w:pPr>
-      <w:bookmarkStart w:colFirst="0" w:colLast="0" w:name="_1hmsyys" w:id="46"/>
-      <w:bookmarkEnd w:id="46"/>
-      <w:r>
-        <w:rPr>
-          <w:b w:val="1"/>
-          <w:vertAlign w:val="baseline"/>
-          <w:rtl w:val="0"/>
-        </w:rPr>
-        <w:t xml:space="preserve">Other Nonfunctional Requirements</w:t>
-      </w:r>
-      <w:r>
-        <w:rPr>
-          <w:rtl w:val="0"/>
-        </w:rPr>
-      </w:r>
-    </w:p>
-    <w:p>
-      <w:pPr>
-        <w:pStyle w:val="Heading2"/>
-        <w:numPr>
-          <w:ilvl w:val="1"/>
-          <w:numId w:val="1"/>
-        </w:numPr>
-        <w:ind w:left="0" w:firstLine="0"/>
-        <w:rPr/>
-      </w:pPr>
-      <w:bookmarkStart w:colFirst="0" w:colLast="0" w:name="_41mghml" w:id="47"/>
-      <w:bookmarkEnd w:id="47"/>
-      <w:r>
-        <w:rPr>
-          <w:b w:val="1"/>
-          <w:vertAlign w:val="baseline"/>
-          <w:rtl w:val="0"/>
-        </w:rPr>
-        <w:t xml:space="preserve">Performance Requirements</w:t>
+        <w:t xml:space="preserve">Safety Requirements</w:t>
       </w:r>
       <w:r>
         <w:rPr>
@@ -7237,7 +7722,7 @@
           <w:vertAlign w:val="baseline"/>
         </w:rPr>
       </w:pPr>
-      <w:bookmarkStart w:colFirst="0" w:colLast="0" w:name="_2grqrue" w:id="48"/>
+      <w:bookmarkStart w:colFirst="0" w:colLast="0" w:name="_vx1227" w:id="48"/>
       <w:bookmarkEnd w:id="48"/>
       <w:r>
         <w:rPr>
@@ -7254,7 +7739,7 @@
           <w:vertAlign w:val="baseline"/>
           <w:rtl w:val="0"/>
         </w:rPr>
-        <w:t xml:space="preserve">&lt;If there are performance requirements for the product under various circumstances, state them here and explain their rationale, to help the developers understand the intent and make suitable design choices. Specify the timing relationships for real time systems. Make such requirements as specific as possible. You may need to state performance requirements for individual functional requirements or features.&gt;</w:t>
+        <w:t xml:space="preserve">&lt;Specify those requirements that are concerned with possible loss, damage, or harm that could result from the use of the product. Define any safeguards or actions that must be taken, as well as actions that must be prevented. Refer to any external policies or regulations that state safety issues that affect the product’s design or use. Define any safety certifications that must be satisfied.&gt;</w:t>
       </w:r>
     </w:p>
     <w:p>
@@ -7273,7 +7758,7 @@
           <w:vertAlign w:val="baseline"/>
           <w:rtl w:val="0"/>
         </w:rPr>
-        <w:t xml:space="preserve">Safety Requirements</w:t>
+        <w:t xml:space="preserve">Security Requirements</w:t>
       </w:r>
       <w:r>
         <w:rPr>
@@ -7312,7 +7797,7 @@
           <w:vertAlign w:val="baseline"/>
         </w:rPr>
       </w:pPr>
-      <w:bookmarkStart w:colFirst="0" w:colLast="0" w:name="_vx1227" w:id="49"/>
+      <w:bookmarkStart w:colFirst="0" w:colLast="0" w:name="_3fwokq0" w:id="49"/>
       <w:bookmarkEnd w:id="49"/>
       <w:r>
         <w:rPr>
@@ -7329,7 +7814,7 @@
           <w:vertAlign w:val="baseline"/>
           <w:rtl w:val="0"/>
         </w:rPr>
-        <w:t xml:space="preserve">&lt;Specify those requirements that are concerned with possible loss, damage, or harm that could result from the use of the product. Define any safeguards or actions that must be taken, as well as actions that must be prevented. Refer to any external policies or regulations that state safety issues that affect the product’s design or use. Define any safety certifications that must be satisfied.&gt;</w:t>
+        <w:t xml:space="preserve">&lt;Specify any requirements regarding security or privacy issues surrounding use of the product or protection of the data used or created by the product. Define any user identity authentication requirements. Refer to any external policies or regulations containing security issues that affect the product. Define any security or privacy certifications that must be satisfied.&gt;</w:t>
       </w:r>
     </w:p>
     <w:p>
@@ -7348,7 +7833,7 @@
           <w:vertAlign w:val="baseline"/>
           <w:rtl w:val="0"/>
         </w:rPr>
-        <w:t xml:space="preserve">Security Requirements</w:t>
+        <w:t xml:space="preserve">Software Quality Attributes</w:t>
       </w:r>
       <w:r>
         <w:rPr>
@@ -7387,7 +7872,7 @@
           <w:vertAlign w:val="baseline"/>
         </w:rPr>
       </w:pPr>
-      <w:bookmarkStart w:colFirst="0" w:colLast="0" w:name="_3fwokq0" w:id="50"/>
+      <w:bookmarkStart w:colFirst="0" w:colLast="0" w:name="_1v1yuxt" w:id="50"/>
       <w:bookmarkEnd w:id="50"/>
       <w:r>
         <w:rPr>
@@ -7404,7 +7889,7 @@
           <w:vertAlign w:val="baseline"/>
           <w:rtl w:val="0"/>
         </w:rPr>
-        <w:t xml:space="preserve">&lt;Specify any requirements regarding security or privacy issues surrounding use of the product or protection of the data used or created by the product. Define any user identity authentication requirements. Refer to any external policies or regulations containing security issues that affect the product. Define any security or privacy certifications that must be satisfied.&gt;</w:t>
+        <w:t xml:space="preserve">&lt;Specify any additional quality characteristics for the product that will be important to either the customers or the developers. Some to consider are: adaptability, availability, correctness, flexibility, interoperability, maintainability, portability, reliability, reusability, robustness, testability, and usability. Write these to be specific, quantitative, and verifiable when possible. At the least, clarify the relative preferences for various attributes, such as ease of use over ease of learning.&gt;</w:t>
       </w:r>
     </w:p>
     <w:p>
@@ -7423,7 +7908,7 @@
           <w:vertAlign w:val="baseline"/>
           <w:rtl w:val="0"/>
         </w:rPr>
-        <w:t xml:space="preserve">Software Quality Attributes</w:t>
+        <w:t xml:space="preserve">Business Rules</w:t>
       </w:r>
       <w:r>
         <w:rPr>
@@ -7462,7 +7947,7 @@
           <w:vertAlign w:val="baseline"/>
         </w:rPr>
       </w:pPr>
-      <w:bookmarkStart w:colFirst="0" w:colLast="0" w:name="_1v1yuxt" w:id="51"/>
+      <w:bookmarkStart w:colFirst="0" w:colLast="0" w:name="_4f1mdlm" w:id="51"/>
       <w:bookmarkEnd w:id="51"/>
       <w:r>
         <w:rPr>
@@ -7479,14 +7964,14 @@
           <w:vertAlign w:val="baseline"/>
           <w:rtl w:val="0"/>
         </w:rPr>
-        <w:t xml:space="preserve">&lt;Specify any additional quality characteristics for the product that will be important to either the customers or the developers. Some to consider are: adaptability, availability, correctness, flexibility, interoperability, maintainability, portability, reliability, reusability, robustness, testability, and usability. Write these to be specific, quantitative, and verifiable when possible. At the least, clarify the relative preferences for various attributes, such as ease of use over ease of learning.&gt;</w:t>
-      </w:r>
-    </w:p>
-    <w:p>
-      <w:pPr>
-        <w:pStyle w:val="Heading2"/>
+        <w:t xml:space="preserve">&lt;List any operating principles about the product, such as which individuals or roles can perform which functions under specific circumstances. These are not functional requirements in themselves, but they may imply certain functional requirements to enforce the rules.&gt;</w:t>
+      </w:r>
+    </w:p>
+    <w:p>
+      <w:pPr>
+        <w:pStyle w:val="Heading1"/>
         <w:numPr>
-          <w:ilvl w:val="1"/>
+          <w:ilvl w:val="0"/>
           <w:numId w:val="1"/>
         </w:numPr>
         <w:ind w:left="0" w:firstLine="0"/>
@@ -7498,7 +7983,7 @@
           <w:vertAlign w:val="baseline"/>
           <w:rtl w:val="0"/>
         </w:rPr>
-        <w:t xml:space="preserve">Business Rules</w:t>
+        <w:t xml:space="preserve">Other Requirements</w:t>
       </w:r>
       <w:r>
         <w:rPr>
@@ -7537,7 +8022,7 @@
           <w:vertAlign w:val="baseline"/>
         </w:rPr>
       </w:pPr>
-      <w:bookmarkStart w:colFirst="0" w:colLast="0" w:name="_4f1mdlm" w:id="52"/>
+      <w:bookmarkStart w:colFirst="0" w:colLast="0" w:name="_2u6wntf" w:id="52"/>
       <w:bookmarkEnd w:id="52"/>
       <w:r>
         <w:rPr>
@@ -7554,31 +8039,56 @@
           <w:vertAlign w:val="baseline"/>
           <w:rtl w:val="0"/>
         </w:rPr>
-        <w:t xml:space="preserve">&lt;List any operating principles about the product, such as which individuals or roles can perform which functions under specific circumstances. These are not functional requirements in themselves, but they may imply certain functional requirements to enforce the rules.&gt;</w:t>
-      </w:r>
-    </w:p>
-    <w:p>
-      <w:pPr>
-        <w:pStyle w:val="Heading1"/>
-        <w:numPr>
-          <w:ilvl w:val="0"/>
-          <w:numId w:val="1"/>
-        </w:numPr>
-        <w:ind w:left="0" w:firstLine="0"/>
-        <w:rPr/>
-      </w:pPr>
-      <w:r>
-        <w:rPr>
+        <w:t xml:space="preserve">&lt;Define any other requirements not covered elsewhere in the SRS. This might include database requirements, internationalization requirements, legal requirements, reuse objectives for the project, and so on. Add any new sections that are pertinent to the project.&gt;</w:t>
+      </w:r>
+    </w:p>
+    <w:p>
+      <w:pPr>
+        <w:keepNext w:val="1"/>
+        <w:keepLines w:val="1"/>
+        <w:pageBreakBefore w:val="0"/>
+        <w:widowControl w:val="1"/>
+        <w:pBdr>
+          <w:top w:space="0" w:sz="0" w:val="nil"/>
+          <w:left w:space="0" w:sz="0" w:val="nil"/>
+          <w:bottom w:space="0" w:sz="0" w:val="nil"/>
+          <w:right w:space="0" w:sz="0" w:val="nil"/>
+          <w:between w:space="0" w:sz="0" w:val="nil"/>
+        </w:pBdr>
+        <w:shd w:fill="auto" w:val="clear"/>
+        <w:spacing w:after="240" w:before="120" w:line="240" w:lineRule="auto"/>
+        <w:ind w:left="0" w:right="0" w:firstLine="0"/>
+        <w:jc w:val="left"/>
+        <w:rPr>
+          <w:rFonts w:ascii="Times" w:cs="Times" w:eastAsia="Times" w:hAnsi="Times"/>
           <w:b w:val="1"/>
-          <w:vertAlign w:val="baseline"/>
-          <w:rtl w:val="0"/>
-        </w:rPr>
-        <w:t xml:space="preserve">Other Requirements</w:t>
-      </w:r>
-      <w:r>
-        <w:rPr>
-          <w:rtl w:val="0"/>
-        </w:rPr>
+          <w:i w:val="0"/>
+          <w:smallCaps w:val="0"/>
+          <w:strike w:val="0"/>
+          <w:color w:val="000000"/>
+          <w:sz w:val="36"/>
+          <w:szCs w:val="36"/>
+          <w:u w:val="none"/>
+          <w:shd w:fill="auto" w:val="clear"/>
+          <w:vertAlign w:val="baseline"/>
+        </w:rPr>
+      </w:pPr>
+      <w:r>
+        <w:rPr>
+          <w:rFonts w:ascii="Times" w:cs="Times" w:eastAsia="Times" w:hAnsi="Times"/>
+          <w:b w:val="1"/>
+          <w:i w:val="0"/>
+          <w:smallCaps w:val="0"/>
+          <w:strike w:val="0"/>
+          <w:color w:val="000000"/>
+          <w:sz w:val="36"/>
+          <w:szCs w:val="36"/>
+          <w:u w:val="none"/>
+          <w:shd w:fill="auto" w:val="clear"/>
+          <w:vertAlign w:val="baseline"/>
+          <w:rtl w:val="0"/>
+        </w:rPr>
+        <w:t xml:space="preserve">Appendix A: Glossary</w:t>
       </w:r>
     </w:p>
     <w:p>
@@ -7612,7 +8122,7 @@
           <w:vertAlign w:val="baseline"/>
         </w:rPr>
       </w:pPr>
-      <w:bookmarkStart w:colFirst="0" w:colLast="0" w:name="_2u6wntf" w:id="53"/>
+      <w:bookmarkStart w:colFirst="0" w:colLast="0" w:name="_19c6y18" w:id="53"/>
       <w:bookmarkEnd w:id="53"/>
       <w:r>
         <w:rPr>
@@ -7629,7 +8139,7 @@
           <w:vertAlign w:val="baseline"/>
           <w:rtl w:val="0"/>
         </w:rPr>
-        <w:t xml:space="preserve">&lt;Define any other requirements not covered elsewhere in the SRS. This might include database requirements, internationalization requirements, legal requirements, reuse objectives for the project, and so on. Add any new sections that are pertinent to the project.&gt;</w:t>
+        <w:t xml:space="preserve">&lt;Define all the terms necessary to properly interpret the SRS, including acronyms and abbreviations. You may wish to build a separate glossary that spans multiple projects or the entire organization, and just include terms specific to a single project in each SRS.&gt;</w:t>
       </w:r>
     </w:p>
     <w:p>
@@ -7678,7 +8188,7 @@
           <w:vertAlign w:val="baseline"/>
           <w:rtl w:val="0"/>
         </w:rPr>
-        <w:t xml:space="preserve">Appendix A: Glossary</w:t>
+        <w:t xml:space="preserve">Appendix B: Analysis Models</w:t>
       </w:r>
     </w:p>
     <w:p>
@@ -7701,119 +8211,19 @@
         <w:rPr>
           <w:rFonts w:ascii="Arial" w:cs="Arial" w:eastAsia="Arial" w:hAnsi="Arial"/>
           <w:b w:val="0"/>
-          <w:i w:val="1"/>
-          <w:smallCaps w:val="0"/>
-          <w:strike w:val="0"/>
-          <w:color w:val="000000"/>
-          <w:sz w:val="22"/>
-          <w:szCs w:val="22"/>
-          <w:u w:val="none"/>
-          <w:shd w:fill="auto" w:val="clear"/>
-          <w:vertAlign w:val="baseline"/>
-        </w:rPr>
-      </w:pPr>
-      <w:bookmarkStart w:colFirst="0" w:colLast="0" w:name="_19c6y18" w:id="54"/>
-      <w:bookmarkEnd w:id="54"/>
-      <w:r>
-        <w:rPr>
-          <w:rFonts w:ascii="Arial" w:cs="Arial" w:eastAsia="Arial" w:hAnsi="Arial"/>
-          <w:b w:val="0"/>
-          <w:i w:val="1"/>
-          <w:smallCaps w:val="0"/>
-          <w:strike w:val="0"/>
-          <w:color w:val="000000"/>
-          <w:sz w:val="22"/>
-          <w:szCs w:val="22"/>
-          <w:u w:val="none"/>
-          <w:shd w:fill="auto" w:val="clear"/>
-          <w:vertAlign w:val="baseline"/>
-          <w:rtl w:val="0"/>
-        </w:rPr>
-        <w:t xml:space="preserve">&lt;Define all the terms necessary to properly interpret the SRS, including acronyms and abbreviations. You may wish to build a separate glossary that spans multiple projects or the entire organization, and just include terms specific to a single project in each SRS.&gt;</w:t>
-      </w:r>
-    </w:p>
-    <w:p>
-      <w:pPr>
-        <w:keepNext w:val="1"/>
-        <w:keepLines w:val="1"/>
-        <w:pageBreakBefore w:val="0"/>
-        <w:widowControl w:val="1"/>
-        <w:pBdr>
-          <w:top w:space="0" w:sz="0" w:val="nil"/>
-          <w:left w:space="0" w:sz="0" w:val="nil"/>
-          <w:bottom w:space="0" w:sz="0" w:val="nil"/>
-          <w:right w:space="0" w:sz="0" w:val="nil"/>
-          <w:between w:space="0" w:sz="0" w:val="nil"/>
-        </w:pBdr>
-        <w:shd w:fill="auto" w:val="clear"/>
-        <w:spacing w:after="240" w:before="120" w:line="240" w:lineRule="auto"/>
-        <w:ind w:left="0" w:right="0" w:firstLine="0"/>
-        <w:jc w:val="left"/>
-        <w:rPr>
-          <w:rFonts w:ascii="Times" w:cs="Times" w:eastAsia="Times" w:hAnsi="Times"/>
-          <w:b w:val="1"/>
           <w:i w:val="0"/>
           <w:smallCaps w:val="0"/>
           <w:strike w:val="0"/>
           <w:color w:val="000000"/>
-          <w:sz w:val="36"/>
-          <w:szCs w:val="36"/>
+          <w:sz w:val="22"/>
+          <w:szCs w:val="22"/>
           <w:u w:val="none"/>
           <w:shd w:fill="auto" w:val="clear"/>
           <w:vertAlign w:val="baseline"/>
         </w:rPr>
       </w:pPr>
-      <w:r>
-        <w:rPr>
-          <w:rFonts w:ascii="Times" w:cs="Times" w:eastAsia="Times" w:hAnsi="Times"/>
-          <w:b w:val="1"/>
-          <w:i w:val="0"/>
-          <w:smallCaps w:val="0"/>
-          <w:strike w:val="0"/>
-          <w:color w:val="000000"/>
-          <w:sz w:val="36"/>
-          <w:szCs w:val="36"/>
-          <w:u w:val="none"/>
-          <w:shd w:fill="auto" w:val="clear"/>
-          <w:vertAlign w:val="baseline"/>
-          <w:rtl w:val="0"/>
-        </w:rPr>
-        <w:t xml:space="preserve">Appendix B: Analysis Models</w:t>
-      </w:r>
-    </w:p>
-    <w:p>
-      <w:pPr>
-        <w:keepNext w:val="0"/>
-        <w:keepLines w:val="0"/>
-        <w:pageBreakBefore w:val="0"/>
-        <w:widowControl w:val="1"/>
-        <w:pBdr>
-          <w:top w:space="0" w:sz="0" w:val="nil"/>
-          <w:left w:space="0" w:sz="0" w:val="nil"/>
-          <w:bottom w:space="0" w:sz="0" w:val="nil"/>
-          <w:right w:space="0" w:sz="0" w:val="nil"/>
-          <w:between w:space="0" w:sz="0" w:val="nil"/>
-        </w:pBdr>
-        <w:shd w:fill="auto" w:val="clear"/>
-        <w:spacing w:after="0" w:before="0" w:line="240" w:lineRule="auto"/>
-        <w:ind w:left="0" w:right="0" w:firstLine="0"/>
-        <w:jc w:val="left"/>
-        <w:rPr>
-          <w:rFonts w:ascii="Arial" w:cs="Arial" w:eastAsia="Arial" w:hAnsi="Arial"/>
-          <w:b w:val="0"/>
-          <w:i w:val="0"/>
-          <w:smallCaps w:val="0"/>
-          <w:strike w:val="0"/>
-          <w:color w:val="000000"/>
-          <w:sz w:val="22"/>
-          <w:szCs w:val="22"/>
-          <w:u w:val="none"/>
-          <w:shd w:fill="auto" w:val="clear"/>
-          <w:vertAlign w:val="baseline"/>
-        </w:rPr>
-      </w:pPr>
-      <w:bookmarkStart w:colFirst="0" w:colLast="0" w:name="_3tbugp1" w:id="55"/>
-      <w:bookmarkEnd w:id="55"/>
+      <w:bookmarkStart w:colFirst="0" w:colLast="0" w:name="_3tbugp1" w:id="54"/>
+      <w:bookmarkEnd w:id="54"/>
       <w:r>
         <w:rPr>
           <w:rFonts w:ascii="Arial" w:cs="Arial" w:eastAsia="Arial" w:hAnsi="Arial"/>

</xml_diff>

<commit_message>
- added 5 new System features
</commit_message>
<xml_diff>
--- a/SoftwareRequirements.docx
+++ b/SoftwareRequirements.docx
@@ -495,7 +495,7 @@
           </w:r>
           <w:r>
             <w:fldChar w:fldCharType="begin"/>
-            <w:instrText xml:space="preserve"> PAGEREF _28h4qwu \h </w:instrText>
+            <w:instrText xml:space="preserve"> PAGEREF _4k668n3 \h </w:instrText>
             <w:fldChar w:fldCharType="separate"/>
           </w:r>
           <w:r>
@@ -665,7 +665,7 @@
           </w:r>
           <w:r>
             <w:fldChar w:fldCharType="begin"/>
-            <w:instrText xml:space="preserve"> PAGEREF _nmf14n \h </w:instrText>
+            <w:instrText xml:space="preserve"> PAGEREF _2zbgiuw \h </w:instrText>
             <w:fldChar w:fldCharType="separate"/>
           </w:r>
           <w:r>
@@ -751,7 +751,7 @@
           </w:r>
           <w:r>
             <w:fldChar w:fldCharType="begin"/>
-            <w:instrText xml:space="preserve"> PAGEREF _37m2jsg \h </w:instrText>
+            <w:instrText xml:space="preserve"> PAGEREF _1egqt2p \h </w:instrText>
             <w:fldChar w:fldCharType="separate"/>
           </w:r>
           <w:r>
@@ -837,7 +837,7 @@
           </w:r>
           <w:r>
             <w:fldChar w:fldCharType="begin"/>
-            <w:instrText xml:space="preserve"> PAGEREF _1mrcu09 \h </w:instrText>
+            <w:instrText xml:space="preserve"> PAGEREF _3ygebqi \h </w:instrText>
             <w:fldChar w:fldCharType="separate"/>
           </w:r>
           <w:r>
@@ -923,7 +923,7 @@
           </w:r>
           <w:r>
             <w:fldChar w:fldCharType="begin"/>
-            <w:instrText xml:space="preserve"> PAGEREF _46r0co2 \h </w:instrText>
+            <w:instrText xml:space="preserve"> PAGEREF _2dlolyb \h </w:instrText>
             <w:fldChar w:fldCharType="separate"/>
           </w:r>
           <w:r>
@@ -1009,7 +1009,7 @@
           </w:r>
           <w:r>
             <w:fldChar w:fldCharType="begin"/>
-            <w:instrText xml:space="preserve"> PAGEREF _2lwamvv \h </w:instrText>
+            <w:instrText xml:space="preserve"> PAGEREF _sqyw64 \h </w:instrText>
             <w:fldChar w:fldCharType="separate"/>
           </w:r>
           <w:r>
@@ -1095,7 +1095,7 @@
           </w:r>
           <w:r>
             <w:fldChar w:fldCharType="begin"/>
-            <w:instrText xml:space="preserve"> PAGEREF _111kx3o \h </w:instrText>
+            <w:instrText xml:space="preserve"> PAGEREF _3cqmetx \h </w:instrText>
             <w:fldChar w:fldCharType="separate"/>
           </w:r>
           <w:r>
@@ -1181,7 +1181,7 @@
           </w:r>
           <w:r>
             <w:fldChar w:fldCharType="begin"/>
-            <w:instrText xml:space="preserve"> PAGEREF _3l18frh \h </w:instrText>
+            <w:instrText xml:space="preserve"> PAGEREF _1rvwp1q \h </w:instrText>
             <w:fldChar w:fldCharType="separate"/>
           </w:r>
           <w:r>
@@ -1267,7 +1267,7 @@
           </w:r>
           <w:r>
             <w:fldChar w:fldCharType="begin"/>
-            <w:instrText xml:space="preserve"> PAGEREF _206ipza \h </w:instrText>
+            <w:instrText xml:space="preserve"> PAGEREF _4bvk7pj \h </w:instrText>
             <w:fldChar w:fldCharType="separate"/>
           </w:r>
           <w:r>
@@ -1353,7 +1353,7 @@
           </w:r>
           <w:r>
             <w:fldChar w:fldCharType="begin"/>
-            <w:instrText xml:space="preserve"> PAGEREF _4k668n3 \h </w:instrText>
+            <w:instrText xml:space="preserve"> PAGEREF _2r0uhxc \h </w:instrText>
             <w:fldChar w:fldCharType="separate"/>
           </w:r>
           <w:r>
@@ -1439,7 +1439,7 @@
           </w:r>
           <w:r>
             <w:fldChar w:fldCharType="begin"/>
-            <w:instrText xml:space="preserve"> PAGEREF _2zbgiuw \h </w:instrText>
+            <w:instrText xml:space="preserve"> PAGEREF _1664s55 \h </w:instrText>
             <w:fldChar w:fldCharType="separate"/>
           </w:r>
           <w:r>
@@ -1525,7 +1525,7 @@
           </w:r>
           <w:r>
             <w:fldChar w:fldCharType="begin"/>
-            <w:instrText xml:space="preserve"> PAGEREF _1egqt2p \h </w:instrText>
+            <w:instrText xml:space="preserve"> PAGEREF _3q5sasy \h </w:instrText>
             <w:fldChar w:fldCharType="separate"/>
           </w:r>
           <w:r>
@@ -1611,7 +1611,7 @@
           </w:r>
           <w:r>
             <w:fldChar w:fldCharType="begin"/>
-            <w:instrText xml:space="preserve"> PAGEREF _3ygebqi \h </w:instrText>
+            <w:instrText xml:space="preserve"> PAGEREF _25b2l0r \h </w:instrText>
             <w:fldChar w:fldCharType="separate"/>
           </w:r>
           <w:r>
@@ -1697,7 +1697,7 @@
           </w:r>
           <w:r>
             <w:fldChar w:fldCharType="begin"/>
-            <w:instrText xml:space="preserve"> PAGEREF _2dlolyb \h </w:instrText>
+            <w:instrText xml:space="preserve"> PAGEREF _kgcv8k \h </w:instrText>
             <w:fldChar w:fldCharType="separate"/>
           </w:r>
           <w:r>
@@ -1783,7 +1783,7 @@
           </w:r>
           <w:r>
             <w:fldChar w:fldCharType="begin"/>
-            <w:instrText xml:space="preserve"> PAGEREF _sqyw64 \h </w:instrText>
+            <w:instrText xml:space="preserve"> PAGEREF _34g0dwd \h </w:instrText>
             <w:fldChar w:fldCharType="separate"/>
           </w:r>
           <w:r>
@@ -1869,7 +1869,7 @@
           </w:r>
           <w:r>
             <w:fldChar w:fldCharType="begin"/>
-            <w:instrText xml:space="preserve"> PAGEREF _3cqmetx \h </w:instrText>
+            <w:instrText xml:space="preserve"> PAGEREF _1jlao46 \h </w:instrText>
             <w:fldChar w:fldCharType="separate"/>
           </w:r>
           <w:r>
@@ -1955,7 +1955,7 @@
           </w:r>
           <w:r>
             <w:fldChar w:fldCharType="begin"/>
-            <w:instrText xml:space="preserve"> PAGEREF _49x2ik5 \h </w:instrText>
+            <w:instrText xml:space="preserve"> PAGEREF _vx1227 \h </w:instrText>
             <w:fldChar w:fldCharType="separate"/>
           </w:r>
           <w:r>
@@ -2041,7 +2041,7 @@
           </w:r>
           <w:r>
             <w:fldChar w:fldCharType="begin"/>
-            <w:instrText xml:space="preserve"> PAGEREF _1rvwp1q \h </w:instrText>
+            <w:instrText xml:space="preserve"> PAGEREF _43ky6rz \h </w:instrText>
             <w:fldChar w:fldCharType="separate"/>
           </w:r>
           <w:r>
@@ -2127,7 +2127,7 @@
           </w:r>
           <w:r>
             <w:fldChar w:fldCharType="begin"/>
-            <w:instrText xml:space="preserve"> PAGEREF _4bvk7pj \h </w:instrText>
+            <w:instrText xml:space="preserve"> PAGEREF _2iq8gzs \h </w:instrText>
             <w:fldChar w:fldCharType="separate"/>
           </w:r>
           <w:r>
@@ -2213,7 +2213,7 @@
           </w:r>
           <w:r>
             <w:fldChar w:fldCharType="begin"/>
-            <w:instrText xml:space="preserve"> PAGEREF _2r0uhxc \h </w:instrText>
+            <w:instrText xml:space="preserve"> PAGEREF _xvir7l \h </w:instrText>
             <w:fldChar w:fldCharType="separate"/>
           </w:r>
           <w:r>
@@ -2299,7 +2299,7 @@
           </w:r>
           <w:r>
             <w:fldChar w:fldCharType="begin"/>
-            <w:instrText xml:space="preserve"> PAGEREF _1664s55 \h </w:instrText>
+            <w:instrText xml:space="preserve"> PAGEREF _3hv69ve \h </w:instrText>
             <w:fldChar w:fldCharType="separate"/>
           </w:r>
           <w:r>
@@ -2385,7 +2385,7 @@
           </w:r>
           <w:r>
             <w:fldChar w:fldCharType="begin"/>
-            <w:instrText xml:space="preserve"> PAGEREF _3q5sasy \h </w:instrText>
+            <w:instrText xml:space="preserve"> PAGEREF _1x0gk37 \h </w:instrText>
             <w:fldChar w:fldCharType="separate"/>
           </w:r>
           <w:r>
@@ -2471,7 +2471,7 @@
           </w:r>
           <w:r>
             <w:fldChar w:fldCharType="begin"/>
-            <w:instrText xml:space="preserve"> PAGEREF _25b2l0r \h </w:instrText>
+            <w:instrText xml:space="preserve"> PAGEREF _4h042r0 \h </w:instrText>
             <w:fldChar w:fldCharType="separate"/>
           </w:r>
           <w:r>
@@ -2557,7 +2557,7 @@
           </w:r>
           <w:r>
             <w:fldChar w:fldCharType="begin"/>
-            <w:instrText xml:space="preserve"> PAGEREF _kgcv8k \h </w:instrText>
+            <w:instrText xml:space="preserve"> PAGEREF _2w5ecyt \h </w:instrText>
             <w:fldChar w:fldCharType="separate"/>
           </w:r>
           <w:r>
@@ -2643,7 +2643,7 @@
           </w:r>
           <w:r>
             <w:fldChar w:fldCharType="begin"/>
-            <w:instrText xml:space="preserve"> PAGEREF _41mghml \h </w:instrText>
+            <w:instrText xml:space="preserve"> PAGEREF _28h4qwu \h </w:instrText>
             <w:fldChar w:fldCharType="separate"/>
           </w:r>
           <w:r>
@@ -2729,7 +2729,7 @@
           </w:r>
           <w:r>
             <w:fldChar w:fldCharType="begin"/>
-            <w:instrText xml:space="preserve"> PAGEREF _34g0dwd \h </w:instrText>
+            <w:instrText xml:space="preserve"> PAGEREF _1baon6m \h </w:instrText>
             <w:fldChar w:fldCharType="separate"/>
           </w:r>
           <w:r>
@@ -2815,7 +2815,7 @@
           </w:r>
           <w:r>
             <w:fldChar w:fldCharType="begin"/>
-            <w:instrText xml:space="preserve"> PAGEREF _1jlao46 \h </w:instrText>
+            <w:instrText xml:space="preserve"> PAGEREF _3vac5uf \h </w:instrText>
             <w:fldChar w:fldCharType="separate"/>
           </w:r>
           <w:r>
@@ -2901,7 +2901,7 @@
           </w:r>
           <w:r>
             <w:fldChar w:fldCharType="begin"/>
-            <w:instrText xml:space="preserve"> PAGEREF _43ky6rz \h </w:instrText>
+            <w:instrText xml:space="preserve"> PAGEREF _2afmg28 \h </w:instrText>
             <w:fldChar w:fldCharType="separate"/>
           </w:r>
           <w:r>
@@ -2987,7 +2987,7 @@
           </w:r>
           <w:r>
             <w:fldChar w:fldCharType="begin"/>
-            <w:instrText xml:space="preserve"> PAGEREF _2iq8gzs \h </w:instrText>
+            <w:instrText xml:space="preserve"> PAGEREF _pkwqa1 \h </w:instrText>
             <w:fldChar w:fldCharType="separate"/>
           </w:r>
           <w:r>
@@ -3073,7 +3073,7 @@
           </w:r>
           <w:r>
             <w:fldChar w:fldCharType="begin"/>
-            <w:instrText xml:space="preserve"> PAGEREF _xvir7l \h </w:instrText>
+            <w:instrText xml:space="preserve"> PAGEREF _39kk8xu \h </w:instrText>
             <w:fldChar w:fldCharType="separate"/>
           </w:r>
           <w:r>
@@ -3157,7 +3157,7 @@
           </w:r>
           <w:r>
             <w:fldChar w:fldCharType="begin"/>
-            <w:instrText xml:space="preserve"> PAGEREF _3hv69ve \h </w:instrText>
+            <w:instrText xml:space="preserve"> PAGEREF _1opuj5n \h </w:instrText>
             <w:fldChar w:fldCharType="separate"/>
           </w:r>
           <w:r>
@@ -3241,7 +3241,7 @@
           </w:r>
           <w:r>
             <w:fldChar w:fldCharType="begin"/>
-            <w:instrText xml:space="preserve"> PAGEREF _1x0gk37 \h </w:instrText>
+            <w:instrText xml:space="preserve"> PAGEREF _48pi1tg \h </w:instrText>
             <w:fldChar w:fldCharType="separate"/>
           </w:r>
           <w:r>
@@ -3325,7 +3325,7 @@
           </w:r>
           <w:r>
             <w:fldChar w:fldCharType="begin"/>
-            <w:instrText xml:space="preserve"> PAGEREF _4h042r0 \h </w:instrText>
+            <w:instrText xml:space="preserve"> PAGEREF _2nusc19 \h </w:instrText>
             <w:fldChar w:fldCharType="separate"/>
           </w:r>
           <w:r>
@@ -4023,6 +4023,93 @@
           </w:p>
         </w:tc>
       </w:tr>
+      <w:tr>
+        <w:trPr>
+          <w:cantSplit w:val="0"/>
+          <w:tblHeader w:val="0"/>
+        </w:trPr>
+        <w:tc>
+          <w:tcPr>
+            <w:tcBorders>
+              <w:bottom w:color="000000" w:space="0" w:sz="12" w:val="single"/>
+            </w:tcBorders>
+            <w:vAlign w:val="top"/>
+          </w:tcPr>
+          <w:p>
+            <w:pPr>
+              <w:spacing w:after="40" w:before="40" w:lineRule="auto"/>
+              <w:rPr/>
+            </w:pPr>
+            <w:r>
+              <w:rPr>
+                <w:rtl w:val="0"/>
+              </w:rPr>
+              <w:t xml:space="preserve">Strimbeanu Mihai-Alexandru</w:t>
+            </w:r>
+          </w:p>
+        </w:tc>
+        <w:tc>
+          <w:tcPr>
+            <w:tcBorders>
+              <w:bottom w:color="000000" w:space="0" w:sz="12" w:val="single"/>
+            </w:tcBorders>
+            <w:vAlign w:val="top"/>
+          </w:tcPr>
+          <w:p>
+            <w:pPr>
+              <w:spacing w:after="40" w:before="40" w:lineRule="auto"/>
+              <w:rPr/>
+            </w:pPr>
+            <w:r>
+              <w:rPr>
+                <w:rtl w:val="0"/>
+              </w:rPr>
+              <w:t xml:space="preserve">18/3/2024</w:t>
+            </w:r>
+          </w:p>
+        </w:tc>
+        <w:tc>
+          <w:tcPr>
+            <w:tcBorders>
+              <w:bottom w:color="000000" w:space="0" w:sz="12" w:val="single"/>
+            </w:tcBorders>
+            <w:vAlign w:val="top"/>
+          </w:tcPr>
+          <w:p>
+            <w:pPr>
+              <w:spacing w:after="40" w:before="40" w:lineRule="auto"/>
+              <w:ind w:left="0" w:firstLine="0"/>
+              <w:rPr/>
+            </w:pPr>
+            <w:r>
+              <w:rPr>
+                <w:rtl w:val="0"/>
+              </w:rPr>
+              <w:t xml:space="preserve">- added 5 new system features </w:t>
+            </w:r>
+          </w:p>
+        </w:tc>
+        <w:tc>
+          <w:tcPr>
+            <w:tcBorders>
+              <w:bottom w:color="000000" w:space="0" w:sz="12" w:val="single"/>
+            </w:tcBorders>
+            <w:vAlign w:val="top"/>
+          </w:tcPr>
+          <w:p>
+            <w:pPr>
+              <w:spacing w:after="40" w:before="40" w:lineRule="auto"/>
+              <w:rPr/>
+            </w:pPr>
+            <w:r>
+              <w:rPr>
+                <w:rtl w:val="0"/>
+              </w:rPr>
+              <w:t xml:space="preserve">1.5</w:t>
+            </w:r>
+          </w:p>
+        </w:tc>
+      </w:tr>
     </w:tbl>
     <w:p>
       <w:pPr>
@@ -4555,8 +4642,6 @@
           <w:szCs w:val="22"/>
         </w:rPr>
       </w:pPr>
-      <w:bookmarkStart w:colFirst="0" w:colLast="0" w:name="_lnxbz9" w:id="13"/>
-      <w:bookmarkEnd w:id="13"/>
       <w:r>
         <w:rPr>
           <w:rFonts w:ascii="Arial" w:cs="Arial" w:eastAsia="Arial" w:hAnsi="Arial"/>
@@ -4578,8 +4663,6 @@
           <w:szCs w:val="22"/>
         </w:rPr>
       </w:pPr>
-      <w:bookmarkStart w:colFirst="0" w:colLast="0" w:name="_lnxbz9" w:id="13"/>
-      <w:bookmarkEnd w:id="13"/>
       <w:r>
         <w:rPr>
           <w:rFonts w:ascii="Arial" w:cs="Arial" w:eastAsia="Arial" w:hAnsi="Arial"/>
@@ -4601,8 +4684,6 @@
           <w:szCs w:val="22"/>
         </w:rPr>
       </w:pPr>
-      <w:bookmarkStart w:colFirst="0" w:colLast="0" w:name="_lnxbz9" w:id="13"/>
-      <w:bookmarkEnd w:id="13"/>
       <w:r>
         <w:rPr>
           <w:rFonts w:ascii="Arial" w:cs="Arial" w:eastAsia="Arial" w:hAnsi="Arial"/>
@@ -4624,8 +4705,6 @@
           <w:szCs w:val="22"/>
         </w:rPr>
       </w:pPr>
-      <w:bookmarkStart w:colFirst="0" w:colLast="0" w:name="_lnxbz9" w:id="13"/>
-      <w:bookmarkEnd w:id="13"/>
       <w:r>
         <w:rPr>
           <w:rFonts w:ascii="Arial" w:cs="Arial" w:eastAsia="Arial" w:hAnsi="Arial"/>
@@ -4647,8 +4726,6 @@
           <w:szCs w:val="22"/>
         </w:rPr>
       </w:pPr>
-      <w:bookmarkStart w:colFirst="0" w:colLast="0" w:name="_lnxbz9" w:id="13"/>
-      <w:bookmarkEnd w:id="13"/>
       <w:r>
         <w:rPr>
           <w:rFonts w:ascii="Arial" w:cs="Arial" w:eastAsia="Arial" w:hAnsi="Arial"/>
@@ -4670,8 +4747,6 @@
           <w:szCs w:val="22"/>
         </w:rPr>
       </w:pPr>
-      <w:bookmarkStart w:colFirst="0" w:colLast="0" w:name="_lnxbz9" w:id="13"/>
-      <w:bookmarkEnd w:id="13"/>
       <w:r>
         <w:rPr>
           <w:rFonts w:ascii="Arial" w:cs="Arial" w:eastAsia="Arial" w:hAnsi="Arial"/>
@@ -4693,8 +4768,6 @@
           <w:szCs w:val="22"/>
         </w:rPr>
       </w:pPr>
-      <w:bookmarkStart w:colFirst="0" w:colLast="0" w:name="_lnxbz9" w:id="13"/>
-      <w:bookmarkEnd w:id="13"/>
       <w:r>
         <w:rPr>
           <w:rFonts w:ascii="Arial" w:cs="Arial" w:eastAsia="Arial" w:hAnsi="Arial"/>
@@ -4715,8 +4788,6 @@
           <w:szCs w:val="22"/>
         </w:rPr>
       </w:pPr>
-      <w:bookmarkStart w:colFirst="0" w:colLast="0" w:name="_lnxbz9" w:id="13"/>
-      <w:bookmarkEnd w:id="13"/>
       <w:r>
         <w:rPr>
           <w:rFonts w:ascii="Arial" w:cs="Arial" w:eastAsia="Arial" w:hAnsi="Arial"/>
@@ -4737,8 +4808,6 @@
           <w:szCs w:val="22"/>
         </w:rPr>
       </w:pPr>
-      <w:bookmarkStart w:colFirst="0" w:colLast="0" w:name="_lnxbz9" w:id="13"/>
-      <w:bookmarkEnd w:id="13"/>
       <w:r>
         <w:rPr>
           <w:rtl w:val="0"/>
@@ -4769,8 +4838,6 @@
           <w:szCs w:val="22"/>
         </w:rPr>
       </w:pPr>
-      <w:bookmarkStart w:colFirst="0" w:colLast="0" w:name="_lnxbz9" w:id="13"/>
-      <w:bookmarkEnd w:id="13"/>
       <w:r>
         <w:rPr>
           <w:rtl w:val="0"/>
@@ -5624,7 +5691,7 @@
           <w:highlight w:val="white"/>
         </w:rPr>
       </w:pPr>
-      <w:bookmarkStart w:colFirst="0" w:colLast="0" w:name="_5859oq8tedpq" w:id="26"/>
+      <w:bookmarkStart w:colFirst="0" w:colLast="0" w:name="_qsh70q" w:id="26"/>
       <w:bookmarkEnd w:id="26"/>
       <w:r>
         <w:rPr>
@@ -5663,7 +5730,7 @@
           <w:highlight w:val="white"/>
         </w:rPr>
       </w:pPr>
-      <w:bookmarkStart w:colFirst="0" w:colLast="0" w:name="_4dck4qj6ao30" w:id="27"/>
+      <w:bookmarkStart w:colFirst="0" w:colLast="0" w:name="_3as4poj" w:id="27"/>
       <w:bookmarkEnd w:id="27"/>
       <w:r>
         <w:rPr>
@@ -5697,7 +5764,7 @@
           <w:u w:val="single"/>
         </w:rPr>
       </w:pPr>
-      <w:bookmarkStart w:colFirst="0" w:colLast="0" w:name="_47zqpiaalfmw" w:id="28"/>
+      <w:bookmarkStart w:colFirst="0" w:colLast="0" w:name="_1pxezwc" w:id="28"/>
       <w:bookmarkEnd w:id="28"/>
       <w:r>
         <w:rPr>
@@ -5737,7 +5804,7 @@
           <w:highlight w:val="white"/>
         </w:rPr>
       </w:pPr>
-      <w:bookmarkStart w:colFirst="0" w:colLast="0" w:name="_g9kng24bw5xh" w:id="29"/>
+      <w:bookmarkStart w:colFirst="0" w:colLast="0" w:name="_49x2ik5" w:id="29"/>
       <w:bookmarkEnd w:id="29"/>
       <w:r>
         <w:rPr>
@@ -5776,7 +5843,7 @@
           <w:highlight w:val="white"/>
         </w:rPr>
       </w:pPr>
-      <w:bookmarkStart w:colFirst="0" w:colLast="0" w:name="_xuyavso8keny" w:id="30"/>
+      <w:bookmarkStart w:colFirst="0" w:colLast="0" w:name="_2p2csry" w:id="30"/>
       <w:bookmarkEnd w:id="30"/>
       <w:r>
         <w:rPr>
@@ -5810,7 +5877,7 @@
           <w:u w:val="single"/>
         </w:rPr>
       </w:pPr>
-      <w:bookmarkStart w:colFirst="0" w:colLast="0" w:name="_t0j08dqvpjbs" w:id="31"/>
+      <w:bookmarkStart w:colFirst="0" w:colLast="0" w:name="_147n2zr" w:id="31"/>
       <w:bookmarkEnd w:id="31"/>
       <w:r>
         <w:rPr>
@@ -5850,7 +5917,7 @@
           <w:highlight w:val="white"/>
         </w:rPr>
       </w:pPr>
-      <w:bookmarkStart w:colFirst="0" w:colLast="0" w:name="_30nrqdkbo5ti" w:id="32"/>
+      <w:bookmarkStart w:colFirst="0" w:colLast="0" w:name="_3o7alnk" w:id="32"/>
       <w:bookmarkEnd w:id="32"/>
       <w:r>
         <w:rPr>
@@ -5889,7 +5956,7 @@
           <w:highlight w:val="white"/>
         </w:rPr>
       </w:pPr>
-      <w:bookmarkStart w:colFirst="0" w:colLast="0" w:name="_aghfbkmw5hk1" w:id="33"/>
+      <w:bookmarkStart w:colFirst="0" w:colLast="0" w:name="_23ckvvd" w:id="33"/>
       <w:bookmarkEnd w:id="33"/>
       <w:r>
         <w:rPr>
@@ -5923,7 +5990,7 @@
           <w:u w:val="single"/>
         </w:rPr>
       </w:pPr>
-      <w:bookmarkStart w:colFirst="0" w:colLast="0" w:name="_n6i69fr66kba" w:id="34"/>
+      <w:bookmarkStart w:colFirst="0" w:colLast="0" w:name="_ihv636" w:id="34"/>
       <w:bookmarkEnd w:id="34"/>
       <w:r>
         <w:rPr>
@@ -5969,7 +6036,7 @@
           <w:vertAlign w:val="baseline"/>
         </w:rPr>
       </w:pPr>
-      <w:bookmarkStart w:colFirst="0" w:colLast="0" w:name="_imx13mn8rmlf" w:id="35"/>
+      <w:bookmarkStart w:colFirst="0" w:colLast="0" w:name="_32hioqz" w:id="35"/>
       <w:bookmarkEnd w:id="35"/>
       <w:r>
         <w:rPr>
@@ -6043,7 +6110,7 @@
           <w:vertAlign w:val="baseline"/>
         </w:rPr>
       </w:pPr>
-      <w:bookmarkStart w:colFirst="0" w:colLast="0" w:name="_qsh70q" w:id="36"/>
+      <w:bookmarkStart w:colFirst="0" w:colLast="0" w:name="_1hmsyys" w:id="36"/>
       <w:bookmarkEnd w:id="36"/>
       <w:r>
         <w:rPr>
@@ -6118,7 +6185,7 @@
           <w:vertAlign w:val="baseline"/>
         </w:rPr>
       </w:pPr>
-      <w:bookmarkStart w:colFirst="0" w:colLast="0" w:name="_3as4poj" w:id="37"/>
+      <w:bookmarkStart w:colFirst="0" w:colLast="0" w:name="_41mghml" w:id="37"/>
       <w:bookmarkEnd w:id="37"/>
       <w:r>
         <w:rPr>
@@ -6193,7 +6260,7 @@
           <w:vertAlign w:val="baseline"/>
         </w:rPr>
       </w:pPr>
-      <w:bookmarkStart w:colFirst="0" w:colLast="0" w:name="_1pxezwc" w:id="38"/>
+      <w:bookmarkStart w:colFirst="0" w:colLast="0" w:name="_2grqrue" w:id="38"/>
       <w:bookmarkEnd w:id="38"/>
       <w:r>
         <w:rPr>
@@ -6247,7 +6314,7 @@
         <w:ind w:left="0" w:firstLine="0"/>
         <w:rPr/>
       </w:pPr>
-      <w:bookmarkStart w:colFirst="0" w:colLast="0" w:name="_49x2ik5" w:id="39"/>
+      <w:bookmarkStart w:colFirst="0" w:colLast="0" w:name="_vx1227" w:id="39"/>
       <w:bookmarkEnd w:id="39"/>
       <w:r>
         <w:rPr>
@@ -6294,7 +6361,7 @@
           <w:vertAlign w:val="baseline"/>
         </w:rPr>
       </w:pPr>
-      <w:bookmarkStart w:colFirst="0" w:colLast="0" w:name="_2p2csry" w:id="40"/>
+      <w:bookmarkStart w:colFirst="0" w:colLast="0" w:name="_3fwokq0" w:id="40"/>
       <w:bookmarkEnd w:id="40"/>
       <w:r>
         <w:rPr>
@@ -6332,6 +6399,11 @@
         </w:rPr>
         <w:t xml:space="preserve">Hardware Interfaces</w:t>
       </w:r>
+      <w:r>
+        <w:rPr>
+          <w:rtl w:val="0"/>
+        </w:rPr>
+      </w:r>
     </w:p>
     <w:p>
       <w:pPr>
@@ -6705,11 +6777,6 @@
           <w:rtl w:val="0"/>
         </w:rPr>
         <w:t xml:space="preserve">By describing these interface characteristics, the software product's interactions with hardware components are clear, ensuring a comprehensive understanding of how data and control flow between the software and the underlying hardware infrastructure.</w:t>
-      </w:r>
-      <w:r>
-        <w:rPr>
-          <w:rtl w:val="0"/>
-        </w:rPr>
       </w:r>
     </w:p>
     <w:p>
@@ -6767,7 +6834,7 @@
           <w:vertAlign w:val="baseline"/>
         </w:rPr>
       </w:pPr>
-      <w:bookmarkStart w:colFirst="0" w:colLast="0" w:name="_3o7alnk" w:id="41"/>
+      <w:bookmarkStart w:colFirst="0" w:colLast="0" w:name="_1v1yuxt" w:id="41"/>
       <w:bookmarkEnd w:id="41"/>
       <w:r>
         <w:rPr>
@@ -6842,7 +6909,7 @@
           <w:vertAlign w:val="baseline"/>
         </w:rPr>
       </w:pPr>
-      <w:bookmarkStart w:colFirst="0" w:colLast="0" w:name="_23ckvvd" w:id="42"/>
+      <w:bookmarkStart w:colFirst="0" w:colLast="0" w:name="_4f1mdlm" w:id="42"/>
       <w:bookmarkEnd w:id="42"/>
       <w:r>
         <w:rPr>
@@ -6917,7 +6984,7 @@
           <w:vertAlign w:val="baseline"/>
         </w:rPr>
       </w:pPr>
-      <w:bookmarkStart w:colFirst="0" w:colLast="0" w:name="_ihv636" w:id="43"/>
+      <w:bookmarkStart w:colFirst="0" w:colLast="0" w:name="_2u6wntf" w:id="43"/>
       <w:bookmarkEnd w:id="43"/>
       <w:r>
         <w:rPr>
@@ -6935,6 +7002,57 @@
           <w:rtl w:val="0"/>
         </w:rPr>
         <w:t xml:space="preserve">&lt;This template illustrates organizing the functional requirements for the product by system features, the major services provided by the product. You may prefer to organize this section by use case, mode of operation, user class, object class, functional hierarchy, or combinations of these, whatever makes the most logical sense for your product.&gt;</w:t>
+      </w:r>
+    </w:p>
+    <w:p>
+      <w:pPr>
+        <w:keepNext w:val="0"/>
+        <w:keepLines w:val="0"/>
+        <w:pageBreakBefore w:val="0"/>
+        <w:widowControl w:val="1"/>
+        <w:pBdr>
+          <w:top w:space="0" w:sz="0" w:val="nil"/>
+          <w:left w:space="0" w:sz="0" w:val="nil"/>
+          <w:bottom w:space="0" w:sz="0" w:val="nil"/>
+          <w:right w:space="0" w:sz="0" w:val="nil"/>
+          <w:between w:space="0" w:sz="0" w:val="nil"/>
+        </w:pBdr>
+        <w:shd w:fill="auto" w:val="clear"/>
+        <w:spacing w:after="0" w:before="0" w:line="240" w:lineRule="auto"/>
+        <w:ind w:left="2348" w:right="0" w:hanging="994"/>
+        <w:jc w:val="left"/>
+        <w:rPr>
+          <w:rFonts w:ascii="Times New Roman" w:cs="Times New Roman" w:eastAsia="Times New Roman" w:hAnsi="Times New Roman"/>
+          <w:b w:val="0"/>
+          <w:i w:val="0"/>
+          <w:smallCaps w:val="0"/>
+          <w:strike w:val="0"/>
+          <w:color w:val="000000"/>
+          <w:sz w:val="24"/>
+          <w:szCs w:val="24"/>
+          <w:u w:val="none"/>
+          <w:shd w:fill="auto" w:val="clear"/>
+          <w:vertAlign w:val="baseline"/>
+        </w:rPr>
+      </w:pPr>
+      <w:bookmarkStart w:colFirst="0" w:colLast="0" w:name="_19c6y18" w:id="44"/>
+      <w:bookmarkEnd w:id="44"/>
+      <w:r>
+        <w:rPr>
+          <w:rFonts w:ascii="Times New Roman" w:cs="Times New Roman" w:eastAsia="Times New Roman" w:hAnsi="Times New Roman"/>
+          <w:b w:val="0"/>
+          <w:i w:val="0"/>
+          <w:smallCaps w:val="0"/>
+          <w:strike w:val="0"/>
+          <w:color w:val="000000"/>
+          <w:sz w:val="24"/>
+          <w:szCs w:val="24"/>
+          <w:u w:val="none"/>
+          <w:shd w:fill="auto" w:val="clear"/>
+          <w:vertAlign w:val="baseline"/>
+          <w:rtl w:val="0"/>
+        </w:rPr>
+        <w:tab/>
       </w:r>
     </w:p>
     <w:p>
@@ -6949,11 +7067,1932 @@
       </w:pPr>
       <w:r>
         <w:rPr>
+          <w:rtl w:val="0"/>
+        </w:rPr>
+        <w:t xml:space="preserve">User Registration</w:t>
+      </w:r>
+    </w:p>
+    <w:p>
+      <w:pPr>
+        <w:numPr>
+          <w:ilvl w:val="2"/>
+          <w:numId w:val="1"/>
+        </w:numPr>
+      </w:pPr>
+      <w:r>
+        <w:rPr>
+          <w:rtl w:val="0"/>
+        </w:rPr>
+        <w:t xml:space="preserve">Description and Priority</w:t>
+      </w:r>
+    </w:p>
+    <w:p>
+      <w:pPr>
+        <w:rPr/>
+      </w:pPr>
+      <w:r>
+        <w:rPr>
+          <w:rtl w:val="0"/>
+        </w:rPr>
+      </w:r>
+    </w:p>
+    <w:p>
+      <w:pPr>
+        <w:rPr/>
+      </w:pPr>
+      <w:r>
+        <w:rPr>
+          <w:rtl w:val="0"/>
+        </w:rPr>
+        <w:tab/>
+      </w:r>
+      <w:r>
+        <w:rPr>
+          <w:rFonts w:ascii="Arial" w:cs="Arial" w:eastAsia="Arial" w:hAnsi="Arial"/>
+          <w:sz w:val="22"/>
+          <w:szCs w:val="22"/>
+          <w:rtl w:val="0"/>
+        </w:rPr>
+        <w:t xml:space="preserve">Description: Allow potential users to register with the system by providing necessary information, enabling them to create an account and access the system's functionalities</w:t>
+      </w:r>
+      <w:r>
+        <w:rPr>
+          <w:rtl w:val="0"/>
+        </w:rPr>
+        <w:t xml:space="preserve">.</w:t>
+      </w:r>
+    </w:p>
+    <w:p>
+      <w:pPr>
+        <w:rPr/>
+      </w:pPr>
+      <w:r>
+        <w:rPr>
+          <w:rtl w:val="0"/>
+        </w:rPr>
+        <w:tab/>
+      </w:r>
+      <w:r>
+        <w:rPr>
+          <w:rFonts w:ascii="Arial" w:cs="Arial" w:eastAsia="Arial" w:hAnsi="Arial"/>
+          <w:sz w:val="22"/>
+          <w:szCs w:val="22"/>
+          <w:rtl w:val="0"/>
+        </w:rPr>
+        <w:t xml:space="preserve">Priority: High</w:t>
+      </w:r>
+      <w:r>
+        <w:rPr>
+          <w:rtl w:val="0"/>
+        </w:rPr>
+      </w:r>
+    </w:p>
+    <w:p>
+      <w:pPr>
+        <w:numPr>
+          <w:ilvl w:val="2"/>
+          <w:numId w:val="1"/>
+        </w:numPr>
+        <w:spacing w:after="120" w:before="120" w:lineRule="auto"/>
+      </w:pPr>
+      <w:r>
+        <w:rPr>
+          <w:rtl w:val="0"/>
+        </w:rPr>
+        <w:t xml:space="preserve">Stimulus/Response Sequences</w:t>
+      </w:r>
+    </w:p>
+    <w:p>
+      <w:pPr>
+        <w:spacing w:after="120" w:before="120" w:lineRule="auto"/>
+        <w:rPr>
+          <w:rFonts w:ascii="Arial" w:cs="Arial" w:eastAsia="Arial" w:hAnsi="Arial"/>
+          <w:sz w:val="22"/>
+          <w:szCs w:val="22"/>
+        </w:rPr>
+      </w:pPr>
+      <w:r>
+        <w:rPr>
+          <w:rtl w:val="0"/>
+        </w:rPr>
+        <w:tab/>
+      </w:r>
+      <w:r>
+        <w:rPr>
+          <w:rFonts w:ascii="Arial" w:cs="Arial" w:eastAsia="Arial" w:hAnsi="Arial"/>
+          <w:sz w:val="22"/>
+          <w:szCs w:val="22"/>
+          <w:rtl w:val="0"/>
+        </w:rPr>
+        <w:t xml:space="preserve">Stimulus: User navigates to the registration page.</w:t>
+      </w:r>
+    </w:p>
+    <w:p>
+      <w:pPr>
+        <w:spacing w:after="120" w:before="120" w:lineRule="auto"/>
+        <w:ind w:firstLine="720"/>
+        <w:rPr>
+          <w:rFonts w:ascii="Arial" w:cs="Arial" w:eastAsia="Arial" w:hAnsi="Arial"/>
+          <w:sz w:val="22"/>
+          <w:szCs w:val="22"/>
+        </w:rPr>
+      </w:pPr>
+      <w:r>
+        <w:rPr>
+          <w:rFonts w:ascii="Arial" w:cs="Arial" w:eastAsia="Arial" w:hAnsi="Arial"/>
+          <w:sz w:val="22"/>
+          <w:szCs w:val="22"/>
+          <w:rtl w:val="0"/>
+        </w:rPr>
+        <w:t xml:space="preserve">Response: System prompts the user to enter registration information.</w:t>
+      </w:r>
+    </w:p>
+    <w:p>
+      <w:pPr>
+        <w:spacing w:after="120" w:before="120" w:lineRule="auto"/>
+        <w:rPr>
+          <w:rFonts w:ascii="Arial" w:cs="Arial" w:eastAsia="Arial" w:hAnsi="Arial"/>
+          <w:sz w:val="22"/>
+          <w:szCs w:val="22"/>
+        </w:rPr>
+      </w:pPr>
+      <w:r>
+        <w:rPr>
+          <w:rtl w:val="0"/>
+        </w:rPr>
+      </w:r>
+    </w:p>
+    <w:p>
+      <w:pPr>
+        <w:spacing w:after="120" w:before="120" w:lineRule="auto"/>
+        <w:ind w:firstLine="720"/>
+        <w:rPr>
+          <w:rFonts w:ascii="Arial" w:cs="Arial" w:eastAsia="Arial" w:hAnsi="Arial"/>
+          <w:sz w:val="22"/>
+          <w:szCs w:val="22"/>
+        </w:rPr>
+      </w:pPr>
+      <w:r>
+        <w:rPr>
+          <w:rFonts w:ascii="Arial" w:cs="Arial" w:eastAsia="Arial" w:hAnsi="Arial"/>
+          <w:sz w:val="22"/>
+          <w:szCs w:val="22"/>
+          <w:rtl w:val="0"/>
+        </w:rPr>
+        <w:t xml:space="preserve">Stimulus: User presses the Register button.</w:t>
+      </w:r>
+    </w:p>
+    <w:p>
+      <w:pPr>
+        <w:spacing w:after="120" w:before="120" w:lineRule="auto"/>
+        <w:ind w:firstLine="720"/>
+        <w:rPr/>
+      </w:pPr>
+      <w:r>
+        <w:rPr>
+          <w:rFonts w:ascii="Arial" w:cs="Arial" w:eastAsia="Arial" w:hAnsi="Arial"/>
+          <w:sz w:val="22"/>
+          <w:szCs w:val="22"/>
+          <w:rtl w:val="0"/>
+        </w:rPr>
+        <w:t xml:space="preserve">Response: System validates entered information and proceeds accordingly.</w:t>
+      </w:r>
+      <w:r>
+        <w:rPr>
+          <w:rtl w:val="0"/>
+        </w:rPr>
+      </w:r>
+    </w:p>
+    <w:p>
+      <w:pPr>
+        <w:spacing w:after="120" w:before="120" w:lineRule="auto"/>
+        <w:rPr/>
+      </w:pPr>
+      <w:r>
+        <w:rPr>
+          <w:rtl w:val="0"/>
+        </w:rPr>
+      </w:r>
+    </w:p>
+    <w:p>
+      <w:pPr>
+        <w:numPr>
+          <w:ilvl w:val="2"/>
+          <w:numId w:val="1"/>
+        </w:numPr>
+        <w:spacing w:after="120" w:before="120" w:lineRule="auto"/>
+      </w:pPr>
+      <w:r>
+        <w:rPr>
+          <w:rtl w:val="0"/>
+        </w:rPr>
+        <w:t xml:space="preserve">Functional Requirements</w:t>
+      </w:r>
+    </w:p>
+    <w:p>
+      <w:pPr>
+        <w:spacing w:after="120" w:before="120" w:lineRule="auto"/>
+        <w:rPr>
+          <w:rFonts w:ascii="Arial" w:cs="Arial" w:eastAsia="Arial" w:hAnsi="Arial"/>
+          <w:sz w:val="22"/>
+          <w:szCs w:val="22"/>
+        </w:rPr>
+      </w:pPr>
+      <w:r>
+        <w:rPr>
+          <w:rtl w:val="0"/>
+        </w:rPr>
+        <w:tab/>
+      </w:r>
+      <w:r>
+        <w:rPr>
+          <w:rFonts w:ascii="Arial" w:cs="Arial" w:eastAsia="Arial" w:hAnsi="Arial"/>
+          <w:sz w:val="22"/>
+          <w:szCs w:val="22"/>
+          <w:rtl w:val="0"/>
+        </w:rPr>
+        <w:t xml:space="preserve">REQ-1: The system shall prompt the user to enter their email address in a text field (mandatory).</w:t>
+      </w:r>
+    </w:p>
+    <w:p>
+      <w:pPr>
+        <w:spacing w:after="120" w:before="120" w:lineRule="auto"/>
+        <w:ind w:firstLine="720"/>
+        <w:rPr>
+          <w:rFonts w:ascii="Arial" w:cs="Arial" w:eastAsia="Arial" w:hAnsi="Arial"/>
+          <w:sz w:val="22"/>
+          <w:szCs w:val="22"/>
+        </w:rPr>
+      </w:pPr>
+      <w:r>
+        <w:rPr>
+          <w:rFonts w:ascii="Arial" w:cs="Arial" w:eastAsia="Arial" w:hAnsi="Arial"/>
+          <w:sz w:val="22"/>
+          <w:szCs w:val="22"/>
+          <w:rtl w:val="0"/>
+        </w:rPr>
+        <w:t xml:space="preserve">REQ-2: The system shall prompt the user to enter their desired password in a password field (mandatory).</w:t>
+      </w:r>
+    </w:p>
+    <w:p>
+      <w:pPr>
+        <w:spacing w:after="120" w:before="120" w:lineRule="auto"/>
+        <w:ind w:firstLine="720"/>
+        <w:rPr>
+          <w:rFonts w:ascii="Arial" w:cs="Arial" w:eastAsia="Arial" w:hAnsi="Arial"/>
+          <w:sz w:val="22"/>
+          <w:szCs w:val="22"/>
+        </w:rPr>
+      </w:pPr>
+      <w:r>
+        <w:rPr>
+          <w:rFonts w:ascii="Arial" w:cs="Arial" w:eastAsia="Arial" w:hAnsi="Arial"/>
+          <w:sz w:val="22"/>
+          <w:szCs w:val="22"/>
+          <w:rtl w:val="0"/>
+        </w:rPr>
+        <w:t xml:space="preserve">REQ-3: The system shall check if the provided email address already exists in the system.</w:t>
+      </w:r>
+    </w:p>
+    <w:p>
+      <w:pPr>
+        <w:spacing w:after="120" w:before="120" w:lineRule="auto"/>
+        <w:ind w:firstLine="720"/>
+        <w:rPr>
+          <w:rFonts w:ascii="Arial" w:cs="Arial" w:eastAsia="Arial" w:hAnsi="Arial"/>
+          <w:sz w:val="22"/>
+          <w:szCs w:val="22"/>
+        </w:rPr>
+      </w:pPr>
+      <w:r>
+        <w:rPr>
+          <w:rFonts w:ascii="Arial" w:cs="Arial" w:eastAsia="Arial" w:hAnsi="Arial"/>
+          <w:sz w:val="22"/>
+          <w:szCs w:val="22"/>
+          <w:rtl w:val="0"/>
+        </w:rPr>
+        <w:t xml:space="preserve">REQ-4: The system shall check if the provided password meets the system's criteria for complexity and length.</w:t>
+      </w:r>
+    </w:p>
+    <w:p>
+      <w:pPr>
+        <w:spacing w:after="120" w:before="120" w:lineRule="auto"/>
+        <w:ind w:firstLine="720"/>
+        <w:rPr>
+          <w:rFonts w:ascii="Arial" w:cs="Arial" w:eastAsia="Arial" w:hAnsi="Arial"/>
+          <w:sz w:val="22"/>
+          <w:szCs w:val="22"/>
+        </w:rPr>
+      </w:pPr>
+      <w:r>
+        <w:rPr>
+          <w:rFonts w:ascii="Arial" w:cs="Arial" w:eastAsia="Arial" w:hAnsi="Arial"/>
+          <w:sz w:val="22"/>
+          <w:szCs w:val="22"/>
+          <w:rtl w:val="0"/>
+        </w:rPr>
+        <w:t xml:space="preserve">REQ-5: If all checks (email address availability and password criteria) are passed, the system shall create a new user account with the provided email and password.</w:t>
+      </w:r>
+    </w:p>
+    <w:p>
+      <w:pPr>
+        <w:spacing w:after="120" w:before="120" w:lineRule="auto"/>
+        <w:ind w:firstLine="720"/>
+        <w:rPr>
+          <w:rFonts w:ascii="Arial" w:cs="Arial" w:eastAsia="Arial" w:hAnsi="Arial"/>
+          <w:sz w:val="22"/>
+          <w:szCs w:val="22"/>
+        </w:rPr>
+      </w:pPr>
+      <w:r>
+        <w:rPr>
+          <w:rFonts w:ascii="Arial" w:cs="Arial" w:eastAsia="Arial" w:hAnsi="Arial"/>
+          <w:sz w:val="22"/>
+          <w:szCs w:val="22"/>
+          <w:rtl w:val="0"/>
+        </w:rPr>
+        <w:t xml:space="preserve">REQ-6: Upon successful registration, the system shall progress the user to the login page.</w:t>
+      </w:r>
+    </w:p>
+    <w:p>
+      <w:pPr>
+        <w:spacing w:after="120" w:before="120" w:lineRule="auto"/>
+        <w:ind w:firstLine="720"/>
+        <w:rPr>
+          <w:rFonts w:ascii="Arial" w:cs="Arial" w:eastAsia="Arial" w:hAnsi="Arial"/>
+          <w:sz w:val="22"/>
+          <w:szCs w:val="22"/>
+        </w:rPr>
+      </w:pPr>
+      <w:r>
+        <w:rPr>
+          <w:rFonts w:ascii="Arial" w:cs="Arial" w:eastAsia="Arial" w:hAnsi="Arial"/>
+          <w:sz w:val="22"/>
+          <w:szCs w:val="22"/>
+          <w:rtl w:val="0"/>
+        </w:rPr>
+        <w:t xml:space="preserve">REQ-7: If any other error occurs during registration, the system shall notify the user that registration has been unsuccessful without specifying the reason.</w:t>
+      </w:r>
+    </w:p>
+    <w:p>
+      <w:pPr>
+        <w:spacing w:after="120" w:before="120" w:lineRule="auto"/>
+        <w:ind w:firstLine="720"/>
+        <w:rPr>
+          <w:rFonts w:ascii="Arial" w:cs="Arial" w:eastAsia="Arial" w:hAnsi="Arial"/>
+          <w:sz w:val="22"/>
+          <w:szCs w:val="22"/>
+        </w:rPr>
+      </w:pPr>
+      <w:r>
+        <w:rPr>
+          <w:rFonts w:ascii="Arial" w:cs="Arial" w:eastAsia="Arial" w:hAnsi="Arial"/>
+          <w:sz w:val="22"/>
+          <w:szCs w:val="22"/>
+          <w:rtl w:val="0"/>
+        </w:rPr>
+        <w:t xml:space="preserve">REQ-8: If there are multiple problems regarding the fields validation, the system shall allow the user to retry the registration process.</w:t>
+      </w:r>
+    </w:p>
+    <w:p>
+      <w:pPr>
+        <w:spacing w:after="120" w:before="120" w:lineRule="auto"/>
+        <w:ind w:firstLine="720"/>
+        <w:rPr>
+          <w:rFonts w:ascii="Arial" w:cs="Arial" w:eastAsia="Arial" w:hAnsi="Arial"/>
+          <w:sz w:val="22"/>
+          <w:szCs w:val="22"/>
+        </w:rPr>
+      </w:pPr>
+      <w:r>
+        <w:rPr>
+          <w:rtl w:val="0"/>
+        </w:rPr>
+      </w:r>
+    </w:p>
+    <w:p>
+      <w:pPr>
+        <w:pStyle w:val="Heading2"/>
+        <w:numPr>
+          <w:ilvl w:val="1"/>
+          <w:numId w:val="1"/>
+        </w:numPr>
+        <w:rPr>
+          <w:b w:val="1"/>
+          <w:sz w:val="28"/>
+          <w:szCs w:val="28"/>
+        </w:rPr>
+      </w:pPr>
+      <w:bookmarkStart w:colFirst="0" w:colLast="0" w:name="_onaw2run8xok" w:id="45"/>
+      <w:bookmarkEnd w:id="45"/>
+      <w:r>
+        <w:rPr>
+          <w:rtl w:val="0"/>
+        </w:rPr>
+        <w:t xml:space="preserve">User Login and Navigation</w:t>
+      </w:r>
+    </w:p>
+    <w:p>
+      <w:pPr>
+        <w:numPr>
+          <w:ilvl w:val="2"/>
+          <w:numId w:val="1"/>
+        </w:numPr>
+      </w:pPr>
+      <w:r>
+        <w:rPr>
+          <w:rtl w:val="0"/>
+        </w:rPr>
+        <w:t xml:space="preserve">Description and Priority</w:t>
+      </w:r>
+    </w:p>
+    <w:p>
+      <w:pPr>
+        <w:rPr/>
+      </w:pPr>
+      <w:r>
+        <w:rPr>
+          <w:rtl w:val="0"/>
+        </w:rPr>
+      </w:r>
+    </w:p>
+    <w:p>
+      <w:pPr>
+        <w:rPr>
+          <w:rFonts w:ascii="Arial" w:cs="Arial" w:eastAsia="Arial" w:hAnsi="Arial"/>
+          <w:sz w:val="22"/>
+          <w:szCs w:val="22"/>
+        </w:rPr>
+      </w:pPr>
+      <w:r>
+        <w:rPr>
+          <w:rtl w:val="0"/>
+        </w:rPr>
+        <w:tab/>
+      </w:r>
+      <w:r>
+        <w:rPr>
+          <w:rFonts w:ascii="Arial" w:cs="Arial" w:eastAsia="Arial" w:hAnsi="Arial"/>
+          <w:sz w:val="22"/>
+          <w:szCs w:val="22"/>
+          <w:rtl w:val="0"/>
+        </w:rPr>
+        <w:t xml:space="preserve">Enable potential users to log in with their credentials, navigate through the system's functionalities, and view their name/email in the navbar for easy access to logout.</w:t>
+      </w:r>
+    </w:p>
+    <w:p>
+      <w:pPr>
+        <w:rPr>
+          <w:rFonts w:ascii="Arial" w:cs="Arial" w:eastAsia="Arial" w:hAnsi="Arial"/>
+          <w:sz w:val="22"/>
+          <w:szCs w:val="22"/>
+        </w:rPr>
+      </w:pPr>
+      <w:r>
+        <w:rPr>
+          <w:rFonts w:ascii="Arial" w:cs="Arial" w:eastAsia="Arial" w:hAnsi="Arial"/>
+          <w:sz w:val="22"/>
+          <w:szCs w:val="22"/>
+          <w:rtl w:val="0"/>
+        </w:rPr>
+        <w:tab/>
+        <w:t xml:space="preserve">Priority: High</w:t>
+      </w:r>
+    </w:p>
+    <w:p>
+      <w:pPr>
+        <w:rPr>
+          <w:rFonts w:ascii="Arial" w:cs="Arial" w:eastAsia="Arial" w:hAnsi="Arial"/>
+          <w:sz w:val="22"/>
+          <w:szCs w:val="22"/>
+        </w:rPr>
+      </w:pPr>
+      <w:r>
+        <w:rPr>
+          <w:rtl w:val="0"/>
+        </w:rPr>
+      </w:r>
+    </w:p>
+    <w:p>
+      <w:pPr>
+        <w:rPr/>
+      </w:pPr>
+      <w:r>
+        <w:rPr>
+          <w:rtl w:val="0"/>
+        </w:rPr>
+      </w:r>
+    </w:p>
+    <w:p>
+      <w:pPr>
+        <w:numPr>
+          <w:ilvl w:val="2"/>
+          <w:numId w:val="1"/>
+        </w:numPr>
+        <w:spacing w:after="120" w:before="120" w:lineRule="auto"/>
+      </w:pPr>
+      <w:r>
+        <w:rPr>
+          <w:rtl w:val="0"/>
+        </w:rPr>
+        <w:t xml:space="preserve">Stimulus/Response Sequences</w:t>
+      </w:r>
+    </w:p>
+    <w:p>
+      <w:pPr>
+        <w:spacing w:after="120" w:before="120" w:lineRule="auto"/>
+        <w:rPr>
+          <w:rFonts w:ascii="Arial" w:cs="Arial" w:eastAsia="Arial" w:hAnsi="Arial"/>
+          <w:sz w:val="22"/>
+          <w:szCs w:val="22"/>
+        </w:rPr>
+      </w:pPr>
+      <w:r>
+        <w:rPr>
+          <w:rtl w:val="0"/>
+        </w:rPr>
+        <w:tab/>
+      </w:r>
+      <w:r>
+        <w:rPr>
+          <w:rFonts w:ascii="Arial" w:cs="Arial" w:eastAsia="Arial" w:hAnsi="Arial"/>
+          <w:sz w:val="22"/>
+          <w:szCs w:val="22"/>
+          <w:rtl w:val="0"/>
+        </w:rPr>
+        <w:t xml:space="preserve">Stimulus: User navigates to the Login page.</w:t>
+      </w:r>
+    </w:p>
+    <w:p>
+      <w:pPr>
+        <w:spacing w:after="120" w:before="120" w:lineRule="auto"/>
+        <w:ind w:firstLine="720"/>
+        <w:rPr>
+          <w:rFonts w:ascii="Arial" w:cs="Arial" w:eastAsia="Arial" w:hAnsi="Arial"/>
+          <w:sz w:val="22"/>
+          <w:szCs w:val="22"/>
+        </w:rPr>
+      </w:pPr>
+      <w:r>
+        <w:rPr>
+          <w:rFonts w:ascii="Arial" w:cs="Arial" w:eastAsia="Arial" w:hAnsi="Arial"/>
+          <w:sz w:val="22"/>
+          <w:szCs w:val="22"/>
+          <w:rtl w:val="0"/>
+        </w:rPr>
+        <w:t xml:space="preserve">Response: System prompts the user to enter login information.</w:t>
+      </w:r>
+    </w:p>
+    <w:p>
+      <w:pPr>
+        <w:spacing w:after="120" w:before="120" w:lineRule="auto"/>
+        <w:rPr>
+          <w:rFonts w:ascii="Arial" w:cs="Arial" w:eastAsia="Arial" w:hAnsi="Arial"/>
+          <w:sz w:val="22"/>
+          <w:szCs w:val="22"/>
+        </w:rPr>
+      </w:pPr>
+      <w:r>
+        <w:rPr>
+          <w:rtl w:val="0"/>
+        </w:rPr>
+      </w:r>
+    </w:p>
+    <w:p>
+      <w:pPr>
+        <w:spacing w:after="120" w:before="120" w:lineRule="auto"/>
+        <w:ind w:firstLine="720"/>
+        <w:rPr>
+          <w:rFonts w:ascii="Arial" w:cs="Arial" w:eastAsia="Arial" w:hAnsi="Arial"/>
+          <w:sz w:val="22"/>
+          <w:szCs w:val="22"/>
+        </w:rPr>
+      </w:pPr>
+      <w:r>
+        <w:rPr>
+          <w:rFonts w:ascii="Arial" w:cs="Arial" w:eastAsia="Arial" w:hAnsi="Arial"/>
+          <w:sz w:val="22"/>
+          <w:szCs w:val="22"/>
+          <w:rtl w:val="0"/>
+        </w:rPr>
+        <w:t xml:space="preserve">Stimulus: User presses the Login button.</w:t>
+      </w:r>
+    </w:p>
+    <w:p>
+      <w:pPr>
+        <w:spacing w:after="120" w:before="120" w:lineRule="auto"/>
+        <w:ind w:firstLine="720"/>
+        <w:rPr>
+          <w:rFonts w:ascii="Arial" w:cs="Arial" w:eastAsia="Arial" w:hAnsi="Arial"/>
+          <w:sz w:val="22"/>
+          <w:szCs w:val="22"/>
+        </w:rPr>
+      </w:pPr>
+      <w:r>
+        <w:rPr>
+          <w:rFonts w:ascii="Arial" w:cs="Arial" w:eastAsia="Arial" w:hAnsi="Arial"/>
+          <w:sz w:val="22"/>
+          <w:szCs w:val="22"/>
+          <w:rtl w:val="0"/>
+        </w:rPr>
+        <w:t xml:space="preserve">Response: System validates entered information and proceeds accordingly.</w:t>
+      </w:r>
+    </w:p>
+    <w:p>
+      <w:pPr>
+        <w:spacing w:after="120" w:before="120" w:lineRule="auto"/>
+        <w:rPr>
+          <w:rFonts w:ascii="Arial" w:cs="Arial" w:eastAsia="Arial" w:hAnsi="Arial"/>
+          <w:sz w:val="22"/>
+          <w:szCs w:val="22"/>
+        </w:rPr>
+      </w:pPr>
+      <w:r>
+        <w:rPr>
+          <w:rtl w:val="0"/>
+        </w:rPr>
+      </w:r>
+    </w:p>
+    <w:p>
+      <w:pPr>
+        <w:numPr>
+          <w:ilvl w:val="2"/>
+          <w:numId w:val="1"/>
+        </w:numPr>
+        <w:spacing w:after="120" w:before="120" w:lineRule="auto"/>
+      </w:pPr>
+      <w:r>
+        <w:rPr>
+          <w:rtl w:val="0"/>
+        </w:rPr>
+        <w:t xml:space="preserve">Functional Requirements</w:t>
+      </w:r>
+    </w:p>
+    <w:p>
+      <w:pPr>
+        <w:spacing w:after="120" w:before="120" w:lineRule="auto"/>
+        <w:rPr>
+          <w:rFonts w:ascii="Arial" w:cs="Arial" w:eastAsia="Arial" w:hAnsi="Arial"/>
+          <w:sz w:val="22"/>
+          <w:szCs w:val="22"/>
+        </w:rPr>
+      </w:pPr>
+      <w:r>
+        <w:rPr>
+          <w:rtl w:val="0"/>
+        </w:rPr>
+        <w:tab/>
+      </w:r>
+      <w:r>
+        <w:rPr>
+          <w:rFonts w:ascii="Arial" w:cs="Arial" w:eastAsia="Arial" w:hAnsi="Arial"/>
+          <w:sz w:val="22"/>
+          <w:szCs w:val="22"/>
+          <w:rtl w:val="0"/>
+        </w:rPr>
+        <w:t xml:space="preserve">REQ-1: The system shall prompt the user to enter their email address in a text field (mandatory), if the email is not provided, the system shall display an error message prompting the user to enter their email.</w:t>
+      </w:r>
+    </w:p>
+    <w:p>
+      <w:pPr>
+        <w:spacing w:after="120" w:before="120" w:lineRule="auto"/>
+        <w:ind w:firstLine="720"/>
+        <w:rPr>
+          <w:rFonts w:ascii="Arial" w:cs="Arial" w:eastAsia="Arial" w:hAnsi="Arial"/>
+          <w:sz w:val="22"/>
+          <w:szCs w:val="22"/>
+        </w:rPr>
+      </w:pPr>
+      <w:r>
+        <w:rPr>
+          <w:rFonts w:ascii="Arial" w:cs="Arial" w:eastAsia="Arial" w:hAnsi="Arial"/>
+          <w:sz w:val="22"/>
+          <w:szCs w:val="22"/>
+          <w:rtl w:val="0"/>
+        </w:rPr>
+        <w:t xml:space="preserve">REQ-2: The system shall prompt the user to enter their password in a password field (mandatory),</w:t>
+      </w:r>
+    </w:p>
+    <w:p>
+      <w:pPr>
+        <w:spacing w:after="120" w:before="120" w:lineRule="auto"/>
+        <w:rPr>
+          <w:rFonts w:ascii="Arial" w:cs="Arial" w:eastAsia="Arial" w:hAnsi="Arial"/>
+          <w:sz w:val="22"/>
+          <w:szCs w:val="22"/>
+        </w:rPr>
+      </w:pPr>
+      <w:r>
+        <w:rPr>
+          <w:rFonts w:ascii="Arial" w:cs="Arial" w:eastAsia="Arial" w:hAnsi="Arial"/>
+          <w:sz w:val="22"/>
+          <w:szCs w:val="22"/>
+          <w:rtl w:val="0"/>
+        </w:rPr>
+        <w:t xml:space="preserve">if the password is not provided, the system shall display an error message prompting the user to enter their password.</w:t>
+      </w:r>
+    </w:p>
+    <w:p>
+      <w:pPr>
+        <w:spacing w:after="120" w:before="120" w:lineRule="auto"/>
+        <w:ind w:firstLine="720"/>
+        <w:rPr>
+          <w:rFonts w:ascii="Arial" w:cs="Arial" w:eastAsia="Arial" w:hAnsi="Arial"/>
+          <w:sz w:val="22"/>
+          <w:szCs w:val="22"/>
+        </w:rPr>
+      </w:pPr>
+      <w:r>
+        <w:rPr>
+          <w:rFonts w:ascii="Arial" w:cs="Arial" w:eastAsia="Arial" w:hAnsi="Arial"/>
+          <w:sz w:val="22"/>
+          <w:szCs w:val="22"/>
+          <w:rtl w:val="0"/>
+        </w:rPr>
+        <w:t xml:space="preserve">REQ-3: The system shall check if the entered email/ and password fields are completed correctly, if any of the fields are incomplete, the system shall inform the user to complete them.</w:t>
+      </w:r>
+    </w:p>
+    <w:p>
+      <w:pPr>
+        <w:spacing w:after="120" w:before="120" w:lineRule="auto"/>
+        <w:ind w:firstLine="720"/>
+        <w:rPr>
+          <w:rFonts w:ascii="Arial" w:cs="Arial" w:eastAsia="Arial" w:hAnsi="Arial"/>
+          <w:sz w:val="22"/>
+          <w:szCs w:val="22"/>
+        </w:rPr>
+      </w:pPr>
+      <w:r>
+        <w:rPr>
+          <w:rFonts w:ascii="Arial" w:cs="Arial" w:eastAsia="Arial" w:hAnsi="Arial"/>
+          <w:sz w:val="22"/>
+          <w:szCs w:val="22"/>
+          <w:rtl w:val="0"/>
+        </w:rPr>
+        <w:t xml:space="preserve">REQ-4: The system shall verify if there is a user with the provided email and password that matches a saved user in the database, if the email and password combination do not match any user in the database, the system shall inform the user of incorrect credentials and prompt them to try again.</w:t>
+      </w:r>
+    </w:p>
+    <w:p>
+      <w:pPr>
+        <w:spacing w:after="120" w:before="120" w:lineRule="auto"/>
+        <w:ind w:firstLine="720"/>
+        <w:rPr>
+          <w:rFonts w:ascii="Arial" w:cs="Arial" w:eastAsia="Arial" w:hAnsi="Arial"/>
+          <w:sz w:val="22"/>
+          <w:szCs w:val="22"/>
+        </w:rPr>
+      </w:pPr>
+      <w:r>
+        <w:rPr>
+          <w:rFonts w:ascii="Arial" w:cs="Arial" w:eastAsia="Arial" w:hAnsi="Arial"/>
+          <w:sz w:val="22"/>
+          <w:szCs w:val="22"/>
+          <w:rtl w:val="0"/>
+        </w:rPr>
+        <w:t xml:space="preserve">REQ-5: If the login is successful, the system shall redirect the user to the Home page (About).</w:t>
+      </w:r>
+    </w:p>
+    <w:p>
+      <w:pPr>
+        <w:spacing w:after="120" w:before="120" w:lineRule="auto"/>
+        <w:ind w:firstLine="720"/>
+        <w:rPr>
+          <w:rFonts w:ascii="Arial" w:cs="Arial" w:eastAsia="Arial" w:hAnsi="Arial"/>
+          <w:sz w:val="22"/>
+          <w:szCs w:val="22"/>
+        </w:rPr>
+      </w:pPr>
+      <w:r>
+        <w:rPr>
+          <w:rFonts w:ascii="Arial" w:cs="Arial" w:eastAsia="Arial" w:hAnsi="Arial"/>
+          <w:sz w:val="22"/>
+          <w:szCs w:val="22"/>
+          <w:rtl w:val="0"/>
+        </w:rPr>
+        <w:t xml:space="preserve">REQ-7: The system shall display only the pages the user has rights to based on their role.</w:t>
+      </w:r>
+    </w:p>
+    <w:p>
+      <w:pPr>
+        <w:spacing w:after="120" w:before="120" w:lineRule="auto"/>
+        <w:ind w:firstLine="720"/>
+        <w:rPr>
+          <w:rFonts w:ascii="Arial" w:cs="Arial" w:eastAsia="Arial" w:hAnsi="Arial"/>
+          <w:sz w:val="22"/>
+          <w:szCs w:val="22"/>
+        </w:rPr>
+      </w:pPr>
+      <w:r>
+        <w:rPr>
+          <w:rtl w:val="0"/>
+        </w:rPr>
+      </w:r>
+    </w:p>
+    <w:p>
+      <w:pPr>
+        <w:pStyle w:val="Heading2"/>
+        <w:numPr>
+          <w:ilvl w:val="1"/>
+          <w:numId w:val="1"/>
+        </w:numPr>
+        <w:rPr>
+          <w:b w:val="1"/>
+          <w:sz w:val="28"/>
+          <w:szCs w:val="28"/>
+        </w:rPr>
+      </w:pPr>
+      <w:bookmarkStart w:colFirst="0" w:colLast="0" w:name="_1568qgdwcccp" w:id="46"/>
+      <w:bookmarkEnd w:id="46"/>
+      <w:r>
+        <w:rPr>
+          <w:rtl w:val="0"/>
+        </w:rPr>
+        <w:t xml:space="preserve">User Navbar display</w:t>
+      </w:r>
+    </w:p>
+    <w:p>
+      <w:pPr>
+        <w:numPr>
+          <w:ilvl w:val="2"/>
+          <w:numId w:val="1"/>
+        </w:numPr>
+      </w:pPr>
+      <w:r>
+        <w:rPr>
+          <w:rtl w:val="0"/>
+        </w:rPr>
+        <w:t xml:space="preserve">Description and Priority</w:t>
+      </w:r>
+    </w:p>
+    <w:p>
+      <w:pPr>
+        <w:rPr/>
+      </w:pPr>
+      <w:r>
+        <w:rPr>
+          <w:rtl w:val="0"/>
+        </w:rPr>
+      </w:r>
+    </w:p>
+    <w:p>
+      <w:pPr>
+        <w:rPr>
+          <w:rFonts w:ascii="Arial" w:cs="Arial" w:eastAsia="Arial" w:hAnsi="Arial"/>
+          <w:sz w:val="22"/>
+          <w:szCs w:val="22"/>
+        </w:rPr>
+      </w:pPr>
+      <w:r>
+        <w:rPr>
+          <w:rtl w:val="0"/>
+        </w:rPr>
+        <w:tab/>
+      </w:r>
+      <w:r>
+        <w:rPr>
+          <w:rFonts w:ascii="Arial" w:cs="Arial" w:eastAsia="Arial" w:hAnsi="Arial"/>
+          <w:sz w:val="22"/>
+          <w:szCs w:val="22"/>
+          <w:rtl w:val="0"/>
+        </w:rPr>
+        <w:t xml:space="preserve">Display the name/email of the logged-in user in the navbar.</w:t>
+      </w:r>
+    </w:p>
+    <w:p>
+      <w:pPr>
+        <w:rPr>
+          <w:rFonts w:ascii="Arial" w:cs="Arial" w:eastAsia="Arial" w:hAnsi="Arial"/>
+          <w:sz w:val="22"/>
+          <w:szCs w:val="22"/>
+        </w:rPr>
+      </w:pPr>
+      <w:r>
+        <w:rPr>
+          <w:rtl w:val="0"/>
+        </w:rPr>
+      </w:r>
+    </w:p>
+    <w:p>
+      <w:pPr>
+        <w:rPr>
+          <w:rFonts w:ascii="Arial" w:cs="Arial" w:eastAsia="Arial" w:hAnsi="Arial"/>
+          <w:sz w:val="22"/>
+          <w:szCs w:val="22"/>
+        </w:rPr>
+      </w:pPr>
+      <w:r>
+        <w:rPr>
+          <w:rFonts w:ascii="Arial" w:cs="Arial" w:eastAsia="Arial" w:hAnsi="Arial"/>
+          <w:sz w:val="22"/>
+          <w:szCs w:val="22"/>
+          <w:rtl w:val="0"/>
+        </w:rPr>
+        <w:tab/>
+        <w:t xml:space="preserve">Priority: Medium</w:t>
+      </w:r>
+    </w:p>
+    <w:p>
+      <w:pPr>
+        <w:rPr>
+          <w:rFonts w:ascii="Arial" w:cs="Arial" w:eastAsia="Arial" w:hAnsi="Arial"/>
+          <w:sz w:val="22"/>
+          <w:szCs w:val="22"/>
+        </w:rPr>
+      </w:pPr>
+      <w:r>
+        <w:rPr>
+          <w:rtl w:val="0"/>
+        </w:rPr>
+      </w:r>
+    </w:p>
+    <w:p>
+      <w:pPr>
+        <w:rPr/>
+      </w:pPr>
+      <w:r>
+        <w:rPr>
+          <w:rtl w:val="0"/>
+        </w:rPr>
+      </w:r>
+    </w:p>
+    <w:p>
+      <w:pPr>
+        <w:numPr>
+          <w:ilvl w:val="2"/>
+          <w:numId w:val="1"/>
+        </w:numPr>
+        <w:spacing w:after="120" w:before="120" w:lineRule="auto"/>
+      </w:pPr>
+      <w:r>
+        <w:rPr>
+          <w:rtl w:val="0"/>
+        </w:rPr>
+        <w:t xml:space="preserve">Stimulus/Response Sequences</w:t>
+      </w:r>
+    </w:p>
+    <w:p>
+      <w:pPr>
+        <w:spacing w:after="120" w:before="120" w:lineRule="auto"/>
+        <w:rPr>
+          <w:rFonts w:ascii="Arial" w:cs="Arial" w:eastAsia="Arial" w:hAnsi="Arial"/>
+          <w:sz w:val="22"/>
+          <w:szCs w:val="22"/>
+        </w:rPr>
+      </w:pPr>
+      <w:r>
+        <w:rPr>
+          <w:rtl w:val="0"/>
+        </w:rPr>
+        <w:tab/>
+      </w:r>
+      <w:r>
+        <w:rPr>
+          <w:rFonts w:ascii="Arial" w:cs="Arial" w:eastAsia="Arial" w:hAnsi="Arial"/>
+          <w:sz w:val="22"/>
+          <w:szCs w:val="22"/>
+          <w:rtl w:val="0"/>
+        </w:rPr>
+        <w:t xml:space="preserve">Stimulus: User successfully logs into the application.</w:t>
+      </w:r>
+    </w:p>
+    <w:p>
+      <w:pPr>
+        <w:spacing w:after="120" w:before="120" w:lineRule="auto"/>
+        <w:ind w:firstLine="720"/>
+        <w:rPr>
+          <w:rFonts w:ascii="Arial" w:cs="Arial" w:eastAsia="Arial" w:hAnsi="Arial"/>
+          <w:sz w:val="22"/>
+          <w:szCs w:val="22"/>
+        </w:rPr>
+      </w:pPr>
+      <w:r>
+        <w:rPr>
+          <w:rFonts w:ascii="Arial" w:cs="Arial" w:eastAsia="Arial" w:hAnsi="Arial"/>
+          <w:sz w:val="22"/>
+          <w:szCs w:val="22"/>
+          <w:rtl w:val="0"/>
+        </w:rPr>
+        <w:t xml:space="preserve">Response: Name/email of the authorized user is displayed in the right corner of the application navbar.</w:t>
+      </w:r>
+    </w:p>
+    <w:p>
+      <w:pPr>
+        <w:spacing w:after="120" w:before="120" w:lineRule="auto"/>
+        <w:rPr>
+          <w:rFonts w:ascii="Arial" w:cs="Arial" w:eastAsia="Arial" w:hAnsi="Arial"/>
+          <w:sz w:val="22"/>
+          <w:szCs w:val="22"/>
+        </w:rPr>
+      </w:pPr>
+      <w:r>
+        <w:rPr>
+          <w:rtl w:val="0"/>
+        </w:rPr>
+      </w:r>
+    </w:p>
+    <w:p>
+      <w:pPr>
+        <w:spacing w:after="120" w:before="120" w:lineRule="auto"/>
+        <w:ind w:firstLine="720"/>
+        <w:rPr>
+          <w:rFonts w:ascii="Arial" w:cs="Arial" w:eastAsia="Arial" w:hAnsi="Arial"/>
+          <w:sz w:val="22"/>
+          <w:szCs w:val="22"/>
+        </w:rPr>
+      </w:pPr>
+      <w:r>
+        <w:rPr>
+          <w:rFonts w:ascii="Arial" w:cs="Arial" w:eastAsia="Arial" w:hAnsi="Arial"/>
+          <w:sz w:val="22"/>
+          <w:szCs w:val="22"/>
+          <w:rtl w:val="0"/>
+        </w:rPr>
+        <w:t xml:space="preserve">Stimulus: User clicks on the displayed name/email in the navbar.</w:t>
+      </w:r>
+    </w:p>
+    <w:p>
+      <w:pPr>
+        <w:spacing w:after="120" w:before="120" w:lineRule="auto"/>
+        <w:ind w:firstLine="720"/>
+        <w:rPr>
+          <w:rFonts w:ascii="Arial" w:cs="Arial" w:eastAsia="Arial" w:hAnsi="Arial"/>
+          <w:sz w:val="22"/>
+          <w:szCs w:val="22"/>
+        </w:rPr>
+      </w:pPr>
+      <w:r>
+        <w:rPr>
+          <w:rFonts w:ascii="Arial" w:cs="Arial" w:eastAsia="Arial" w:hAnsi="Arial"/>
+          <w:sz w:val="22"/>
+          <w:szCs w:val="22"/>
+          <w:rtl w:val="0"/>
+        </w:rPr>
+        <w:t xml:space="preserve">Response: Dropdown menu is displayed.</w:t>
+      </w:r>
+    </w:p>
+    <w:p>
+      <w:pPr>
+        <w:spacing w:after="120" w:before="120" w:lineRule="auto"/>
+        <w:rPr>
+          <w:rFonts w:ascii="Arial" w:cs="Arial" w:eastAsia="Arial" w:hAnsi="Arial"/>
+          <w:sz w:val="22"/>
+          <w:szCs w:val="22"/>
+        </w:rPr>
+      </w:pPr>
+      <w:r>
+        <w:rPr>
+          <w:rtl w:val="0"/>
+        </w:rPr>
+      </w:r>
+    </w:p>
+    <w:p>
+      <w:pPr>
+        <w:numPr>
+          <w:ilvl w:val="2"/>
+          <w:numId w:val="1"/>
+        </w:numPr>
+        <w:spacing w:after="120" w:before="120" w:lineRule="auto"/>
+      </w:pPr>
+      <w:r>
+        <w:rPr>
+          <w:rtl w:val="0"/>
+        </w:rPr>
+        <w:t xml:space="preserve">Functional Requirements</w:t>
+      </w:r>
+    </w:p>
+    <w:p>
+      <w:pPr>
+        <w:spacing w:after="120" w:before="120" w:lineRule="auto"/>
+        <w:rPr>
+          <w:rFonts w:ascii="Arial" w:cs="Arial" w:eastAsia="Arial" w:hAnsi="Arial"/>
+          <w:sz w:val="22"/>
+          <w:szCs w:val="22"/>
+        </w:rPr>
+      </w:pPr>
+      <w:r>
+        <w:rPr>
+          <w:rtl w:val="0"/>
+        </w:rPr>
+        <w:tab/>
+      </w:r>
+      <w:r>
+        <w:rPr>
+          <w:rFonts w:ascii="Arial" w:cs="Arial" w:eastAsia="Arial" w:hAnsi="Arial"/>
+          <w:sz w:val="22"/>
+          <w:szCs w:val="22"/>
+          <w:rtl w:val="0"/>
+        </w:rPr>
+        <w:t xml:space="preserve">REQ-1: Upon successful login, the system shall display the name/email of the authorized user in the right corner of the application navbar.</w:t>
+      </w:r>
+    </w:p>
+    <w:p>
+      <w:pPr>
+        <w:spacing w:after="120" w:before="120" w:lineRule="auto"/>
+        <w:ind w:firstLine="720"/>
+        <w:rPr>
+          <w:rFonts w:ascii="Arial" w:cs="Arial" w:eastAsia="Arial" w:hAnsi="Arial"/>
+          <w:sz w:val="22"/>
+          <w:szCs w:val="22"/>
+        </w:rPr>
+      </w:pPr>
+      <w:r>
+        <w:rPr>
+          <w:rFonts w:ascii="Arial" w:cs="Arial" w:eastAsia="Arial" w:hAnsi="Arial"/>
+          <w:sz w:val="22"/>
+          <w:szCs w:val="22"/>
+          <w:rtl w:val="0"/>
+        </w:rPr>
+        <w:t xml:space="preserve">REQ-2: When the user clicks on the displayed name/email in the navbar, the system shall display a dropdown menu.</w:t>
+      </w:r>
+    </w:p>
+    <w:p>
+      <w:pPr>
+        <w:spacing w:after="120" w:before="120" w:lineRule="auto"/>
+        <w:ind w:left="0" w:firstLine="0"/>
+        <w:rPr>
+          <w:rFonts w:ascii="Arial" w:cs="Arial" w:eastAsia="Arial" w:hAnsi="Arial"/>
+          <w:sz w:val="22"/>
+          <w:szCs w:val="22"/>
+        </w:rPr>
+      </w:pPr>
+      <w:r>
+        <w:rPr>
+          <w:rtl w:val="0"/>
+        </w:rPr>
+      </w:r>
+    </w:p>
+    <w:p>
+      <w:pPr>
+        <w:pStyle w:val="Heading2"/>
+        <w:numPr>
+          <w:ilvl w:val="1"/>
+          <w:numId w:val="1"/>
+        </w:numPr>
+        <w:rPr>
+          <w:b w:val="1"/>
+          <w:sz w:val="28"/>
+          <w:szCs w:val="28"/>
+        </w:rPr>
+      </w:pPr>
+      <w:bookmarkStart w:colFirst="0" w:colLast="0" w:name="_mga1nnxt9hmn" w:id="47"/>
+      <w:bookmarkEnd w:id="47"/>
+      <w:r>
+        <w:rPr>
+          <w:rtl w:val="0"/>
+        </w:rPr>
+        <w:t xml:space="preserve">User Logout</w:t>
+      </w:r>
+    </w:p>
+    <w:p>
+      <w:pPr>
+        <w:numPr>
+          <w:ilvl w:val="2"/>
+          <w:numId w:val="1"/>
+        </w:numPr>
+      </w:pPr>
+      <w:r>
+        <w:rPr>
+          <w:rtl w:val="0"/>
+        </w:rPr>
+        <w:t xml:space="preserve">Description and Priority</w:t>
+      </w:r>
+    </w:p>
+    <w:p>
+      <w:pPr>
+        <w:rPr/>
+      </w:pPr>
+      <w:r>
+        <w:rPr>
+          <w:rtl w:val="0"/>
+        </w:rPr>
+      </w:r>
+    </w:p>
+    <w:p>
+      <w:pPr>
+        <w:rPr>
+          <w:rFonts w:ascii="Arial" w:cs="Arial" w:eastAsia="Arial" w:hAnsi="Arial"/>
+          <w:sz w:val="22"/>
+          <w:szCs w:val="22"/>
+        </w:rPr>
+      </w:pPr>
+      <w:r>
+        <w:rPr>
+          <w:rtl w:val="0"/>
+        </w:rPr>
+        <w:tab/>
+      </w:r>
+      <w:r>
+        <w:rPr>
+          <w:rFonts w:ascii="Arial" w:cs="Arial" w:eastAsia="Arial" w:hAnsi="Arial"/>
+          <w:sz w:val="22"/>
+          <w:szCs w:val="22"/>
+          <w:rtl w:val="0"/>
+        </w:rPr>
+        <w:t xml:space="preserve">Provide the option to sign out from the application.</w:t>
+      </w:r>
+    </w:p>
+    <w:p>
+      <w:pPr>
+        <w:rPr>
+          <w:rFonts w:ascii="Arial" w:cs="Arial" w:eastAsia="Arial" w:hAnsi="Arial"/>
+          <w:sz w:val="22"/>
+          <w:szCs w:val="22"/>
+        </w:rPr>
+      </w:pPr>
+      <w:r>
+        <w:rPr>
+          <w:rtl w:val="0"/>
+        </w:rPr>
+      </w:r>
+    </w:p>
+    <w:p>
+      <w:pPr>
+        <w:rPr>
+          <w:rFonts w:ascii="Arial" w:cs="Arial" w:eastAsia="Arial" w:hAnsi="Arial"/>
+          <w:sz w:val="22"/>
+          <w:szCs w:val="22"/>
+        </w:rPr>
+      </w:pPr>
+      <w:r>
+        <w:rPr>
+          <w:rFonts w:ascii="Arial" w:cs="Arial" w:eastAsia="Arial" w:hAnsi="Arial"/>
+          <w:sz w:val="22"/>
+          <w:szCs w:val="22"/>
+          <w:rtl w:val="0"/>
+        </w:rPr>
+        <w:tab/>
+        <w:t xml:space="preserve">Priority: High</w:t>
+      </w:r>
+    </w:p>
+    <w:p>
+      <w:pPr>
+        <w:rPr>
+          <w:rFonts w:ascii="Arial" w:cs="Arial" w:eastAsia="Arial" w:hAnsi="Arial"/>
+          <w:sz w:val="22"/>
+          <w:szCs w:val="22"/>
+        </w:rPr>
+      </w:pPr>
+      <w:r>
+        <w:rPr>
+          <w:rtl w:val="0"/>
+        </w:rPr>
+      </w:r>
+    </w:p>
+    <w:p>
+      <w:pPr>
+        <w:rPr/>
+      </w:pPr>
+      <w:r>
+        <w:rPr>
+          <w:rtl w:val="0"/>
+        </w:rPr>
+      </w:r>
+    </w:p>
+    <w:p>
+      <w:pPr>
+        <w:numPr>
+          <w:ilvl w:val="2"/>
+          <w:numId w:val="1"/>
+        </w:numPr>
+        <w:spacing w:after="120" w:before="120" w:lineRule="auto"/>
+      </w:pPr>
+      <w:r>
+        <w:rPr>
+          <w:rtl w:val="0"/>
+        </w:rPr>
+        <w:t xml:space="preserve">Stimulus/Response Sequences</w:t>
+      </w:r>
+    </w:p>
+    <w:p>
+      <w:pPr>
+        <w:spacing w:after="120" w:before="120" w:lineRule="auto"/>
+        <w:rPr>
+          <w:rFonts w:ascii="Arial" w:cs="Arial" w:eastAsia="Arial" w:hAnsi="Arial"/>
+          <w:sz w:val="22"/>
+          <w:szCs w:val="22"/>
+        </w:rPr>
+      </w:pPr>
+      <w:r>
+        <w:rPr>
+          <w:rtl w:val="0"/>
+        </w:rPr>
+        <w:tab/>
+      </w:r>
+      <w:r>
+        <w:rPr>
+          <w:rFonts w:ascii="Arial" w:cs="Arial" w:eastAsia="Arial" w:hAnsi="Arial"/>
+          <w:sz w:val="22"/>
+          <w:szCs w:val="22"/>
+          <w:rtl w:val="0"/>
+        </w:rPr>
+        <w:t xml:space="preserve">Stimulus: User selects the "Sign Out" option from the dropdown menu.</w:t>
+      </w:r>
+    </w:p>
+    <w:p>
+      <w:pPr>
+        <w:spacing w:after="120" w:before="120" w:lineRule="auto"/>
+        <w:ind w:firstLine="720"/>
+        <w:rPr>
+          <w:rFonts w:ascii="Arial" w:cs="Arial" w:eastAsia="Arial" w:hAnsi="Arial"/>
+          <w:sz w:val="22"/>
+          <w:szCs w:val="22"/>
+        </w:rPr>
+      </w:pPr>
+      <w:r>
+        <w:rPr>
+          <w:rFonts w:ascii="Arial" w:cs="Arial" w:eastAsia="Arial" w:hAnsi="Arial"/>
+          <w:sz w:val="22"/>
+          <w:szCs w:val="22"/>
+          <w:rtl w:val="0"/>
+        </w:rPr>
+        <w:t xml:space="preserve">Response: User is logged out from the application and redirected to the Log In page.</w:t>
+      </w:r>
+    </w:p>
+    <w:p>
+      <w:pPr>
+        <w:spacing w:after="120" w:before="120" w:lineRule="auto"/>
+        <w:rPr>
+          <w:rFonts w:ascii="Arial" w:cs="Arial" w:eastAsia="Arial" w:hAnsi="Arial"/>
+          <w:sz w:val="22"/>
+          <w:szCs w:val="22"/>
+        </w:rPr>
+      </w:pPr>
+      <w:r>
+        <w:rPr>
+          <w:rtl w:val="0"/>
+        </w:rPr>
+      </w:r>
+    </w:p>
+    <w:p>
+      <w:pPr>
+        <w:numPr>
+          <w:ilvl w:val="2"/>
+          <w:numId w:val="1"/>
+        </w:numPr>
+        <w:spacing w:after="120" w:before="120" w:lineRule="auto"/>
+      </w:pPr>
+      <w:r>
+        <w:rPr>
+          <w:rtl w:val="0"/>
+        </w:rPr>
+        <w:t xml:space="preserve">Functional Requirements</w:t>
+      </w:r>
+    </w:p>
+    <w:p>
+      <w:pPr>
+        <w:spacing w:after="120" w:before="120" w:lineRule="auto"/>
+        <w:rPr>
+          <w:rFonts w:ascii="Arial" w:cs="Arial" w:eastAsia="Arial" w:hAnsi="Arial"/>
+          <w:sz w:val="22"/>
+          <w:szCs w:val="22"/>
+        </w:rPr>
+      </w:pPr>
+      <w:r>
+        <w:rPr>
+          <w:rtl w:val="0"/>
+        </w:rPr>
+        <w:tab/>
+      </w:r>
+      <w:r>
+        <w:rPr>
+          <w:rFonts w:ascii="Arial" w:cs="Arial" w:eastAsia="Arial" w:hAnsi="Arial"/>
+          <w:sz w:val="22"/>
+          <w:szCs w:val="22"/>
+          <w:rtl w:val="0"/>
+        </w:rPr>
+        <w:t xml:space="preserve">REQ-1: The dropdown menu shall include options, including "Sign Out".</w:t>
+      </w:r>
+    </w:p>
+    <w:p>
+      <w:pPr>
+        <w:spacing w:after="120" w:before="120" w:lineRule="auto"/>
+        <w:ind w:firstLine="720"/>
+        <w:rPr>
+          <w:rFonts w:ascii="Arial" w:cs="Arial" w:eastAsia="Arial" w:hAnsi="Arial"/>
+          <w:sz w:val="22"/>
+          <w:szCs w:val="22"/>
+        </w:rPr>
+      </w:pPr>
+      <w:r>
+        <w:rPr>
+          <w:rFonts w:ascii="Arial" w:cs="Arial" w:eastAsia="Arial" w:hAnsi="Arial"/>
+          <w:sz w:val="22"/>
+          <w:szCs w:val="22"/>
+          <w:rtl w:val="0"/>
+        </w:rPr>
+        <w:t xml:space="preserve">REQ-2: Upon selecting the "Sign Out" option from the dropdown menu, the system shall log the user out from the application.</w:t>
+      </w:r>
+    </w:p>
+    <w:p>
+      <w:pPr>
+        <w:spacing w:after="120" w:before="120" w:lineRule="auto"/>
+        <w:ind w:firstLine="720"/>
+        <w:rPr>
+          <w:rFonts w:ascii="Arial" w:cs="Arial" w:eastAsia="Arial" w:hAnsi="Arial"/>
+          <w:sz w:val="22"/>
+          <w:szCs w:val="22"/>
+        </w:rPr>
+      </w:pPr>
+      <w:r>
+        <w:rPr>
+          <w:rFonts w:ascii="Arial" w:cs="Arial" w:eastAsia="Arial" w:hAnsi="Arial"/>
+          <w:sz w:val="22"/>
+          <w:szCs w:val="22"/>
+          <w:rtl w:val="0"/>
+        </w:rPr>
+        <w:t xml:space="preserve">REQ-3: After logging out, the system shall redirect the user to the Log In page.</w:t>
+      </w:r>
+    </w:p>
+    <w:p>
+      <w:pPr>
+        <w:spacing w:after="120" w:before="120" w:lineRule="auto"/>
+        <w:rPr>
+          <w:rFonts w:ascii="Arial" w:cs="Arial" w:eastAsia="Arial" w:hAnsi="Arial"/>
+          <w:sz w:val="22"/>
+          <w:szCs w:val="22"/>
+        </w:rPr>
+      </w:pPr>
+      <w:r>
+        <w:rPr>
+          <w:rtl w:val="0"/>
+        </w:rPr>
+      </w:r>
+    </w:p>
+    <w:p>
+      <w:pPr>
+        <w:spacing w:after="120" w:before="120" w:lineRule="auto"/>
+        <w:rPr>
+          <w:rFonts w:ascii="Arial" w:cs="Arial" w:eastAsia="Arial" w:hAnsi="Arial"/>
+          <w:sz w:val="22"/>
+          <w:szCs w:val="22"/>
+        </w:rPr>
+      </w:pPr>
+      <w:r>
+        <w:rPr>
+          <w:rtl w:val="0"/>
+        </w:rPr>
+      </w:r>
+    </w:p>
+    <w:p>
+      <w:pPr>
+        <w:pStyle w:val="Heading2"/>
+        <w:numPr>
+          <w:ilvl w:val="1"/>
+          <w:numId w:val="1"/>
+        </w:numPr>
+        <w:rPr>
+          <w:b w:val="1"/>
+          <w:sz w:val="28"/>
+          <w:szCs w:val="28"/>
+        </w:rPr>
+      </w:pPr>
+      <w:bookmarkStart w:colFirst="0" w:colLast="0" w:name="_ar8gz8idj8ug" w:id="48"/>
+      <w:bookmarkEnd w:id="48"/>
+      <w:r>
+        <w:rPr>
+          <w:rtl w:val="0"/>
+        </w:rPr>
+        <w:t xml:space="preserve">Home Page Redirection and Information Display</w:t>
+      </w:r>
+    </w:p>
+    <w:p>
+      <w:pPr>
+        <w:numPr>
+          <w:ilvl w:val="2"/>
+          <w:numId w:val="1"/>
+        </w:numPr>
+      </w:pPr>
+      <w:r>
+        <w:rPr>
+          <w:rtl w:val="0"/>
+        </w:rPr>
+        <w:t xml:space="preserve">Description and Priority</w:t>
+      </w:r>
+    </w:p>
+    <w:p>
+      <w:pPr>
+        <w:rPr/>
+      </w:pPr>
+      <w:r>
+        <w:rPr>
+          <w:rtl w:val="0"/>
+        </w:rPr>
+      </w:r>
+    </w:p>
+    <w:p>
+      <w:pPr>
+        <w:rPr>
+          <w:rFonts w:ascii="Arial" w:cs="Arial" w:eastAsia="Arial" w:hAnsi="Arial"/>
+          <w:sz w:val="22"/>
+          <w:szCs w:val="22"/>
+        </w:rPr>
+      </w:pPr>
+      <w:r>
+        <w:rPr>
+          <w:rtl w:val="0"/>
+        </w:rPr>
+        <w:tab/>
+      </w:r>
+      <w:r>
+        <w:rPr>
+          <w:rFonts w:ascii="Arial" w:cs="Arial" w:eastAsia="Arial" w:hAnsi="Arial"/>
+          <w:sz w:val="22"/>
+          <w:szCs w:val="22"/>
+          <w:rtl w:val="0"/>
+        </w:rPr>
+        <w:t xml:space="preserve">Redirect signed-in users or employees to the Home page upon logging in, where they can view a short description of the application and the cities serviced by the Delivery Company.</w:t>
+      </w:r>
+    </w:p>
+    <w:p>
+      <w:pPr>
+        <w:rPr>
+          <w:rFonts w:ascii="Arial" w:cs="Arial" w:eastAsia="Arial" w:hAnsi="Arial"/>
+          <w:sz w:val="22"/>
+          <w:szCs w:val="22"/>
+        </w:rPr>
+      </w:pPr>
+      <w:r>
+        <w:rPr>
+          <w:rtl w:val="0"/>
+        </w:rPr>
+      </w:r>
+    </w:p>
+    <w:p>
+      <w:pPr>
+        <w:rPr>
+          <w:rFonts w:ascii="Arial" w:cs="Arial" w:eastAsia="Arial" w:hAnsi="Arial"/>
+          <w:sz w:val="22"/>
+          <w:szCs w:val="22"/>
+        </w:rPr>
+      </w:pPr>
+      <w:r>
+        <w:rPr>
+          <w:rFonts w:ascii="Arial" w:cs="Arial" w:eastAsia="Arial" w:hAnsi="Arial"/>
+          <w:sz w:val="22"/>
+          <w:szCs w:val="22"/>
+          <w:rtl w:val="0"/>
+        </w:rPr>
+        <w:tab/>
+        <w:t xml:space="preserve">Priority: High</w:t>
+      </w:r>
+    </w:p>
+    <w:p>
+      <w:pPr>
+        <w:rPr>
+          <w:rFonts w:ascii="Arial" w:cs="Arial" w:eastAsia="Arial" w:hAnsi="Arial"/>
+          <w:sz w:val="22"/>
+          <w:szCs w:val="22"/>
+        </w:rPr>
+      </w:pPr>
+      <w:r>
+        <w:rPr>
+          <w:rtl w:val="0"/>
+        </w:rPr>
+      </w:r>
+    </w:p>
+    <w:p>
+      <w:pPr>
+        <w:rPr/>
+      </w:pPr>
+      <w:r>
+        <w:rPr>
+          <w:rtl w:val="0"/>
+        </w:rPr>
+      </w:r>
+    </w:p>
+    <w:p>
+      <w:pPr>
+        <w:numPr>
+          <w:ilvl w:val="2"/>
+          <w:numId w:val="1"/>
+        </w:numPr>
+        <w:spacing w:after="120" w:before="120" w:lineRule="auto"/>
+      </w:pPr>
+      <w:r>
+        <w:rPr>
+          <w:rtl w:val="0"/>
+        </w:rPr>
+        <w:t xml:space="preserve">Stimulus/Response Sequences</w:t>
+      </w:r>
+    </w:p>
+    <w:p>
+      <w:pPr>
+        <w:spacing w:after="120" w:before="120" w:lineRule="auto"/>
+        <w:rPr>
+          <w:rFonts w:ascii="Arial" w:cs="Arial" w:eastAsia="Arial" w:hAnsi="Arial"/>
+          <w:sz w:val="22"/>
+          <w:szCs w:val="22"/>
+        </w:rPr>
+      </w:pPr>
+      <w:r>
+        <w:rPr>
+          <w:rtl w:val="0"/>
+        </w:rPr>
+        <w:tab/>
+      </w:r>
+      <w:r>
+        <w:rPr>
+          <w:rFonts w:ascii="Arial" w:cs="Arial" w:eastAsia="Arial" w:hAnsi="Arial"/>
+          <w:sz w:val="22"/>
+          <w:szCs w:val="22"/>
+          <w:rtl w:val="0"/>
+        </w:rPr>
+        <w:t xml:space="preserve">Stimulus: User successfully logs in.</w:t>
+      </w:r>
+    </w:p>
+    <w:p>
+      <w:pPr>
+        <w:spacing w:after="120" w:before="120" w:lineRule="auto"/>
+        <w:ind w:firstLine="720"/>
+        <w:rPr>
+          <w:rFonts w:ascii="Arial" w:cs="Arial" w:eastAsia="Arial" w:hAnsi="Arial"/>
+          <w:sz w:val="22"/>
+          <w:szCs w:val="22"/>
+        </w:rPr>
+      </w:pPr>
+      <w:r>
+        <w:rPr>
+          <w:rFonts w:ascii="Arial" w:cs="Arial" w:eastAsia="Arial" w:hAnsi="Arial"/>
+          <w:sz w:val="22"/>
+          <w:szCs w:val="22"/>
+          <w:rtl w:val="0"/>
+        </w:rPr>
+        <w:t xml:space="preserve">Response: System automatically redirects the user to the Home page.</w:t>
+      </w:r>
+    </w:p>
+    <w:p>
+      <w:pPr>
+        <w:spacing w:after="120" w:before="120" w:lineRule="auto"/>
+        <w:rPr>
+          <w:rFonts w:ascii="Arial" w:cs="Arial" w:eastAsia="Arial" w:hAnsi="Arial"/>
+          <w:sz w:val="22"/>
+          <w:szCs w:val="22"/>
+        </w:rPr>
+      </w:pPr>
+      <w:r>
+        <w:rPr>
+          <w:rtl w:val="0"/>
+        </w:rPr>
+      </w:r>
+    </w:p>
+    <w:p>
+      <w:pPr>
+        <w:numPr>
+          <w:ilvl w:val="2"/>
+          <w:numId w:val="1"/>
+        </w:numPr>
+        <w:spacing w:after="120" w:before="120" w:lineRule="auto"/>
+      </w:pPr>
+      <w:r>
+        <w:rPr>
+          <w:rtl w:val="0"/>
+        </w:rPr>
+        <w:t xml:space="preserve">Functional Requirements</w:t>
+      </w:r>
+    </w:p>
+    <w:p>
+      <w:pPr>
+        <w:spacing w:after="120" w:before="120" w:lineRule="auto"/>
+        <w:rPr>
+          <w:rFonts w:ascii="Arial" w:cs="Arial" w:eastAsia="Arial" w:hAnsi="Arial"/>
+          <w:sz w:val="22"/>
+          <w:szCs w:val="22"/>
+        </w:rPr>
+      </w:pPr>
+      <w:r>
+        <w:rPr>
+          <w:rtl w:val="0"/>
+        </w:rPr>
+        <w:tab/>
+      </w:r>
+      <w:r>
+        <w:rPr>
+          <w:rFonts w:ascii="Arial" w:cs="Arial" w:eastAsia="Arial" w:hAnsi="Arial"/>
+          <w:sz w:val="22"/>
+          <w:szCs w:val="22"/>
+          <w:rtl w:val="0"/>
+        </w:rPr>
+        <w:t xml:space="preserve">REQ-1: Upon logging in, the system shall redirect the user to the Home page.</w:t>
+      </w:r>
+    </w:p>
+    <w:p>
+      <w:pPr>
+        <w:spacing w:after="120" w:before="120" w:lineRule="auto"/>
+        <w:ind w:firstLine="720"/>
+        <w:rPr>
+          <w:rFonts w:ascii="Arial" w:cs="Arial" w:eastAsia="Arial" w:hAnsi="Arial"/>
+          <w:sz w:val="22"/>
+          <w:szCs w:val="22"/>
+        </w:rPr>
+      </w:pPr>
+      <w:r>
+        <w:rPr>
+          <w:rFonts w:ascii="Arial" w:cs="Arial" w:eastAsia="Arial" w:hAnsi="Arial"/>
+          <w:sz w:val="22"/>
+          <w:szCs w:val="22"/>
+          <w:rtl w:val="0"/>
+        </w:rPr>
+        <w:t xml:space="preserve">REQ-2: The Home page shall display a descriptive text about the application. (for users/employees, the description about the application shall be presented in read-only mode).</w:t>
+      </w:r>
+    </w:p>
+    <w:p>
+      <w:pPr>
+        <w:spacing w:after="120" w:before="120" w:lineRule="auto"/>
+        <w:ind w:firstLine="720"/>
+        <w:rPr>
+          <w:rFonts w:ascii="Arial" w:cs="Arial" w:eastAsia="Arial" w:hAnsi="Arial"/>
+          <w:sz w:val="22"/>
+          <w:szCs w:val="22"/>
+        </w:rPr>
+      </w:pPr>
+      <w:r>
+        <w:rPr>
+          <w:rFonts w:ascii="Arial" w:cs="Arial" w:eastAsia="Arial" w:hAnsi="Arial"/>
+          <w:sz w:val="22"/>
+          <w:szCs w:val="22"/>
+          <w:rtl w:val="0"/>
+        </w:rPr>
+        <w:t xml:space="preserve">REQ-3: The Home page shall contain a table listing the cities serviced by the Delivery Company. (for users/employees, the table displaying cities shall be in read-only mode)</w:t>
+      </w:r>
+    </w:p>
+    <w:p>
+      <w:pPr>
+        <w:spacing w:after="120" w:before="120" w:lineRule="auto"/>
+        <w:ind w:left="0" w:firstLine="720"/>
+        <w:rPr>
+          <w:rFonts w:ascii="Arial" w:cs="Arial" w:eastAsia="Arial" w:hAnsi="Arial"/>
+          <w:sz w:val="22"/>
+          <w:szCs w:val="22"/>
+        </w:rPr>
+      </w:pPr>
+      <w:r>
+        <w:rPr>
+          <w:rFonts w:ascii="Arial" w:cs="Arial" w:eastAsia="Arial" w:hAnsi="Arial"/>
+          <w:sz w:val="22"/>
+          <w:szCs w:val="22"/>
+          <w:rtl w:val="0"/>
+        </w:rPr>
+        <w:t xml:space="preserve">REQ-4: The application logo shall be prominently displayed on the Home page.</w:t>
+      </w:r>
+    </w:p>
+    <w:p>
+      <w:pPr>
+        <w:spacing w:after="120" w:before="120" w:lineRule="auto"/>
+        <w:rPr>
+          <w:rFonts w:ascii="Arial" w:cs="Arial" w:eastAsia="Arial" w:hAnsi="Arial"/>
+          <w:sz w:val="22"/>
+          <w:szCs w:val="22"/>
+        </w:rPr>
+      </w:pPr>
+      <w:r>
+        <w:rPr>
+          <w:rtl w:val="0"/>
+        </w:rPr>
+      </w:r>
+    </w:p>
+    <w:p>
+      <w:pPr>
+        <w:spacing w:after="120" w:before="120" w:lineRule="auto"/>
+        <w:rPr>
+          <w:rFonts w:ascii="Arial" w:cs="Arial" w:eastAsia="Arial" w:hAnsi="Arial"/>
+          <w:sz w:val="22"/>
+          <w:szCs w:val="22"/>
+        </w:rPr>
+      </w:pPr>
+      <w:r>
+        <w:rPr>
+          <w:rtl w:val="0"/>
+        </w:rPr>
+      </w:r>
+    </w:p>
+    <w:p>
+      <w:pPr>
+        <w:spacing w:after="120" w:before="120" w:lineRule="auto"/>
+        <w:rPr>
+          <w:rFonts w:ascii="Arial" w:cs="Arial" w:eastAsia="Arial" w:hAnsi="Arial"/>
+          <w:sz w:val="22"/>
+          <w:szCs w:val="22"/>
+        </w:rPr>
+      </w:pPr>
+      <w:r>
+        <w:rPr>
+          <w:rtl w:val="0"/>
+        </w:rPr>
+      </w:r>
+    </w:p>
+    <w:p>
+      <w:pPr>
+        <w:spacing w:after="120" w:before="120" w:lineRule="auto"/>
+        <w:rPr>
+          <w:rFonts w:ascii="Arial" w:cs="Arial" w:eastAsia="Arial" w:hAnsi="Arial"/>
+          <w:sz w:val="22"/>
+          <w:szCs w:val="22"/>
+        </w:rPr>
+      </w:pPr>
+      <w:r>
+        <w:rPr>
+          <w:rtl w:val="0"/>
+        </w:rPr>
+      </w:r>
+    </w:p>
+    <w:p>
+      <w:pPr>
+        <w:spacing w:after="120" w:before="120" w:lineRule="auto"/>
+        <w:rPr>
+          <w:rFonts w:ascii="Arial" w:cs="Arial" w:eastAsia="Arial" w:hAnsi="Arial"/>
+          <w:sz w:val="22"/>
+          <w:szCs w:val="22"/>
+        </w:rPr>
+      </w:pPr>
+      <w:r>
+        <w:rPr>
+          <w:rtl w:val="0"/>
+        </w:rPr>
+      </w:r>
+    </w:p>
+    <w:p>
+      <w:pPr>
+        <w:spacing w:after="120" w:before="120" w:lineRule="auto"/>
+        <w:ind w:left="0" w:firstLine="0"/>
+        <w:rPr>
+          <w:rFonts w:ascii="Arial" w:cs="Arial" w:eastAsia="Arial" w:hAnsi="Arial"/>
+          <w:sz w:val="22"/>
+          <w:szCs w:val="22"/>
+        </w:rPr>
+      </w:pPr>
+      <w:r>
+        <w:rPr>
+          <w:rtl w:val="0"/>
+        </w:rPr>
+      </w:r>
+    </w:p>
+    <w:p>
+      <w:pPr>
+        <w:spacing w:after="120" w:before="120" w:lineRule="auto"/>
+        <w:rPr/>
+      </w:pPr>
+      <w:r>
+        <w:rPr>
+          <w:rtl w:val="0"/>
+        </w:rPr>
+      </w:r>
+    </w:p>
+    <w:p>
+      <w:pPr>
+        <w:spacing w:after="120" w:before="120" w:lineRule="auto"/>
+        <w:rPr/>
+      </w:pPr>
+      <w:r>
+        <w:rPr>
+          <w:rtl w:val="0"/>
+        </w:rPr>
+      </w:r>
+    </w:p>
+    <w:p>
+      <w:pPr>
+        <w:pStyle w:val="Heading1"/>
+        <w:numPr>
+          <w:ilvl w:val="0"/>
+          <w:numId w:val="1"/>
+        </w:numPr>
+        <w:ind w:left="0" w:firstLine="0"/>
+        <w:rPr/>
+      </w:pPr>
+      <w:bookmarkStart w:colFirst="0" w:colLast="0" w:name="_3tbugp1" w:id="49"/>
+      <w:bookmarkEnd w:id="49"/>
+      <w:r>
+        <w:rPr>
           <w:b w:val="1"/>
           <w:vertAlign w:val="baseline"/>
           <w:rtl w:val="0"/>
         </w:rPr>
-        <w:t xml:space="preserve">System Feature 1</w:t>
+        <w:t xml:space="preserve">Other Nonfunctional Requirements</w:t>
+      </w:r>
+      <w:r>
+        <w:rPr>
+          <w:rtl w:val="0"/>
+        </w:rPr>
+      </w:r>
+    </w:p>
+    <w:p>
+      <w:pPr>
+        <w:pStyle w:val="Heading2"/>
+        <w:numPr>
+          <w:ilvl w:val="1"/>
+          <w:numId w:val="1"/>
+        </w:numPr>
+        <w:ind w:left="0" w:firstLine="0"/>
+        <w:rPr/>
+      </w:pPr>
+      <w:bookmarkStart w:colFirst="0" w:colLast="0" w:name="_28h4qwu" w:id="50"/>
+      <w:bookmarkEnd w:id="50"/>
+      <w:r>
+        <w:rPr>
+          <w:b w:val="1"/>
+          <w:vertAlign w:val="baseline"/>
+          <w:rtl w:val="0"/>
+        </w:rPr>
+        <w:t xml:space="preserve">Performance Requirements</w:t>
       </w:r>
       <w:r>
         <w:rPr>
@@ -6992,6 +9031,8 @@
           <w:vertAlign w:val="baseline"/>
         </w:rPr>
       </w:pPr>
+      <w:bookmarkStart w:colFirst="0" w:colLast="0" w:name="_nmf14n" w:id="51"/>
+      <w:bookmarkEnd w:id="51"/>
       <w:r>
         <w:rPr>
           <w:rFonts w:ascii="Arial" w:cs="Arial" w:eastAsia="Arial" w:hAnsi="Arial"/>
@@ -7007,537 +9048,7 @@
           <w:vertAlign w:val="baseline"/>
           <w:rtl w:val="0"/>
         </w:rPr>
-        <w:t xml:space="preserve">&lt;Don’t really say “System Feature 1.” State the feature name in just a few words.&gt;</w:t>
-      </w:r>
-    </w:p>
-    <w:p>
-      <w:pPr>
-        <w:keepNext w:val="0"/>
-        <w:keepLines w:val="0"/>
-        <w:pageBreakBefore w:val="0"/>
-        <w:widowControl w:val="1"/>
-        <w:pBdr>
-          <w:top w:space="0" w:sz="0" w:val="nil"/>
-          <w:left w:space="0" w:sz="0" w:val="nil"/>
-          <w:bottom w:space="0" w:sz="0" w:val="nil"/>
-          <w:right w:space="0" w:sz="0" w:val="nil"/>
-          <w:between w:space="0" w:sz="0" w:val="nil"/>
-        </w:pBdr>
-        <w:shd w:fill="auto" w:val="clear"/>
-        <w:spacing w:after="120" w:before="120" w:line="240" w:lineRule="auto"/>
-        <w:ind w:left="634" w:right="0" w:firstLine="0"/>
-        <w:jc w:val="left"/>
-        <w:rPr>
-          <w:rFonts w:ascii="Times" w:cs="Times" w:eastAsia="Times" w:hAnsi="Times"/>
-          <w:b w:val="0"/>
-          <w:i w:val="0"/>
-          <w:smallCaps w:val="0"/>
-          <w:strike w:val="0"/>
-          <w:color w:val="000000"/>
-          <w:sz w:val="24"/>
-          <w:szCs w:val="24"/>
-          <w:u w:val="none"/>
-          <w:shd w:fill="auto" w:val="clear"/>
-          <w:vertAlign w:val="baseline"/>
-        </w:rPr>
-      </w:pPr>
-      <w:r>
-        <w:rPr>
-          <w:rFonts w:ascii="Times" w:cs="Times" w:eastAsia="Times" w:hAnsi="Times"/>
-          <w:b w:val="0"/>
-          <w:i w:val="0"/>
-          <w:smallCaps w:val="0"/>
-          <w:strike w:val="0"/>
-          <w:color w:val="000000"/>
-          <w:sz w:val="24"/>
-          <w:szCs w:val="24"/>
-          <w:u w:val="none"/>
-          <w:shd w:fill="auto" w:val="clear"/>
-          <w:vertAlign w:val="baseline"/>
-          <w:rtl w:val="0"/>
-        </w:rPr>
-        <w:t xml:space="preserve">4.1.1</w:t>
-        <w:tab/>
-        <w:t xml:space="preserve">Description and Priority</w:t>
-      </w:r>
-    </w:p>
-    <w:p>
-      <w:pPr>
-        <w:keepNext w:val="0"/>
-        <w:keepLines w:val="0"/>
-        <w:pageBreakBefore w:val="0"/>
-        <w:widowControl w:val="1"/>
-        <w:pBdr>
-          <w:top w:space="0" w:sz="0" w:val="nil"/>
-          <w:left w:space="0" w:sz="0" w:val="nil"/>
-          <w:bottom w:space="0" w:sz="0" w:val="nil"/>
-          <w:right w:space="0" w:sz="0" w:val="nil"/>
-          <w:between w:space="0" w:sz="0" w:val="nil"/>
-        </w:pBdr>
-        <w:shd w:fill="auto" w:val="clear"/>
-        <w:spacing w:after="0" w:before="0" w:line="240" w:lineRule="auto"/>
-        <w:ind w:left="1350" w:right="0" w:hanging="716"/>
-        <w:jc w:val="left"/>
-        <w:rPr>
-          <w:rFonts w:ascii="Arial" w:cs="Arial" w:eastAsia="Arial" w:hAnsi="Arial"/>
-          <w:b w:val="0"/>
-          <w:i w:val="1"/>
-          <w:smallCaps w:val="0"/>
-          <w:strike w:val="0"/>
-          <w:color w:val="000000"/>
-          <w:sz w:val="22"/>
-          <w:szCs w:val="22"/>
-          <w:u w:val="none"/>
-          <w:shd w:fill="auto" w:val="clear"/>
-          <w:vertAlign w:val="baseline"/>
-        </w:rPr>
-      </w:pPr>
-      <w:r>
-        <w:rPr>
-          <w:rFonts w:ascii="Arial" w:cs="Arial" w:eastAsia="Arial" w:hAnsi="Arial"/>
-          <w:b w:val="0"/>
-          <w:i w:val="1"/>
-          <w:smallCaps w:val="0"/>
-          <w:strike w:val="0"/>
-          <w:color w:val="000000"/>
-          <w:sz w:val="22"/>
-          <w:szCs w:val="22"/>
-          <w:u w:val="none"/>
-          <w:shd w:fill="auto" w:val="clear"/>
-          <w:vertAlign w:val="baseline"/>
-          <w:rtl w:val="0"/>
-        </w:rPr>
-        <w:t xml:space="preserve">&lt;Provide a short description of the feature and indicate whether it is of High, Medium, or Low priority. You could also include specific priority component ratings, such as benefit, penalty, cost, and risk (each rated on a relative scale from a low of 1 to a high of 9).&gt;</w:t>
-      </w:r>
-    </w:p>
-    <w:p>
-      <w:pPr>
-        <w:keepNext w:val="0"/>
-        <w:keepLines w:val="0"/>
-        <w:pageBreakBefore w:val="0"/>
-        <w:widowControl w:val="1"/>
-        <w:pBdr>
-          <w:top w:space="0" w:sz="0" w:val="nil"/>
-          <w:left w:space="0" w:sz="0" w:val="nil"/>
-          <w:bottom w:space="0" w:sz="0" w:val="nil"/>
-          <w:right w:space="0" w:sz="0" w:val="nil"/>
-          <w:between w:space="0" w:sz="0" w:val="nil"/>
-        </w:pBdr>
-        <w:shd w:fill="auto" w:val="clear"/>
-        <w:spacing w:after="120" w:before="120" w:line="240" w:lineRule="auto"/>
-        <w:ind w:left="634" w:right="0" w:firstLine="0"/>
-        <w:jc w:val="left"/>
-        <w:rPr>
-          <w:rFonts w:ascii="Times" w:cs="Times" w:eastAsia="Times" w:hAnsi="Times"/>
-          <w:b w:val="0"/>
-          <w:i w:val="0"/>
-          <w:smallCaps w:val="0"/>
-          <w:strike w:val="0"/>
-          <w:color w:val="000000"/>
-          <w:sz w:val="24"/>
-          <w:szCs w:val="24"/>
-          <w:u w:val="none"/>
-          <w:shd w:fill="auto" w:val="clear"/>
-          <w:vertAlign w:val="baseline"/>
-        </w:rPr>
-      </w:pPr>
-      <w:r>
-        <w:rPr>
-          <w:rFonts w:ascii="Times" w:cs="Times" w:eastAsia="Times" w:hAnsi="Times"/>
-          <w:b w:val="0"/>
-          <w:i w:val="0"/>
-          <w:smallCaps w:val="0"/>
-          <w:strike w:val="0"/>
-          <w:color w:val="000000"/>
-          <w:sz w:val="24"/>
-          <w:szCs w:val="24"/>
-          <w:u w:val="none"/>
-          <w:shd w:fill="auto" w:val="clear"/>
-          <w:vertAlign w:val="baseline"/>
-          <w:rtl w:val="0"/>
-        </w:rPr>
-        <w:t xml:space="preserve">4.1.2</w:t>
-        <w:tab/>
-        <w:t xml:space="preserve">Stimulus/Response Sequences</w:t>
-      </w:r>
-    </w:p>
-    <w:p>
-      <w:pPr>
-        <w:keepNext w:val="0"/>
-        <w:keepLines w:val="0"/>
-        <w:pageBreakBefore w:val="0"/>
-        <w:widowControl w:val="1"/>
-        <w:pBdr>
-          <w:top w:space="0" w:sz="0" w:val="nil"/>
-          <w:left w:space="0" w:sz="0" w:val="nil"/>
-          <w:bottom w:space="0" w:sz="0" w:val="nil"/>
-          <w:right w:space="0" w:sz="0" w:val="nil"/>
-          <w:between w:space="0" w:sz="0" w:val="nil"/>
-        </w:pBdr>
-        <w:shd w:fill="auto" w:val="clear"/>
-        <w:spacing w:after="0" w:before="0" w:line="240" w:lineRule="auto"/>
-        <w:ind w:left="1350" w:right="0" w:hanging="716"/>
-        <w:jc w:val="left"/>
-        <w:rPr>
-          <w:rFonts w:ascii="Arial" w:cs="Arial" w:eastAsia="Arial" w:hAnsi="Arial"/>
-          <w:b w:val="0"/>
-          <w:i w:val="1"/>
-          <w:smallCaps w:val="0"/>
-          <w:strike w:val="0"/>
-          <w:color w:val="000000"/>
-          <w:sz w:val="22"/>
-          <w:szCs w:val="22"/>
-          <w:u w:val="none"/>
-          <w:shd w:fill="auto" w:val="clear"/>
-          <w:vertAlign w:val="baseline"/>
-        </w:rPr>
-      </w:pPr>
-      <w:r>
-        <w:rPr>
-          <w:rFonts w:ascii="Arial" w:cs="Arial" w:eastAsia="Arial" w:hAnsi="Arial"/>
-          <w:b w:val="0"/>
-          <w:i w:val="1"/>
-          <w:smallCaps w:val="0"/>
-          <w:strike w:val="0"/>
-          <w:color w:val="000000"/>
-          <w:sz w:val="22"/>
-          <w:szCs w:val="22"/>
-          <w:u w:val="none"/>
-          <w:shd w:fill="auto" w:val="clear"/>
-          <w:vertAlign w:val="baseline"/>
-          <w:rtl w:val="0"/>
-        </w:rPr>
-        <w:t xml:space="preserve">&lt;List the sequences of user actions and system responses that stimulate the behavior defined for this feature. These will correspond to the dialog elements associated with use cases.&gt;</w:t>
-      </w:r>
-    </w:p>
-    <w:p>
-      <w:pPr>
-        <w:keepNext w:val="0"/>
-        <w:keepLines w:val="0"/>
-        <w:pageBreakBefore w:val="0"/>
-        <w:widowControl w:val="1"/>
-        <w:pBdr>
-          <w:top w:space="0" w:sz="0" w:val="nil"/>
-          <w:left w:space="0" w:sz="0" w:val="nil"/>
-          <w:bottom w:space="0" w:sz="0" w:val="nil"/>
-          <w:right w:space="0" w:sz="0" w:val="nil"/>
-          <w:between w:space="0" w:sz="0" w:val="nil"/>
-        </w:pBdr>
-        <w:shd w:fill="auto" w:val="clear"/>
-        <w:spacing w:after="120" w:before="120" w:line="240" w:lineRule="auto"/>
-        <w:ind w:left="634" w:right="0" w:firstLine="0"/>
-        <w:jc w:val="left"/>
-        <w:rPr>
-          <w:rFonts w:ascii="Times" w:cs="Times" w:eastAsia="Times" w:hAnsi="Times"/>
-          <w:b w:val="0"/>
-          <w:i w:val="0"/>
-          <w:smallCaps w:val="0"/>
-          <w:strike w:val="0"/>
-          <w:color w:val="000000"/>
-          <w:sz w:val="24"/>
-          <w:szCs w:val="24"/>
-          <w:u w:val="none"/>
-          <w:shd w:fill="auto" w:val="clear"/>
-          <w:vertAlign w:val="baseline"/>
-        </w:rPr>
-      </w:pPr>
-      <w:r>
-        <w:rPr>
-          <w:rFonts w:ascii="Times" w:cs="Times" w:eastAsia="Times" w:hAnsi="Times"/>
-          <w:b w:val="0"/>
-          <w:i w:val="0"/>
-          <w:smallCaps w:val="0"/>
-          <w:strike w:val="0"/>
-          <w:color w:val="000000"/>
-          <w:sz w:val="24"/>
-          <w:szCs w:val="24"/>
-          <w:u w:val="none"/>
-          <w:shd w:fill="auto" w:val="clear"/>
-          <w:vertAlign w:val="baseline"/>
-          <w:rtl w:val="0"/>
-        </w:rPr>
-        <w:t xml:space="preserve">4.1.3</w:t>
-        <w:tab/>
-        <w:t xml:space="preserve">Functional Requirements</w:t>
-      </w:r>
-    </w:p>
-    <w:p>
-      <w:pPr>
-        <w:keepNext w:val="0"/>
-        <w:keepLines w:val="0"/>
-        <w:pageBreakBefore w:val="0"/>
-        <w:widowControl w:val="1"/>
-        <w:pBdr>
-          <w:top w:space="0" w:sz="0" w:val="nil"/>
-          <w:left w:space="0" w:sz="0" w:val="nil"/>
-          <w:bottom w:space="0" w:sz="0" w:val="nil"/>
-          <w:right w:space="0" w:sz="0" w:val="nil"/>
-          <w:between w:space="0" w:sz="0" w:val="nil"/>
-        </w:pBdr>
-        <w:shd w:fill="auto" w:val="clear"/>
-        <w:spacing w:after="0" w:before="0" w:line="240" w:lineRule="auto"/>
-        <w:ind w:left="1350" w:right="0" w:hanging="716"/>
-        <w:jc w:val="left"/>
-        <w:rPr>
-          <w:rFonts w:ascii="Times New Roman" w:cs="Times New Roman" w:eastAsia="Times New Roman" w:hAnsi="Times New Roman"/>
-          <w:b w:val="0"/>
-          <w:i w:val="1"/>
-          <w:smallCaps w:val="0"/>
-          <w:strike w:val="0"/>
-          <w:color w:val="000000"/>
-          <w:sz w:val="22"/>
-          <w:szCs w:val="22"/>
-          <w:u w:val="none"/>
-          <w:shd w:fill="auto" w:val="clear"/>
-          <w:vertAlign w:val="baseline"/>
-        </w:rPr>
-      </w:pPr>
-      <w:r>
-        <w:rPr>
-          <w:rFonts w:ascii="Arial" w:cs="Arial" w:eastAsia="Arial" w:hAnsi="Arial"/>
-          <w:b w:val="0"/>
-          <w:i w:val="1"/>
-          <w:smallCaps w:val="0"/>
-          <w:strike w:val="0"/>
-          <w:color w:val="000000"/>
-          <w:sz w:val="22"/>
-          <w:szCs w:val="22"/>
-          <w:u w:val="none"/>
-          <w:shd w:fill="auto" w:val="clear"/>
-          <w:vertAlign w:val="baseline"/>
-          <w:rtl w:val="0"/>
-        </w:rPr>
-        <w:t xml:space="preserve">&lt;Itemize the detailed functional requirements associated with this feature. These are the software capabilities that must be present in order for the user to carry out the services provided by the feature, or to execute the use case. Include how the product should respond to anticipated error conditions or invalid inputs. Requirements should be concise, complete, unambiguous, verifiable, and necessary. Use “TBD” as a placeholder to indicate when necessary information is not yet available.&gt;</w:t>
-      </w:r>
-      <w:r>
-        <w:rPr>
-          <w:rtl w:val="0"/>
-        </w:rPr>
-      </w:r>
-    </w:p>
-    <w:p>
-      <w:pPr>
-        <w:keepNext w:val="0"/>
-        <w:keepLines w:val="0"/>
-        <w:pageBreakBefore w:val="0"/>
-        <w:widowControl w:val="1"/>
-        <w:pBdr>
-          <w:top w:space="0" w:sz="0" w:val="nil"/>
-          <w:left w:space="0" w:sz="0" w:val="nil"/>
-          <w:bottom w:space="0" w:sz="0" w:val="nil"/>
-          <w:right w:space="0" w:sz="0" w:val="nil"/>
-          <w:between w:space="0" w:sz="0" w:val="nil"/>
-        </w:pBdr>
-        <w:shd w:fill="auto" w:val="clear"/>
-        <w:spacing w:after="0" w:before="0" w:line="240" w:lineRule="auto"/>
-        <w:ind w:left="1350" w:right="0" w:hanging="716"/>
-        <w:jc w:val="left"/>
-        <w:rPr>
-          <w:rFonts w:ascii="Arial" w:cs="Arial" w:eastAsia="Arial" w:hAnsi="Arial"/>
-          <w:b w:val="0"/>
-          <w:i w:val="1"/>
-          <w:smallCaps w:val="0"/>
-          <w:strike w:val="0"/>
-          <w:color w:val="000000"/>
-          <w:sz w:val="22"/>
-          <w:szCs w:val="22"/>
-          <w:u w:val="none"/>
-          <w:shd w:fill="auto" w:val="clear"/>
-          <w:vertAlign w:val="baseline"/>
-        </w:rPr>
-      </w:pPr>
-      <w:r>
-        <w:rPr>
-          <w:rtl w:val="0"/>
-        </w:rPr>
-      </w:r>
-    </w:p>
-    <w:p>
-      <w:pPr>
-        <w:keepNext w:val="0"/>
-        <w:keepLines w:val="0"/>
-        <w:pageBreakBefore w:val="0"/>
-        <w:widowControl w:val="1"/>
-        <w:pBdr>
-          <w:top w:space="0" w:sz="0" w:val="nil"/>
-          <w:left w:space="0" w:sz="0" w:val="nil"/>
-          <w:bottom w:space="0" w:sz="0" w:val="nil"/>
-          <w:right w:space="0" w:sz="0" w:val="nil"/>
-          <w:between w:space="0" w:sz="0" w:val="nil"/>
-        </w:pBdr>
-        <w:shd w:fill="auto" w:val="clear"/>
-        <w:spacing w:after="0" w:before="0" w:line="240" w:lineRule="auto"/>
-        <w:ind w:left="1350" w:right="0" w:hanging="716"/>
-        <w:jc w:val="left"/>
-        <w:rPr>
-          <w:rFonts w:ascii="Arial" w:cs="Arial" w:eastAsia="Arial" w:hAnsi="Arial"/>
-          <w:b w:val="0"/>
-          <w:i w:val="1"/>
-          <w:smallCaps w:val="0"/>
-          <w:strike w:val="0"/>
-          <w:color w:val="000000"/>
-          <w:sz w:val="22"/>
-          <w:szCs w:val="22"/>
-          <w:u w:val="none"/>
-          <w:shd w:fill="auto" w:val="clear"/>
-          <w:vertAlign w:val="baseline"/>
-        </w:rPr>
-      </w:pPr>
-      <w:r>
-        <w:rPr>
-          <w:rFonts w:ascii="Arial" w:cs="Arial" w:eastAsia="Arial" w:hAnsi="Arial"/>
-          <w:b w:val="0"/>
-          <w:i w:val="1"/>
-          <w:smallCaps w:val="0"/>
-          <w:strike w:val="0"/>
-          <w:color w:val="000000"/>
-          <w:sz w:val="22"/>
-          <w:szCs w:val="22"/>
-          <w:u w:val="none"/>
-          <w:shd w:fill="auto" w:val="clear"/>
-          <w:vertAlign w:val="baseline"/>
-          <w:rtl w:val="0"/>
-        </w:rPr>
-        <w:t xml:space="preserve">&lt;Each requirement should be uniquely identified with a sequence number or a meaningful tag of some kind.&gt;</w:t>
-      </w:r>
-    </w:p>
-    <w:p>
-      <w:pPr>
-        <w:keepNext w:val="0"/>
-        <w:keepLines w:val="0"/>
-        <w:pageBreakBefore w:val="0"/>
-        <w:widowControl w:val="1"/>
-        <w:pBdr>
-          <w:top w:space="0" w:sz="0" w:val="nil"/>
-          <w:left w:space="0" w:sz="0" w:val="nil"/>
-          <w:bottom w:space="0" w:sz="0" w:val="nil"/>
-          <w:right w:space="0" w:sz="0" w:val="nil"/>
-          <w:between w:space="0" w:sz="0" w:val="nil"/>
-        </w:pBdr>
-        <w:shd w:fill="auto" w:val="clear"/>
-        <w:spacing w:after="0" w:before="0" w:line="240" w:lineRule="auto"/>
-        <w:ind w:left="1350" w:right="0" w:hanging="716"/>
-        <w:jc w:val="left"/>
-        <w:rPr>
-          <w:rFonts w:ascii="Times New Roman" w:cs="Times New Roman" w:eastAsia="Times New Roman" w:hAnsi="Times New Roman"/>
-          <w:b w:val="0"/>
-          <w:i w:val="1"/>
-          <w:smallCaps w:val="0"/>
-          <w:strike w:val="0"/>
-          <w:color w:val="000000"/>
-          <w:sz w:val="22"/>
-          <w:szCs w:val="22"/>
-          <w:u w:val="none"/>
-          <w:shd w:fill="auto" w:val="clear"/>
-          <w:vertAlign w:val="baseline"/>
-        </w:rPr>
-      </w:pPr>
-      <w:r>
-        <w:rPr>
-          <w:rtl w:val="0"/>
-        </w:rPr>
-      </w:r>
-    </w:p>
-    <w:p>
-      <w:pPr>
-        <w:keepNext w:val="0"/>
-        <w:keepLines w:val="0"/>
-        <w:pageBreakBefore w:val="0"/>
-        <w:widowControl w:val="1"/>
-        <w:pBdr>
-          <w:top w:space="0" w:sz="0" w:val="nil"/>
-          <w:left w:space="0" w:sz="0" w:val="nil"/>
-          <w:bottom w:space="0" w:sz="0" w:val="nil"/>
-          <w:right w:space="0" w:sz="0" w:val="nil"/>
-          <w:between w:space="0" w:sz="0" w:val="nil"/>
-        </w:pBdr>
-        <w:shd w:fill="auto" w:val="clear"/>
-        <w:spacing w:after="0" w:before="0" w:line="240" w:lineRule="auto"/>
-        <w:ind w:left="2348" w:right="0" w:hanging="994"/>
-        <w:jc w:val="left"/>
-        <w:rPr>
-          <w:rFonts w:ascii="Times New Roman" w:cs="Times New Roman" w:eastAsia="Times New Roman" w:hAnsi="Times New Roman"/>
-          <w:b w:val="0"/>
-          <w:i w:val="0"/>
-          <w:smallCaps w:val="0"/>
-          <w:strike w:val="0"/>
-          <w:color w:val="000000"/>
-          <w:sz w:val="24"/>
-          <w:szCs w:val="24"/>
-          <w:u w:val="none"/>
-          <w:shd w:fill="auto" w:val="clear"/>
-          <w:vertAlign w:val="baseline"/>
-        </w:rPr>
-      </w:pPr>
-      <w:r>
-        <w:rPr>
-          <w:rFonts w:ascii="Times New Roman" w:cs="Times New Roman" w:eastAsia="Times New Roman" w:hAnsi="Times New Roman"/>
-          <w:b w:val="0"/>
-          <w:i w:val="0"/>
-          <w:smallCaps w:val="0"/>
-          <w:strike w:val="0"/>
-          <w:color w:val="000000"/>
-          <w:sz w:val="24"/>
-          <w:szCs w:val="24"/>
-          <w:u w:val="none"/>
-          <w:shd w:fill="auto" w:val="clear"/>
-          <w:vertAlign w:val="baseline"/>
-          <w:rtl w:val="0"/>
-        </w:rPr>
-        <w:t xml:space="preserve">REQ-1:</w:t>
-        <w:tab/>
-      </w:r>
-    </w:p>
-    <w:p>
-      <w:pPr>
-        <w:keepNext w:val="0"/>
-        <w:keepLines w:val="0"/>
-        <w:pageBreakBefore w:val="0"/>
-        <w:widowControl w:val="1"/>
-        <w:pBdr>
-          <w:top w:space="0" w:sz="0" w:val="nil"/>
-          <w:left w:space="0" w:sz="0" w:val="nil"/>
-          <w:bottom w:space="0" w:sz="0" w:val="nil"/>
-          <w:right w:space="0" w:sz="0" w:val="nil"/>
-          <w:between w:space="0" w:sz="0" w:val="nil"/>
-        </w:pBdr>
-        <w:shd w:fill="auto" w:val="clear"/>
-        <w:spacing w:after="0" w:before="0" w:line="240" w:lineRule="auto"/>
-        <w:ind w:left="2348" w:right="0" w:hanging="994"/>
-        <w:jc w:val="left"/>
-        <w:rPr>
-          <w:rFonts w:ascii="Times New Roman" w:cs="Times New Roman" w:eastAsia="Times New Roman" w:hAnsi="Times New Roman"/>
-          <w:b w:val="0"/>
-          <w:i w:val="0"/>
-          <w:smallCaps w:val="0"/>
-          <w:strike w:val="0"/>
-          <w:color w:val="000000"/>
-          <w:sz w:val="24"/>
-          <w:szCs w:val="24"/>
-          <w:u w:val="none"/>
-          <w:shd w:fill="auto" w:val="clear"/>
-          <w:vertAlign w:val="baseline"/>
-        </w:rPr>
-      </w:pPr>
-      <w:bookmarkStart w:colFirst="0" w:colLast="0" w:name="_32hioqz" w:id="44"/>
-      <w:bookmarkEnd w:id="44"/>
-      <w:r>
-        <w:rPr>
-          <w:rFonts w:ascii="Times New Roman" w:cs="Times New Roman" w:eastAsia="Times New Roman" w:hAnsi="Times New Roman"/>
-          <w:b w:val="0"/>
-          <w:i w:val="0"/>
-          <w:smallCaps w:val="0"/>
-          <w:strike w:val="0"/>
-          <w:color w:val="000000"/>
-          <w:sz w:val="24"/>
-          <w:szCs w:val="24"/>
-          <w:u w:val="none"/>
-          <w:shd w:fill="auto" w:val="clear"/>
-          <w:vertAlign w:val="baseline"/>
-          <w:rtl w:val="0"/>
-        </w:rPr>
-        <w:t xml:space="preserve">REQ-2:</w:t>
-        <w:tab/>
+        <w:t xml:space="preserve">&lt;If there are performance requirements for the product under various circumstances, state them here and explain their rationale, to help the developers understand the intent and make suitable design choices. Specify the timing relationships for real time systems. Make such requirements as specific as possible. You may need to state performance requirements for individual functional requirements or features.&gt;</w:t>
       </w:r>
     </w:p>
     <w:p>
@@ -7556,59 +9067,7 @@
           <w:vertAlign w:val="baseline"/>
           <w:rtl w:val="0"/>
         </w:rPr>
-        <w:t xml:space="preserve">System Feature 2 (and so on)</w:t>
-      </w:r>
-      <w:r>
-        <w:rPr>
-          <w:rtl w:val="0"/>
-        </w:rPr>
-      </w:r>
-    </w:p>
-    <w:p>
-      <w:pPr>
-        <w:pStyle w:val="Heading1"/>
-        <w:numPr>
-          <w:ilvl w:val="0"/>
-          <w:numId w:val="1"/>
-        </w:numPr>
-        <w:ind w:left="0" w:firstLine="0"/>
-        <w:rPr/>
-      </w:pPr>
-      <w:bookmarkStart w:colFirst="0" w:colLast="0" w:name="_1hmsyys" w:id="45"/>
-      <w:bookmarkEnd w:id="45"/>
-      <w:r>
-        <w:rPr>
-          <w:b w:val="1"/>
-          <w:vertAlign w:val="baseline"/>
-          <w:rtl w:val="0"/>
-        </w:rPr>
-        <w:t xml:space="preserve">Other Nonfunctional Requirements</w:t>
-      </w:r>
-      <w:r>
-        <w:rPr>
-          <w:rtl w:val="0"/>
-        </w:rPr>
-      </w:r>
-    </w:p>
-    <w:p>
-      <w:pPr>
-        <w:pStyle w:val="Heading2"/>
-        <w:numPr>
-          <w:ilvl w:val="1"/>
-          <w:numId w:val="1"/>
-        </w:numPr>
-        <w:ind w:left="0" w:firstLine="0"/>
-        <w:rPr/>
-      </w:pPr>
-      <w:bookmarkStart w:colFirst="0" w:colLast="0" w:name="_41mghml" w:id="46"/>
-      <w:bookmarkEnd w:id="46"/>
-      <w:r>
-        <w:rPr>
-          <w:b w:val="1"/>
-          <w:vertAlign w:val="baseline"/>
-          <w:rtl w:val="0"/>
-        </w:rPr>
-        <w:t xml:space="preserve">Performance Requirements</w:t>
+        <w:t xml:space="preserve">Safety Requirements</w:t>
       </w:r>
       <w:r>
         <w:rPr>
@@ -7647,8 +9106,8 @@
           <w:vertAlign w:val="baseline"/>
         </w:rPr>
       </w:pPr>
-      <w:bookmarkStart w:colFirst="0" w:colLast="0" w:name="_2grqrue" w:id="47"/>
-      <w:bookmarkEnd w:id="47"/>
+      <w:bookmarkStart w:colFirst="0" w:colLast="0" w:name="_37m2jsg" w:id="52"/>
+      <w:bookmarkEnd w:id="52"/>
       <w:r>
         <w:rPr>
           <w:rFonts w:ascii="Arial" w:cs="Arial" w:eastAsia="Arial" w:hAnsi="Arial"/>
@@ -7664,7 +9123,7 @@
           <w:vertAlign w:val="baseline"/>
           <w:rtl w:val="0"/>
         </w:rPr>
-        <w:t xml:space="preserve">&lt;If there are performance requirements for the product under various circumstances, state them here and explain their rationale, to help the developers understand the intent and make suitable design choices. Specify the timing relationships for real time systems. Make such requirements as specific as possible. You may need to state performance requirements for individual functional requirements or features.&gt;</w:t>
+        <w:t xml:space="preserve">&lt;Specify those requirements that are concerned with possible loss, damage, or harm that could result from the use of the product. Define any safeguards or actions that must be taken, as well as actions that must be prevented. Refer to any external policies or regulations that state safety issues that affect the product’s design or use. Define any safety certifications that must be satisfied.&gt;</w:t>
       </w:r>
     </w:p>
     <w:p>
@@ -7683,7 +9142,7 @@
           <w:vertAlign w:val="baseline"/>
           <w:rtl w:val="0"/>
         </w:rPr>
-        <w:t xml:space="preserve">Safety Requirements</w:t>
+        <w:t xml:space="preserve">Security Requirements</w:t>
       </w:r>
       <w:r>
         <w:rPr>
@@ -7722,8 +9181,8 @@
           <w:vertAlign w:val="baseline"/>
         </w:rPr>
       </w:pPr>
-      <w:bookmarkStart w:colFirst="0" w:colLast="0" w:name="_vx1227" w:id="48"/>
-      <w:bookmarkEnd w:id="48"/>
+      <w:bookmarkStart w:colFirst="0" w:colLast="0" w:name="_1mrcu09" w:id="53"/>
+      <w:bookmarkEnd w:id="53"/>
       <w:r>
         <w:rPr>
           <w:rFonts w:ascii="Arial" w:cs="Arial" w:eastAsia="Arial" w:hAnsi="Arial"/>
@@ -7739,7 +9198,7 @@
           <w:vertAlign w:val="baseline"/>
           <w:rtl w:val="0"/>
         </w:rPr>
-        <w:t xml:space="preserve">&lt;Specify those requirements that are concerned with possible loss, damage, or harm that could result from the use of the product. Define any safeguards or actions that must be taken, as well as actions that must be prevented. Refer to any external policies or regulations that state safety issues that affect the product’s design or use. Define any safety certifications that must be satisfied.&gt;</w:t>
+        <w:t xml:space="preserve">&lt;Specify any requirements regarding security or privacy issues surrounding use of the product or protection of the data used or created by the product. Define any user identity authentication requirements. Refer to any external policies or regulations containing security issues that affect the product. Define any security or privacy certifications that must be satisfied.&gt;</w:t>
       </w:r>
     </w:p>
     <w:p>
@@ -7758,7 +9217,7 @@
           <w:vertAlign w:val="baseline"/>
           <w:rtl w:val="0"/>
         </w:rPr>
-        <w:t xml:space="preserve">Security Requirements</w:t>
+        <w:t xml:space="preserve">Software Quality Attributes</w:t>
       </w:r>
       <w:r>
         <w:rPr>
@@ -7797,8 +9256,8 @@
           <w:vertAlign w:val="baseline"/>
         </w:rPr>
       </w:pPr>
-      <w:bookmarkStart w:colFirst="0" w:colLast="0" w:name="_3fwokq0" w:id="49"/>
-      <w:bookmarkEnd w:id="49"/>
+      <w:bookmarkStart w:colFirst="0" w:colLast="0" w:name="_46r0co2" w:id="54"/>
+      <w:bookmarkEnd w:id="54"/>
       <w:r>
         <w:rPr>
           <w:rFonts w:ascii="Arial" w:cs="Arial" w:eastAsia="Arial" w:hAnsi="Arial"/>
@@ -7814,7 +9273,7 @@
           <w:vertAlign w:val="baseline"/>
           <w:rtl w:val="0"/>
         </w:rPr>
-        <w:t xml:space="preserve">&lt;Specify any requirements regarding security or privacy issues surrounding use of the product or protection of the data used or created by the product. Define any user identity authentication requirements. Refer to any external policies or regulations containing security issues that affect the product. Define any security or privacy certifications that must be satisfied.&gt;</w:t>
+        <w:t xml:space="preserve">&lt;Specify any additional quality characteristics for the product that will be important to either the customers or the developers. Some to consider are: adaptability, availability, correctness, flexibility, interoperability, maintainability, portability, reliability, reusability, robustness, testability, and usability. Write these to be specific, quantitative, and verifiable when possible. At the least, clarify the relative preferences for various attributes, such as ease of use over ease of learning.&gt;</w:t>
       </w:r>
     </w:p>
     <w:p>
@@ -7833,7 +9292,7 @@
           <w:vertAlign w:val="baseline"/>
           <w:rtl w:val="0"/>
         </w:rPr>
-        <w:t xml:space="preserve">Software Quality Attributes</w:t>
+        <w:t xml:space="preserve">Business Rules</w:t>
       </w:r>
       <w:r>
         <w:rPr>
@@ -7872,8 +9331,8 @@
           <w:vertAlign w:val="baseline"/>
         </w:rPr>
       </w:pPr>
-      <w:bookmarkStart w:colFirst="0" w:colLast="0" w:name="_1v1yuxt" w:id="50"/>
-      <w:bookmarkEnd w:id="50"/>
+      <w:bookmarkStart w:colFirst="0" w:colLast="0" w:name="_2lwamvv" w:id="55"/>
+      <w:bookmarkEnd w:id="55"/>
       <w:r>
         <w:rPr>
           <w:rFonts w:ascii="Arial" w:cs="Arial" w:eastAsia="Arial" w:hAnsi="Arial"/>
@@ -7889,14 +9348,14 @@
           <w:vertAlign w:val="baseline"/>
           <w:rtl w:val="0"/>
         </w:rPr>
-        <w:t xml:space="preserve">&lt;Specify any additional quality characteristics for the product that will be important to either the customers or the developers. Some to consider are: adaptability, availability, correctness, flexibility, interoperability, maintainability, portability, reliability, reusability, robustness, testability, and usability. Write these to be specific, quantitative, and verifiable when possible. At the least, clarify the relative preferences for various attributes, such as ease of use over ease of learning.&gt;</w:t>
-      </w:r>
-    </w:p>
-    <w:p>
-      <w:pPr>
-        <w:pStyle w:val="Heading2"/>
+        <w:t xml:space="preserve">&lt;List any operating principles about the product, such as which individuals or roles can perform which functions under specific circumstances. These are not functional requirements in themselves, but they may imply certain functional requirements to enforce the rules.&gt;</w:t>
+      </w:r>
+    </w:p>
+    <w:p>
+      <w:pPr>
+        <w:pStyle w:val="Heading1"/>
         <w:numPr>
-          <w:ilvl w:val="1"/>
+          <w:ilvl w:val="0"/>
           <w:numId w:val="1"/>
         </w:numPr>
         <w:ind w:left="0" w:firstLine="0"/>
@@ -7908,7 +9367,7 @@
           <w:vertAlign w:val="baseline"/>
           <w:rtl w:val="0"/>
         </w:rPr>
-        <w:t xml:space="preserve">Business Rules</w:t>
+        <w:t xml:space="preserve">Other Requirements</w:t>
       </w:r>
       <w:r>
         <w:rPr>
@@ -7947,8 +9406,8 @@
           <w:vertAlign w:val="baseline"/>
         </w:rPr>
       </w:pPr>
-      <w:bookmarkStart w:colFirst="0" w:colLast="0" w:name="_4f1mdlm" w:id="51"/>
-      <w:bookmarkEnd w:id="51"/>
+      <w:bookmarkStart w:colFirst="0" w:colLast="0" w:name="_111kx3o" w:id="56"/>
+      <w:bookmarkEnd w:id="56"/>
       <w:r>
         <w:rPr>
           <w:rFonts w:ascii="Arial" w:cs="Arial" w:eastAsia="Arial" w:hAnsi="Arial"/>
@@ -7964,31 +9423,56 @@
           <w:vertAlign w:val="baseline"/>
           <w:rtl w:val="0"/>
         </w:rPr>
-        <w:t xml:space="preserve">&lt;List any operating principles about the product, such as which individuals or roles can perform which functions under specific circumstances. These are not functional requirements in themselves, but they may imply certain functional requirements to enforce the rules.&gt;</w:t>
-      </w:r>
-    </w:p>
-    <w:p>
-      <w:pPr>
-        <w:pStyle w:val="Heading1"/>
-        <w:numPr>
-          <w:ilvl w:val="0"/>
-          <w:numId w:val="1"/>
-        </w:numPr>
-        <w:ind w:left="0" w:firstLine="0"/>
-        <w:rPr/>
-      </w:pPr>
-      <w:r>
-        <w:rPr>
+        <w:t xml:space="preserve">&lt;Define any other requirements not covered elsewhere in the SRS. This might include database requirements, internationalization requirements, legal requirements, reuse objectives for the project, and so on. Add any new sections that are pertinent to the project.&gt;</w:t>
+      </w:r>
+    </w:p>
+    <w:p>
+      <w:pPr>
+        <w:keepNext w:val="1"/>
+        <w:keepLines w:val="1"/>
+        <w:pageBreakBefore w:val="0"/>
+        <w:widowControl w:val="1"/>
+        <w:pBdr>
+          <w:top w:space="0" w:sz="0" w:val="nil"/>
+          <w:left w:space="0" w:sz="0" w:val="nil"/>
+          <w:bottom w:space="0" w:sz="0" w:val="nil"/>
+          <w:right w:space="0" w:sz="0" w:val="nil"/>
+          <w:between w:space="0" w:sz="0" w:val="nil"/>
+        </w:pBdr>
+        <w:shd w:fill="auto" w:val="clear"/>
+        <w:spacing w:after="240" w:before="120" w:line="240" w:lineRule="auto"/>
+        <w:ind w:left="0" w:right="0" w:firstLine="0"/>
+        <w:jc w:val="left"/>
+        <w:rPr>
+          <w:rFonts w:ascii="Times" w:cs="Times" w:eastAsia="Times" w:hAnsi="Times"/>
           <w:b w:val="1"/>
+          <w:i w:val="0"/>
+          <w:smallCaps w:val="0"/>
+          <w:strike w:val="0"/>
+          <w:color w:val="000000"/>
+          <w:sz w:val="36"/>
+          <w:szCs w:val="36"/>
+          <w:u w:val="none"/>
+          <w:shd w:fill="auto" w:val="clear"/>
           <w:vertAlign w:val="baseline"/>
-          <w:rtl w:val="0"/>
-        </w:rPr>
-        <w:t xml:space="preserve">Other Requirements</w:t>
-      </w:r>
-      <w:r>
-        <w:rPr>
-          <w:rtl w:val="0"/>
-        </w:rPr>
+        </w:rPr>
+      </w:pPr>
+      <w:r>
+        <w:rPr>
+          <w:rFonts w:ascii="Times" w:cs="Times" w:eastAsia="Times" w:hAnsi="Times"/>
+          <w:b w:val="1"/>
+          <w:i w:val="0"/>
+          <w:smallCaps w:val="0"/>
+          <w:strike w:val="0"/>
+          <w:color w:val="000000"/>
+          <w:sz w:val="36"/>
+          <w:szCs w:val="36"/>
+          <w:u w:val="none"/>
+          <w:shd w:fill="auto" w:val="clear"/>
+          <w:vertAlign w:val="baseline"/>
+          <w:rtl w:val="0"/>
+        </w:rPr>
+        <w:t xml:space="preserve">Appendix A: Glossary</w:t>
       </w:r>
     </w:p>
     <w:p>
@@ -8022,8 +9506,8 @@
           <w:vertAlign w:val="baseline"/>
         </w:rPr>
       </w:pPr>
-      <w:bookmarkStart w:colFirst="0" w:colLast="0" w:name="_2u6wntf" w:id="52"/>
-      <w:bookmarkEnd w:id="52"/>
+      <w:bookmarkStart w:colFirst="0" w:colLast="0" w:name="_3l18frh" w:id="57"/>
+      <w:bookmarkEnd w:id="57"/>
       <w:r>
         <w:rPr>
           <w:rFonts w:ascii="Arial" w:cs="Arial" w:eastAsia="Arial" w:hAnsi="Arial"/>
@@ -8039,7 +9523,7 @@
           <w:vertAlign w:val="baseline"/>
           <w:rtl w:val="0"/>
         </w:rPr>
-        <w:t xml:space="preserve">&lt;Define any other requirements not covered elsewhere in the SRS. This might include database requirements, internationalization requirements, legal requirements, reuse objectives for the project, and so on. Add any new sections that are pertinent to the project.&gt;</w:t>
+        <w:t xml:space="preserve">&lt;Define all the terms necessary to properly interpret the SRS, including acronyms and abbreviations. You may wish to build a separate glossary that spans multiple projects or the entire organization, and just include terms specific to a single project in each SRS.&gt;</w:t>
       </w:r>
     </w:p>
     <w:p>
@@ -8088,7 +9572,7 @@
           <w:vertAlign w:val="baseline"/>
           <w:rtl w:val="0"/>
         </w:rPr>
-        <w:t xml:space="preserve">Appendix A: Glossary</w:t>
+        <w:t xml:space="preserve">Appendix B: Analysis Models</w:t>
       </w:r>
     </w:p>
     <w:p>
@@ -8111,119 +9595,19 @@
         <w:rPr>
           <w:rFonts w:ascii="Arial" w:cs="Arial" w:eastAsia="Arial" w:hAnsi="Arial"/>
           <w:b w:val="0"/>
-          <w:i w:val="1"/>
-          <w:smallCaps w:val="0"/>
-          <w:strike w:val="0"/>
-          <w:color w:val="000000"/>
-          <w:sz w:val="22"/>
-          <w:szCs w:val="22"/>
-          <w:u w:val="none"/>
-          <w:shd w:fill="auto" w:val="clear"/>
-          <w:vertAlign w:val="baseline"/>
-        </w:rPr>
-      </w:pPr>
-      <w:bookmarkStart w:colFirst="0" w:colLast="0" w:name="_19c6y18" w:id="53"/>
-      <w:bookmarkEnd w:id="53"/>
-      <w:r>
-        <w:rPr>
-          <w:rFonts w:ascii="Arial" w:cs="Arial" w:eastAsia="Arial" w:hAnsi="Arial"/>
-          <w:b w:val="0"/>
-          <w:i w:val="1"/>
-          <w:smallCaps w:val="0"/>
-          <w:strike w:val="0"/>
-          <w:color w:val="000000"/>
-          <w:sz w:val="22"/>
-          <w:szCs w:val="22"/>
-          <w:u w:val="none"/>
-          <w:shd w:fill="auto" w:val="clear"/>
-          <w:vertAlign w:val="baseline"/>
-          <w:rtl w:val="0"/>
-        </w:rPr>
-        <w:t xml:space="preserve">&lt;Define all the terms necessary to properly interpret the SRS, including acronyms and abbreviations. You may wish to build a separate glossary that spans multiple projects or the entire organization, and just include terms specific to a single project in each SRS.&gt;</w:t>
-      </w:r>
-    </w:p>
-    <w:p>
-      <w:pPr>
-        <w:keepNext w:val="1"/>
-        <w:keepLines w:val="1"/>
-        <w:pageBreakBefore w:val="0"/>
-        <w:widowControl w:val="1"/>
-        <w:pBdr>
-          <w:top w:space="0" w:sz="0" w:val="nil"/>
-          <w:left w:space="0" w:sz="0" w:val="nil"/>
-          <w:bottom w:space="0" w:sz="0" w:val="nil"/>
-          <w:right w:space="0" w:sz="0" w:val="nil"/>
-          <w:between w:space="0" w:sz="0" w:val="nil"/>
-        </w:pBdr>
-        <w:shd w:fill="auto" w:val="clear"/>
-        <w:spacing w:after="240" w:before="120" w:line="240" w:lineRule="auto"/>
-        <w:ind w:left="0" w:right="0" w:firstLine="0"/>
-        <w:jc w:val="left"/>
-        <w:rPr>
-          <w:rFonts w:ascii="Times" w:cs="Times" w:eastAsia="Times" w:hAnsi="Times"/>
-          <w:b w:val="1"/>
           <w:i w:val="0"/>
           <w:smallCaps w:val="0"/>
           <w:strike w:val="0"/>
           <w:color w:val="000000"/>
-          <w:sz w:val="36"/>
-          <w:szCs w:val="36"/>
+          <w:sz w:val="22"/>
+          <w:szCs w:val="22"/>
           <w:u w:val="none"/>
           <w:shd w:fill="auto" w:val="clear"/>
           <w:vertAlign w:val="baseline"/>
         </w:rPr>
       </w:pPr>
-      <w:r>
-        <w:rPr>
-          <w:rFonts w:ascii="Times" w:cs="Times" w:eastAsia="Times" w:hAnsi="Times"/>
-          <w:b w:val="1"/>
-          <w:i w:val="0"/>
-          <w:smallCaps w:val="0"/>
-          <w:strike w:val="0"/>
-          <w:color w:val="000000"/>
-          <w:sz w:val="36"/>
-          <w:szCs w:val="36"/>
-          <w:u w:val="none"/>
-          <w:shd w:fill="auto" w:val="clear"/>
-          <w:vertAlign w:val="baseline"/>
-          <w:rtl w:val="0"/>
-        </w:rPr>
-        <w:t xml:space="preserve">Appendix B: Analysis Models</w:t>
-      </w:r>
-    </w:p>
-    <w:p>
-      <w:pPr>
-        <w:keepNext w:val="0"/>
-        <w:keepLines w:val="0"/>
-        <w:pageBreakBefore w:val="0"/>
-        <w:widowControl w:val="1"/>
-        <w:pBdr>
-          <w:top w:space="0" w:sz="0" w:val="nil"/>
-          <w:left w:space="0" w:sz="0" w:val="nil"/>
-          <w:bottom w:space="0" w:sz="0" w:val="nil"/>
-          <w:right w:space="0" w:sz="0" w:val="nil"/>
-          <w:between w:space="0" w:sz="0" w:val="nil"/>
-        </w:pBdr>
-        <w:shd w:fill="auto" w:val="clear"/>
-        <w:spacing w:after="0" w:before="0" w:line="240" w:lineRule="auto"/>
-        <w:ind w:left="0" w:right="0" w:firstLine="0"/>
-        <w:jc w:val="left"/>
-        <w:rPr>
-          <w:rFonts w:ascii="Arial" w:cs="Arial" w:eastAsia="Arial" w:hAnsi="Arial"/>
-          <w:b w:val="0"/>
-          <w:i w:val="0"/>
-          <w:smallCaps w:val="0"/>
-          <w:strike w:val="0"/>
-          <w:color w:val="000000"/>
-          <w:sz w:val="22"/>
-          <w:szCs w:val="22"/>
-          <w:u w:val="none"/>
-          <w:shd w:fill="auto" w:val="clear"/>
-          <w:vertAlign w:val="baseline"/>
-        </w:rPr>
-      </w:pPr>
-      <w:bookmarkStart w:colFirst="0" w:colLast="0" w:name="_3tbugp1" w:id="54"/>
-      <w:bookmarkEnd w:id="54"/>
+      <w:bookmarkStart w:colFirst="0" w:colLast="0" w:name="_206ipza" w:id="58"/>
+      <w:bookmarkEnd w:id="58"/>
       <w:r>
         <w:rPr>
           <w:rFonts w:ascii="Arial" w:cs="Arial" w:eastAsia="Arial" w:hAnsi="Arial"/>

</xml_diff>

<commit_message>
- added comment from the teacher
</commit_message>
<xml_diff>
--- a/SoftwareRequirements.docx
+++ b/SoftwareRequirements.docx
@@ -495,7 +495,7 @@
           </w:r>
           <w:r>
             <w:fldChar w:fldCharType="begin"/>
-            <w:instrText xml:space="preserve"> PAGEREF _4k668n3 \h </w:instrText>
+            <w:instrText xml:space="preserve"> PAGEREF _2dlolyb \h </w:instrText>
             <w:fldChar w:fldCharType="separate"/>
           </w:r>
           <w:r>
@@ -665,7 +665,7 @@
           </w:r>
           <w:r>
             <w:fldChar w:fldCharType="begin"/>
-            <w:instrText xml:space="preserve"> PAGEREF _2zbgiuw \h </w:instrText>
+            <w:instrText xml:space="preserve"> PAGEREF _sqyw64 \h </w:instrText>
             <w:fldChar w:fldCharType="separate"/>
           </w:r>
           <w:r>
@@ -751,7 +751,7 @@
           </w:r>
           <w:r>
             <w:fldChar w:fldCharType="begin"/>
-            <w:instrText xml:space="preserve"> PAGEREF _1egqt2p \h </w:instrText>
+            <w:instrText xml:space="preserve"> PAGEREF _3cqmetx \h </w:instrText>
             <w:fldChar w:fldCharType="separate"/>
           </w:r>
           <w:r>
@@ -837,7 +837,7 @@
           </w:r>
           <w:r>
             <w:fldChar w:fldCharType="begin"/>
-            <w:instrText xml:space="preserve"> PAGEREF _3ygebqi \h </w:instrText>
+            <w:instrText xml:space="preserve"> PAGEREF _1rvwp1q \h </w:instrText>
             <w:fldChar w:fldCharType="separate"/>
           </w:r>
           <w:r>
@@ -923,7 +923,7 @@
           </w:r>
           <w:r>
             <w:fldChar w:fldCharType="begin"/>
-            <w:instrText xml:space="preserve"> PAGEREF _2dlolyb \h </w:instrText>
+            <w:instrText xml:space="preserve"> PAGEREF _4bvk7pj \h </w:instrText>
             <w:fldChar w:fldCharType="separate"/>
           </w:r>
           <w:r>
@@ -1009,7 +1009,7 @@
           </w:r>
           <w:r>
             <w:fldChar w:fldCharType="begin"/>
-            <w:instrText xml:space="preserve"> PAGEREF _sqyw64 \h </w:instrText>
+            <w:instrText xml:space="preserve"> PAGEREF _2r0uhxc \h </w:instrText>
             <w:fldChar w:fldCharType="separate"/>
           </w:r>
           <w:r>
@@ -1095,7 +1095,7 @@
           </w:r>
           <w:r>
             <w:fldChar w:fldCharType="begin"/>
-            <w:instrText xml:space="preserve"> PAGEREF _3cqmetx \h </w:instrText>
+            <w:instrText xml:space="preserve"> PAGEREF _1664s55 \h </w:instrText>
             <w:fldChar w:fldCharType="separate"/>
           </w:r>
           <w:r>
@@ -1181,7 +1181,7 @@
           </w:r>
           <w:r>
             <w:fldChar w:fldCharType="begin"/>
-            <w:instrText xml:space="preserve"> PAGEREF _1rvwp1q \h </w:instrText>
+            <w:instrText xml:space="preserve"> PAGEREF _3q5sasy \h </w:instrText>
             <w:fldChar w:fldCharType="separate"/>
           </w:r>
           <w:r>
@@ -1267,7 +1267,7 @@
           </w:r>
           <w:r>
             <w:fldChar w:fldCharType="begin"/>
-            <w:instrText xml:space="preserve"> PAGEREF _4bvk7pj \h </w:instrText>
+            <w:instrText xml:space="preserve"> PAGEREF _25b2l0r \h </w:instrText>
             <w:fldChar w:fldCharType="separate"/>
           </w:r>
           <w:r>
@@ -1353,7 +1353,7 @@
           </w:r>
           <w:r>
             <w:fldChar w:fldCharType="begin"/>
-            <w:instrText xml:space="preserve"> PAGEREF _2r0uhxc \h </w:instrText>
+            <w:instrText xml:space="preserve"> PAGEREF _kgcv8k \h </w:instrText>
             <w:fldChar w:fldCharType="separate"/>
           </w:r>
           <w:r>
@@ -1439,7 +1439,7 @@
           </w:r>
           <w:r>
             <w:fldChar w:fldCharType="begin"/>
-            <w:instrText xml:space="preserve"> PAGEREF _1664s55 \h </w:instrText>
+            <w:instrText xml:space="preserve"> PAGEREF _34g0dwd \h </w:instrText>
             <w:fldChar w:fldCharType="separate"/>
           </w:r>
           <w:r>
@@ -1525,7 +1525,7 @@
           </w:r>
           <w:r>
             <w:fldChar w:fldCharType="begin"/>
-            <w:instrText xml:space="preserve"> PAGEREF _3q5sasy \h </w:instrText>
+            <w:instrText xml:space="preserve"> PAGEREF _1jlao46 \h </w:instrText>
             <w:fldChar w:fldCharType="separate"/>
           </w:r>
           <w:r>
@@ -1611,7 +1611,7 @@
           </w:r>
           <w:r>
             <w:fldChar w:fldCharType="begin"/>
-            <w:instrText xml:space="preserve"> PAGEREF _25b2l0r \h </w:instrText>
+            <w:instrText xml:space="preserve"> PAGEREF _43ky6rz \h </w:instrText>
             <w:fldChar w:fldCharType="separate"/>
           </w:r>
           <w:r>
@@ -1697,7 +1697,7 @@
           </w:r>
           <w:r>
             <w:fldChar w:fldCharType="begin"/>
-            <w:instrText xml:space="preserve"> PAGEREF _kgcv8k \h </w:instrText>
+            <w:instrText xml:space="preserve"> PAGEREF _2iq8gzs \h </w:instrText>
             <w:fldChar w:fldCharType="separate"/>
           </w:r>
           <w:r>
@@ -1783,7 +1783,7 @@
           </w:r>
           <w:r>
             <w:fldChar w:fldCharType="begin"/>
-            <w:instrText xml:space="preserve"> PAGEREF _34g0dwd \h </w:instrText>
+            <w:instrText xml:space="preserve"> PAGEREF _xvir7l \h </w:instrText>
             <w:fldChar w:fldCharType="separate"/>
           </w:r>
           <w:r>
@@ -1869,7 +1869,7 @@
           </w:r>
           <w:r>
             <w:fldChar w:fldCharType="begin"/>
-            <w:instrText xml:space="preserve"> PAGEREF _1jlao46 \h </w:instrText>
+            <w:instrText xml:space="preserve"> PAGEREF _3hv69ve \h </w:instrText>
             <w:fldChar w:fldCharType="separate"/>
           </w:r>
           <w:r>
@@ -2041,7 +2041,7 @@
           </w:r>
           <w:r>
             <w:fldChar w:fldCharType="begin"/>
-            <w:instrText xml:space="preserve"> PAGEREF _43ky6rz \h </w:instrText>
+            <w:instrText xml:space="preserve"> PAGEREF _1x0gk37 \h </w:instrText>
             <w:fldChar w:fldCharType="separate"/>
           </w:r>
           <w:r>
@@ -2127,7 +2127,7 @@
           </w:r>
           <w:r>
             <w:fldChar w:fldCharType="begin"/>
-            <w:instrText xml:space="preserve"> PAGEREF _2iq8gzs \h </w:instrText>
+            <w:instrText xml:space="preserve"> PAGEREF _4h042r0 \h </w:instrText>
             <w:fldChar w:fldCharType="separate"/>
           </w:r>
           <w:r>
@@ -2213,7 +2213,7 @@
           </w:r>
           <w:r>
             <w:fldChar w:fldCharType="begin"/>
-            <w:instrText xml:space="preserve"> PAGEREF _xvir7l \h </w:instrText>
+            <w:instrText xml:space="preserve"> PAGEREF _2w5ecyt \h </w:instrText>
             <w:fldChar w:fldCharType="separate"/>
           </w:r>
           <w:r>
@@ -2299,7 +2299,7 @@
           </w:r>
           <w:r>
             <w:fldChar w:fldCharType="begin"/>
-            <w:instrText xml:space="preserve"> PAGEREF _3hv69ve \h </w:instrText>
+            <w:instrText xml:space="preserve"> PAGEREF _1baon6m \h </w:instrText>
             <w:fldChar w:fldCharType="separate"/>
           </w:r>
           <w:r>
@@ -2385,7 +2385,7 @@
           </w:r>
           <w:r>
             <w:fldChar w:fldCharType="begin"/>
-            <w:instrText xml:space="preserve"> PAGEREF _1x0gk37 \h </w:instrText>
+            <w:instrText xml:space="preserve"> PAGEREF _3vac5uf \h </w:instrText>
             <w:fldChar w:fldCharType="separate"/>
           </w:r>
           <w:r>
@@ -2471,7 +2471,7 @@
           </w:r>
           <w:r>
             <w:fldChar w:fldCharType="begin"/>
-            <w:instrText xml:space="preserve"> PAGEREF _4h042r0 \h </w:instrText>
+            <w:instrText xml:space="preserve"> PAGEREF _2afmg28 \h </w:instrText>
             <w:fldChar w:fldCharType="separate"/>
           </w:r>
           <w:r>
@@ -2557,7 +2557,7 @@
           </w:r>
           <w:r>
             <w:fldChar w:fldCharType="begin"/>
-            <w:instrText xml:space="preserve"> PAGEREF _2w5ecyt \h </w:instrText>
+            <w:instrText xml:space="preserve"> PAGEREF _pkwqa1 \h </w:instrText>
             <w:fldChar w:fldCharType="separate"/>
           </w:r>
           <w:r>
@@ -2643,7 +2643,7 @@
           </w:r>
           <w:r>
             <w:fldChar w:fldCharType="begin"/>
-            <w:instrText xml:space="preserve"> PAGEREF _28h4qwu \h </w:instrText>
+            <w:instrText xml:space="preserve"> PAGEREF _46r0co2 \h </w:instrText>
             <w:fldChar w:fldCharType="separate"/>
           </w:r>
           <w:r>
@@ -2729,7 +2729,7 @@
           </w:r>
           <w:r>
             <w:fldChar w:fldCharType="begin"/>
-            <w:instrText xml:space="preserve"> PAGEREF _1baon6m \h </w:instrText>
+            <w:instrText xml:space="preserve"> PAGEREF _39kk8xu \h </w:instrText>
             <w:fldChar w:fldCharType="separate"/>
           </w:r>
           <w:r>
@@ -2815,7 +2815,7 @@
           </w:r>
           <w:r>
             <w:fldChar w:fldCharType="begin"/>
-            <w:instrText xml:space="preserve"> PAGEREF _3vac5uf \h </w:instrText>
+            <w:instrText xml:space="preserve"> PAGEREF _1opuj5n \h </w:instrText>
             <w:fldChar w:fldCharType="separate"/>
           </w:r>
           <w:r>
@@ -2901,7 +2901,7 @@
           </w:r>
           <w:r>
             <w:fldChar w:fldCharType="begin"/>
-            <w:instrText xml:space="preserve"> PAGEREF _2afmg28 \h </w:instrText>
+            <w:instrText xml:space="preserve"> PAGEREF _48pi1tg \h </w:instrText>
             <w:fldChar w:fldCharType="separate"/>
           </w:r>
           <w:r>
@@ -2987,7 +2987,7 @@
           </w:r>
           <w:r>
             <w:fldChar w:fldCharType="begin"/>
-            <w:instrText xml:space="preserve"> PAGEREF _pkwqa1 \h </w:instrText>
+            <w:instrText xml:space="preserve"> PAGEREF _2nusc19 \h </w:instrText>
             <w:fldChar w:fldCharType="separate"/>
           </w:r>
           <w:r>
@@ -3073,7 +3073,7 @@
           </w:r>
           <w:r>
             <w:fldChar w:fldCharType="begin"/>
-            <w:instrText xml:space="preserve"> PAGEREF _39kk8xu \h </w:instrText>
+            <w:instrText xml:space="preserve"> PAGEREF _1302m92 \h </w:instrText>
             <w:fldChar w:fldCharType="separate"/>
           </w:r>
           <w:r>
@@ -3157,7 +3157,7 @@
           </w:r>
           <w:r>
             <w:fldChar w:fldCharType="begin"/>
-            <w:instrText xml:space="preserve"> PAGEREF _1opuj5n \h </w:instrText>
+            <w:instrText xml:space="preserve"> PAGEREF _3mzq4wv \h </w:instrText>
             <w:fldChar w:fldCharType="separate"/>
           </w:r>
           <w:r>
@@ -3241,7 +3241,7 @@
           </w:r>
           <w:r>
             <w:fldChar w:fldCharType="begin"/>
-            <w:instrText xml:space="preserve"> PAGEREF _48pi1tg \h </w:instrText>
+            <w:instrText xml:space="preserve"> PAGEREF _2250f4o \h </w:instrText>
             <w:fldChar w:fldCharType="separate"/>
           </w:r>
           <w:r>
@@ -3325,7 +3325,7 @@
           </w:r>
           <w:r>
             <w:fldChar w:fldCharType="begin"/>
-            <w:instrText xml:space="preserve"> PAGEREF _2nusc19 \h </w:instrText>
+            <w:instrText xml:space="preserve"> PAGEREF _haapch \h </w:instrText>
             <w:fldChar w:fldCharType="separate"/>
           </w:r>
           <w:r>
@@ -4202,6 +4202,16 @@
         <w:jc w:val="left"/>
         <w:rPr>
           <w:rFonts w:ascii="Arial" w:cs="Arial" w:eastAsia="Arial" w:hAnsi="Arial"/>
+          <w:i w:val="1"/>
+          <w:sz w:val="22"/>
+          <w:szCs w:val="22"/>
+        </w:rPr>
+      </w:pPr>
+      <w:bookmarkStart w:colFirst="0" w:colLast="0" w:name="_2et92p0" w:id="4"/>
+      <w:bookmarkEnd w:id="4"/>
+      <w:r>
+        <w:rPr>
+          <w:rFonts w:ascii="Arial" w:cs="Arial" w:eastAsia="Arial" w:hAnsi="Arial"/>
           <w:b w:val="0"/>
           <w:i w:val="1"/>
           <w:smallCaps w:val="0"/>
@@ -4212,45 +4222,9 @@
           <w:u w:val="none"/>
           <w:shd w:fill="auto" w:val="clear"/>
           <w:vertAlign w:val="baseline"/>
-        </w:rPr>
-      </w:pPr>
-      <w:bookmarkStart w:colFirst="0" w:colLast="0" w:name="_2et92p0" w:id="4"/>
-      <w:bookmarkEnd w:id="4"/>
-      <w:r>
-        <w:rPr>
-          <w:rFonts w:ascii="Arial" w:cs="Arial" w:eastAsia="Arial" w:hAnsi="Arial"/>
-          <w:b w:val="0"/>
-          <w:i w:val="1"/>
-          <w:smallCaps w:val="0"/>
-          <w:strike w:val="0"/>
-          <w:color w:val="000000"/>
-          <w:sz w:val="22"/>
-          <w:szCs w:val="22"/>
-          <w:u w:val="none"/>
-          <w:shd w:fill="auto" w:val="clear"/>
-          <w:vertAlign w:val="baseline"/>
           <w:rtl w:val="0"/>
         </w:rPr>
         <w:t xml:space="preserve">&lt;Identify the product whose software requirements are specified in this document, including the revision or release number. Describe the scope of the product that is covered by this SRS, particularly if this SRS describes only part of the system or a single subsystem.&gt;</w:t>
-      </w:r>
-    </w:p>
-    <w:p>
-      <w:pPr>
-        <w:pStyle w:val="Heading2"/>
-        <w:numPr>
-          <w:ilvl w:val="1"/>
-          <w:numId w:val="1"/>
-        </w:numPr>
-        <w:ind w:left="0" w:firstLine="0"/>
-        <w:rPr/>
-      </w:pPr>
-      <w:r>
-        <w:rPr>
-          <w:b w:val="1"/>
-          <w:vertAlign w:val="baseline"/>
-          <w:rtl w:val="0"/>
-        </w:rPr>
-        <w:t xml:space="preserve">Document Conventions</w:t>
       </w:r>
       <w:r>
         <w:rPr>
@@ -4277,36 +4251,22 @@
         <w:jc w:val="left"/>
         <w:rPr>
           <w:rFonts w:ascii="Arial" w:cs="Arial" w:eastAsia="Arial" w:hAnsi="Arial"/>
-          <w:b w:val="0"/>
-          <w:i w:val="1"/>
-          <w:smallCaps w:val="0"/>
-          <w:strike w:val="0"/>
-          <w:color w:val="000000"/>
-          <w:sz w:val="22"/>
-          <w:szCs w:val="22"/>
-          <w:u w:val="none"/>
-          <w:shd w:fill="auto" w:val="clear"/>
-          <w:vertAlign w:val="baseline"/>
-        </w:rPr>
-      </w:pPr>
-      <w:bookmarkStart w:colFirst="0" w:colLast="0" w:name="_tyjcwt" w:id="5"/>
+          <w:i w:val="1"/>
+          <w:sz w:val="22"/>
+          <w:szCs w:val="22"/>
+        </w:rPr>
+      </w:pPr>
+      <w:bookmarkStart w:colFirst="0" w:colLast="0" w:name="_1g3ubyy6hf7q" w:id="5"/>
       <w:bookmarkEnd w:id="5"/>
       <w:r>
         <w:rPr>
           <w:rFonts w:ascii="Arial" w:cs="Arial" w:eastAsia="Arial" w:hAnsi="Arial"/>
-          <w:b w:val="0"/>
-          <w:i w:val="1"/>
-          <w:smallCaps w:val="0"/>
-          <w:strike w:val="0"/>
-          <w:color w:val="000000"/>
-          <w:sz w:val="22"/>
-          <w:szCs w:val="22"/>
-          <w:u w:val="none"/>
-          <w:shd w:fill="auto" w:val="clear"/>
-          <w:vertAlign w:val="baseline"/>
-          <w:rtl w:val="0"/>
-        </w:rPr>
-        <w:t xml:space="preserve">&lt;Describe any standards or typographical conventions that were followed when writing this SRS, such as fonts or highlighting that have special significance. For example, state whether priorities  for higher-level requirements are assumed to be inherited by detailed requirements, or whether every requirement statement is to have its own priority.&gt;</w:t>
+          <w:i w:val="1"/>
+          <w:sz w:val="22"/>
+          <w:szCs w:val="22"/>
+          <w:rtl w:val="0"/>
+        </w:rPr>
+        <w:t xml:space="preserve">// scopul aplicatiei</w:t>
       </w:r>
     </w:p>
     <w:p>
@@ -4325,7 +4285,7 @@
           <w:vertAlign w:val="baseline"/>
           <w:rtl w:val="0"/>
         </w:rPr>
-        <w:t xml:space="preserve">Intended Audience and Reading Suggestions</w:t>
+        <w:t xml:space="preserve">Document Conventions</w:t>
       </w:r>
       <w:r>
         <w:rPr>
@@ -4352,12 +4312,124 @@
         <w:jc w:val="left"/>
         <w:rPr>
           <w:rFonts w:ascii="Arial" w:cs="Arial" w:eastAsia="Arial" w:hAnsi="Arial"/>
-          <w:sz w:val="22"/>
-          <w:szCs w:val="22"/>
-        </w:rPr>
-      </w:pPr>
-      <w:bookmarkStart w:colFirst="0" w:colLast="0" w:name="_3dy6vkm" w:id="6"/>
+          <w:b w:val="0"/>
+          <w:i w:val="1"/>
+          <w:smallCaps w:val="0"/>
+          <w:strike w:val="0"/>
+          <w:color w:val="000000"/>
+          <w:sz w:val="22"/>
+          <w:szCs w:val="22"/>
+          <w:u w:val="none"/>
+          <w:shd w:fill="auto" w:val="clear"/>
+          <w:vertAlign w:val="baseline"/>
+        </w:rPr>
+      </w:pPr>
+      <w:bookmarkStart w:colFirst="0" w:colLast="0" w:name="_tyjcwt" w:id="6"/>
       <w:bookmarkEnd w:id="6"/>
+      <w:r>
+        <w:rPr>
+          <w:rFonts w:ascii="Arial" w:cs="Arial" w:eastAsia="Arial" w:hAnsi="Arial"/>
+          <w:b w:val="0"/>
+          <w:i w:val="1"/>
+          <w:smallCaps w:val="0"/>
+          <w:strike w:val="0"/>
+          <w:color w:val="000000"/>
+          <w:sz w:val="22"/>
+          <w:szCs w:val="22"/>
+          <w:u w:val="none"/>
+          <w:shd w:fill="auto" w:val="clear"/>
+          <w:vertAlign w:val="baseline"/>
+          <w:rtl w:val="0"/>
+        </w:rPr>
+        <w:t xml:space="preserve">&lt;Describe any standards or typographical conventions that were followed when writing this SRS, such as fonts or highlighting that have special significance. For example, state whether priorities  for higher-level requirements are assumed to be inherited by detailed requirements, or whether every requirement statement is to have its own priority.&gt;</w:t>
+      </w:r>
+    </w:p>
+    <w:p>
+      <w:pPr>
+        <w:keepNext w:val="0"/>
+        <w:keepLines w:val="0"/>
+        <w:pageBreakBefore w:val="0"/>
+        <w:widowControl w:val="1"/>
+        <w:pBdr>
+          <w:top w:space="0" w:sz="0" w:val="nil"/>
+          <w:left w:space="0" w:sz="0" w:val="nil"/>
+          <w:bottom w:space="0" w:sz="0" w:val="nil"/>
+          <w:right w:space="0" w:sz="0" w:val="nil"/>
+          <w:between w:space="0" w:sz="0" w:val="nil"/>
+        </w:pBdr>
+        <w:shd w:fill="auto" w:val="clear"/>
+        <w:spacing w:after="0" w:before="0" w:line="240" w:lineRule="auto"/>
+        <w:ind w:left="0" w:right="0" w:firstLine="0"/>
+        <w:jc w:val="left"/>
+        <w:rPr>
+          <w:rFonts w:ascii="Arial" w:cs="Arial" w:eastAsia="Arial" w:hAnsi="Arial"/>
+          <w:i w:val="1"/>
+          <w:sz w:val="22"/>
+          <w:szCs w:val="22"/>
+        </w:rPr>
+      </w:pPr>
+      <w:bookmarkStart w:colFirst="0" w:colLast="0" w:name="_hpehw43nkdo" w:id="7"/>
+      <w:bookmarkEnd w:id="7"/>
+      <w:r>
+        <w:rPr>
+          <w:rFonts w:ascii="Arial" w:cs="Arial" w:eastAsia="Arial" w:hAnsi="Arial"/>
+          <w:i w:val="1"/>
+          <w:sz w:val="22"/>
+          <w:szCs w:val="22"/>
+          <w:rtl w:val="0"/>
+        </w:rPr>
+        <w:t xml:space="preserve">// template abrevieri termeni etc</w:t>
+      </w:r>
+    </w:p>
+    <w:p>
+      <w:pPr>
+        <w:pStyle w:val="Heading2"/>
+        <w:numPr>
+          <w:ilvl w:val="1"/>
+          <w:numId w:val="1"/>
+        </w:numPr>
+        <w:ind w:left="0" w:firstLine="0"/>
+        <w:rPr/>
+      </w:pPr>
+      <w:r>
+        <w:rPr>
+          <w:b w:val="1"/>
+          <w:vertAlign w:val="baseline"/>
+          <w:rtl w:val="0"/>
+        </w:rPr>
+        <w:t xml:space="preserve">Intended Audience and Reading Suggestions</w:t>
+      </w:r>
+      <w:r>
+        <w:rPr>
+          <w:rtl w:val="0"/>
+        </w:rPr>
+      </w:r>
+    </w:p>
+    <w:p>
+      <w:pPr>
+        <w:keepNext w:val="0"/>
+        <w:keepLines w:val="0"/>
+        <w:pageBreakBefore w:val="0"/>
+        <w:widowControl w:val="1"/>
+        <w:pBdr>
+          <w:top w:space="0" w:sz="0" w:val="nil"/>
+          <w:left w:space="0" w:sz="0" w:val="nil"/>
+          <w:bottom w:space="0" w:sz="0" w:val="nil"/>
+          <w:right w:space="0" w:sz="0" w:val="nil"/>
+          <w:between w:space="0" w:sz="0" w:val="nil"/>
+        </w:pBdr>
+        <w:shd w:fill="auto" w:val="clear"/>
+        <w:spacing w:after="0" w:before="0" w:line="240" w:lineRule="auto"/>
+        <w:ind w:left="0" w:right="0" w:firstLine="0"/>
+        <w:jc w:val="left"/>
+        <w:rPr>
+          <w:rFonts w:ascii="Arial" w:cs="Arial" w:eastAsia="Arial" w:hAnsi="Arial"/>
+          <w:sz w:val="22"/>
+          <w:szCs w:val="22"/>
+        </w:rPr>
+      </w:pPr>
+      <w:bookmarkStart w:colFirst="0" w:colLast="0" w:name="_3dy6vkm" w:id="8"/>
+      <w:bookmarkEnd w:id="8"/>
       <w:r>
         <w:rPr>
           <w:rFonts w:ascii="Arial" w:cs="Arial" w:eastAsia="Arial" w:hAnsi="Arial"/>
@@ -4392,8 +4464,8 @@
           <w:szCs w:val="22"/>
         </w:rPr>
       </w:pPr>
-      <w:bookmarkStart w:colFirst="0" w:colLast="0" w:name="_1t3h5sf" w:id="7"/>
-      <w:bookmarkEnd w:id="7"/>
+      <w:bookmarkStart w:colFirst="0" w:colLast="0" w:name="_1t3h5sf" w:id="9"/>
+      <w:bookmarkEnd w:id="9"/>
       <w:r>
         <w:rPr>
           <w:rFonts w:ascii="Arial" w:cs="Arial" w:eastAsia="Arial" w:hAnsi="Arial"/>
@@ -4429,8 +4501,8 @@
           <w:szCs w:val="22"/>
         </w:rPr>
       </w:pPr>
-      <w:bookmarkStart w:colFirst="0" w:colLast="0" w:name="_4d34og8" w:id="8"/>
-      <w:bookmarkEnd w:id="8"/>
+      <w:bookmarkStart w:colFirst="0" w:colLast="0" w:name="_4d34og8" w:id="10"/>
+      <w:bookmarkEnd w:id="10"/>
       <w:r>
         <w:rPr>
           <w:rFonts w:ascii="Arial" w:cs="Arial" w:eastAsia="Arial" w:hAnsi="Arial"/>
@@ -4466,8 +4538,8 @@
           <w:szCs w:val="22"/>
         </w:rPr>
       </w:pPr>
-      <w:bookmarkStart w:colFirst="0" w:colLast="0" w:name="_2s8eyo1" w:id="9"/>
-      <w:bookmarkEnd w:id="9"/>
+      <w:bookmarkStart w:colFirst="0" w:colLast="0" w:name="_2s8eyo1" w:id="11"/>
+      <w:bookmarkEnd w:id="11"/>
       <w:r>
         <w:rPr>
           <w:rFonts w:ascii="Arial" w:cs="Arial" w:eastAsia="Arial" w:hAnsi="Arial"/>
@@ -4503,8 +4575,8 @@
           <w:szCs w:val="22"/>
         </w:rPr>
       </w:pPr>
-      <w:bookmarkStart w:colFirst="0" w:colLast="0" w:name="_17dp8vu" w:id="10"/>
-      <w:bookmarkEnd w:id="10"/>
+      <w:bookmarkStart w:colFirst="0" w:colLast="0" w:name="_17dp8vu" w:id="12"/>
+      <w:bookmarkEnd w:id="12"/>
       <w:r>
         <w:rPr>
           <w:rFonts w:ascii="Arial" w:cs="Arial" w:eastAsia="Arial" w:hAnsi="Arial"/>
@@ -4540,12 +4612,17 @@
           <w:szCs w:val="22"/>
         </w:rPr>
       </w:pPr>
-      <w:bookmarkStart w:colFirst="0" w:colLast="0" w:name="_3rdcrjn" w:id="11"/>
-      <w:bookmarkEnd w:id="11"/>
-      <w:r>
-        <w:rPr>
-          <w:rtl w:val="0"/>
-        </w:rPr>
+      <w:bookmarkStart w:colFirst="0" w:colLast="0" w:name="_3rdcrjn" w:id="13"/>
+      <w:bookmarkEnd w:id="13"/>
+      <w:r>
+        <w:rPr>
+          <w:rFonts w:ascii="Arial" w:cs="Arial" w:eastAsia="Arial" w:hAnsi="Arial"/>
+          <w:i w:val="1"/>
+          <w:sz w:val="22"/>
+          <w:szCs w:val="22"/>
+          <w:rtl w:val="0"/>
+        </w:rPr>
+        <w:t xml:space="preserve">// partial adresat pentru marketing </w:t>
       </w:r>
     </w:p>
     <w:p>
@@ -4570,11 +4647,85 @@
           <w:i w:val="1"/>
           <w:sz w:val="22"/>
           <w:szCs w:val="22"/>
+        </w:rPr>
+      </w:pPr>
+      <w:bookmarkStart w:colFirst="0" w:colLast="0" w:name="_l8968yg9ep21" w:id="14"/>
+      <w:bookmarkEnd w:id="14"/>
+      <w:r>
+        <w:rPr>
+          <w:rFonts w:ascii="Arial" w:cs="Arial" w:eastAsia="Arial" w:hAnsi="Arial"/>
+          <w:i w:val="1"/>
+          <w:sz w:val="22"/>
+          <w:szCs w:val="22"/>
+          <w:rtl w:val="0"/>
+        </w:rPr>
+        <w:t xml:space="preserve">// admin la fel</w:t>
+      </w:r>
+    </w:p>
+    <w:p>
+      <w:pPr>
+        <w:keepNext w:val="0"/>
+        <w:keepLines w:val="0"/>
+        <w:pageBreakBefore w:val="0"/>
+        <w:widowControl w:val="1"/>
+        <w:pBdr>
+          <w:top w:space="0" w:sz="0" w:val="nil"/>
+          <w:left w:space="0" w:sz="0" w:val="nil"/>
+          <w:bottom w:space="0" w:sz="0" w:val="nil"/>
+          <w:right w:space="0" w:sz="0" w:val="nil"/>
+          <w:between w:space="0" w:sz="0" w:val="nil"/>
+        </w:pBdr>
+        <w:shd w:fill="auto" w:val="clear"/>
+        <w:spacing w:after="0" w:before="0" w:line="240" w:lineRule="auto"/>
+        <w:ind w:left="0" w:right="0" w:firstLine="720"/>
+        <w:jc w:val="left"/>
+        <w:rPr>
+          <w:rFonts w:ascii="Arial" w:cs="Arial" w:eastAsia="Arial" w:hAnsi="Arial"/>
+          <w:i w:val="1"/>
+          <w:sz w:val="22"/>
+          <w:szCs w:val="22"/>
+        </w:rPr>
+      </w:pPr>
+      <w:bookmarkStart w:colFirst="0" w:colLast="0" w:name="_1yxm9tjvq1wn" w:id="15"/>
+      <w:bookmarkEnd w:id="15"/>
+      <w:r>
+        <w:rPr>
+          <w:rFonts w:ascii="Arial" w:cs="Arial" w:eastAsia="Arial" w:hAnsi="Arial"/>
+          <w:i w:val="1"/>
+          <w:sz w:val="22"/>
+          <w:szCs w:val="22"/>
+          <w:rtl w:val="0"/>
+        </w:rPr>
+        <w:t xml:space="preserve">//</w:t>
+      </w:r>
+    </w:p>
+    <w:p>
+      <w:pPr>
+        <w:keepNext w:val="0"/>
+        <w:keepLines w:val="0"/>
+        <w:pageBreakBefore w:val="0"/>
+        <w:widowControl w:val="1"/>
+        <w:pBdr>
+          <w:top w:space="0" w:sz="0" w:val="nil"/>
+          <w:left w:space="0" w:sz="0" w:val="nil"/>
+          <w:bottom w:space="0" w:sz="0" w:val="nil"/>
+          <w:right w:space="0" w:sz="0" w:val="nil"/>
+          <w:between w:space="0" w:sz="0" w:val="nil"/>
+        </w:pBdr>
+        <w:shd w:fill="auto" w:val="clear"/>
+        <w:spacing w:after="0" w:before="0" w:line="240" w:lineRule="auto"/>
+        <w:ind w:left="0" w:right="0" w:firstLine="720"/>
+        <w:jc w:val="left"/>
+        <w:rPr>
+          <w:rFonts w:ascii="Arial" w:cs="Arial" w:eastAsia="Arial" w:hAnsi="Arial"/>
+          <w:i w:val="1"/>
+          <w:sz w:val="22"/>
+          <w:szCs w:val="22"/>
           <w:highlight w:val="white"/>
         </w:rPr>
       </w:pPr>
-      <w:bookmarkStart w:colFirst="0" w:colLast="0" w:name="_26in1rg" w:id="12"/>
-      <w:bookmarkEnd w:id="12"/>
+      <w:bookmarkStart w:colFirst="0" w:colLast="0" w:name="_26in1rg" w:id="16"/>
+      <w:bookmarkEnd w:id="16"/>
       <w:r>
         <w:rPr>
           <w:rFonts w:ascii="Arial" w:cs="Arial" w:eastAsia="Arial" w:hAnsi="Arial"/>
@@ -4620,8 +4771,8 @@
           <w:szCs w:val="22"/>
         </w:rPr>
       </w:pPr>
-      <w:bookmarkStart w:colFirst="0" w:colLast="0" w:name="_lnxbz9" w:id="13"/>
-      <w:bookmarkEnd w:id="13"/>
+      <w:bookmarkStart w:colFirst="0" w:colLast="0" w:name="_lnxbz9" w:id="17"/>
+      <w:bookmarkEnd w:id="17"/>
       <w:r>
         <w:rPr>
           <w:rFonts w:ascii="Arial" w:cs="Arial" w:eastAsia="Arial" w:hAnsi="Arial"/>
@@ -4899,8 +5050,8 @@
           <w:vertAlign w:val="baseline"/>
         </w:rPr>
       </w:pPr>
-      <w:bookmarkStart w:colFirst="0" w:colLast="0" w:name="_35nkun2" w:id="14"/>
-      <w:bookmarkEnd w:id="14"/>
+      <w:bookmarkStart w:colFirst="0" w:colLast="0" w:name="_35nkun2" w:id="18"/>
+      <w:bookmarkEnd w:id="18"/>
       <w:r>
         <w:rPr>
           <w:rFonts w:ascii="Arial" w:cs="Arial" w:eastAsia="Arial" w:hAnsi="Arial"/>
@@ -4916,7 +5067,22 @@
           <w:vertAlign w:val="baseline"/>
           <w:rtl w:val="0"/>
         </w:rPr>
-        <w:t xml:space="preserve">&lt;List any other documents or Web addresses to which this SRS refers. These may include user interface style guides, contracts, standards, system requirements specifications, use case documents, or a vision and scope document. Provide enough information so that the reader could access a copy of each reference, including title, author, version number, date, and source or location.&gt;</w:t>
+        <w:t xml:space="preserve">&lt;List any other documents or Web addresses to which this SRS refers. These may include user interface style guides, contracts, standards, system requirements specifications, use case documents, or a vision and scope document. Provide enough information so that the reader could access a copy of each reference, including title, author, version number, date, and source or location.&gt; </w:t>
+      </w:r>
+      <w:r>
+        <w:rPr>
+          <w:rFonts w:ascii="Arial" w:cs="Arial" w:eastAsia="Arial" w:hAnsi="Arial"/>
+          <w:i w:val="1"/>
+          <w:sz w:val="22"/>
+          <w:szCs w:val="22"/>
+          <w:rtl w:val="0"/>
+        </w:rPr>
+        <w:t xml:space="preserve">– standarde de programare</w:t>
+      </w:r>
+      <w:r>
+        <w:rPr>
+          <w:rtl w:val="0"/>
+        </w:rPr>
       </w:r>
     </w:p>
     <w:p>
@@ -4953,8 +5119,8 @@
         <w:ind w:left="0" w:firstLine="0"/>
         <w:rPr/>
       </w:pPr>
-      <w:bookmarkStart w:colFirst="0" w:colLast="0" w:name="_1ksv4uv" w:id="15"/>
-      <w:bookmarkEnd w:id="15"/>
+      <w:bookmarkStart w:colFirst="0" w:colLast="0" w:name="_1ksv4uv" w:id="19"/>
+      <w:bookmarkEnd w:id="19"/>
       <w:r>
         <w:rPr>
           <w:b w:val="1"/>
@@ -5000,8 +5166,8 @@
           <w:vertAlign w:val="baseline"/>
         </w:rPr>
       </w:pPr>
-      <w:bookmarkStart w:colFirst="0" w:colLast="0" w:name="_44sinio" w:id="16"/>
-      <w:bookmarkEnd w:id="16"/>
+      <w:bookmarkStart w:colFirst="0" w:colLast="0" w:name="_44sinio" w:id="20"/>
+      <w:bookmarkEnd w:id="20"/>
       <w:r>
         <w:rPr>
           <w:rFonts w:ascii="Arial" w:cs="Arial" w:eastAsia="Arial" w:hAnsi="Arial"/>
@@ -5017,7 +5183,22 @@
           <w:vertAlign w:val="baseline"/>
           <w:rtl w:val="0"/>
         </w:rPr>
-        <w:t xml:space="preserve">&lt;Describe the context and origin of the product being specified in this SRS. For example, state whether this product is a follow-on member of a product family, a replacement for certain existing systems, or a new, self-contained product. If the SRS defines a component of a larger system, relate the requirements of the larger system to the functionality of this software and identify interfaces between the two. A simple diagram that shows the major components of the overall system, subsystem interconnections, and external interfaces can be helpful.&gt;</w:t>
+        <w:t xml:space="preserve">&lt;Describe the context and origin of the product being specified in this SRS. For example, state whether this product is a follow-on member of a product family, a replacement for certain existing systems, or a new, self-contained product. If the SRS defines a component of a larger system, relate the requirements of the larger system to the functionality of this software and identify interfaces between the two. A simple diagram that shows the major components of the overall system, subsystem interconnections, and external interfaces can be helpful.&gt; </w:t>
+      </w:r>
+      <w:r>
+        <w:rPr>
+          <w:rFonts w:ascii="Arial" w:cs="Arial" w:eastAsia="Arial" w:hAnsi="Arial"/>
+          <w:i w:val="1"/>
+          <w:sz w:val="22"/>
+          <w:szCs w:val="22"/>
+          <w:rtl w:val="0"/>
+        </w:rPr>
+        <w:t xml:space="preserve">– diagrama flow/ serviciu</w:t>
+      </w:r>
+      <w:r>
+        <w:rPr>
+          <w:rtl w:val="0"/>
+        </w:rPr>
       </w:r>
     </w:p>
     <w:p>
@@ -5053,8 +5234,8 @@
           <w:szCs w:val="22"/>
         </w:rPr>
       </w:pPr>
-      <w:bookmarkStart w:colFirst="0" w:colLast="0" w:name="_2jxsxqh" w:id="17"/>
-      <w:bookmarkEnd w:id="17"/>
+      <w:bookmarkStart w:colFirst="0" w:colLast="0" w:name="_2jxsxqh" w:id="21"/>
+      <w:bookmarkEnd w:id="21"/>
       <w:r>
         <w:rPr>
           <w:rFonts w:ascii="Arial" w:cs="Arial" w:eastAsia="Arial" w:hAnsi="Arial"/>
@@ -5124,8 +5305,8 @@
           <w:szCs w:val="22"/>
         </w:rPr>
       </w:pPr>
-      <w:bookmarkStart w:colFirst="0" w:colLast="0" w:name="_z337ya" w:id="18"/>
-      <w:bookmarkEnd w:id="18"/>
+      <w:bookmarkStart w:colFirst="0" w:colLast="0" w:name="_z337ya" w:id="22"/>
+      <w:bookmarkEnd w:id="22"/>
       <w:r>
         <w:rPr>
           <w:rtl w:val="0"/>
@@ -5211,8 +5392,8 @@
           <w:szCs w:val="22"/>
         </w:rPr>
       </w:pPr>
-      <w:bookmarkStart w:colFirst="0" w:colLast="0" w:name="_3j2qqm3" w:id="19"/>
-      <w:bookmarkEnd w:id="19"/>
+      <w:bookmarkStart w:colFirst="0" w:colLast="0" w:name="_3j2qqm3" w:id="23"/>
+      <w:bookmarkEnd w:id="23"/>
       <w:r>
         <w:rPr>
           <w:rFonts w:ascii="Arial" w:cs="Arial" w:eastAsia="Arial" w:hAnsi="Arial"/>
@@ -5233,8 +5414,8 @@
           <w:szCs w:val="22"/>
         </w:rPr>
       </w:pPr>
-      <w:bookmarkStart w:colFirst="0" w:colLast="0" w:name="_1y810tw" w:id="20"/>
-      <w:bookmarkEnd w:id="20"/>
+      <w:bookmarkStart w:colFirst="0" w:colLast="0" w:name="_1y810tw" w:id="24"/>
+      <w:bookmarkEnd w:id="24"/>
       <w:r>
         <w:rPr>
           <w:rtl w:val="0"/>
@@ -5315,8 +5496,8 @@
           <w:u w:val="single"/>
         </w:rPr>
       </w:pPr>
-      <w:bookmarkStart w:colFirst="0" w:colLast="0" w:name="_4i7ojhp" w:id="21"/>
-      <w:bookmarkEnd w:id="21"/>
+      <w:bookmarkStart w:colFirst="0" w:colLast="0" w:name="_4i7ojhp" w:id="25"/>
+      <w:bookmarkEnd w:id="25"/>
       <w:r>
         <w:rPr>
           <w:rtl w:val="0"/>
@@ -5375,8 +5556,8 @@
           <w:szCs w:val="22"/>
         </w:rPr>
       </w:pPr>
-      <w:bookmarkStart w:colFirst="0" w:colLast="0" w:name="_2xcytpi" w:id="22"/>
-      <w:bookmarkEnd w:id="22"/>
+      <w:bookmarkStart w:colFirst="0" w:colLast="0" w:name="_2xcytpi" w:id="26"/>
+      <w:bookmarkEnd w:id="26"/>
       <w:r>
         <w:rPr>
           <w:rtl w:val="0"/>
@@ -5415,8 +5596,8 @@
           <w:szCs w:val="22"/>
         </w:rPr>
       </w:pPr>
-      <w:bookmarkStart w:colFirst="0" w:colLast="0" w:name="_1ci93xb" w:id="23"/>
-      <w:bookmarkEnd w:id="23"/>
+      <w:bookmarkStart w:colFirst="0" w:colLast="0" w:name="_1ci93xb" w:id="27"/>
+      <w:bookmarkEnd w:id="27"/>
       <w:r>
         <w:rPr>
           <w:rFonts w:ascii="Arial" w:cs="Arial" w:eastAsia="Arial" w:hAnsi="Arial"/>
@@ -5571,8 +5752,8 @@
           <w:vertAlign w:val="baseline"/>
         </w:rPr>
       </w:pPr>
-      <w:bookmarkStart w:colFirst="0" w:colLast="0" w:name="_3whwml4" w:id="24"/>
-      <w:bookmarkEnd w:id="24"/>
+      <w:bookmarkStart w:colFirst="0" w:colLast="0" w:name="_3whwml4" w:id="28"/>
+      <w:bookmarkEnd w:id="28"/>
       <w:r>
         <w:rPr>
           <w:rFonts w:ascii="Arial" w:cs="Arial" w:eastAsia="Arial" w:hAnsi="Arial"/>
@@ -5640,8 +5821,8 @@
           <w:highlight w:val="white"/>
         </w:rPr>
       </w:pPr>
-      <w:bookmarkStart w:colFirst="0" w:colLast="0" w:name="_2bn6wsx" w:id="25"/>
-      <w:bookmarkEnd w:id="25"/>
+      <w:bookmarkStart w:colFirst="0" w:colLast="0" w:name="_2bn6wsx" w:id="29"/>
+      <w:bookmarkEnd w:id="29"/>
       <w:r>
         <w:rPr>
           <w:rFonts w:ascii="Arial" w:cs="Arial" w:eastAsia="Arial" w:hAnsi="Arial"/>
@@ -5691,8 +5872,8 @@
           <w:highlight w:val="white"/>
         </w:rPr>
       </w:pPr>
-      <w:bookmarkStart w:colFirst="0" w:colLast="0" w:name="_qsh70q" w:id="26"/>
-      <w:bookmarkEnd w:id="26"/>
+      <w:bookmarkStart w:colFirst="0" w:colLast="0" w:name="_qsh70q" w:id="30"/>
+      <w:bookmarkEnd w:id="30"/>
       <w:r>
         <w:rPr>
           <w:rFonts w:ascii="Arial" w:cs="Arial" w:eastAsia="Arial" w:hAnsi="Arial"/>
@@ -5730,8 +5911,8 @@
           <w:highlight w:val="white"/>
         </w:rPr>
       </w:pPr>
-      <w:bookmarkStart w:colFirst="0" w:colLast="0" w:name="_3as4poj" w:id="27"/>
-      <w:bookmarkEnd w:id="27"/>
+      <w:bookmarkStart w:colFirst="0" w:colLast="0" w:name="_3as4poj" w:id="31"/>
+      <w:bookmarkEnd w:id="31"/>
       <w:r>
         <w:rPr>
           <w:rtl w:val="0"/>
@@ -5764,8 +5945,8 @@
           <w:u w:val="single"/>
         </w:rPr>
       </w:pPr>
-      <w:bookmarkStart w:colFirst="0" w:colLast="0" w:name="_1pxezwc" w:id="28"/>
-      <w:bookmarkEnd w:id="28"/>
+      <w:bookmarkStart w:colFirst="0" w:colLast="0" w:name="_1pxezwc" w:id="32"/>
+      <w:bookmarkEnd w:id="32"/>
       <w:r>
         <w:rPr>
           <w:rFonts w:ascii="Arial" w:cs="Arial" w:eastAsia="Arial" w:hAnsi="Arial"/>
@@ -5804,8 +5985,8 @@
           <w:highlight w:val="white"/>
         </w:rPr>
       </w:pPr>
-      <w:bookmarkStart w:colFirst="0" w:colLast="0" w:name="_49x2ik5" w:id="29"/>
-      <w:bookmarkEnd w:id="29"/>
+      <w:bookmarkStart w:colFirst="0" w:colLast="0" w:name="_49x2ik5" w:id="33"/>
+      <w:bookmarkEnd w:id="33"/>
       <w:r>
         <w:rPr>
           <w:rFonts w:ascii="Arial" w:cs="Arial" w:eastAsia="Arial" w:hAnsi="Arial"/>
@@ -5843,8 +6024,8 @@
           <w:highlight w:val="white"/>
         </w:rPr>
       </w:pPr>
-      <w:bookmarkStart w:colFirst="0" w:colLast="0" w:name="_2p2csry" w:id="30"/>
-      <w:bookmarkEnd w:id="30"/>
+      <w:bookmarkStart w:colFirst="0" w:colLast="0" w:name="_2p2csry" w:id="34"/>
+      <w:bookmarkEnd w:id="34"/>
       <w:r>
         <w:rPr>
           <w:rtl w:val="0"/>
@@ -5877,8 +6058,8 @@
           <w:u w:val="single"/>
         </w:rPr>
       </w:pPr>
-      <w:bookmarkStart w:colFirst="0" w:colLast="0" w:name="_147n2zr" w:id="31"/>
-      <w:bookmarkEnd w:id="31"/>
+      <w:bookmarkStart w:colFirst="0" w:colLast="0" w:name="_147n2zr" w:id="35"/>
+      <w:bookmarkEnd w:id="35"/>
       <w:r>
         <w:rPr>
           <w:rFonts w:ascii="Arial" w:cs="Arial" w:eastAsia="Arial" w:hAnsi="Arial"/>
@@ -5917,8 +6098,8 @@
           <w:highlight w:val="white"/>
         </w:rPr>
       </w:pPr>
-      <w:bookmarkStart w:colFirst="0" w:colLast="0" w:name="_3o7alnk" w:id="32"/>
-      <w:bookmarkEnd w:id="32"/>
+      <w:bookmarkStart w:colFirst="0" w:colLast="0" w:name="_3o7alnk" w:id="36"/>
+      <w:bookmarkEnd w:id="36"/>
       <w:r>
         <w:rPr>
           <w:rFonts w:ascii="Arial" w:cs="Arial" w:eastAsia="Arial" w:hAnsi="Arial"/>
@@ -5956,8 +6137,8 @@
           <w:highlight w:val="white"/>
         </w:rPr>
       </w:pPr>
-      <w:bookmarkStart w:colFirst="0" w:colLast="0" w:name="_23ckvvd" w:id="33"/>
-      <w:bookmarkEnd w:id="33"/>
+      <w:bookmarkStart w:colFirst="0" w:colLast="0" w:name="_23ckvvd" w:id="37"/>
+      <w:bookmarkEnd w:id="37"/>
       <w:r>
         <w:rPr>
           <w:rtl w:val="0"/>
@@ -5990,8 +6171,8 @@
           <w:u w:val="single"/>
         </w:rPr>
       </w:pPr>
-      <w:bookmarkStart w:colFirst="0" w:colLast="0" w:name="_ihv636" w:id="34"/>
-      <w:bookmarkEnd w:id="34"/>
+      <w:bookmarkStart w:colFirst="0" w:colLast="0" w:name="_ihv636" w:id="38"/>
+      <w:bookmarkEnd w:id="38"/>
       <w:r>
         <w:rPr>
           <w:rFonts w:ascii="Arial" w:cs="Arial" w:eastAsia="Arial" w:hAnsi="Arial"/>
@@ -6036,8 +6217,8 @@
           <w:vertAlign w:val="baseline"/>
         </w:rPr>
       </w:pPr>
-      <w:bookmarkStart w:colFirst="0" w:colLast="0" w:name="_32hioqz" w:id="35"/>
-      <w:bookmarkEnd w:id="35"/>
+      <w:bookmarkStart w:colFirst="0" w:colLast="0" w:name="_32hioqz" w:id="39"/>
+      <w:bookmarkEnd w:id="39"/>
       <w:r>
         <w:rPr>
           <w:rFonts w:ascii="Arial" w:cs="Arial" w:eastAsia="Arial" w:hAnsi="Arial"/>
@@ -6110,8 +6291,8 @@
           <w:vertAlign w:val="baseline"/>
         </w:rPr>
       </w:pPr>
-      <w:bookmarkStart w:colFirst="0" w:colLast="0" w:name="_1hmsyys" w:id="36"/>
-      <w:bookmarkEnd w:id="36"/>
+      <w:bookmarkStart w:colFirst="0" w:colLast="0" w:name="_1hmsyys" w:id="40"/>
+      <w:bookmarkEnd w:id="40"/>
       <w:r>
         <w:rPr>
           <w:rFonts w:ascii="Arial" w:cs="Arial" w:eastAsia="Arial" w:hAnsi="Arial"/>
@@ -6185,8 +6366,8 @@
           <w:vertAlign w:val="baseline"/>
         </w:rPr>
       </w:pPr>
-      <w:bookmarkStart w:colFirst="0" w:colLast="0" w:name="_41mghml" w:id="37"/>
-      <w:bookmarkEnd w:id="37"/>
+      <w:bookmarkStart w:colFirst="0" w:colLast="0" w:name="_41mghml" w:id="41"/>
+      <w:bookmarkEnd w:id="41"/>
       <w:r>
         <w:rPr>
           <w:rFonts w:ascii="Arial" w:cs="Arial" w:eastAsia="Arial" w:hAnsi="Arial"/>
@@ -6260,8 +6441,8 @@
           <w:vertAlign w:val="baseline"/>
         </w:rPr>
       </w:pPr>
-      <w:bookmarkStart w:colFirst="0" w:colLast="0" w:name="_2grqrue" w:id="38"/>
-      <w:bookmarkEnd w:id="38"/>
+      <w:bookmarkStart w:colFirst="0" w:colLast="0" w:name="_2grqrue" w:id="42"/>
+      <w:bookmarkEnd w:id="42"/>
       <w:r>
         <w:rPr>
           <w:rFonts w:ascii="Arial" w:cs="Arial" w:eastAsia="Arial" w:hAnsi="Arial"/>
@@ -6277,7 +6458,22 @@
           <w:vertAlign w:val="baseline"/>
           <w:rtl w:val="0"/>
         </w:rPr>
-        <w:t xml:space="preserve">&lt;List any assumed factors (as opposed to known facts) that could affect the requirements stated in the SRS. These could include third-party or commercial components that you plan to use, issues around the development or operating environment, or constraints. The project could be affected if these assumptions are incorrect, are not shared, or change. Also identify any dependencies the project has on external factors, such as software components that you intend to reuse from another project, unless they are already documented elsewhere (for example, in the vision and scope document or the project plan).&gt;</w:t>
+        <w:t xml:space="preserve">&lt;List any assumed factors (as opposed to known facts) that could affect the requirements stated in the SRS. These could include third-party or commercial components that you plan to use, issues around the development or operating environment, or constraints. The project could be affected if these assumptions are incorrect, are not shared, or change. Also identify any dependencies the project has on external factors, such as software components that you intend to reuse from another project, unless they are already documented elsewhere (for example, in the vision and scope document or the project plan).&gt; </w:t>
+      </w:r>
+      <w:r>
+        <w:rPr>
+          <w:rFonts w:ascii="Arial" w:cs="Arial" w:eastAsia="Arial" w:hAnsi="Arial"/>
+          <w:i w:val="1"/>
+          <w:sz w:val="22"/>
+          <w:szCs w:val="22"/>
+          <w:rtl w:val="0"/>
+        </w:rPr>
+        <w:t xml:space="preserve">– aici third party</w:t>
+      </w:r>
+      <w:r>
+        <w:rPr>
+          <w:rtl w:val="0"/>
+        </w:rPr>
       </w:r>
     </w:p>
     <w:p>
@@ -6314,8 +6510,8 @@
         <w:ind w:left="0" w:firstLine="0"/>
         <w:rPr/>
       </w:pPr>
-      <w:bookmarkStart w:colFirst="0" w:colLast="0" w:name="_vx1227" w:id="39"/>
-      <w:bookmarkEnd w:id="39"/>
+      <w:bookmarkStart w:colFirst="0" w:colLast="0" w:name="_vx1227" w:id="43"/>
+      <w:bookmarkEnd w:id="43"/>
       <w:r>
         <w:rPr>
           <w:b w:val="1"/>
@@ -6361,8 +6557,8 @@
           <w:vertAlign w:val="baseline"/>
         </w:rPr>
       </w:pPr>
-      <w:bookmarkStart w:colFirst="0" w:colLast="0" w:name="_3fwokq0" w:id="40"/>
-      <w:bookmarkEnd w:id="40"/>
+      <w:bookmarkStart w:colFirst="0" w:colLast="0" w:name="_3fwokq0" w:id="44"/>
+      <w:bookmarkEnd w:id="44"/>
       <w:r>
         <w:rPr>
           <w:rFonts w:ascii="Arial" w:cs="Arial" w:eastAsia="Arial" w:hAnsi="Arial"/>
@@ -6834,8 +7030,8 @@
           <w:vertAlign w:val="baseline"/>
         </w:rPr>
       </w:pPr>
-      <w:bookmarkStart w:colFirst="0" w:colLast="0" w:name="_1v1yuxt" w:id="41"/>
-      <w:bookmarkEnd w:id="41"/>
+      <w:bookmarkStart w:colFirst="0" w:colLast="0" w:name="_1v1yuxt" w:id="45"/>
+      <w:bookmarkEnd w:id="45"/>
       <w:r>
         <w:rPr>
           <w:rFonts w:ascii="Arial" w:cs="Arial" w:eastAsia="Arial" w:hAnsi="Arial"/>
@@ -6851,7 +7047,22 @@
           <w:vertAlign w:val="baseline"/>
           <w:rtl w:val="0"/>
         </w:rPr>
-        <w:t xml:space="preserve">&lt;Describe the connections between this product and other specific software components (name and version), including databases, operating systems, tools, libraries, and integrated commercial components. Identify the data items or messages coming into the system and going out and describe the purpose of each. Describe the services needed and the nature of communications. Refer to documents that describe detailed application programming interface protocols. Identify data that will be shared across software components. If the data sharing mechanism must be implemented in a specific way (for example, use of a global data area in a multitasking operating system), specify this as an implementation constraint.&gt;</w:t>
+        <w:t xml:space="preserve">&lt;Describe the connections between this product and other specific software components (name and version), including databases, operating systems, tools, libraries, and integrated commercial components. Identify the data items or messages coming into the system and going out and describe the purpose of each. Describe the services needed and the nature of communications. Refer to documents that describe detailed application programming interface protocols. Identify data that will be shared across software components. If the data sharing mechanism must be implemented in a specific way (for example, use of a global data area in a multitasking operating system), specify this as an implementation constraint.&gt; </w:t>
+      </w:r>
+      <w:r>
+        <w:rPr>
+          <w:rFonts w:ascii="Arial" w:cs="Arial" w:eastAsia="Arial" w:hAnsi="Arial"/>
+          <w:i w:val="1"/>
+          <w:sz w:val="22"/>
+          <w:szCs w:val="22"/>
+          <w:rtl w:val="0"/>
+        </w:rPr>
+        <w:t xml:space="preserve">– aici third party// nu cele interne</w:t>
+      </w:r>
+      <w:r>
+        <w:rPr>
+          <w:rtl w:val="0"/>
+        </w:rPr>
       </w:r>
     </w:p>
     <w:p>
@@ -6909,8 +7120,8 @@
           <w:vertAlign w:val="baseline"/>
         </w:rPr>
       </w:pPr>
-      <w:bookmarkStart w:colFirst="0" w:colLast="0" w:name="_4f1mdlm" w:id="42"/>
-      <w:bookmarkEnd w:id="42"/>
+      <w:bookmarkStart w:colFirst="0" w:colLast="0" w:name="_4f1mdlm" w:id="46"/>
+      <w:bookmarkEnd w:id="46"/>
       <w:r>
         <w:rPr>
           <w:rFonts w:ascii="Arial" w:cs="Arial" w:eastAsia="Arial" w:hAnsi="Arial"/>
@@ -6984,8 +7195,8 @@
           <w:vertAlign w:val="baseline"/>
         </w:rPr>
       </w:pPr>
-      <w:bookmarkStart w:colFirst="0" w:colLast="0" w:name="_2u6wntf" w:id="43"/>
-      <w:bookmarkEnd w:id="43"/>
+      <w:bookmarkStart w:colFirst="0" w:colLast="0" w:name="_2u6wntf" w:id="47"/>
+      <w:bookmarkEnd w:id="47"/>
       <w:r>
         <w:rPr>
           <w:rFonts w:ascii="Arial" w:cs="Arial" w:eastAsia="Arial" w:hAnsi="Arial"/>
@@ -7001,7 +7212,7 @@
           <w:vertAlign w:val="baseline"/>
           <w:rtl w:val="0"/>
         </w:rPr>
-        <w:t xml:space="preserve">&lt;This template illustrates organizing the functional requirements for the product by system features, the major services provided by the product. You may prefer to organize this section by use case, mode of operation, user class, object class, functional hierarchy, or combinations of these, whatever makes the most logical sense for your product.&gt;</w:t>
+        <w:t xml:space="preserve">&lt;This template illustrates organizing the functional requirements for the product by system features, the major services provided by the product. You may prefer to organize this section by use case, mode of operation, user class, object class, functional hierarchy, or combinations of these, whatever makes the most logical sense for your product.&gt; -50</w:t>
       </w:r>
     </w:p>
     <w:p>
@@ -7035,8 +7246,8 @@
           <w:vertAlign w:val="baseline"/>
         </w:rPr>
       </w:pPr>
-      <w:bookmarkStart w:colFirst="0" w:colLast="0" w:name="_19c6y18" w:id="44"/>
-      <w:bookmarkEnd w:id="44"/>
+      <w:bookmarkStart w:colFirst="0" w:colLast="0" w:name="_19c6y18" w:id="48"/>
+      <w:bookmarkEnd w:id="48"/>
       <w:r>
         <w:rPr>
           <w:rFonts w:ascii="Times New Roman" w:cs="Times New Roman" w:eastAsia="Times New Roman" w:hAnsi="Times New Roman"/>
@@ -7078,6 +7289,8 @@
           <w:ilvl w:val="2"/>
           <w:numId w:val="1"/>
         </w:numPr>
+        <w:ind w:left="0" w:firstLine="0"/>
+        <w:rPr/>
       </w:pPr>
       <w:r>
         <w:rPr>
@@ -7154,6 +7367,8 @@
           <w:numId w:val="1"/>
         </w:numPr>
         <w:spacing w:after="120" w:before="120" w:lineRule="auto"/>
+        <w:ind w:left="0" w:firstLine="0"/>
+        <w:rPr/>
       </w:pPr>
       <w:r>
         <w:rPr>
@@ -7281,6 +7496,8 @@
           <w:numId w:val="1"/>
         </w:numPr>
         <w:spacing w:after="120" w:before="120" w:lineRule="auto"/>
+        <w:ind w:left="0" w:firstLine="0"/>
+        <w:rPr/>
       </w:pPr>
       <w:r>
         <w:rPr>
@@ -7431,7 +7648,7 @@
           <w:szCs w:val="22"/>
           <w:rtl w:val="0"/>
         </w:rPr>
-        <w:t xml:space="preserve">REQ-7: If any other error occurs during registration, the system shall notify the user that registration has been unsuccessful without specifying the reason.</w:t>
+        <w:t xml:space="preserve">REQ-7: If any other errors occurred during registration, the system shall notify the user that registration has been unsuccessful without specifying the reason.</w:t>
       </w:r>
     </w:p>
     <w:p>
@@ -7477,19 +7694,25 @@
           <w:ilvl w:val="1"/>
           <w:numId w:val="1"/>
         </w:numPr>
+        <w:ind w:left="0" w:firstLine="0"/>
         <w:rPr>
           <w:b w:val="1"/>
           <w:sz w:val="28"/>
           <w:szCs w:val="28"/>
         </w:rPr>
       </w:pPr>
-      <w:bookmarkStart w:colFirst="0" w:colLast="0" w:name="_onaw2run8xok" w:id="45"/>
-      <w:bookmarkEnd w:id="45"/>
+      <w:bookmarkStart w:colFirst="0" w:colLast="0" w:name="_3tbugp1" w:id="49"/>
+      <w:bookmarkEnd w:id="49"/>
       <w:r>
         <w:rPr>
           <w:rtl w:val="0"/>
         </w:rPr>
         <w:t xml:space="preserve">User Login and Navigation</w:t>
+      </w:r>
+      <w:r>
+        <w:rPr>
+          <w:rtl w:val="0"/>
+        </w:rPr>
       </w:r>
     </w:p>
     <w:p>
@@ -7498,6 +7721,8 @@
           <w:ilvl w:val="2"/>
           <w:numId w:val="1"/>
         </w:numPr>
+        <w:ind w:left="0" w:firstLine="0"/>
+        <w:rPr/>
       </w:pPr>
       <w:r>
         <w:rPr>
@@ -7590,6 +7815,8 @@
           <w:numId w:val="1"/>
         </w:numPr>
         <w:spacing w:after="120" w:before="120" w:lineRule="auto"/>
+        <w:ind w:left="0" w:firstLine="0"/>
+        <w:rPr/>
       </w:pPr>
       <w:r>
         <w:rPr>
@@ -7720,6 +7947,8 @@
           <w:numId w:val="1"/>
         </w:numPr>
         <w:spacing w:after="120" w:before="120" w:lineRule="auto"/>
+        <w:ind w:left="0" w:firstLine="0"/>
+        <w:rPr/>
       </w:pPr>
       <w:r>
         <w:rPr>
@@ -7895,19 +8124,25 @@
           <w:ilvl w:val="1"/>
           <w:numId w:val="1"/>
         </w:numPr>
+        <w:ind w:left="0" w:firstLine="0"/>
         <w:rPr>
           <w:b w:val="1"/>
           <w:sz w:val="28"/>
           <w:szCs w:val="28"/>
         </w:rPr>
       </w:pPr>
-      <w:bookmarkStart w:colFirst="0" w:colLast="0" w:name="_1568qgdwcccp" w:id="46"/>
-      <w:bookmarkEnd w:id="46"/>
+      <w:bookmarkStart w:colFirst="0" w:colLast="0" w:name="_28h4qwu" w:id="50"/>
+      <w:bookmarkEnd w:id="50"/>
       <w:r>
         <w:rPr>
           <w:rtl w:val="0"/>
         </w:rPr>
         <w:t xml:space="preserve">User Navbar display</w:t>
+      </w:r>
+      <w:r>
+        <w:rPr>
+          <w:rtl w:val="0"/>
+        </w:rPr>
       </w:r>
     </w:p>
     <w:p>
@@ -7916,6 +8151,8 @@
           <w:ilvl w:val="2"/>
           <w:numId w:val="1"/>
         </w:numPr>
+        <w:ind w:left="0" w:firstLine="0"/>
+        <w:rPr/>
       </w:pPr>
       <w:r>
         <w:rPr>
@@ -8022,6 +8259,8 @@
           <w:numId w:val="1"/>
         </w:numPr>
         <w:spacing w:after="120" w:before="120" w:lineRule="auto"/>
+        <w:ind w:left="0" w:firstLine="0"/>
+        <w:rPr/>
       </w:pPr>
       <w:r>
         <w:rPr>
@@ -8152,6 +8391,8 @@
           <w:numId w:val="1"/>
         </w:numPr>
         <w:spacing w:after="120" w:before="120" w:lineRule="auto"/>
+        <w:ind w:left="0" w:firstLine="0"/>
+        <w:rPr/>
       </w:pPr>
       <w:r>
         <w:rPr>
@@ -8228,19 +8469,25 @@
           <w:ilvl w:val="1"/>
           <w:numId w:val="1"/>
         </w:numPr>
+        <w:ind w:left="0" w:firstLine="0"/>
         <w:rPr>
           <w:b w:val="1"/>
           <w:sz w:val="28"/>
           <w:szCs w:val="28"/>
         </w:rPr>
       </w:pPr>
-      <w:bookmarkStart w:colFirst="0" w:colLast="0" w:name="_mga1nnxt9hmn" w:id="47"/>
-      <w:bookmarkEnd w:id="47"/>
+      <w:bookmarkStart w:colFirst="0" w:colLast="0" w:name="_nmf14n" w:id="51"/>
+      <w:bookmarkEnd w:id="51"/>
       <w:r>
         <w:rPr>
           <w:rtl w:val="0"/>
         </w:rPr>
         <w:t xml:space="preserve">User Logout</w:t>
+      </w:r>
+      <w:r>
+        <w:rPr>
+          <w:rtl w:val="0"/>
+        </w:rPr>
       </w:r>
     </w:p>
     <w:p>
@@ -8249,6 +8496,8 @@
           <w:ilvl w:val="2"/>
           <w:numId w:val="1"/>
         </w:numPr>
+        <w:ind w:left="0" w:firstLine="0"/>
+        <w:rPr/>
       </w:pPr>
       <w:r>
         <w:rPr>
@@ -8355,6 +8604,8 @@
           <w:numId w:val="1"/>
         </w:numPr>
         <w:spacing w:after="120" w:before="120" w:lineRule="auto"/>
+        <w:ind w:left="0" w:firstLine="0"/>
+        <w:rPr/>
       </w:pPr>
       <w:r>
         <w:rPr>
@@ -8430,6 +8681,8 @@
           <w:numId w:val="1"/>
         </w:numPr>
         <w:spacing w:after="120" w:before="120" w:lineRule="auto"/>
+        <w:ind w:left="0" w:firstLine="0"/>
+        <w:rPr/>
       </w:pPr>
       <w:r>
         <w:rPr>
@@ -8540,19 +8793,25 @@
           <w:ilvl w:val="1"/>
           <w:numId w:val="1"/>
         </w:numPr>
+        <w:ind w:left="0" w:firstLine="0"/>
         <w:rPr>
           <w:b w:val="1"/>
           <w:sz w:val="28"/>
           <w:szCs w:val="28"/>
         </w:rPr>
       </w:pPr>
-      <w:bookmarkStart w:colFirst="0" w:colLast="0" w:name="_ar8gz8idj8ug" w:id="48"/>
-      <w:bookmarkEnd w:id="48"/>
+      <w:bookmarkStart w:colFirst="0" w:colLast="0" w:name="_37m2jsg" w:id="52"/>
+      <w:bookmarkEnd w:id="52"/>
       <w:r>
         <w:rPr>
           <w:rtl w:val="0"/>
         </w:rPr>
         <w:t xml:space="preserve">Home Page Redirection and Information Display</w:t>
+      </w:r>
+      <w:r>
+        <w:rPr>
+          <w:rtl w:val="0"/>
+        </w:rPr>
       </w:r>
     </w:p>
     <w:p>
@@ -8561,6 +8820,8 @@
           <w:ilvl w:val="2"/>
           <w:numId w:val="1"/>
         </w:numPr>
+        <w:ind w:left="0" w:firstLine="0"/>
+        <w:rPr/>
       </w:pPr>
       <w:r>
         <w:rPr>
@@ -8667,6 +8928,8 @@
           <w:numId w:val="1"/>
         </w:numPr>
         <w:spacing w:after="120" w:before="120" w:lineRule="auto"/>
+        <w:ind w:left="0" w:firstLine="0"/>
+        <w:rPr/>
       </w:pPr>
       <w:r>
         <w:rPr>
@@ -8742,6 +9005,8 @@
           <w:numId w:val="1"/>
         </w:numPr>
         <w:spacing w:after="120" w:before="120" w:lineRule="auto"/>
+        <w:ind w:left="0" w:firstLine="0"/>
+        <w:rPr/>
       </w:pPr>
       <w:r>
         <w:rPr>
@@ -8958,8 +9223,8 @@
         <w:ind w:left="0" w:firstLine="0"/>
         <w:rPr/>
       </w:pPr>
-      <w:bookmarkStart w:colFirst="0" w:colLast="0" w:name="_3tbugp1" w:id="49"/>
-      <w:bookmarkEnd w:id="49"/>
+      <w:bookmarkStart w:colFirst="0" w:colLast="0" w:name="_1mrcu09" w:id="53"/>
+      <w:bookmarkEnd w:id="53"/>
       <w:r>
         <w:rPr>
           <w:b w:val="1"/>
@@ -8984,8 +9249,8 @@
         <w:ind w:left="0" w:firstLine="0"/>
         <w:rPr/>
       </w:pPr>
-      <w:bookmarkStart w:colFirst="0" w:colLast="0" w:name="_28h4qwu" w:id="50"/>
-      <w:bookmarkEnd w:id="50"/>
+      <w:bookmarkStart w:colFirst="0" w:colLast="0" w:name="_46r0co2" w:id="54"/>
+      <w:bookmarkEnd w:id="54"/>
       <w:r>
         <w:rPr>
           <w:b w:val="1"/>
@@ -9031,8 +9296,8 @@
           <w:vertAlign w:val="baseline"/>
         </w:rPr>
       </w:pPr>
-      <w:bookmarkStart w:colFirst="0" w:colLast="0" w:name="_nmf14n" w:id="51"/>
-      <w:bookmarkEnd w:id="51"/>
+      <w:bookmarkStart w:colFirst="0" w:colLast="0" w:name="_2lwamvv" w:id="55"/>
+      <w:bookmarkEnd w:id="55"/>
       <w:r>
         <w:rPr>
           <w:rFonts w:ascii="Arial" w:cs="Arial" w:eastAsia="Arial" w:hAnsi="Arial"/>
@@ -9106,8 +9371,8 @@
           <w:vertAlign w:val="baseline"/>
         </w:rPr>
       </w:pPr>
-      <w:bookmarkStart w:colFirst="0" w:colLast="0" w:name="_37m2jsg" w:id="52"/>
-      <w:bookmarkEnd w:id="52"/>
+      <w:bookmarkStart w:colFirst="0" w:colLast="0" w:name="_111kx3o" w:id="56"/>
+      <w:bookmarkEnd w:id="56"/>
       <w:r>
         <w:rPr>
           <w:rFonts w:ascii="Arial" w:cs="Arial" w:eastAsia="Arial" w:hAnsi="Arial"/>
@@ -9181,8 +9446,8 @@
           <w:vertAlign w:val="baseline"/>
         </w:rPr>
       </w:pPr>
-      <w:bookmarkStart w:colFirst="0" w:colLast="0" w:name="_1mrcu09" w:id="53"/>
-      <w:bookmarkEnd w:id="53"/>
+      <w:bookmarkStart w:colFirst="0" w:colLast="0" w:name="_3l18frh" w:id="57"/>
+      <w:bookmarkEnd w:id="57"/>
       <w:r>
         <w:rPr>
           <w:rFonts w:ascii="Arial" w:cs="Arial" w:eastAsia="Arial" w:hAnsi="Arial"/>
@@ -9256,8 +9521,8 @@
           <w:vertAlign w:val="baseline"/>
         </w:rPr>
       </w:pPr>
-      <w:bookmarkStart w:colFirst="0" w:colLast="0" w:name="_46r0co2" w:id="54"/>
-      <w:bookmarkEnd w:id="54"/>
+      <w:bookmarkStart w:colFirst="0" w:colLast="0" w:name="_206ipza" w:id="58"/>
+      <w:bookmarkEnd w:id="58"/>
       <w:r>
         <w:rPr>
           <w:rFonts w:ascii="Arial" w:cs="Arial" w:eastAsia="Arial" w:hAnsi="Arial"/>
@@ -9273,7 +9538,22 @@
           <w:vertAlign w:val="baseline"/>
           <w:rtl w:val="0"/>
         </w:rPr>
-        <w:t xml:space="preserve">&lt;Specify any additional quality characteristics for the product that will be important to either the customers or the developers. Some to consider are: adaptability, availability, correctness, flexibility, interoperability, maintainability, portability, reliability, reusability, robustness, testability, and usability. Write these to be specific, quantitative, and verifiable when possible. At the least, clarify the relative preferences for various attributes, such as ease of use over ease of learning.&gt;</w:t>
+        <w:t xml:space="preserve">&lt;Specify any additional quality characteristics for the product that will be important to either the customers or the developers. Some to consider are: adaptability, availability, correctness, flexibility, interoperability, maintainability, portability, reliability, reusability, robustness, testability, and usability. Write these to be specific, quantitative, and verifiable when possible. At the least, clarify the relative preferences for various attributes, such as ease of use over ease of learning.&gt; </w:t>
+      </w:r>
+      <w:r>
+        <w:rPr>
+          <w:rFonts w:ascii="Arial" w:cs="Arial" w:eastAsia="Arial" w:hAnsi="Arial"/>
+          <w:i w:val="1"/>
+          <w:sz w:val="22"/>
+          <w:szCs w:val="22"/>
+          <w:rtl w:val="0"/>
+        </w:rPr>
+        <w:t xml:space="preserve">–10</w:t>
+      </w:r>
+      <w:r>
+        <w:rPr>
+          <w:rtl w:val="0"/>
+        </w:rPr>
       </w:r>
     </w:p>
     <w:p>
@@ -9331,8 +9611,8 @@
           <w:vertAlign w:val="baseline"/>
         </w:rPr>
       </w:pPr>
-      <w:bookmarkStart w:colFirst="0" w:colLast="0" w:name="_2lwamvv" w:id="55"/>
-      <w:bookmarkEnd w:id="55"/>
+      <w:bookmarkStart w:colFirst="0" w:colLast="0" w:name="_4k668n3" w:id="59"/>
+      <w:bookmarkEnd w:id="59"/>
       <w:r>
         <w:rPr>
           <w:rFonts w:ascii="Arial" w:cs="Arial" w:eastAsia="Arial" w:hAnsi="Arial"/>
@@ -9406,8 +9686,8 @@
           <w:vertAlign w:val="baseline"/>
         </w:rPr>
       </w:pPr>
-      <w:bookmarkStart w:colFirst="0" w:colLast="0" w:name="_111kx3o" w:id="56"/>
-      <w:bookmarkEnd w:id="56"/>
+      <w:bookmarkStart w:colFirst="0" w:colLast="0" w:name="_2zbgiuw" w:id="60"/>
+      <w:bookmarkEnd w:id="60"/>
       <w:r>
         <w:rPr>
           <w:rFonts w:ascii="Arial" w:cs="Arial" w:eastAsia="Arial" w:hAnsi="Arial"/>
@@ -9506,8 +9786,8 @@
           <w:vertAlign w:val="baseline"/>
         </w:rPr>
       </w:pPr>
-      <w:bookmarkStart w:colFirst="0" w:colLast="0" w:name="_3l18frh" w:id="57"/>
-      <w:bookmarkEnd w:id="57"/>
+      <w:bookmarkStart w:colFirst="0" w:colLast="0" w:name="_1egqt2p" w:id="61"/>
+      <w:bookmarkEnd w:id="61"/>
       <w:r>
         <w:rPr>
           <w:rFonts w:ascii="Arial" w:cs="Arial" w:eastAsia="Arial" w:hAnsi="Arial"/>
@@ -9606,8 +9886,8 @@
           <w:vertAlign w:val="baseline"/>
         </w:rPr>
       </w:pPr>
-      <w:bookmarkStart w:colFirst="0" w:colLast="0" w:name="_206ipza" w:id="58"/>
-      <w:bookmarkEnd w:id="58"/>
+      <w:bookmarkStart w:colFirst="0" w:colLast="0" w:name="_3ygebqi" w:id="62"/>
+      <w:bookmarkEnd w:id="62"/>
       <w:r>
         <w:rPr>
           <w:rFonts w:ascii="Arial" w:cs="Arial" w:eastAsia="Arial" w:hAnsi="Arial"/>

</xml_diff>

<commit_message>
- added 5 new features
</commit_message>
<xml_diff>
--- a/SoftwareRequirements.docx
+++ b/SoftwareRequirements.docx
@@ -1683,7 +1683,7 @@
               <w:vertAlign w:val="baseline"/>
             </w:rPr>
           </w:pPr>
-          <w:hyperlink w:anchor="_kg90hlsuk3sf">
+          <w:hyperlink w:anchor="_3l18frh">
             <w:r>
               <w:rPr>
                 <w:rFonts w:ascii="Arial" w:cs="Arial" w:eastAsia="Arial" w:hAnsi="Arial"/>
@@ -1732,7 +1732,7 @@
               <w:vertAlign w:val="baseline"/>
             </w:rPr>
           </w:pPr>
-          <w:hyperlink w:anchor="_astb33em3tai">
+          <w:hyperlink w:anchor="_206ipza">
             <w:r>
               <w:rPr>
                 <w:rFonts w:ascii="Arial" w:cs="Arial" w:eastAsia="Arial" w:hAnsi="Arial"/>
@@ -1781,7 +1781,7 @@
               <w:vertAlign w:val="baseline"/>
             </w:rPr>
           </w:pPr>
-          <w:hyperlink w:anchor="_iolkfvo8kyrm">
+          <w:hyperlink w:anchor="_4k668n3">
             <w:r>
               <w:rPr>
                 <w:rFonts w:ascii="Arial" w:cs="Arial" w:eastAsia="Arial" w:hAnsi="Arial"/>
@@ -1830,7 +1830,7 @@
               <w:vertAlign w:val="baseline"/>
             </w:rPr>
           </w:pPr>
-          <w:hyperlink w:anchor="_nefrwzrlv75a">
+          <w:hyperlink w:anchor="_2zbgiuw">
             <w:r>
               <w:rPr>
                 <w:rFonts w:ascii="Arial" w:cs="Arial" w:eastAsia="Arial" w:hAnsi="Arial"/>
@@ -1879,7 +1879,7 @@
               <w:vertAlign w:val="baseline"/>
             </w:rPr>
           </w:pPr>
-          <w:hyperlink w:anchor="_qm1i21s49o4n">
+          <w:hyperlink w:anchor="_1egqt2p">
             <w:r>
               <w:rPr>
                 <w:rFonts w:ascii="Arial" w:cs="Arial" w:eastAsia="Arial" w:hAnsi="Arial"/>
@@ -1913,9 +1913,10 @@
               <w:tab w:val="right" w:leader="none" w:pos="12000"/>
             </w:tabs>
             <w:spacing w:before="60" w:lineRule="auto"/>
+            <w:ind w:left="360" w:firstLine="0"/>
             <w:rPr>
               <w:rFonts w:ascii="Arial" w:cs="Arial" w:eastAsia="Arial" w:hAnsi="Arial"/>
-              <w:b w:val="1"/>
+              <w:b w:val="0"/>
               <w:i w:val="0"/>
               <w:smallCaps w:val="0"/>
               <w:strike w:val="0"/>
@@ -1927,11 +1928,11 @@
               <w:vertAlign w:val="baseline"/>
             </w:rPr>
           </w:pPr>
-          <w:hyperlink w:anchor="_3l18frh">
+          <w:hyperlink w:anchor="_b1pv55ovg3fp">
             <w:r>
               <w:rPr>
                 <w:rFonts w:ascii="Arial" w:cs="Arial" w:eastAsia="Arial" w:hAnsi="Arial"/>
-                <w:b w:val="1"/>
+                <w:b w:val="0"/>
                 <w:i w:val="0"/>
                 <w:smallCaps w:val="0"/>
                 <w:strike w:val="0"/>
@@ -1943,7 +1944,56 @@
                 <w:vertAlign w:val="baseline"/>
                 <w:rtl w:val="0"/>
               </w:rPr>
-              <w:t xml:space="preserve">5. Other Nonfunctional Requirements</w:t>
+              <w:t xml:space="preserve">4.11 User Navbar Display and Logout</w:t>
+              <w:tab/>
+              <w:t xml:space="preserve">12</w:t>
+            </w:r>
+          </w:hyperlink>
+          <w:r>
+            <w:rPr>
+              <w:rtl w:val="0"/>
+            </w:rPr>
+          </w:r>
+        </w:p>
+        <w:p>
+          <w:pPr>
+            <w:widowControl w:val="0"/>
+            <w:tabs>
+              <w:tab w:val="right" w:leader="none" w:pos="12000"/>
+            </w:tabs>
+            <w:spacing w:before="60" w:lineRule="auto"/>
+            <w:ind w:left="360" w:firstLine="0"/>
+            <w:rPr>
+              <w:rFonts w:ascii="Arial" w:cs="Arial" w:eastAsia="Arial" w:hAnsi="Arial"/>
+              <w:b w:val="0"/>
+              <w:i w:val="0"/>
+              <w:smallCaps w:val="0"/>
+              <w:strike w:val="0"/>
+              <w:color w:val="000000"/>
+              <w:sz w:val="22"/>
+              <w:szCs w:val="22"/>
+              <w:u w:val="none"/>
+              <w:shd w:fill="auto" w:val="clear"/>
+              <w:vertAlign w:val="baseline"/>
+            </w:rPr>
+          </w:pPr>
+          <w:hyperlink w:anchor="_uauk3ylznoc7">
+            <w:r>
+              <w:rPr>
+                <w:rFonts w:ascii="Arial" w:cs="Arial" w:eastAsia="Arial" w:hAnsi="Arial"/>
+                <w:b w:val="0"/>
+                <w:i w:val="0"/>
+                <w:smallCaps w:val="0"/>
+                <w:strike w:val="0"/>
+                <w:color w:val="000000"/>
+                <w:sz w:val="22"/>
+                <w:szCs w:val="22"/>
+                <w:u w:val="none"/>
+                <w:shd w:fill="auto" w:val="clear"/>
+                <w:vertAlign w:val="baseline"/>
+                <w:rtl w:val="0"/>
+              </w:rPr>
+              <w:t xml:space="preserve">4.12 Deliveries Page Access and Viewing</w:t>
               <w:tab/>
               <w:t xml:space="preserve">13</w:t>
             </w:r>
@@ -1976,7 +2026,202 @@
               <w:vertAlign w:val="baseline"/>
             </w:rPr>
           </w:pPr>
-          <w:hyperlink w:anchor="_206ipza">
+          <w:hyperlink w:anchor="_tpo8p6537jt">
+            <w:r>
+              <w:rPr>
+                <w:rFonts w:ascii="Arial" w:cs="Arial" w:eastAsia="Arial" w:hAnsi="Arial"/>
+                <w:b w:val="0"/>
+                <w:i w:val="0"/>
+                <w:smallCaps w:val="0"/>
+                <w:strike w:val="0"/>
+                <w:color w:val="000000"/>
+                <w:sz w:val="22"/>
+                <w:szCs w:val="22"/>
+                <w:u w:val="none"/>
+                <w:shd w:fill="auto" w:val="clear"/>
+                <w:vertAlign w:val="baseline"/>
+                <w:rtl w:val="0"/>
+              </w:rPr>
+              <w:t xml:space="preserve">4.13 Delivery Day Start/End Marking</w:t>
+              <w:tab/>
+              <w:t xml:space="preserve">14</w:t>
+            </w:r>
+          </w:hyperlink>
+          <w:r>
+            <w:rPr>
+              <w:rtl w:val="0"/>
+            </w:rPr>
+          </w:r>
+        </w:p>
+        <w:p>
+          <w:pPr>
+            <w:widowControl w:val="0"/>
+            <w:tabs>
+              <w:tab w:val="right" w:leader="none" w:pos="12000"/>
+            </w:tabs>
+            <w:spacing w:before="60" w:lineRule="auto"/>
+            <w:ind w:left="360" w:firstLine="0"/>
+            <w:rPr>
+              <w:rFonts w:ascii="Arial" w:cs="Arial" w:eastAsia="Arial" w:hAnsi="Arial"/>
+              <w:b w:val="0"/>
+              <w:i w:val="0"/>
+              <w:smallCaps w:val="0"/>
+              <w:strike w:val="0"/>
+              <w:color w:val="000000"/>
+              <w:sz w:val="22"/>
+              <w:szCs w:val="22"/>
+              <w:u w:val="none"/>
+              <w:shd w:fill="auto" w:val="clear"/>
+              <w:vertAlign w:val="baseline"/>
+            </w:rPr>
+          </w:pPr>
+          <w:hyperlink w:anchor="_lcyueytuh198">
+            <w:r>
+              <w:rPr>
+                <w:rFonts w:ascii="Arial" w:cs="Arial" w:eastAsia="Arial" w:hAnsi="Arial"/>
+                <w:b w:val="0"/>
+                <w:i w:val="0"/>
+                <w:smallCaps w:val="0"/>
+                <w:strike w:val="0"/>
+                <w:color w:val="000000"/>
+                <w:sz w:val="22"/>
+                <w:szCs w:val="22"/>
+                <w:u w:val="none"/>
+                <w:shd w:fill="auto" w:val="clear"/>
+                <w:vertAlign w:val="baseline"/>
+                <w:rtl w:val="0"/>
+              </w:rPr>
+              <w:t xml:space="preserve">4.14 Mark Items as Delivered on Deliveries Page</w:t>
+              <w:tab/>
+              <w:t xml:space="preserve">14</w:t>
+            </w:r>
+          </w:hyperlink>
+          <w:r>
+            <w:rPr>
+              <w:rtl w:val="0"/>
+            </w:rPr>
+          </w:r>
+        </w:p>
+        <w:p>
+          <w:pPr>
+            <w:widowControl w:val="0"/>
+            <w:tabs>
+              <w:tab w:val="right" w:leader="none" w:pos="12000"/>
+            </w:tabs>
+            <w:spacing w:before="60" w:lineRule="auto"/>
+            <w:ind w:left="360" w:firstLine="0"/>
+            <w:rPr>
+              <w:rFonts w:ascii="Arial" w:cs="Arial" w:eastAsia="Arial" w:hAnsi="Arial"/>
+              <w:b w:val="0"/>
+              <w:i w:val="0"/>
+              <w:smallCaps w:val="0"/>
+              <w:strike w:val="0"/>
+              <w:color w:val="000000"/>
+              <w:sz w:val="22"/>
+              <w:szCs w:val="22"/>
+              <w:u w:val="none"/>
+              <w:shd w:fill="auto" w:val="clear"/>
+              <w:vertAlign w:val="baseline"/>
+            </w:rPr>
+          </w:pPr>
+          <w:hyperlink w:anchor="_unt5tarakp9p">
+            <w:r>
+              <w:rPr>
+                <w:rFonts w:ascii="Arial" w:cs="Arial" w:eastAsia="Arial" w:hAnsi="Arial"/>
+                <w:b w:val="0"/>
+                <w:i w:val="0"/>
+                <w:smallCaps w:val="0"/>
+                <w:strike w:val="0"/>
+                <w:color w:val="000000"/>
+                <w:sz w:val="22"/>
+                <w:szCs w:val="22"/>
+                <w:u w:val="none"/>
+                <w:shd w:fill="auto" w:val="clear"/>
+                <w:vertAlign w:val="baseline"/>
+                <w:rtl w:val="0"/>
+              </w:rPr>
+              <w:t xml:space="preserve">4.15 Access All Deliveries for Administrators</w:t>
+              <w:tab/>
+              <w:t xml:space="preserve">15</w:t>
+            </w:r>
+          </w:hyperlink>
+          <w:r>
+            <w:rPr>
+              <w:rtl w:val="0"/>
+            </w:rPr>
+          </w:r>
+        </w:p>
+        <w:p>
+          <w:pPr>
+            <w:widowControl w:val="0"/>
+            <w:tabs>
+              <w:tab w:val="right" w:leader="none" w:pos="12000"/>
+            </w:tabs>
+            <w:spacing w:before="60" w:lineRule="auto"/>
+            <w:rPr>
+              <w:rFonts w:ascii="Arial" w:cs="Arial" w:eastAsia="Arial" w:hAnsi="Arial"/>
+              <w:b w:val="1"/>
+              <w:i w:val="0"/>
+              <w:smallCaps w:val="0"/>
+              <w:strike w:val="0"/>
+              <w:color w:val="000000"/>
+              <w:sz w:val="22"/>
+              <w:szCs w:val="22"/>
+              <w:u w:val="none"/>
+              <w:shd w:fill="auto" w:val="clear"/>
+              <w:vertAlign w:val="baseline"/>
+            </w:rPr>
+          </w:pPr>
+          <w:hyperlink w:anchor="_3ygebqi">
+            <w:r>
+              <w:rPr>
+                <w:rFonts w:ascii="Arial" w:cs="Arial" w:eastAsia="Arial" w:hAnsi="Arial"/>
+                <w:b w:val="1"/>
+                <w:i w:val="0"/>
+                <w:smallCaps w:val="0"/>
+                <w:strike w:val="0"/>
+                <w:color w:val="000000"/>
+                <w:sz w:val="22"/>
+                <w:szCs w:val="22"/>
+                <w:u w:val="none"/>
+                <w:shd w:fill="auto" w:val="clear"/>
+                <w:vertAlign w:val="baseline"/>
+                <w:rtl w:val="0"/>
+              </w:rPr>
+              <w:t xml:space="preserve">5. Other Nonfunctional Requirements</w:t>
+              <w:tab/>
+              <w:t xml:space="preserve">16</w:t>
+            </w:r>
+          </w:hyperlink>
+          <w:r>
+            <w:rPr>
+              <w:rtl w:val="0"/>
+            </w:rPr>
+          </w:r>
+        </w:p>
+        <w:p>
+          <w:pPr>
+            <w:widowControl w:val="0"/>
+            <w:tabs>
+              <w:tab w:val="right" w:leader="none" w:pos="12000"/>
+            </w:tabs>
+            <w:spacing w:before="60" w:lineRule="auto"/>
+            <w:ind w:left="360" w:firstLine="0"/>
+            <w:rPr>
+              <w:rFonts w:ascii="Arial" w:cs="Arial" w:eastAsia="Arial" w:hAnsi="Arial"/>
+              <w:b w:val="0"/>
+              <w:i w:val="0"/>
+              <w:smallCaps w:val="0"/>
+              <w:strike w:val="0"/>
+              <w:color w:val="000000"/>
+              <w:sz w:val="22"/>
+              <w:szCs w:val="22"/>
+              <w:u w:val="none"/>
+              <w:shd w:fill="auto" w:val="clear"/>
+              <w:vertAlign w:val="baseline"/>
+            </w:rPr>
+          </w:pPr>
+          <w:hyperlink w:anchor="_2dlolyb">
             <w:r>
               <w:rPr>
                 <w:rFonts w:ascii="Arial" w:cs="Arial" w:eastAsia="Arial" w:hAnsi="Arial"/>
@@ -1994,7 +2239,7 @@
               </w:rPr>
               <w:t xml:space="preserve">5.1 Performance Requirements</w:t>
               <w:tab/>
-              <w:t xml:space="preserve">13</w:t>
+              <w:t xml:space="preserve">16</w:t>
             </w:r>
           </w:hyperlink>
           <w:r>
@@ -2043,7 +2288,7 @@
               </w:rPr>
               <w:t xml:space="preserve">5.2 Safety Requirements</w:t>
               <w:tab/>
-              <w:t xml:space="preserve">13</w:t>
+              <w:t xml:space="preserve">16</w:t>
             </w:r>
           </w:hyperlink>
           <w:r>
@@ -2092,7 +2337,7 @@
               </w:rPr>
               <w:t xml:space="preserve">5.3 Security Requirements</w:t>
               <w:tab/>
-              <w:t xml:space="preserve">13</w:t>
+              <w:t xml:space="preserve">16</w:t>
             </w:r>
           </w:hyperlink>
           <w:r>
@@ -2141,7 +2386,7 @@
               </w:rPr>
               <w:t xml:space="preserve">5.4 Software Quality Attributes</w:t>
               <w:tab/>
-              <w:t xml:space="preserve">13</w:t>
+              <w:t xml:space="preserve">16</w:t>
             </w:r>
           </w:hyperlink>
           <w:r>
@@ -2190,7 +2435,7 @@
               </w:rPr>
               <w:t xml:space="preserve">5.5 Business Rules</w:t>
               <w:tab/>
-              <w:t xml:space="preserve">14</w:t>
+              <w:t xml:space="preserve">17</w:t>
             </w:r>
           </w:hyperlink>
           <w:r>
@@ -2238,7 +2483,7 @@
               </w:rPr>
               <w:t xml:space="preserve">6. Other Requirements</w:t>
               <w:tab/>
-              <w:t xml:space="preserve">14</w:t>
+              <w:t xml:space="preserve">17</w:t>
             </w:r>
           </w:hyperlink>
           <w:r>
@@ -3105,6 +3350,93 @@
           </w:p>
         </w:tc>
       </w:tr>
+      <w:tr>
+        <w:trPr>
+          <w:cantSplit w:val="0"/>
+          <w:tblHeader w:val="0"/>
+        </w:trPr>
+        <w:tc>
+          <w:tcPr>
+            <w:tcBorders>
+              <w:bottom w:color="000000" w:space="0" w:sz="12" w:val="single"/>
+            </w:tcBorders>
+            <w:vAlign w:val="top"/>
+          </w:tcPr>
+          <w:p>
+            <w:pPr>
+              <w:spacing w:after="40" w:before="40" w:lineRule="auto"/>
+              <w:rPr/>
+            </w:pPr>
+            <w:r>
+              <w:rPr>
+                <w:rtl w:val="0"/>
+              </w:rPr>
+              <w:t xml:space="preserve">Gavrila Mihai Sebastian</w:t>
+            </w:r>
+          </w:p>
+        </w:tc>
+        <w:tc>
+          <w:tcPr>
+            <w:tcBorders>
+              <w:bottom w:color="000000" w:space="0" w:sz="12" w:val="single"/>
+            </w:tcBorders>
+            <w:vAlign w:val="top"/>
+          </w:tcPr>
+          <w:p>
+            <w:pPr>
+              <w:spacing w:after="40" w:before="40" w:lineRule="auto"/>
+              <w:rPr/>
+            </w:pPr>
+            <w:r>
+              <w:rPr>
+                <w:rtl w:val="0"/>
+              </w:rPr>
+              <w:t xml:space="preserve">24/03/2024</w:t>
+            </w:r>
+          </w:p>
+        </w:tc>
+        <w:tc>
+          <w:tcPr>
+            <w:tcBorders>
+              <w:bottom w:color="000000" w:space="0" w:sz="12" w:val="single"/>
+            </w:tcBorders>
+            <w:vAlign w:val="top"/>
+          </w:tcPr>
+          <w:p>
+            <w:pPr>
+              <w:spacing w:after="40" w:before="40" w:lineRule="auto"/>
+              <w:ind w:left="0" w:firstLine="0"/>
+              <w:rPr/>
+            </w:pPr>
+            <w:r>
+              <w:rPr>
+                <w:rtl w:val="0"/>
+              </w:rPr>
+              <w:t xml:space="preserve">- added 5 new features</w:t>
+            </w:r>
+          </w:p>
+        </w:tc>
+        <w:tc>
+          <w:tcPr>
+            <w:tcBorders>
+              <w:bottom w:color="000000" w:space="0" w:sz="12" w:val="single"/>
+            </w:tcBorders>
+            <w:vAlign w:val="top"/>
+          </w:tcPr>
+          <w:p>
+            <w:pPr>
+              <w:spacing w:after="40" w:before="40" w:lineRule="auto"/>
+              <w:rPr/>
+            </w:pPr>
+            <w:r>
+              <w:rPr>
+                <w:rtl w:val="0"/>
+              </w:rPr>
+              <w:t xml:space="preserve">1.7</w:t>
+            </w:r>
+          </w:p>
+        </w:tc>
+      </w:tr>
     </w:tbl>
     <w:p>
       <w:pPr>
@@ -6032,24 +6364,20 @@
           <w:szCs w:val="22"/>
         </w:rPr>
       </w:pPr>
-      <w:bookmarkStart w:colFirst="0" w:colLast="0" w:name="_3tbugp1" w:id="45"/>
-      <w:bookmarkEnd w:id="45"/>
-      <w:r>
-        <w:rPr>
-          <w:rtl w:val="0"/>
-        </w:rPr>
-      </w:r>
-    </w:p>
-    <w:p>
-      <w:pPr>
-        <w:rPr>
-          <w:rFonts w:ascii="Arial" w:cs="Arial" w:eastAsia="Arial" w:hAnsi="Arial"/>
-          <w:sz w:val="22"/>
-          <w:szCs w:val="22"/>
-        </w:rPr>
-      </w:pPr>
-      <w:bookmarkStart w:colFirst="0" w:colLast="0" w:name="_3tbugp1" w:id="45"/>
-      <w:bookmarkEnd w:id="45"/>
+      <w:r>
+        <w:rPr>
+          <w:rtl w:val="0"/>
+        </w:rPr>
+      </w:r>
+    </w:p>
+    <w:p>
+      <w:pPr>
+        <w:rPr>
+          <w:rFonts w:ascii="Arial" w:cs="Arial" w:eastAsia="Arial" w:hAnsi="Arial"/>
+          <w:sz w:val="22"/>
+          <w:szCs w:val="22"/>
+        </w:rPr>
+      </w:pPr>
       <w:r>
         <w:rPr>
           <w:rFonts w:ascii="Arial" w:cs="Arial" w:eastAsia="Arial" w:hAnsi="Arial"/>
@@ -6078,24 +6406,20 @@
           <w:szCs w:val="22"/>
         </w:rPr>
       </w:pPr>
-      <w:bookmarkStart w:colFirst="0" w:colLast="0" w:name="_3tbugp1" w:id="45"/>
-      <w:bookmarkEnd w:id="45"/>
-      <w:r>
-        <w:rPr>
-          <w:rtl w:val="0"/>
-        </w:rPr>
-      </w:r>
-    </w:p>
-    <w:p>
-      <w:pPr>
-        <w:rPr>
-          <w:rFonts w:ascii="Arial" w:cs="Arial" w:eastAsia="Arial" w:hAnsi="Arial"/>
-          <w:sz w:val="22"/>
-          <w:szCs w:val="22"/>
-        </w:rPr>
-      </w:pPr>
-      <w:bookmarkStart w:colFirst="0" w:colLast="0" w:name="_3tbugp1" w:id="45"/>
-      <w:bookmarkEnd w:id="45"/>
+      <w:r>
+        <w:rPr>
+          <w:rtl w:val="0"/>
+        </w:rPr>
+      </w:r>
+    </w:p>
+    <w:p>
+      <w:pPr>
+        <w:rPr>
+          <w:rFonts w:ascii="Arial" w:cs="Arial" w:eastAsia="Arial" w:hAnsi="Arial"/>
+          <w:sz w:val="22"/>
+          <w:szCs w:val="22"/>
+        </w:rPr>
+      </w:pPr>
       <w:r>
         <w:rPr>
           <w:rFonts w:ascii="Arial" w:cs="Arial" w:eastAsia="Arial" w:hAnsi="Arial"/>
@@ -6124,24 +6448,20 @@
           <w:szCs w:val="22"/>
         </w:rPr>
       </w:pPr>
-      <w:bookmarkStart w:colFirst="0" w:colLast="0" w:name="_3tbugp1" w:id="45"/>
-      <w:bookmarkEnd w:id="45"/>
-      <w:r>
-        <w:rPr>
-          <w:rtl w:val="0"/>
-        </w:rPr>
-      </w:r>
-    </w:p>
-    <w:p>
-      <w:pPr>
-        <w:rPr>
-          <w:rFonts w:ascii="Arial" w:cs="Arial" w:eastAsia="Arial" w:hAnsi="Arial"/>
-          <w:sz w:val="22"/>
-          <w:szCs w:val="22"/>
-        </w:rPr>
-      </w:pPr>
-      <w:bookmarkStart w:colFirst="0" w:colLast="0" w:name="_3tbugp1" w:id="45"/>
-      <w:bookmarkEnd w:id="45"/>
+      <w:r>
+        <w:rPr>
+          <w:rtl w:val="0"/>
+        </w:rPr>
+      </w:r>
+    </w:p>
+    <w:p>
+      <w:pPr>
+        <w:rPr>
+          <w:rFonts w:ascii="Arial" w:cs="Arial" w:eastAsia="Arial" w:hAnsi="Arial"/>
+          <w:sz w:val="22"/>
+          <w:szCs w:val="22"/>
+        </w:rPr>
+      </w:pPr>
       <w:r>
         <w:rPr>
           <w:rFonts w:ascii="Arial" w:cs="Arial" w:eastAsia="Arial" w:hAnsi="Arial"/>
@@ -6186,8 +6506,6 @@
           <w:szCs w:val="22"/>
         </w:rPr>
       </w:pPr>
-      <w:bookmarkStart w:colFirst="0" w:colLast="0" w:name="_3tbugp1" w:id="45"/>
-      <w:bookmarkEnd w:id="45"/>
       <w:r>
         <w:rPr>
           <w:rtl w:val="0"/>
@@ -8251,19 +8569,25 @@
           <w:ilvl w:val="1"/>
           <w:numId w:val="1"/>
         </w:numPr>
+        <w:ind w:left="0" w:firstLine="0"/>
         <w:rPr>
           <w:b w:val="1"/>
           <w:sz w:val="28"/>
           <w:szCs w:val="28"/>
         </w:rPr>
       </w:pPr>
-      <w:bookmarkStart w:colFirst="0" w:colLast="0" w:name="_kg90hlsuk3sf" w:id="53"/>
+      <w:bookmarkStart w:colFirst="0" w:colLast="0" w:name="_3l18frh" w:id="53"/>
       <w:bookmarkEnd w:id="53"/>
       <w:r>
         <w:rPr>
           <w:rtl w:val="0"/>
         </w:rPr>
         <w:t xml:space="preserve">Orders Page Access and Viewing</w:t>
+      </w:r>
+      <w:r>
+        <w:rPr>
+          <w:rtl w:val="0"/>
+        </w:rPr>
       </w:r>
     </w:p>
     <w:p>
@@ -8272,6 +8596,8 @@
           <w:ilvl w:val="2"/>
           <w:numId w:val="1"/>
         </w:numPr>
+        <w:ind w:left="0" w:firstLine="0"/>
+        <w:rPr/>
       </w:pPr>
       <w:r>
         <w:rPr>
@@ -8316,34 +8642,20 @@
     </w:p>
     <w:p>
       <w:pPr>
-        <w:rPr>
-          <w:rFonts w:ascii="Arial" w:cs="Arial" w:eastAsia="Arial" w:hAnsi="Arial"/>
-          <w:sz w:val="22"/>
-          <w:szCs w:val="22"/>
-        </w:rPr>
-      </w:pPr>
-      <w:r>
-        <w:rPr>
-          <w:rtl w:val="0"/>
-        </w:rPr>
-      </w:r>
-    </w:p>
-    <w:p>
-      <w:pPr>
-        <w:rPr>
-          <w:rFonts w:ascii="Arial" w:cs="Arial" w:eastAsia="Arial" w:hAnsi="Arial"/>
-          <w:sz w:val="22"/>
-          <w:szCs w:val="22"/>
-        </w:rPr>
-      </w:pPr>
-      <w:r>
-        <w:rPr>
-          <w:rFonts w:ascii="Arial" w:cs="Arial" w:eastAsia="Arial" w:hAnsi="Arial"/>
-          <w:sz w:val="22"/>
-          <w:szCs w:val="22"/>
-          <w:rtl w:val="0"/>
-        </w:rPr>
-        <w:tab/>
+        <w:ind w:firstLine="720"/>
+        <w:rPr>
+          <w:rFonts w:ascii="Arial" w:cs="Arial" w:eastAsia="Arial" w:hAnsi="Arial"/>
+          <w:sz w:val="22"/>
+          <w:szCs w:val="22"/>
+        </w:rPr>
+      </w:pPr>
+      <w:r>
+        <w:rPr>
+          <w:rFonts w:ascii="Arial" w:cs="Arial" w:eastAsia="Arial" w:hAnsi="Arial"/>
+          <w:sz w:val="22"/>
+          <w:szCs w:val="22"/>
+          <w:rtl w:val="0"/>
+        </w:rPr>
         <w:t xml:space="preserve">Priority: High</w:t>
       </w:r>
     </w:p>
@@ -8354,16 +8666,6 @@
           <w:sz w:val="22"/>
           <w:szCs w:val="22"/>
         </w:rPr>
-      </w:pPr>
-      <w:r>
-        <w:rPr>
-          <w:rtl w:val="0"/>
-        </w:rPr>
-      </w:r>
-    </w:p>
-    <w:p>
-      <w:pPr>
-        <w:rPr/>
       </w:pPr>
       <w:r>
         <w:rPr>
@@ -8378,6 +8680,8 @@
           <w:numId w:val="1"/>
         </w:numPr>
         <w:spacing w:after="120" w:before="120" w:lineRule="auto"/>
+        <w:ind w:left="0" w:firstLine="0"/>
+        <w:rPr/>
       </w:pPr>
       <w:r>
         <w:rPr>
@@ -8454,6 +8758,8 @@
           <w:numId w:val="1"/>
         </w:numPr>
         <w:spacing w:after="120" w:before="120" w:lineRule="auto"/>
+        <w:ind w:left="0" w:firstLine="0"/>
+        <w:rPr/>
       </w:pPr>
       <w:r>
         <w:rPr>
@@ -8550,8 +8856,10 @@
           <w:ilvl w:val="1"/>
           <w:numId w:val="1"/>
         </w:numPr>
-      </w:pPr>
-      <w:bookmarkStart w:colFirst="0" w:colLast="0" w:name="_astb33em3tai" w:id="54"/>
+        <w:ind w:left="0" w:firstLine="0"/>
+        <w:rPr/>
+      </w:pPr>
+      <w:bookmarkStart w:colFirst="0" w:colLast="0" w:name="_206ipza" w:id="54"/>
       <w:bookmarkEnd w:id="54"/>
       <w:r>
         <w:rPr>
@@ -8566,6 +8874,8 @@
           <w:ilvl w:val="2"/>
           <w:numId w:val="1"/>
         </w:numPr>
+        <w:ind w:left="0" w:firstLine="0"/>
+        <w:rPr/>
       </w:pPr>
       <w:r>
         <w:rPr>
@@ -8639,20 +8949,6 @@
         </w:rPr>
         <w:tab/>
         <w:t xml:space="preserve">Priority: High</w:t>
-      </w:r>
-    </w:p>
-    <w:p>
-      <w:pPr>
-        <w:rPr>
-          <w:rFonts w:ascii="Arial" w:cs="Arial" w:eastAsia="Arial" w:hAnsi="Arial"/>
-          <w:sz w:val="22"/>
-          <w:szCs w:val="22"/>
-        </w:rPr>
-      </w:pPr>
-      <w:r>
-        <w:rPr>
-          <w:rtl w:val="0"/>
-        </w:rPr>
       </w:r>
     </w:p>
     <w:p>
@@ -8672,6 +8968,8 @@
           <w:numId w:val="1"/>
         </w:numPr>
         <w:spacing w:after="120" w:before="120" w:lineRule="auto"/>
+        <w:ind w:left="0" w:firstLine="0"/>
+        <w:rPr/>
       </w:pPr>
       <w:r>
         <w:rPr>
@@ -8748,6 +9046,8 @@
           <w:numId w:val="1"/>
         </w:numPr>
         <w:spacing w:after="120" w:before="120" w:lineRule="auto"/>
+        <w:ind w:left="0" w:firstLine="0"/>
+        <w:rPr/>
       </w:pPr>
       <w:r>
         <w:rPr>
@@ -8904,8 +9204,10 @@
           <w:ilvl w:val="1"/>
           <w:numId w:val="1"/>
         </w:numPr>
-      </w:pPr>
-      <w:bookmarkStart w:colFirst="0" w:colLast="0" w:name="_iolkfvo8kyrm" w:id="55"/>
+        <w:ind w:left="0" w:firstLine="0"/>
+        <w:rPr/>
+      </w:pPr>
+      <w:bookmarkStart w:colFirst="0" w:colLast="0" w:name="_4k668n3" w:id="55"/>
       <w:bookmarkEnd w:id="55"/>
       <w:r>
         <w:rPr>
@@ -8920,6 +9222,8 @@
           <w:ilvl w:val="2"/>
           <w:numId w:val="1"/>
         </w:numPr>
+        <w:ind w:left="0" w:firstLine="0"/>
+        <w:rPr/>
       </w:pPr>
       <w:r>
         <w:rPr>
@@ -8993,20 +9297,6 @@
         </w:rPr>
         <w:tab/>
         <w:t xml:space="preserve">Priority: Medium</w:t>
-      </w:r>
-    </w:p>
-    <w:p>
-      <w:pPr>
-        <w:rPr>
-          <w:rFonts w:ascii="Arial" w:cs="Arial" w:eastAsia="Arial" w:hAnsi="Arial"/>
-          <w:sz w:val="22"/>
-          <w:szCs w:val="22"/>
-        </w:rPr>
-      </w:pPr>
-      <w:r>
-        <w:rPr>
-          <w:rtl w:val="0"/>
-        </w:rPr>
       </w:r>
     </w:p>
     <w:p>
@@ -9026,6 +9316,8 @@
           <w:numId w:val="1"/>
         </w:numPr>
         <w:spacing w:after="120" w:before="120" w:lineRule="auto"/>
+        <w:ind w:left="0" w:firstLine="0"/>
+        <w:rPr/>
       </w:pPr>
       <w:r>
         <w:rPr>
@@ -9102,6 +9394,8 @@
           <w:numId w:val="1"/>
         </w:numPr>
         <w:spacing w:after="120" w:before="120" w:lineRule="auto"/>
+        <w:ind w:left="0" w:firstLine="0"/>
+        <w:rPr/>
       </w:pPr>
       <w:r>
         <w:rPr>
@@ -9218,8 +9512,10 @@
           <w:ilvl w:val="1"/>
           <w:numId w:val="1"/>
         </w:numPr>
-      </w:pPr>
-      <w:bookmarkStart w:colFirst="0" w:colLast="0" w:name="_nefrwzrlv75a" w:id="56"/>
+        <w:ind w:left="0" w:firstLine="0"/>
+        <w:rPr/>
+      </w:pPr>
+      <w:bookmarkStart w:colFirst="0" w:colLast="0" w:name="_2zbgiuw" w:id="56"/>
       <w:bookmarkEnd w:id="56"/>
       <w:r>
         <w:rPr>
@@ -9234,6 +9530,8 @@
           <w:ilvl w:val="2"/>
           <w:numId w:val="1"/>
         </w:numPr>
+        <w:ind w:left="0" w:firstLine="0"/>
+        <w:rPr/>
       </w:pPr>
       <w:r>
         <w:rPr>
@@ -9307,20 +9605,6 @@
         </w:rPr>
         <w:tab/>
         <w:t xml:space="preserve">Priority: Hight</w:t>
-      </w:r>
-    </w:p>
-    <w:p>
-      <w:pPr>
-        <w:rPr>
-          <w:rFonts w:ascii="Arial" w:cs="Arial" w:eastAsia="Arial" w:hAnsi="Arial"/>
-          <w:sz w:val="22"/>
-          <w:szCs w:val="22"/>
-        </w:rPr>
-      </w:pPr>
-      <w:r>
-        <w:rPr>
-          <w:rtl w:val="0"/>
-        </w:rPr>
       </w:r>
     </w:p>
     <w:p>
@@ -9340,6 +9624,8 @@
           <w:numId w:val="1"/>
         </w:numPr>
         <w:spacing w:after="120" w:before="120" w:lineRule="auto"/>
+        <w:ind w:left="0" w:firstLine="0"/>
+        <w:rPr/>
       </w:pPr>
       <w:r>
         <w:rPr>
@@ -9416,6 +9702,8 @@
           <w:numId w:val="1"/>
         </w:numPr>
         <w:spacing w:after="120" w:before="120" w:lineRule="auto"/>
+        <w:ind w:left="0" w:firstLine="0"/>
+        <w:rPr/>
       </w:pPr>
       <w:r>
         <w:rPr>
@@ -9552,8 +9840,10 @@
           <w:ilvl w:val="1"/>
           <w:numId w:val="1"/>
         </w:numPr>
-      </w:pPr>
-      <w:bookmarkStart w:colFirst="0" w:colLast="0" w:name="_qm1i21s49o4n" w:id="57"/>
+        <w:ind w:left="0" w:firstLine="0"/>
+        <w:rPr/>
+      </w:pPr>
+      <w:bookmarkStart w:colFirst="0" w:colLast="0" w:name="_1egqt2p" w:id="57"/>
       <w:bookmarkEnd w:id="57"/>
       <w:r>
         <w:rPr>
@@ -9568,6 +9858,8 @@
           <w:ilvl w:val="2"/>
           <w:numId w:val="1"/>
         </w:numPr>
+        <w:ind w:left="0" w:firstLine="0"/>
+        <w:rPr/>
       </w:pPr>
       <w:r>
         <w:rPr>
@@ -9641,20 +9933,6 @@
         </w:rPr>
         <w:tab/>
         <w:t xml:space="preserve">Priority: Low</w:t>
-      </w:r>
-    </w:p>
-    <w:p>
-      <w:pPr>
-        <w:rPr>
-          <w:rFonts w:ascii="Arial" w:cs="Arial" w:eastAsia="Arial" w:hAnsi="Arial"/>
-          <w:sz w:val="22"/>
-          <w:szCs w:val="22"/>
-        </w:rPr>
-      </w:pPr>
-      <w:r>
-        <w:rPr>
-          <w:rtl w:val="0"/>
-        </w:rPr>
       </w:r>
     </w:p>
     <w:p>
@@ -9674,6 +9952,8 @@
           <w:numId w:val="1"/>
         </w:numPr>
         <w:spacing w:after="120" w:before="120" w:lineRule="auto"/>
+        <w:ind w:left="0" w:firstLine="0"/>
+        <w:rPr/>
       </w:pPr>
       <w:r>
         <w:rPr>
@@ -9750,6 +10030,8 @@
           <w:numId w:val="1"/>
         </w:numPr>
         <w:spacing w:after="120" w:before="120" w:lineRule="auto"/>
+        <w:ind w:left="0" w:firstLine="0"/>
+        <w:rPr/>
       </w:pPr>
       <w:r>
         <w:rPr>
@@ -9841,8 +10123,1420 @@
     </w:p>
     <w:p>
       <w:pPr>
+        <w:pStyle w:val="Heading2"/>
+        <w:numPr>
+          <w:ilvl w:val="1"/>
+          <w:numId w:val="1"/>
+        </w:numPr>
+        <w:rPr>
+          <w:b w:val="1"/>
+          <w:sz w:val="28"/>
+          <w:szCs w:val="28"/>
+        </w:rPr>
+      </w:pPr>
+      <w:bookmarkStart w:colFirst="0" w:colLast="0" w:name="_b1pv55ovg3fp" w:id="58"/>
+      <w:bookmarkEnd w:id="58"/>
+      <w:r>
+        <w:rPr>
+          <w:rtl w:val="0"/>
+        </w:rPr>
+        <w:t xml:space="preserve">User Navbar Display and Logout</w:t>
+      </w:r>
+    </w:p>
+    <w:p>
+      <w:pPr>
+        <w:numPr>
+          <w:ilvl w:val="2"/>
+          <w:numId w:val="1"/>
+        </w:numPr>
+      </w:pPr>
+      <w:r>
+        <w:rPr>
+          <w:rtl w:val="0"/>
+        </w:rPr>
+        <w:t xml:space="preserve">Description and Priority</w:t>
+      </w:r>
+    </w:p>
+    <w:p>
+      <w:pPr>
+        <w:rPr/>
+      </w:pPr>
+      <w:r>
+        <w:rPr>
+          <w:rtl w:val="0"/>
+        </w:rPr>
+      </w:r>
+    </w:p>
+    <w:p>
+      <w:pPr>
+        <w:rPr>
+          <w:rFonts w:ascii="Arial" w:cs="Arial" w:eastAsia="Arial" w:hAnsi="Arial"/>
+          <w:sz w:val="22"/>
+          <w:szCs w:val="22"/>
+        </w:rPr>
+      </w:pPr>
+      <w:r>
+        <w:rPr>
+          <w:rtl w:val="0"/>
+        </w:rPr>
+        <w:tab/>
+      </w:r>
+      <w:r>
+        <w:rPr>
+          <w:rFonts w:ascii="Arial" w:cs="Arial" w:eastAsia="Arial" w:hAnsi="Arial"/>
+          <w:sz w:val="22"/>
+          <w:szCs w:val="22"/>
+          <w:rtl w:val="0"/>
+        </w:rPr>
+        <w:t xml:space="preserve">Display the email of the signed-in user in the navbar and provide the option to sign out from the application.</w:t>
+      </w:r>
+    </w:p>
+    <w:p>
+      <w:pPr>
+        <w:rPr>
+          <w:rFonts w:ascii="Arial" w:cs="Arial" w:eastAsia="Arial" w:hAnsi="Arial"/>
+          <w:sz w:val="22"/>
+          <w:szCs w:val="22"/>
+        </w:rPr>
+      </w:pPr>
+      <w:r>
+        <w:rPr>
+          <w:rtl w:val="0"/>
+        </w:rPr>
+      </w:r>
+    </w:p>
+    <w:p>
+      <w:pPr>
+        <w:rPr>
+          <w:rFonts w:ascii="Arial" w:cs="Arial" w:eastAsia="Arial" w:hAnsi="Arial"/>
+          <w:sz w:val="22"/>
+          <w:szCs w:val="22"/>
+        </w:rPr>
+      </w:pPr>
+      <w:r>
+        <w:rPr>
+          <w:rFonts w:ascii="Arial" w:cs="Arial" w:eastAsia="Arial" w:hAnsi="Arial"/>
+          <w:sz w:val="22"/>
+          <w:szCs w:val="22"/>
+          <w:rtl w:val="0"/>
+        </w:rPr>
+        <w:tab/>
+        <w:t xml:space="preserve">Priority: High</w:t>
+      </w:r>
+    </w:p>
+    <w:p>
+      <w:pPr>
+        <w:rPr/>
+      </w:pPr>
+      <w:r>
+        <w:rPr>
+          <w:rtl w:val="0"/>
+        </w:rPr>
+      </w:r>
+    </w:p>
+    <w:p>
+      <w:pPr>
+        <w:numPr>
+          <w:ilvl w:val="2"/>
+          <w:numId w:val="1"/>
+        </w:numPr>
+        <w:spacing w:after="120" w:before="120" w:lineRule="auto"/>
+      </w:pPr>
+      <w:r>
+        <w:rPr>
+          <w:rtl w:val="0"/>
+        </w:rPr>
+        <w:t xml:space="preserve">Stimulus/Response Sequences</w:t>
+      </w:r>
+    </w:p>
+    <w:p>
+      <w:pPr>
         <w:spacing w:after="120" w:before="120" w:lineRule="auto"/>
         <w:ind w:firstLine="720"/>
+        <w:rPr/>
+      </w:pPr>
+      <w:r>
+        <w:rPr>
+          <w:rtl w:val="0"/>
+        </w:rPr>
+        <w:t xml:space="preserve">Stimulus: User successfully logs in.</w:t>
+      </w:r>
+    </w:p>
+    <w:p>
+      <w:pPr>
+        <w:spacing w:after="120" w:before="120" w:lineRule="auto"/>
+        <w:ind w:firstLine="720"/>
+        <w:rPr/>
+      </w:pPr>
+      <w:r>
+        <w:rPr>
+          <w:rtl w:val="0"/>
+        </w:rPr>
+        <w:t xml:space="preserve">Response: Name/email of the authorized user is displayed in the right corner of the application navbar.</w:t>
+      </w:r>
+    </w:p>
+    <w:p>
+      <w:pPr>
+        <w:spacing w:after="120" w:before="120" w:lineRule="auto"/>
+        <w:rPr>
+          <w:rFonts w:ascii="Arial" w:cs="Arial" w:eastAsia="Arial" w:hAnsi="Arial"/>
+          <w:sz w:val="22"/>
+          <w:szCs w:val="22"/>
+        </w:rPr>
+      </w:pPr>
+      <w:r>
+        <w:rPr>
+          <w:rtl w:val="0"/>
+        </w:rPr>
+      </w:r>
+    </w:p>
+    <w:p>
+      <w:pPr>
+        <w:numPr>
+          <w:ilvl w:val="2"/>
+          <w:numId w:val="1"/>
+        </w:numPr>
+        <w:spacing w:after="120" w:before="120" w:lineRule="auto"/>
+      </w:pPr>
+      <w:r>
+        <w:rPr>
+          <w:rtl w:val="0"/>
+        </w:rPr>
+        <w:t xml:space="preserve">Functional Requirements</w:t>
+      </w:r>
+    </w:p>
+    <w:p>
+      <w:pPr>
+        <w:spacing w:after="120" w:before="120" w:lineRule="auto"/>
+        <w:rPr>
+          <w:rFonts w:ascii="Arial" w:cs="Arial" w:eastAsia="Arial" w:hAnsi="Arial"/>
+          <w:sz w:val="22"/>
+          <w:szCs w:val="22"/>
+        </w:rPr>
+      </w:pPr>
+      <w:r>
+        <w:rPr>
+          <w:rtl w:val="0"/>
+        </w:rPr>
+        <w:tab/>
+      </w:r>
+      <w:r>
+        <w:rPr>
+          <w:rFonts w:ascii="Arial" w:cs="Arial" w:eastAsia="Arial" w:hAnsi="Arial"/>
+          <w:sz w:val="22"/>
+          <w:szCs w:val="22"/>
+          <w:rtl w:val="0"/>
+        </w:rPr>
+        <w:t xml:space="preserve">REQ-1: Upon successful login, the system shall display the email of the authorized user in the right corner of the application navbar.</w:t>
+      </w:r>
+    </w:p>
+    <w:p>
+      <w:pPr>
+        <w:spacing w:after="120" w:before="120" w:lineRule="auto"/>
+        <w:ind w:firstLine="720"/>
+        <w:rPr>
+          <w:rFonts w:ascii="Arial" w:cs="Arial" w:eastAsia="Arial" w:hAnsi="Arial"/>
+          <w:sz w:val="22"/>
+          <w:szCs w:val="22"/>
+        </w:rPr>
+      </w:pPr>
+      <w:r>
+        <w:rPr>
+          <w:rFonts w:ascii="Arial" w:cs="Arial" w:eastAsia="Arial" w:hAnsi="Arial"/>
+          <w:sz w:val="22"/>
+          <w:szCs w:val="22"/>
+          <w:rtl w:val="0"/>
+        </w:rPr>
+        <w:t xml:space="preserve">REQ-2: When the user clicks on the displayed email in the navbar, the system shall display a dropdown menu.</w:t>
+      </w:r>
+    </w:p>
+    <w:p>
+      <w:pPr>
+        <w:spacing w:after="120" w:before="120" w:lineRule="auto"/>
+        <w:ind w:firstLine="720"/>
+        <w:rPr>
+          <w:rFonts w:ascii="Arial" w:cs="Arial" w:eastAsia="Arial" w:hAnsi="Arial"/>
+          <w:sz w:val="22"/>
+          <w:szCs w:val="22"/>
+        </w:rPr>
+      </w:pPr>
+      <w:r>
+        <w:rPr>
+          <w:rFonts w:ascii="Arial" w:cs="Arial" w:eastAsia="Arial" w:hAnsi="Arial"/>
+          <w:sz w:val="22"/>
+          <w:szCs w:val="22"/>
+          <w:rtl w:val="0"/>
+        </w:rPr>
+        <w:t xml:space="preserve">REQ-3: The dropdown menu shall include options, including "Sign Out".</w:t>
+      </w:r>
+    </w:p>
+    <w:p>
+      <w:pPr>
+        <w:spacing w:after="120" w:before="120" w:lineRule="auto"/>
+        <w:ind w:firstLine="720"/>
+        <w:rPr>
+          <w:rFonts w:ascii="Arial" w:cs="Arial" w:eastAsia="Arial" w:hAnsi="Arial"/>
+          <w:sz w:val="22"/>
+          <w:szCs w:val="22"/>
+        </w:rPr>
+      </w:pPr>
+      <w:r>
+        <w:rPr>
+          <w:rFonts w:ascii="Arial" w:cs="Arial" w:eastAsia="Arial" w:hAnsi="Arial"/>
+          <w:sz w:val="22"/>
+          <w:szCs w:val="22"/>
+          <w:rtl w:val="0"/>
+        </w:rPr>
+        <w:t xml:space="preserve">REQ-4: Upon selecting the "Sign Out" option from the dropdown menu, the system shall log the user out from the application.</w:t>
+      </w:r>
+    </w:p>
+    <w:p>
+      <w:pPr>
+        <w:spacing w:after="120" w:before="120" w:lineRule="auto"/>
+        <w:ind w:firstLine="720"/>
+        <w:rPr>
+          <w:rFonts w:ascii="Arial" w:cs="Arial" w:eastAsia="Arial" w:hAnsi="Arial"/>
+          <w:sz w:val="22"/>
+          <w:szCs w:val="22"/>
+        </w:rPr>
+      </w:pPr>
+      <w:r>
+        <w:rPr>
+          <w:rFonts w:ascii="Arial" w:cs="Arial" w:eastAsia="Arial" w:hAnsi="Arial"/>
+          <w:sz w:val="22"/>
+          <w:szCs w:val="22"/>
+          <w:rtl w:val="0"/>
+        </w:rPr>
+        <w:t xml:space="preserve">REQ-5: After logging out, the system shall redirect the user to the Log In page.</w:t>
+      </w:r>
+    </w:p>
+    <w:p>
+      <w:pPr>
+        <w:spacing w:after="120" w:before="120" w:lineRule="auto"/>
+        <w:ind w:firstLine="720"/>
+        <w:rPr>
+          <w:rFonts w:ascii="Arial" w:cs="Arial" w:eastAsia="Arial" w:hAnsi="Arial"/>
+          <w:sz w:val="22"/>
+          <w:szCs w:val="22"/>
+        </w:rPr>
+      </w:pPr>
+      <w:r>
+        <w:rPr>
+          <w:rtl w:val="0"/>
+        </w:rPr>
+      </w:r>
+    </w:p>
+    <w:p>
+      <w:pPr>
+        <w:pStyle w:val="Heading2"/>
+        <w:numPr>
+          <w:ilvl w:val="1"/>
+          <w:numId w:val="1"/>
+        </w:numPr>
+        <w:rPr>
+          <w:b w:val="1"/>
+          <w:sz w:val="28"/>
+          <w:szCs w:val="28"/>
+        </w:rPr>
+      </w:pPr>
+      <w:bookmarkStart w:colFirst="0" w:colLast="0" w:name="_uauk3ylznoc7" w:id="59"/>
+      <w:bookmarkEnd w:id="59"/>
+      <w:r>
+        <w:rPr>
+          <w:rtl w:val="0"/>
+        </w:rPr>
+        <w:t xml:space="preserve">Deliveries Page Access and Viewing</w:t>
+      </w:r>
+    </w:p>
+    <w:p>
+      <w:pPr>
+        <w:numPr>
+          <w:ilvl w:val="2"/>
+          <w:numId w:val="1"/>
+        </w:numPr>
+      </w:pPr>
+      <w:r>
+        <w:rPr>
+          <w:rtl w:val="0"/>
+        </w:rPr>
+        <w:t xml:space="preserve">Description and Priority</w:t>
+      </w:r>
+    </w:p>
+    <w:p>
+      <w:pPr>
+        <w:rPr/>
+      </w:pPr>
+      <w:r>
+        <w:rPr>
+          <w:rtl w:val="0"/>
+        </w:rPr>
+      </w:r>
+    </w:p>
+    <w:p>
+      <w:pPr>
+        <w:rPr>
+          <w:rFonts w:ascii="Arial" w:cs="Arial" w:eastAsia="Arial" w:hAnsi="Arial"/>
+          <w:sz w:val="22"/>
+          <w:szCs w:val="22"/>
+        </w:rPr>
+      </w:pPr>
+      <w:r>
+        <w:rPr>
+          <w:rtl w:val="0"/>
+        </w:rPr>
+        <w:tab/>
+      </w:r>
+      <w:r>
+        <w:rPr>
+          <w:rFonts w:ascii="Arial" w:cs="Arial" w:eastAsia="Arial" w:hAnsi="Arial"/>
+          <w:sz w:val="22"/>
+          <w:szCs w:val="22"/>
+          <w:rtl w:val="0"/>
+        </w:rPr>
+        <w:t xml:space="preserve">Description: Allow users (employees or administrators) to access the Deliveries page to view a comprehensive list of all deliveries, including historical and active ones.</w:t>
+      </w:r>
+    </w:p>
+    <w:p>
+      <w:pPr>
+        <w:rPr>
+          <w:rFonts w:ascii="Arial" w:cs="Arial" w:eastAsia="Arial" w:hAnsi="Arial"/>
+          <w:sz w:val="22"/>
+          <w:szCs w:val="22"/>
+        </w:rPr>
+      </w:pPr>
+      <w:r>
+        <w:rPr>
+          <w:rtl w:val="0"/>
+        </w:rPr>
+      </w:r>
+    </w:p>
+    <w:p>
+      <w:pPr>
+        <w:rPr>
+          <w:rFonts w:ascii="Arial" w:cs="Arial" w:eastAsia="Arial" w:hAnsi="Arial"/>
+          <w:sz w:val="22"/>
+          <w:szCs w:val="22"/>
+        </w:rPr>
+      </w:pPr>
+      <w:r>
+        <w:rPr>
+          <w:rFonts w:ascii="Arial" w:cs="Arial" w:eastAsia="Arial" w:hAnsi="Arial"/>
+          <w:sz w:val="22"/>
+          <w:szCs w:val="22"/>
+          <w:rtl w:val="0"/>
+        </w:rPr>
+        <w:tab/>
+        <w:t xml:space="preserve">Priority: High</w:t>
+      </w:r>
+    </w:p>
+    <w:p>
+      <w:pPr>
+        <w:rPr/>
+      </w:pPr>
+      <w:r>
+        <w:rPr>
+          <w:rtl w:val="0"/>
+        </w:rPr>
+      </w:r>
+    </w:p>
+    <w:p>
+      <w:pPr>
+        <w:numPr>
+          <w:ilvl w:val="2"/>
+          <w:numId w:val="1"/>
+        </w:numPr>
+        <w:spacing w:after="120" w:before="120" w:lineRule="auto"/>
+      </w:pPr>
+      <w:r>
+        <w:rPr>
+          <w:rtl w:val="0"/>
+        </w:rPr>
+        <w:t xml:space="preserve">Stimulus/Response Sequences</w:t>
+      </w:r>
+    </w:p>
+    <w:p>
+      <w:pPr>
+        <w:spacing w:after="120" w:before="120" w:lineRule="auto"/>
+        <w:ind w:firstLine="720"/>
+        <w:rPr/>
+      </w:pPr>
+      <w:r>
+        <w:rPr>
+          <w:rtl w:val="0"/>
+        </w:rPr>
+        <w:t xml:space="preserve">Stimulus: User successfully logs in.</w:t>
+      </w:r>
+    </w:p>
+    <w:p>
+      <w:pPr>
+        <w:spacing w:after="120" w:before="120" w:lineRule="auto"/>
+        <w:ind w:firstLine="720"/>
+        <w:rPr/>
+      </w:pPr>
+      <w:r>
+        <w:rPr>
+          <w:rtl w:val="0"/>
+        </w:rPr>
+        <w:t xml:space="preserve">Response: User can select the Deliveries page from the navigation bar.</w:t>
+      </w:r>
+    </w:p>
+    <w:p>
+      <w:pPr>
+        <w:spacing w:after="120" w:before="120" w:lineRule="auto"/>
+        <w:ind w:firstLine="720"/>
+        <w:rPr/>
+      </w:pPr>
+      <w:r>
+        <w:rPr>
+          <w:rtl w:val="0"/>
+        </w:rPr>
+      </w:r>
+    </w:p>
+    <w:p>
+      <w:pPr>
+        <w:spacing w:after="120" w:before="120" w:lineRule="auto"/>
+        <w:rPr>
+          <w:rFonts w:ascii="Arial" w:cs="Arial" w:eastAsia="Arial" w:hAnsi="Arial"/>
+          <w:sz w:val="22"/>
+          <w:szCs w:val="22"/>
+        </w:rPr>
+      </w:pPr>
+      <w:r>
+        <w:rPr>
+          <w:rtl w:val="0"/>
+        </w:rPr>
+      </w:r>
+    </w:p>
+    <w:p>
+      <w:pPr>
+        <w:numPr>
+          <w:ilvl w:val="2"/>
+          <w:numId w:val="1"/>
+        </w:numPr>
+        <w:spacing w:after="120" w:before="120" w:lineRule="auto"/>
+      </w:pPr>
+      <w:r>
+        <w:rPr>
+          <w:rtl w:val="0"/>
+        </w:rPr>
+        <w:t xml:space="preserve">Functional Requirements</w:t>
+      </w:r>
+    </w:p>
+    <w:p>
+      <w:pPr>
+        <w:spacing w:after="120" w:before="120" w:lineRule="auto"/>
+        <w:rPr>
+          <w:rFonts w:ascii="Arial" w:cs="Arial" w:eastAsia="Arial" w:hAnsi="Arial"/>
+          <w:sz w:val="22"/>
+          <w:szCs w:val="22"/>
+        </w:rPr>
+      </w:pPr>
+      <w:r>
+        <w:rPr>
+          <w:rtl w:val="0"/>
+        </w:rPr>
+        <w:tab/>
+      </w:r>
+      <w:r>
+        <w:rPr>
+          <w:rFonts w:ascii="Arial" w:cs="Arial" w:eastAsia="Arial" w:hAnsi="Arial"/>
+          <w:sz w:val="22"/>
+          <w:szCs w:val="22"/>
+          <w:rtl w:val="0"/>
+        </w:rPr>
+        <w:t xml:space="preserve">REQ-1: Upon logging in, the user should have the option to select the Deliveries page from the navigation bar.</w:t>
+      </w:r>
+    </w:p>
+    <w:p>
+      <w:pPr>
+        <w:spacing w:after="120" w:before="120" w:lineRule="auto"/>
+        <w:ind w:firstLine="720"/>
+        <w:rPr>
+          <w:rFonts w:ascii="Arial" w:cs="Arial" w:eastAsia="Arial" w:hAnsi="Arial"/>
+          <w:sz w:val="22"/>
+          <w:szCs w:val="22"/>
+        </w:rPr>
+      </w:pPr>
+      <w:r>
+        <w:rPr>
+          <w:rFonts w:ascii="Arial" w:cs="Arial" w:eastAsia="Arial" w:hAnsi="Arial"/>
+          <w:sz w:val="22"/>
+          <w:szCs w:val="22"/>
+          <w:rtl w:val="0"/>
+        </w:rPr>
+        <w:t xml:space="preserve">REQ-2: When the user clicks on the Deliveries button on the navigation bar, they should be redirected to the Deliveries page.</w:t>
+      </w:r>
+    </w:p>
+    <w:p>
+      <w:pPr>
+        <w:spacing w:after="120" w:before="120" w:lineRule="auto"/>
+        <w:ind w:firstLine="720"/>
+        <w:rPr>
+          <w:rFonts w:ascii="Arial" w:cs="Arial" w:eastAsia="Arial" w:hAnsi="Arial"/>
+          <w:sz w:val="22"/>
+          <w:szCs w:val="22"/>
+        </w:rPr>
+      </w:pPr>
+      <w:r>
+        <w:rPr>
+          <w:rFonts w:ascii="Arial" w:cs="Arial" w:eastAsia="Arial" w:hAnsi="Arial"/>
+          <w:sz w:val="22"/>
+          <w:szCs w:val="22"/>
+          <w:rtl w:val="0"/>
+        </w:rPr>
+        <w:t xml:space="preserve">REQ-3: The Deliveries page will display a comprehensive list of all deliveries, including historical and active ones.</w:t>
+      </w:r>
+    </w:p>
+    <w:p>
+      <w:pPr>
+        <w:spacing w:after="120" w:before="120" w:lineRule="auto"/>
+        <w:ind w:firstLine="720"/>
+        <w:rPr>
+          <w:rFonts w:ascii="Arial" w:cs="Arial" w:eastAsia="Arial" w:hAnsi="Arial"/>
+          <w:sz w:val="22"/>
+          <w:szCs w:val="22"/>
+        </w:rPr>
+      </w:pPr>
+      <w:r>
+        <w:rPr>
+          <w:rtl w:val="0"/>
+        </w:rPr>
+      </w:r>
+    </w:p>
+    <w:p>
+      <w:pPr>
+        <w:pStyle w:val="Heading2"/>
+        <w:numPr>
+          <w:ilvl w:val="1"/>
+          <w:numId w:val="1"/>
+        </w:numPr>
+      </w:pPr>
+      <w:bookmarkStart w:colFirst="0" w:colLast="0" w:name="_tpo8p6537jt" w:id="60"/>
+      <w:bookmarkEnd w:id="60"/>
+      <w:r>
+        <w:rPr>
+          <w:rtl w:val="0"/>
+        </w:rPr>
+        <w:t xml:space="preserve">Delivery Day Start/End Marking</w:t>
+      </w:r>
+    </w:p>
+    <w:p>
+      <w:pPr>
+        <w:numPr>
+          <w:ilvl w:val="2"/>
+          <w:numId w:val="1"/>
+        </w:numPr>
+      </w:pPr>
+      <w:r>
+        <w:rPr>
+          <w:rtl w:val="0"/>
+        </w:rPr>
+        <w:t xml:space="preserve">Description and Priority</w:t>
+      </w:r>
+    </w:p>
+    <w:p>
+      <w:pPr>
+        <w:rPr/>
+      </w:pPr>
+      <w:r>
+        <w:rPr>
+          <w:rtl w:val="0"/>
+        </w:rPr>
+      </w:r>
+    </w:p>
+    <w:p>
+      <w:pPr>
+        <w:rPr>
+          <w:rFonts w:ascii="Arial" w:cs="Arial" w:eastAsia="Arial" w:hAnsi="Arial"/>
+          <w:sz w:val="22"/>
+          <w:szCs w:val="22"/>
+        </w:rPr>
+      </w:pPr>
+      <w:r>
+        <w:rPr>
+          <w:rtl w:val="0"/>
+        </w:rPr>
+        <w:tab/>
+      </w:r>
+      <w:r>
+        <w:rPr>
+          <w:rFonts w:ascii="Arial" w:cs="Arial" w:eastAsia="Arial" w:hAnsi="Arial"/>
+          <w:sz w:val="22"/>
+          <w:szCs w:val="22"/>
+          <w:rtl w:val="0"/>
+        </w:rPr>
+        <w:t xml:space="preserve"> Allow users (employees or administrators) to mark the start and end of a delivery day on the Deliveries page.</w:t>
+      </w:r>
+    </w:p>
+    <w:p>
+      <w:pPr>
+        <w:rPr>
+          <w:rFonts w:ascii="Arial" w:cs="Arial" w:eastAsia="Arial" w:hAnsi="Arial"/>
+          <w:sz w:val="22"/>
+          <w:szCs w:val="22"/>
+        </w:rPr>
+      </w:pPr>
+      <w:r>
+        <w:rPr>
+          <w:rtl w:val="0"/>
+        </w:rPr>
+      </w:r>
+    </w:p>
+    <w:p>
+      <w:pPr>
+        <w:rPr>
+          <w:rFonts w:ascii="Arial" w:cs="Arial" w:eastAsia="Arial" w:hAnsi="Arial"/>
+          <w:sz w:val="22"/>
+          <w:szCs w:val="22"/>
+        </w:rPr>
+      </w:pPr>
+      <w:r>
+        <w:rPr>
+          <w:rFonts w:ascii="Arial" w:cs="Arial" w:eastAsia="Arial" w:hAnsi="Arial"/>
+          <w:sz w:val="22"/>
+          <w:szCs w:val="22"/>
+          <w:rtl w:val="0"/>
+        </w:rPr>
+        <w:tab/>
+        <w:t xml:space="preserve">Priority: High</w:t>
+      </w:r>
+    </w:p>
+    <w:p>
+      <w:pPr>
+        <w:rPr/>
+      </w:pPr>
+      <w:r>
+        <w:rPr>
+          <w:rtl w:val="0"/>
+        </w:rPr>
+      </w:r>
+    </w:p>
+    <w:p>
+      <w:pPr>
+        <w:numPr>
+          <w:ilvl w:val="2"/>
+          <w:numId w:val="1"/>
+        </w:numPr>
+        <w:spacing w:after="120" w:before="120" w:lineRule="auto"/>
+      </w:pPr>
+      <w:r>
+        <w:rPr>
+          <w:rtl w:val="0"/>
+        </w:rPr>
+        <w:t xml:space="preserve">Stimulus/Response Sequences</w:t>
+      </w:r>
+    </w:p>
+    <w:p>
+      <w:pPr>
+        <w:spacing w:after="120" w:before="120" w:lineRule="auto"/>
+        <w:ind w:firstLine="720"/>
+        <w:rPr/>
+      </w:pPr>
+      <w:r>
+        <w:rPr>
+          <w:rtl w:val="0"/>
+        </w:rPr>
+        <w:t xml:space="preserve">Stimulus: User marks the start of the day.</w:t>
+      </w:r>
+    </w:p>
+    <w:p>
+      <w:pPr>
+        <w:spacing w:after="120" w:before="120" w:lineRule="auto"/>
+        <w:ind w:firstLine="720"/>
+        <w:rPr/>
+      </w:pPr>
+      <w:r>
+        <w:rPr>
+          <w:rtl w:val="0"/>
+        </w:rPr>
+        <w:t xml:space="preserve">Response: The Status of the delivery is updated and seen in the UI.</w:t>
+      </w:r>
+    </w:p>
+    <w:p>
+      <w:pPr>
+        <w:spacing w:after="120" w:before="120" w:lineRule="auto"/>
+        <w:ind w:firstLine="720"/>
+        <w:rPr/>
+      </w:pPr>
+      <w:r>
+        <w:rPr>
+          <w:rtl w:val="0"/>
+        </w:rPr>
+        <w:t xml:space="preserve">Stimulus: User marks the end of the day.</w:t>
+      </w:r>
+    </w:p>
+    <w:p>
+      <w:pPr>
+        <w:spacing w:after="120" w:before="120" w:lineRule="auto"/>
+        <w:ind w:firstLine="720"/>
+        <w:rPr/>
+      </w:pPr>
+      <w:r>
+        <w:rPr>
+          <w:rtl w:val="0"/>
+        </w:rPr>
+        <w:t xml:space="preserve">Response: The Status of the delivery is updated and seen in the UI.</w:t>
+      </w:r>
+    </w:p>
+    <w:p>
+      <w:pPr>
+        <w:spacing w:after="120" w:before="120" w:lineRule="auto"/>
+        <w:ind w:firstLine="720"/>
+        <w:rPr/>
+      </w:pPr>
+      <w:r>
+        <w:rPr>
+          <w:rtl w:val="0"/>
+        </w:rPr>
+      </w:r>
+    </w:p>
+    <w:p>
+      <w:pPr>
+        <w:spacing w:after="120" w:before="120" w:lineRule="auto"/>
+        <w:rPr>
+          <w:rFonts w:ascii="Arial" w:cs="Arial" w:eastAsia="Arial" w:hAnsi="Arial"/>
+          <w:sz w:val="22"/>
+          <w:szCs w:val="22"/>
+        </w:rPr>
+      </w:pPr>
+      <w:r>
+        <w:rPr>
+          <w:rtl w:val="0"/>
+        </w:rPr>
+      </w:r>
+    </w:p>
+    <w:p>
+      <w:pPr>
+        <w:numPr>
+          <w:ilvl w:val="2"/>
+          <w:numId w:val="1"/>
+        </w:numPr>
+        <w:spacing w:after="120" w:before="120" w:lineRule="auto"/>
+      </w:pPr>
+      <w:r>
+        <w:rPr>
+          <w:rtl w:val="0"/>
+        </w:rPr>
+        <w:t xml:space="preserve">Functional Requirements</w:t>
+      </w:r>
+    </w:p>
+    <w:p>
+      <w:pPr>
+        <w:spacing w:after="120" w:before="120" w:lineRule="auto"/>
+        <w:rPr>
+          <w:rFonts w:ascii="Arial" w:cs="Arial" w:eastAsia="Arial" w:hAnsi="Arial"/>
+          <w:sz w:val="22"/>
+          <w:szCs w:val="22"/>
+        </w:rPr>
+      </w:pPr>
+      <w:r>
+        <w:rPr>
+          <w:rtl w:val="0"/>
+        </w:rPr>
+        <w:tab/>
+      </w:r>
+      <w:r>
+        <w:rPr>
+          <w:rFonts w:ascii="Arial" w:cs="Arial" w:eastAsia="Arial" w:hAnsi="Arial"/>
+          <w:sz w:val="22"/>
+          <w:szCs w:val="22"/>
+          <w:rtl w:val="0"/>
+        </w:rPr>
+        <w:t xml:space="preserve">REQ-1: Upon logging in, the user shall have the option to access the Deliveries page.</w:t>
+      </w:r>
+    </w:p>
+    <w:p>
+      <w:pPr>
+        <w:spacing w:after="120" w:before="120" w:lineRule="auto"/>
+        <w:ind w:firstLine="720"/>
+        <w:rPr>
+          <w:rFonts w:ascii="Arial" w:cs="Arial" w:eastAsia="Arial" w:hAnsi="Arial"/>
+          <w:sz w:val="22"/>
+          <w:szCs w:val="22"/>
+        </w:rPr>
+      </w:pPr>
+      <w:r>
+        <w:rPr>
+          <w:rFonts w:ascii="Arial" w:cs="Arial" w:eastAsia="Arial" w:hAnsi="Arial"/>
+          <w:sz w:val="22"/>
+          <w:szCs w:val="22"/>
+          <w:rtl w:val="0"/>
+        </w:rPr>
+        <w:t xml:space="preserve">REQ-2: The Deliveries page shall include options to mark the start and end of a new delivery day.</w:t>
+      </w:r>
+    </w:p>
+    <w:p>
+      <w:pPr>
+        <w:spacing w:after="120" w:before="120" w:lineRule="auto"/>
+        <w:ind w:firstLine="720"/>
+        <w:rPr>
+          <w:rFonts w:ascii="Arial" w:cs="Arial" w:eastAsia="Arial" w:hAnsi="Arial"/>
+          <w:sz w:val="22"/>
+          <w:szCs w:val="22"/>
+        </w:rPr>
+      </w:pPr>
+      <w:r>
+        <w:rPr>
+          <w:rFonts w:ascii="Arial" w:cs="Arial" w:eastAsia="Arial" w:hAnsi="Arial"/>
+          <w:sz w:val="22"/>
+          <w:szCs w:val="22"/>
+          <w:rtl w:val="0"/>
+        </w:rPr>
+        <w:t xml:space="preserve">REQ-3: User can initiate the start or end of the delivery day by selecting the respective option, based on the state of the delivery.</w:t>
+      </w:r>
+    </w:p>
+    <w:p>
+      <w:pPr>
+        <w:spacing w:after="120" w:before="120" w:lineRule="auto"/>
+        <w:ind w:left="0" w:firstLine="0"/>
+        <w:rPr>
+          <w:rFonts w:ascii="Arial" w:cs="Arial" w:eastAsia="Arial" w:hAnsi="Arial"/>
+          <w:sz w:val="22"/>
+          <w:szCs w:val="22"/>
+        </w:rPr>
+      </w:pPr>
+      <w:r>
+        <w:rPr>
+          <w:rtl w:val="0"/>
+        </w:rPr>
+      </w:r>
+    </w:p>
+    <w:p>
+      <w:pPr>
+        <w:pStyle w:val="Heading2"/>
+        <w:numPr>
+          <w:ilvl w:val="1"/>
+          <w:numId w:val="1"/>
+        </w:numPr>
+      </w:pPr>
+      <w:bookmarkStart w:colFirst="0" w:colLast="0" w:name="_lcyueytuh198" w:id="61"/>
+      <w:bookmarkEnd w:id="61"/>
+      <w:r>
+        <w:rPr>
+          <w:rtl w:val="0"/>
+        </w:rPr>
+        <w:t xml:space="preserve">Mark Items as Delivered on Deliveries Page</w:t>
+      </w:r>
+    </w:p>
+    <w:p>
+      <w:pPr>
+        <w:numPr>
+          <w:ilvl w:val="2"/>
+          <w:numId w:val="1"/>
+        </w:numPr>
+      </w:pPr>
+      <w:r>
+        <w:rPr>
+          <w:rtl w:val="0"/>
+        </w:rPr>
+        <w:t xml:space="preserve">Description and Priority</w:t>
+      </w:r>
+    </w:p>
+    <w:p>
+      <w:pPr>
+        <w:rPr/>
+      </w:pPr>
+      <w:r>
+        <w:rPr>
+          <w:rtl w:val="0"/>
+        </w:rPr>
+      </w:r>
+    </w:p>
+    <w:p>
+      <w:pPr>
+        <w:rPr>
+          <w:rFonts w:ascii="Arial" w:cs="Arial" w:eastAsia="Arial" w:hAnsi="Arial"/>
+          <w:sz w:val="22"/>
+          <w:szCs w:val="22"/>
+        </w:rPr>
+      </w:pPr>
+      <w:r>
+        <w:rPr>
+          <w:rtl w:val="0"/>
+        </w:rPr>
+        <w:tab/>
+      </w:r>
+      <w:r>
+        <w:rPr>
+          <w:rFonts w:ascii="Arial" w:cs="Arial" w:eastAsia="Arial" w:hAnsi="Arial"/>
+          <w:sz w:val="22"/>
+          <w:szCs w:val="22"/>
+          <w:rtl w:val="0"/>
+        </w:rPr>
+        <w:t xml:space="preserve">Allow users (employees or administrators) to mark items as successfully delivered on the Deliveries page, updating the delivery status accordingly.</w:t>
+      </w:r>
+    </w:p>
+    <w:p>
+      <w:pPr>
+        <w:rPr>
+          <w:rFonts w:ascii="Arial" w:cs="Arial" w:eastAsia="Arial" w:hAnsi="Arial"/>
+          <w:sz w:val="22"/>
+          <w:szCs w:val="22"/>
+        </w:rPr>
+      </w:pPr>
+      <w:r>
+        <w:rPr>
+          <w:rtl w:val="0"/>
+        </w:rPr>
+      </w:r>
+    </w:p>
+    <w:p>
+      <w:pPr>
+        <w:rPr>
+          <w:rFonts w:ascii="Arial" w:cs="Arial" w:eastAsia="Arial" w:hAnsi="Arial"/>
+          <w:sz w:val="22"/>
+          <w:szCs w:val="22"/>
+        </w:rPr>
+      </w:pPr>
+      <w:r>
+        <w:rPr>
+          <w:rFonts w:ascii="Arial" w:cs="Arial" w:eastAsia="Arial" w:hAnsi="Arial"/>
+          <w:sz w:val="22"/>
+          <w:szCs w:val="22"/>
+          <w:rtl w:val="0"/>
+        </w:rPr>
+        <w:tab/>
+        <w:t xml:space="preserve">Priority: Medium</w:t>
+      </w:r>
+    </w:p>
+    <w:p>
+      <w:pPr>
+        <w:rPr/>
+      </w:pPr>
+      <w:r>
+        <w:rPr>
+          <w:rtl w:val="0"/>
+        </w:rPr>
+      </w:r>
+    </w:p>
+    <w:p>
+      <w:pPr>
+        <w:rPr/>
+      </w:pPr>
+      <w:r>
+        <w:rPr>
+          <w:rtl w:val="0"/>
+        </w:rPr>
+      </w:r>
+    </w:p>
+    <w:p>
+      <w:pPr>
+        <w:numPr>
+          <w:ilvl w:val="2"/>
+          <w:numId w:val="1"/>
+        </w:numPr>
+        <w:spacing w:after="120" w:before="120" w:lineRule="auto"/>
+      </w:pPr>
+      <w:r>
+        <w:rPr>
+          <w:rtl w:val="0"/>
+        </w:rPr>
+        <w:t xml:space="preserve">Stimulus/Response Sequences</w:t>
+      </w:r>
+    </w:p>
+    <w:p>
+      <w:pPr>
+        <w:spacing w:after="120" w:before="120" w:lineRule="auto"/>
+        <w:ind w:firstLine="720"/>
+        <w:rPr/>
+      </w:pPr>
+      <w:r>
+        <w:rPr>
+          <w:rtl w:val="0"/>
+        </w:rPr>
+        <w:t xml:space="preserve">Stimulus: User marks a delivery item as delivered.</w:t>
+      </w:r>
+    </w:p>
+    <w:p>
+      <w:pPr>
+        <w:spacing w:after="120" w:before="120" w:lineRule="auto"/>
+        <w:ind w:firstLine="720"/>
+        <w:rPr/>
+      </w:pPr>
+      <w:r>
+        <w:rPr>
+          <w:rtl w:val="0"/>
+        </w:rPr>
+        <w:t xml:space="preserve">Response: The status of the delivery item is updated, and the status of the order as well.</w:t>
+      </w:r>
+    </w:p>
+    <w:p>
+      <w:pPr>
+        <w:spacing w:after="120" w:before="120" w:lineRule="auto"/>
+        <w:rPr>
+          <w:rFonts w:ascii="Arial" w:cs="Arial" w:eastAsia="Arial" w:hAnsi="Arial"/>
+          <w:sz w:val="22"/>
+          <w:szCs w:val="22"/>
+        </w:rPr>
+      </w:pPr>
+      <w:r>
+        <w:rPr>
+          <w:rtl w:val="0"/>
+        </w:rPr>
+      </w:r>
+    </w:p>
+    <w:p>
+      <w:pPr>
+        <w:numPr>
+          <w:ilvl w:val="2"/>
+          <w:numId w:val="1"/>
+        </w:numPr>
+        <w:spacing w:after="120" w:before="120" w:lineRule="auto"/>
+      </w:pPr>
+      <w:r>
+        <w:rPr>
+          <w:rtl w:val="0"/>
+        </w:rPr>
+        <w:t xml:space="preserve">Functional Requirements</w:t>
+      </w:r>
+    </w:p>
+    <w:p>
+      <w:pPr>
+        <w:spacing w:after="120" w:before="120" w:lineRule="auto"/>
+        <w:rPr>
+          <w:rFonts w:ascii="Arial" w:cs="Arial" w:eastAsia="Arial" w:hAnsi="Arial"/>
+          <w:sz w:val="22"/>
+          <w:szCs w:val="22"/>
+        </w:rPr>
+      </w:pPr>
+      <w:r>
+        <w:rPr>
+          <w:rtl w:val="0"/>
+        </w:rPr>
+        <w:tab/>
+      </w:r>
+      <w:r>
+        <w:rPr>
+          <w:rFonts w:ascii="Arial" w:cs="Arial" w:eastAsia="Arial" w:hAnsi="Arial"/>
+          <w:sz w:val="22"/>
+          <w:szCs w:val="22"/>
+          <w:rtl w:val="0"/>
+        </w:rPr>
+        <w:t xml:space="preserve">REQ-1: Upon logging in, the user shall have the option to access the Deliveries page.</w:t>
+      </w:r>
+    </w:p>
+    <w:p>
+      <w:pPr>
+        <w:spacing w:after="120" w:before="120" w:lineRule="auto"/>
+        <w:ind w:firstLine="720"/>
+        <w:rPr>
+          <w:rFonts w:ascii="Arial" w:cs="Arial" w:eastAsia="Arial" w:hAnsi="Arial"/>
+          <w:sz w:val="22"/>
+          <w:szCs w:val="22"/>
+        </w:rPr>
+      </w:pPr>
+      <w:r>
+        <w:rPr>
+          <w:rFonts w:ascii="Arial" w:cs="Arial" w:eastAsia="Arial" w:hAnsi="Arial"/>
+          <w:sz w:val="22"/>
+          <w:szCs w:val="22"/>
+          <w:rtl w:val="0"/>
+        </w:rPr>
+        <w:t xml:space="preserve">REQ-2: The Deliveries page shall include functionality to mark items as successfully delivered.</w:t>
+      </w:r>
+    </w:p>
+    <w:p>
+      <w:pPr>
+        <w:spacing w:after="120" w:before="120" w:lineRule="auto"/>
+        <w:ind w:firstLine="720"/>
+        <w:rPr>
+          <w:rFonts w:ascii="Arial" w:cs="Arial" w:eastAsia="Arial" w:hAnsi="Arial"/>
+          <w:sz w:val="22"/>
+          <w:szCs w:val="22"/>
+        </w:rPr>
+      </w:pPr>
+      <w:r>
+        <w:rPr>
+          <w:rFonts w:ascii="Arial" w:cs="Arial" w:eastAsia="Arial" w:hAnsi="Arial"/>
+          <w:sz w:val="22"/>
+          <w:szCs w:val="22"/>
+          <w:rtl w:val="0"/>
+        </w:rPr>
+        <w:t xml:space="preserve">REQ-3: User can update the order status of items to "Delivered" by selecting the respective orders from that delivery which must be active.</w:t>
+      </w:r>
+    </w:p>
+    <w:p>
+      <w:pPr>
+        <w:spacing w:after="120" w:before="120" w:lineRule="auto"/>
+        <w:ind w:left="0" w:firstLine="0"/>
+        <w:rPr>
+          <w:rFonts w:ascii="Arial" w:cs="Arial" w:eastAsia="Arial" w:hAnsi="Arial"/>
+          <w:sz w:val="22"/>
+          <w:szCs w:val="22"/>
+        </w:rPr>
+      </w:pPr>
+      <w:r>
+        <w:rPr>
+          <w:rtl w:val="0"/>
+        </w:rPr>
+      </w:r>
+    </w:p>
+    <w:p>
+      <w:pPr>
+        <w:pStyle w:val="Heading2"/>
+        <w:numPr>
+          <w:ilvl w:val="1"/>
+          <w:numId w:val="1"/>
+        </w:numPr>
+        <w:rPr>
+          <w:b w:val="1"/>
+          <w:sz w:val="28"/>
+          <w:szCs w:val="28"/>
+        </w:rPr>
+      </w:pPr>
+      <w:bookmarkStart w:colFirst="0" w:colLast="0" w:name="_unt5tarakp9p" w:id="62"/>
+      <w:bookmarkEnd w:id="62"/>
+      <w:r>
+        <w:rPr>
+          <w:rtl w:val="0"/>
+        </w:rPr>
+        <w:t xml:space="preserve">Access All Deliveries for Administrators</w:t>
+      </w:r>
+    </w:p>
+    <w:p>
+      <w:pPr>
+        <w:numPr>
+          <w:ilvl w:val="2"/>
+          <w:numId w:val="1"/>
+        </w:numPr>
+      </w:pPr>
+      <w:r>
+        <w:rPr>
+          <w:rtl w:val="0"/>
+        </w:rPr>
+        <w:t xml:space="preserve">Description and Priority</w:t>
+      </w:r>
+    </w:p>
+    <w:p>
+      <w:pPr>
+        <w:rPr/>
+      </w:pPr>
+      <w:r>
+        <w:rPr>
+          <w:rtl w:val="0"/>
+        </w:rPr>
+      </w:r>
+    </w:p>
+    <w:p>
+      <w:pPr>
+        <w:rPr>
+          <w:rFonts w:ascii="Arial" w:cs="Arial" w:eastAsia="Arial" w:hAnsi="Arial"/>
+          <w:sz w:val="22"/>
+          <w:szCs w:val="22"/>
+        </w:rPr>
+      </w:pPr>
+      <w:r>
+        <w:rPr>
+          <w:rtl w:val="0"/>
+        </w:rPr>
+        <w:tab/>
+      </w:r>
+      <w:r>
+        <w:rPr>
+          <w:rFonts w:ascii="Arial" w:cs="Arial" w:eastAsia="Arial" w:hAnsi="Arial"/>
+          <w:sz w:val="22"/>
+          <w:szCs w:val="22"/>
+          <w:rtl w:val="0"/>
+        </w:rPr>
+        <w:t xml:space="preserve">Allow administrators to access the Deliveries page to view all deliveries for all employees, including historical and active ones.</w:t>
+      </w:r>
+    </w:p>
+    <w:p>
+      <w:pPr>
+        <w:rPr>
+          <w:rFonts w:ascii="Arial" w:cs="Arial" w:eastAsia="Arial" w:hAnsi="Arial"/>
+          <w:sz w:val="22"/>
+          <w:szCs w:val="22"/>
+        </w:rPr>
+      </w:pPr>
+      <w:r>
+        <w:rPr>
+          <w:rtl w:val="0"/>
+        </w:rPr>
+      </w:r>
+    </w:p>
+    <w:p>
+      <w:pPr>
+        <w:rPr>
+          <w:rFonts w:ascii="Arial" w:cs="Arial" w:eastAsia="Arial" w:hAnsi="Arial"/>
+          <w:sz w:val="22"/>
+          <w:szCs w:val="22"/>
+        </w:rPr>
+      </w:pPr>
+      <w:r>
+        <w:rPr>
+          <w:rtl w:val="0"/>
+        </w:rPr>
+      </w:r>
+    </w:p>
+    <w:p>
+      <w:pPr>
+        <w:rPr>
+          <w:rFonts w:ascii="Arial" w:cs="Arial" w:eastAsia="Arial" w:hAnsi="Arial"/>
+          <w:sz w:val="22"/>
+          <w:szCs w:val="22"/>
+        </w:rPr>
+      </w:pPr>
+      <w:r>
+        <w:rPr>
+          <w:rFonts w:ascii="Arial" w:cs="Arial" w:eastAsia="Arial" w:hAnsi="Arial"/>
+          <w:sz w:val="22"/>
+          <w:szCs w:val="22"/>
+          <w:rtl w:val="0"/>
+        </w:rPr>
+        <w:tab/>
+        <w:t xml:space="preserve">Priority: Medium</w:t>
+      </w:r>
+    </w:p>
+    <w:p>
+      <w:pPr>
+        <w:rPr/>
+      </w:pPr>
+      <w:r>
+        <w:rPr>
+          <w:rtl w:val="0"/>
+        </w:rPr>
+      </w:r>
+    </w:p>
+    <w:p>
+      <w:pPr>
+        <w:numPr>
+          <w:ilvl w:val="2"/>
+          <w:numId w:val="1"/>
+        </w:numPr>
+        <w:spacing w:after="120" w:before="120" w:lineRule="auto"/>
+      </w:pPr>
+      <w:r>
+        <w:rPr>
+          <w:rtl w:val="0"/>
+        </w:rPr>
+        <w:t xml:space="preserve">Stimulus/Response Sequences</w:t>
+      </w:r>
+    </w:p>
+    <w:p>
+      <w:pPr>
+        <w:spacing w:after="120" w:before="120" w:lineRule="auto"/>
+        <w:ind w:firstLine="720"/>
+        <w:rPr/>
+      </w:pPr>
+      <w:r>
+        <w:rPr>
+          <w:rtl w:val="0"/>
+        </w:rPr>
+        <w:t xml:space="preserve">Stimulus: Administrator successfully logs in.</w:t>
+      </w:r>
+    </w:p>
+    <w:p>
+      <w:pPr>
+        <w:spacing w:after="120" w:before="120" w:lineRule="auto"/>
+        <w:ind w:firstLine="720"/>
+        <w:rPr/>
+      </w:pPr>
+      <w:r>
+        <w:rPr>
+          <w:rtl w:val="0"/>
+        </w:rPr>
+        <w:t xml:space="preserve">Response: Administrator can access the Deliveries page with all the data from all the employees.</w:t>
+      </w:r>
+    </w:p>
+    <w:p>
+      <w:pPr>
+        <w:spacing w:after="120" w:before="120" w:lineRule="auto"/>
+        <w:rPr>
+          <w:rFonts w:ascii="Arial" w:cs="Arial" w:eastAsia="Arial" w:hAnsi="Arial"/>
+          <w:sz w:val="22"/>
+          <w:szCs w:val="22"/>
+        </w:rPr>
+      </w:pPr>
+      <w:r>
+        <w:rPr>
+          <w:rtl w:val="0"/>
+        </w:rPr>
+      </w:r>
+    </w:p>
+    <w:p>
+      <w:pPr>
+        <w:numPr>
+          <w:ilvl w:val="2"/>
+          <w:numId w:val="1"/>
+        </w:numPr>
+        <w:spacing w:after="120" w:before="120" w:lineRule="auto"/>
+      </w:pPr>
+      <w:r>
+        <w:rPr>
+          <w:rtl w:val="0"/>
+        </w:rPr>
+        <w:t xml:space="preserve">Functional Requirements</w:t>
+      </w:r>
+    </w:p>
+    <w:p>
+      <w:pPr>
+        <w:spacing w:after="120" w:before="120" w:lineRule="auto"/>
+        <w:rPr>
+          <w:rFonts w:ascii="Arial" w:cs="Arial" w:eastAsia="Arial" w:hAnsi="Arial"/>
+          <w:sz w:val="22"/>
+          <w:szCs w:val="22"/>
+        </w:rPr>
+      </w:pPr>
+      <w:r>
+        <w:rPr>
+          <w:rtl w:val="0"/>
+        </w:rPr>
+        <w:tab/>
+      </w:r>
+      <w:r>
+        <w:rPr>
+          <w:rFonts w:ascii="Arial" w:cs="Arial" w:eastAsia="Arial" w:hAnsi="Arial"/>
+          <w:sz w:val="22"/>
+          <w:szCs w:val="22"/>
+          <w:rtl w:val="0"/>
+        </w:rPr>
+        <w:t xml:space="preserve">REQ-1: Upon logging in, the administrator with the Admin Role should have the option to access the Deliveries page.</w:t>
+      </w:r>
+    </w:p>
+    <w:p>
+      <w:pPr>
+        <w:spacing w:after="120" w:before="120" w:lineRule="auto"/>
+        <w:ind w:firstLine="720"/>
+        <w:rPr>
+          <w:rFonts w:ascii="Arial" w:cs="Arial" w:eastAsia="Arial" w:hAnsi="Arial"/>
+          <w:sz w:val="22"/>
+          <w:szCs w:val="22"/>
+        </w:rPr>
+      </w:pPr>
+      <w:r>
+        <w:rPr>
+          <w:rFonts w:ascii="Arial" w:cs="Arial" w:eastAsia="Arial" w:hAnsi="Arial"/>
+          <w:sz w:val="22"/>
+          <w:szCs w:val="22"/>
+          <w:rtl w:val="0"/>
+        </w:rPr>
+        <w:t xml:space="preserve">REQ-2: The Deliveries page should display all deliveries for all employees, including historical and active ones.</w:t>
+      </w:r>
+    </w:p>
+    <w:p>
+      <w:pPr>
+        <w:spacing w:after="120" w:before="120" w:lineRule="auto"/>
+        <w:ind w:firstLine="720"/>
+        <w:rPr>
+          <w:rFonts w:ascii="Arial" w:cs="Arial" w:eastAsia="Arial" w:hAnsi="Arial"/>
+          <w:sz w:val="22"/>
+          <w:szCs w:val="22"/>
+        </w:rPr>
+      </w:pPr>
+      <w:r>
+        <w:rPr>
+          <w:rFonts w:ascii="Arial" w:cs="Arial" w:eastAsia="Arial" w:hAnsi="Arial"/>
+          <w:sz w:val="22"/>
+          <w:szCs w:val="22"/>
+          <w:rtl w:val="0"/>
+        </w:rPr>
+        <w:t xml:space="preserve">REQ-3: Administrator can view deliveries for all employees, regardless of the employee who initiated the delivery.</w:t>
+      </w:r>
+    </w:p>
+    <w:p>
+      <w:pPr>
+        <w:spacing w:after="120" w:before="120" w:lineRule="auto"/>
         <w:rPr>
           <w:rFonts w:ascii="Arial" w:cs="Arial" w:eastAsia="Arial" w:hAnsi="Arial"/>
           <w:sz w:val="22"/>
@@ -9881,8 +11575,8 @@
         <w:ind w:left="0" w:firstLine="0"/>
         <w:rPr/>
       </w:pPr>
-      <w:bookmarkStart w:colFirst="0" w:colLast="0" w:name="_3l18frh" w:id="58"/>
-      <w:bookmarkEnd w:id="58"/>
+      <w:bookmarkStart w:colFirst="0" w:colLast="0" w:name="_3ygebqi" w:id="63"/>
+      <w:bookmarkEnd w:id="63"/>
       <w:r>
         <w:rPr>
           <w:b w:val="1"/>
@@ -9907,8 +11601,8 @@
         <w:ind w:left="0" w:firstLine="0"/>
         <w:rPr/>
       </w:pPr>
-      <w:bookmarkStart w:colFirst="0" w:colLast="0" w:name="_206ipza" w:id="59"/>
-      <w:bookmarkEnd w:id="59"/>
+      <w:bookmarkStart w:colFirst="0" w:colLast="0" w:name="_2dlolyb" w:id="64"/>
+      <w:bookmarkEnd w:id="64"/>
       <w:r>
         <w:rPr>
           <w:b w:val="1"/>
@@ -9954,8 +11648,8 @@
           <w:vertAlign w:val="baseline"/>
         </w:rPr>
       </w:pPr>
-      <w:bookmarkStart w:colFirst="0" w:colLast="0" w:name="_4k668n3" w:id="60"/>
-      <w:bookmarkEnd w:id="60"/>
+      <w:bookmarkStart w:colFirst="0" w:colLast="0" w:name="_sqyw64" w:id="65"/>
+      <w:bookmarkEnd w:id="65"/>
       <w:r>
         <w:rPr>
           <w:rFonts w:ascii="Arial" w:cs="Arial" w:eastAsia="Arial" w:hAnsi="Arial"/>
@@ -10029,8 +11723,8 @@
           <w:vertAlign w:val="baseline"/>
         </w:rPr>
       </w:pPr>
-      <w:bookmarkStart w:colFirst="0" w:colLast="0" w:name="_2zbgiuw" w:id="61"/>
-      <w:bookmarkEnd w:id="61"/>
+      <w:bookmarkStart w:colFirst="0" w:colLast="0" w:name="_3cqmetx" w:id="66"/>
+      <w:bookmarkEnd w:id="66"/>
       <w:r>
         <w:rPr>
           <w:rFonts w:ascii="Arial" w:cs="Arial" w:eastAsia="Arial" w:hAnsi="Arial"/>
@@ -10097,8 +11791,8 @@
           <w:szCs w:val="22"/>
         </w:rPr>
       </w:pPr>
-      <w:bookmarkStart w:colFirst="0" w:colLast="0" w:name="_1egqt2p" w:id="62"/>
-      <w:bookmarkEnd w:id="62"/>
+      <w:bookmarkStart w:colFirst="0" w:colLast="0" w:name="_1rvwp1q" w:id="67"/>
+      <w:bookmarkEnd w:id="67"/>
       <w:r>
         <w:rPr>
           <w:rFonts w:ascii="Arial" w:cs="Arial" w:eastAsia="Arial" w:hAnsi="Arial"/>
@@ -10133,8 +11827,8 @@
           <w:szCs w:val="22"/>
         </w:rPr>
       </w:pPr>
-      <w:bookmarkStart w:colFirst="0" w:colLast="0" w:name="_l5lg9ty36is4" w:id="63"/>
-      <w:bookmarkEnd w:id="63"/>
+      <w:bookmarkStart w:colFirst="0" w:colLast="0" w:name="_4bvk7pj" w:id="68"/>
+      <w:bookmarkEnd w:id="68"/>
       <w:r>
         <w:rPr>
           <w:rFonts w:ascii="Arial" w:cs="Arial" w:eastAsia="Arial" w:hAnsi="Arial"/>
@@ -10168,8 +11862,8 @@
           <w:szCs w:val="22"/>
         </w:rPr>
       </w:pPr>
-      <w:bookmarkStart w:colFirst="0" w:colLast="0" w:name="_vgqoz82ma6we" w:id="64"/>
-      <w:bookmarkEnd w:id="64"/>
+      <w:bookmarkStart w:colFirst="0" w:colLast="0" w:name="_2r0uhxc" w:id="69"/>
+      <w:bookmarkEnd w:id="69"/>
       <w:r>
         <w:rPr>
           <w:rtl w:val="0"/>
@@ -10200,8 +11894,8 @@
           <w:szCs w:val="22"/>
         </w:rPr>
       </w:pPr>
-      <w:bookmarkStart w:colFirst="0" w:colLast="0" w:name="_xn7ym8voo5mj" w:id="65"/>
-      <w:bookmarkEnd w:id="65"/>
+      <w:bookmarkStart w:colFirst="0" w:colLast="0" w:name="_1664s55" w:id="70"/>
+      <w:bookmarkEnd w:id="70"/>
       <w:r>
         <w:rPr>
           <w:rFonts w:ascii="Arial" w:cs="Arial" w:eastAsia="Arial" w:hAnsi="Arial"/>
@@ -10236,8 +11930,8 @@
           <w:szCs w:val="22"/>
         </w:rPr>
       </w:pPr>
-      <w:bookmarkStart w:colFirst="0" w:colLast="0" w:name="_himifbaqapr0" w:id="66"/>
-      <w:bookmarkEnd w:id="66"/>
+      <w:bookmarkStart w:colFirst="0" w:colLast="0" w:name="_3q5sasy" w:id="71"/>
+      <w:bookmarkEnd w:id="71"/>
       <w:r>
         <w:rPr>
           <w:rFonts w:ascii="Arial" w:cs="Arial" w:eastAsia="Arial" w:hAnsi="Arial"/>
@@ -10257,8 +11951,8 @@
           <w:szCs w:val="22"/>
         </w:rPr>
       </w:pPr>
-      <w:bookmarkStart w:colFirst="0" w:colLast="0" w:name="_6oh5puektr1q" w:id="67"/>
-      <w:bookmarkEnd w:id="67"/>
+      <w:bookmarkStart w:colFirst="0" w:colLast="0" w:name="_25b2l0r" w:id="72"/>
+      <w:bookmarkEnd w:id="72"/>
       <w:r>
         <w:rPr>
           <w:rtl w:val="0"/>
@@ -10274,8 +11968,8 @@
           <w:szCs w:val="22"/>
         </w:rPr>
       </w:pPr>
-      <w:bookmarkStart w:colFirst="0" w:colLast="0" w:name="_frfc2w4rn4o0" w:id="68"/>
-      <w:bookmarkEnd w:id="68"/>
+      <w:bookmarkStart w:colFirst="0" w:colLast="0" w:name="_kgcv8k" w:id="73"/>
+      <w:bookmarkEnd w:id="73"/>
       <w:r>
         <w:rPr>
           <w:rFonts w:ascii="Arial" w:cs="Arial" w:eastAsia="Arial" w:hAnsi="Arial"/>
@@ -10296,8 +11990,6 @@
           <w:szCs w:val="22"/>
         </w:rPr>
       </w:pPr>
-      <w:bookmarkStart w:colFirst="0" w:colLast="0" w:name="_frfc2w4rn4o0" w:id="68"/>
-      <w:bookmarkEnd w:id="68"/>
       <w:r>
         <w:rPr>
           <w:rFonts w:ascii="Arial" w:cs="Arial" w:eastAsia="Arial" w:hAnsi="Arial"/>
@@ -10317,8 +12009,6 @@
           <w:szCs w:val="22"/>
         </w:rPr>
       </w:pPr>
-      <w:bookmarkStart w:colFirst="0" w:colLast="0" w:name="_frfc2w4rn4o0" w:id="68"/>
-      <w:bookmarkEnd w:id="68"/>
       <w:r>
         <w:rPr>
           <w:rFonts w:ascii="Arial" w:cs="Arial" w:eastAsia="Arial" w:hAnsi="Arial"/>
@@ -10353,8 +12043,6 @@
           <w:szCs w:val="22"/>
         </w:rPr>
       </w:pPr>
-      <w:bookmarkStart w:colFirst="0" w:colLast="0" w:name="_frfc2w4rn4o0" w:id="68"/>
-      <w:bookmarkEnd w:id="68"/>
       <w:r>
         <w:rPr>
           <w:rtl w:val="0"/>
@@ -10416,8 +12104,8 @@
           <w:vertAlign w:val="baseline"/>
         </w:rPr>
       </w:pPr>
-      <w:bookmarkStart w:colFirst="0" w:colLast="0" w:name="_3ygebqi" w:id="69"/>
-      <w:bookmarkEnd w:id="69"/>
+      <w:bookmarkStart w:colFirst="0" w:colLast="0" w:name="_34g0dwd" w:id="74"/>
+      <w:bookmarkEnd w:id="74"/>
       <w:r>
         <w:rPr>
           <w:rFonts w:ascii="Arial" w:cs="Arial" w:eastAsia="Arial" w:hAnsi="Arial"/>
@@ -10506,8 +12194,8 @@
           <w:vertAlign w:val="baseline"/>
         </w:rPr>
       </w:pPr>
-      <w:bookmarkStart w:colFirst="0" w:colLast="0" w:name="_2dlolyb" w:id="70"/>
-      <w:bookmarkEnd w:id="70"/>
+      <w:bookmarkStart w:colFirst="0" w:colLast="0" w:name="_1jlao46" w:id="75"/>
+      <w:bookmarkEnd w:id="75"/>
       <w:r>
         <w:rPr>
           <w:rFonts w:ascii="Arial" w:cs="Arial" w:eastAsia="Arial" w:hAnsi="Arial"/>
@@ -10581,8 +12269,8 @@
           <w:vertAlign w:val="baseline"/>
         </w:rPr>
       </w:pPr>
-      <w:bookmarkStart w:colFirst="0" w:colLast="0" w:name="_sqyw64" w:id="71"/>
-      <w:bookmarkEnd w:id="71"/>
+      <w:bookmarkStart w:colFirst="0" w:colLast="0" w:name="_43ky6rz" w:id="76"/>
+      <w:bookmarkEnd w:id="76"/>
       <w:r>
         <w:rPr>
           <w:rFonts w:ascii="Arial" w:cs="Arial" w:eastAsia="Arial" w:hAnsi="Arial"/>
@@ -10681,8 +12369,8 @@
           <w:vertAlign w:val="baseline"/>
         </w:rPr>
       </w:pPr>
-      <w:bookmarkStart w:colFirst="0" w:colLast="0" w:name="_3cqmetx" w:id="72"/>
-      <w:bookmarkEnd w:id="72"/>
+      <w:bookmarkStart w:colFirst="0" w:colLast="0" w:name="_2iq8gzs" w:id="77"/>
+      <w:bookmarkEnd w:id="77"/>
       <w:r>
         <w:rPr>
           <w:rFonts w:ascii="Arial" w:cs="Arial" w:eastAsia="Arial" w:hAnsi="Arial"/>
@@ -10781,8 +12469,8 @@
           <w:vertAlign w:val="baseline"/>
         </w:rPr>
       </w:pPr>
-      <w:bookmarkStart w:colFirst="0" w:colLast="0" w:name="_1rvwp1q" w:id="73"/>
-      <w:bookmarkEnd w:id="73"/>
+      <w:bookmarkStart w:colFirst="0" w:colLast="0" w:name="_xvir7l" w:id="78"/>
+      <w:bookmarkEnd w:id="78"/>
       <w:r>
         <w:rPr>
           <w:rFonts w:ascii="Arial" w:cs="Arial" w:eastAsia="Arial" w:hAnsi="Arial"/>

</xml_diff>

<commit_message>
- added 4 new features
</commit_message>
<xml_diff>
--- a/SoftwareRequirements.docx
+++ b/SoftwareRequirements.docx
@@ -1928,7 +1928,7 @@
               <w:vertAlign w:val="baseline"/>
             </w:rPr>
           </w:pPr>
-          <w:hyperlink w:anchor="_b1pv55ovg3fp">
+          <w:hyperlink w:anchor="_3ygebqi">
             <w:r>
               <w:rPr>
                 <w:rFonts w:ascii="Arial" w:cs="Arial" w:eastAsia="Arial" w:hAnsi="Arial"/>
@@ -1977,7 +1977,7 @@
               <w:vertAlign w:val="baseline"/>
             </w:rPr>
           </w:pPr>
-          <w:hyperlink w:anchor="_uauk3ylznoc7">
+          <w:hyperlink w:anchor="_2dlolyb">
             <w:r>
               <w:rPr>
                 <w:rFonts w:ascii="Arial" w:cs="Arial" w:eastAsia="Arial" w:hAnsi="Arial"/>
@@ -2026,7 +2026,7 @@
               <w:vertAlign w:val="baseline"/>
             </w:rPr>
           </w:pPr>
-          <w:hyperlink w:anchor="_tpo8p6537jt">
+          <w:hyperlink w:anchor="_sqyw64">
             <w:r>
               <w:rPr>
                 <w:rFonts w:ascii="Arial" w:cs="Arial" w:eastAsia="Arial" w:hAnsi="Arial"/>
@@ -2075,7 +2075,7 @@
               <w:vertAlign w:val="baseline"/>
             </w:rPr>
           </w:pPr>
-          <w:hyperlink w:anchor="_lcyueytuh198">
+          <w:hyperlink w:anchor="_3cqmetx">
             <w:r>
               <w:rPr>
                 <w:rFonts w:ascii="Arial" w:cs="Arial" w:eastAsia="Arial" w:hAnsi="Arial"/>
@@ -2124,7 +2124,7 @@
               <w:vertAlign w:val="baseline"/>
             </w:rPr>
           </w:pPr>
-          <w:hyperlink w:anchor="_unt5tarakp9p">
+          <w:hyperlink w:anchor="_1rvwp1q">
             <w:r>
               <w:rPr>
                 <w:rFonts w:ascii="Arial" w:cs="Arial" w:eastAsia="Arial" w:hAnsi="Arial"/>
@@ -2158,9 +2158,10 @@
               <w:tab w:val="right" w:leader="none" w:pos="12000"/>
             </w:tabs>
             <w:spacing w:before="60" w:lineRule="auto"/>
+            <w:ind w:left="360" w:firstLine="0"/>
             <w:rPr>
               <w:rFonts w:ascii="Arial" w:cs="Arial" w:eastAsia="Arial" w:hAnsi="Arial"/>
-              <w:b w:val="1"/>
+              <w:b w:val="0"/>
               <w:i w:val="0"/>
               <w:smallCaps w:val="0"/>
               <w:strike w:val="0"/>
@@ -2172,11 +2173,11 @@
               <w:vertAlign w:val="baseline"/>
             </w:rPr>
           </w:pPr>
-          <w:hyperlink w:anchor="_3ygebqi">
+          <w:hyperlink w:anchor="_z1ed2983he0y">
             <w:r>
               <w:rPr>
                 <w:rFonts w:ascii="Arial" w:cs="Arial" w:eastAsia="Arial" w:hAnsi="Arial"/>
-                <w:b w:val="1"/>
+                <w:b w:val="0"/>
                 <w:i w:val="0"/>
                 <w:smallCaps w:val="0"/>
                 <w:strike w:val="0"/>
@@ -2188,7 +2189,56 @@
                 <w:vertAlign w:val="baseline"/>
                 <w:rtl w:val="0"/>
               </w:rPr>
-              <w:t xml:space="preserve">5. Other Nonfunctional Requirements</w:t>
+              <w:t xml:space="preserve">4.16 City Management on Home Page for Administrators</w:t>
+              <w:tab/>
+              <w:t xml:space="preserve">15</w:t>
+            </w:r>
+          </w:hyperlink>
+          <w:r>
+            <w:rPr>
+              <w:rtl w:val="0"/>
+            </w:rPr>
+          </w:r>
+        </w:p>
+        <w:p>
+          <w:pPr>
+            <w:widowControl w:val="0"/>
+            <w:tabs>
+              <w:tab w:val="right" w:leader="none" w:pos="12000"/>
+            </w:tabs>
+            <w:spacing w:before="60" w:lineRule="auto"/>
+            <w:ind w:left="360" w:firstLine="0"/>
+            <w:rPr>
+              <w:rFonts w:ascii="Arial" w:cs="Arial" w:eastAsia="Arial" w:hAnsi="Arial"/>
+              <w:b w:val="0"/>
+              <w:i w:val="0"/>
+              <w:smallCaps w:val="0"/>
+              <w:strike w:val="0"/>
+              <w:color w:val="000000"/>
+              <w:sz w:val="22"/>
+              <w:szCs w:val="22"/>
+              <w:u w:val="none"/>
+              <w:shd w:fill="auto" w:val="clear"/>
+              <w:vertAlign w:val="baseline"/>
+            </w:rPr>
+          </w:pPr>
+          <w:hyperlink w:anchor="_l6t4zo1owham">
+            <w:r>
+              <w:rPr>
+                <w:rFonts w:ascii="Arial" w:cs="Arial" w:eastAsia="Arial" w:hAnsi="Arial"/>
+                <w:b w:val="0"/>
+                <w:i w:val="0"/>
+                <w:smallCaps w:val="0"/>
+                <w:strike w:val="0"/>
+                <w:color w:val="000000"/>
+                <w:sz w:val="22"/>
+                <w:szCs w:val="22"/>
+                <w:u w:val="none"/>
+                <w:shd w:fill="auto" w:val="clear"/>
+                <w:vertAlign w:val="baseline"/>
+                <w:rtl w:val="0"/>
+              </w:rPr>
+              <w:t xml:space="preserve">4.17 Order Cancellation on Orders Page</w:t>
               <w:tab/>
               <w:t xml:space="preserve">16</w:t>
             </w:r>
@@ -2221,7 +2271,153 @@
               <w:vertAlign w:val="baseline"/>
             </w:rPr>
           </w:pPr>
-          <w:hyperlink w:anchor="_2dlolyb">
+          <w:hyperlink w:anchor="_o6w3y89sjnls">
+            <w:r>
+              <w:rPr>
+                <w:rFonts w:ascii="Arial" w:cs="Arial" w:eastAsia="Arial" w:hAnsi="Arial"/>
+                <w:b w:val="0"/>
+                <w:i w:val="0"/>
+                <w:smallCaps w:val="0"/>
+                <w:strike w:val="0"/>
+                <w:color w:val="000000"/>
+                <w:sz w:val="22"/>
+                <w:szCs w:val="22"/>
+                <w:u w:val="none"/>
+                <w:shd w:fill="auto" w:val="clear"/>
+                <w:vertAlign w:val="baseline"/>
+                <w:rtl w:val="0"/>
+              </w:rPr>
+              <w:t xml:space="preserve">4.18 Order Creation on Orders Page</w:t>
+              <w:tab/>
+              <w:t xml:space="preserve">17</w:t>
+            </w:r>
+          </w:hyperlink>
+          <w:r>
+            <w:rPr>
+              <w:rtl w:val="0"/>
+            </w:rPr>
+          </w:r>
+        </w:p>
+        <w:p>
+          <w:pPr>
+            <w:widowControl w:val="0"/>
+            <w:tabs>
+              <w:tab w:val="right" w:leader="none" w:pos="12000"/>
+            </w:tabs>
+            <w:spacing w:before="60" w:lineRule="auto"/>
+            <w:ind w:left="360" w:firstLine="0"/>
+            <w:rPr>
+              <w:rFonts w:ascii="Arial" w:cs="Arial" w:eastAsia="Arial" w:hAnsi="Arial"/>
+              <w:b w:val="0"/>
+              <w:i w:val="0"/>
+              <w:smallCaps w:val="0"/>
+              <w:strike w:val="0"/>
+              <w:color w:val="000000"/>
+              <w:sz w:val="22"/>
+              <w:szCs w:val="22"/>
+              <w:u w:val="none"/>
+              <w:shd w:fill="auto" w:val="clear"/>
+              <w:vertAlign w:val="baseline"/>
+            </w:rPr>
+          </w:pPr>
+          <w:hyperlink w:anchor="_10fl0fxveglp">
+            <w:r>
+              <w:rPr>
+                <w:rFonts w:ascii="Arial" w:cs="Arial" w:eastAsia="Arial" w:hAnsi="Arial"/>
+                <w:b w:val="0"/>
+                <w:i w:val="0"/>
+                <w:smallCaps w:val="0"/>
+                <w:strike w:val="0"/>
+                <w:color w:val="000000"/>
+                <w:sz w:val="22"/>
+                <w:szCs w:val="22"/>
+                <w:u w:val="none"/>
+                <w:shd w:fill="auto" w:val="clear"/>
+                <w:vertAlign w:val="baseline"/>
+                <w:rtl w:val="0"/>
+              </w:rPr>
+              <w:t xml:space="preserve">4.19 Access Delivery Cars Page for Administrators</w:t>
+              <w:tab/>
+              <w:t xml:space="preserve">18</w:t>
+            </w:r>
+          </w:hyperlink>
+          <w:r>
+            <w:rPr>
+              <w:rtl w:val="0"/>
+            </w:rPr>
+          </w:r>
+        </w:p>
+        <w:p>
+          <w:pPr>
+            <w:widowControl w:val="0"/>
+            <w:tabs>
+              <w:tab w:val="right" w:leader="none" w:pos="12000"/>
+            </w:tabs>
+            <w:spacing w:before="60" w:lineRule="auto"/>
+            <w:rPr>
+              <w:rFonts w:ascii="Arial" w:cs="Arial" w:eastAsia="Arial" w:hAnsi="Arial"/>
+              <w:b w:val="1"/>
+              <w:i w:val="0"/>
+              <w:smallCaps w:val="0"/>
+              <w:strike w:val="0"/>
+              <w:color w:val="000000"/>
+              <w:sz w:val="22"/>
+              <w:szCs w:val="22"/>
+              <w:u w:val="none"/>
+              <w:shd w:fill="auto" w:val="clear"/>
+              <w:vertAlign w:val="baseline"/>
+            </w:rPr>
+          </w:pPr>
+          <w:hyperlink w:anchor="_4bvk7pj">
+            <w:r>
+              <w:rPr>
+                <w:rFonts w:ascii="Arial" w:cs="Arial" w:eastAsia="Arial" w:hAnsi="Arial"/>
+                <w:b w:val="1"/>
+                <w:i w:val="0"/>
+                <w:smallCaps w:val="0"/>
+                <w:strike w:val="0"/>
+                <w:color w:val="000000"/>
+                <w:sz w:val="22"/>
+                <w:szCs w:val="22"/>
+                <w:u w:val="none"/>
+                <w:shd w:fill="auto" w:val="clear"/>
+                <w:vertAlign w:val="baseline"/>
+                <w:rtl w:val="0"/>
+              </w:rPr>
+              <w:t xml:space="preserve">5. Other Nonfunctional Requirements</w:t>
+              <w:tab/>
+              <w:t xml:space="preserve">18</w:t>
+            </w:r>
+          </w:hyperlink>
+          <w:r>
+            <w:rPr>
+              <w:rtl w:val="0"/>
+            </w:rPr>
+          </w:r>
+        </w:p>
+        <w:p>
+          <w:pPr>
+            <w:widowControl w:val="0"/>
+            <w:tabs>
+              <w:tab w:val="right" w:leader="none" w:pos="12000"/>
+            </w:tabs>
+            <w:spacing w:before="60" w:lineRule="auto"/>
+            <w:ind w:left="360" w:firstLine="0"/>
+            <w:rPr>
+              <w:rFonts w:ascii="Arial" w:cs="Arial" w:eastAsia="Arial" w:hAnsi="Arial"/>
+              <w:b w:val="0"/>
+              <w:i w:val="0"/>
+              <w:smallCaps w:val="0"/>
+              <w:strike w:val="0"/>
+              <w:color w:val="000000"/>
+              <w:sz w:val="22"/>
+              <w:szCs w:val="22"/>
+              <w:u w:val="none"/>
+              <w:shd w:fill="auto" w:val="clear"/>
+              <w:vertAlign w:val="baseline"/>
+            </w:rPr>
+          </w:pPr>
+          <w:hyperlink w:anchor="_2r0uhxc">
             <w:r>
               <w:rPr>
                 <w:rFonts w:ascii="Arial" w:cs="Arial" w:eastAsia="Arial" w:hAnsi="Arial"/>
@@ -2239,7 +2435,7 @@
               </w:rPr>
               <w:t xml:space="preserve">5.1 Performance Requirements</w:t>
               <w:tab/>
-              <w:t xml:space="preserve">16</w:t>
+              <w:t xml:space="preserve">18</w:t>
             </w:r>
           </w:hyperlink>
           <w:r>
@@ -2288,7 +2484,7 @@
               </w:rPr>
               <w:t xml:space="preserve">5.2 Safety Requirements</w:t>
               <w:tab/>
-              <w:t xml:space="preserve">16</w:t>
+              <w:t xml:space="preserve">19</w:t>
             </w:r>
           </w:hyperlink>
           <w:r>
@@ -2337,7 +2533,7 @@
               </w:rPr>
               <w:t xml:space="preserve">5.3 Security Requirements</w:t>
               <w:tab/>
-              <w:t xml:space="preserve">16</w:t>
+              <w:t xml:space="preserve">19</w:t>
             </w:r>
           </w:hyperlink>
           <w:r>
@@ -2386,7 +2582,7 @@
               </w:rPr>
               <w:t xml:space="preserve">5.4 Software Quality Attributes</w:t>
               <w:tab/>
-              <w:t xml:space="preserve">16</w:t>
+              <w:t xml:space="preserve">19</w:t>
             </w:r>
           </w:hyperlink>
           <w:r>
@@ -2435,7 +2631,7 @@
               </w:rPr>
               <w:t xml:space="preserve">5.5 Business Rules</w:t>
               <w:tab/>
-              <w:t xml:space="preserve">17</w:t>
+              <w:t xml:space="preserve">19</w:t>
             </w:r>
           </w:hyperlink>
           <w:r>
@@ -2483,7 +2679,7 @@
               </w:rPr>
               <w:t xml:space="preserve">6. Other Requirements</w:t>
               <w:tab/>
-              <w:t xml:space="preserve">17</w:t>
+              <w:t xml:space="preserve">20</w:t>
             </w:r>
           </w:hyperlink>
           <w:r>
@@ -3437,6 +3633,92 @@
           </w:p>
         </w:tc>
       </w:tr>
+      <w:tr>
+        <w:trPr>
+          <w:cantSplit w:val="0"/>
+          <w:tblHeader w:val="0"/>
+        </w:trPr>
+        <w:tc>
+          <w:tcPr>
+            <w:tcBorders>
+              <w:bottom w:color="000000" w:space="0" w:sz="12" w:val="single"/>
+            </w:tcBorders>
+            <w:vAlign w:val="top"/>
+          </w:tcPr>
+          <w:p>
+            <w:pPr>
+              <w:spacing w:after="40" w:before="40" w:lineRule="auto"/>
+              <w:rPr/>
+            </w:pPr>
+            <w:r>
+              <w:rPr>
+                <w:rtl w:val="0"/>
+              </w:rPr>
+              <w:t xml:space="preserve">Strimbeanu Mihai-Alexandru</w:t>
+            </w:r>
+          </w:p>
+        </w:tc>
+        <w:tc>
+          <w:tcPr>
+            <w:tcBorders>
+              <w:bottom w:color="000000" w:space="0" w:sz="12" w:val="single"/>
+            </w:tcBorders>
+            <w:vAlign w:val="top"/>
+          </w:tcPr>
+          <w:p>
+            <w:pPr>
+              <w:spacing w:after="40" w:before="40" w:lineRule="auto"/>
+              <w:rPr/>
+            </w:pPr>
+            <w:r>
+              <w:rPr>
+                <w:rtl w:val="0"/>
+              </w:rPr>
+              <w:t xml:space="preserve">25/03/2024</w:t>
+            </w:r>
+          </w:p>
+        </w:tc>
+        <w:tc>
+          <w:tcPr>
+            <w:tcBorders>
+              <w:bottom w:color="000000" w:space="0" w:sz="12" w:val="single"/>
+            </w:tcBorders>
+            <w:vAlign w:val="top"/>
+          </w:tcPr>
+          <w:p>
+            <w:pPr>
+              <w:spacing w:after="40" w:before="40" w:lineRule="auto"/>
+              <w:ind w:left="0" w:firstLine="0"/>
+              <w:rPr/>
+            </w:pPr>
+            <w:r>
+              <w:rPr>
+                <w:rtl w:val="0"/>
+              </w:rPr>
+              <w:t xml:space="preserve">- added 4 new features</w:t>
+            </w:r>
+          </w:p>
+        </w:tc>
+        <w:tc>
+          <w:tcPr>
+            <w:tcBorders>
+              <w:bottom w:color="000000" w:space="0" w:sz="12" w:val="single"/>
+            </w:tcBorders>
+            <w:vAlign w:val="top"/>
+          </w:tcPr>
+          <w:p>
+            <w:pPr>
+              <w:spacing w:after="40" w:before="40" w:lineRule="auto"/>
+              <w:rPr/>
+            </w:pPr>
+            <w:r>
+              <w:rPr>
+                <w:rtl w:val="0"/>
+              </w:rPr>
+            </w:r>
+          </w:p>
+        </w:tc>
+      </w:tr>
     </w:tbl>
     <w:p>
       <w:pPr>
@@ -10128,19 +10410,25 @@
           <w:ilvl w:val="1"/>
           <w:numId w:val="1"/>
         </w:numPr>
+        <w:ind w:left="0" w:firstLine="0"/>
         <w:rPr>
           <w:b w:val="1"/>
           <w:sz w:val="28"/>
           <w:szCs w:val="28"/>
         </w:rPr>
       </w:pPr>
-      <w:bookmarkStart w:colFirst="0" w:colLast="0" w:name="_b1pv55ovg3fp" w:id="58"/>
+      <w:bookmarkStart w:colFirst="0" w:colLast="0" w:name="_3ygebqi" w:id="58"/>
       <w:bookmarkEnd w:id="58"/>
       <w:r>
         <w:rPr>
           <w:rtl w:val="0"/>
         </w:rPr>
         <w:t xml:space="preserve">User Navbar Display and Logout</w:t>
+      </w:r>
+      <w:r>
+        <w:rPr>
+          <w:rtl w:val="0"/>
+        </w:rPr>
       </w:r>
     </w:p>
     <w:p>
@@ -10149,6 +10437,8 @@
           <w:ilvl w:val="2"/>
           <w:numId w:val="1"/>
         </w:numPr>
+        <w:ind w:left="0" w:firstLine="0"/>
+        <w:rPr/>
       </w:pPr>
       <w:r>
         <w:rPr>
@@ -10241,6 +10531,8 @@
           <w:numId w:val="1"/>
         </w:numPr>
         <w:spacing w:after="120" w:before="120" w:lineRule="auto"/>
+        <w:ind w:left="0" w:firstLine="0"/>
+        <w:rPr/>
       </w:pPr>
       <w:r>
         <w:rPr>
@@ -10297,6 +10589,8 @@
           <w:numId w:val="1"/>
         </w:numPr>
         <w:spacing w:after="120" w:before="120" w:lineRule="auto"/>
+        <w:ind w:left="0" w:firstLine="0"/>
+        <w:rPr/>
       </w:pPr>
       <w:r>
         <w:rPr>
@@ -10433,19 +10727,25 @@
           <w:ilvl w:val="1"/>
           <w:numId w:val="1"/>
         </w:numPr>
+        <w:ind w:left="0" w:firstLine="0"/>
         <w:rPr>
           <w:b w:val="1"/>
           <w:sz w:val="28"/>
           <w:szCs w:val="28"/>
         </w:rPr>
       </w:pPr>
-      <w:bookmarkStart w:colFirst="0" w:colLast="0" w:name="_uauk3ylznoc7" w:id="59"/>
+      <w:bookmarkStart w:colFirst="0" w:colLast="0" w:name="_2dlolyb" w:id="59"/>
       <w:bookmarkEnd w:id="59"/>
       <w:r>
         <w:rPr>
           <w:rtl w:val="0"/>
         </w:rPr>
         <w:t xml:space="preserve">Deliveries Page Access and Viewing</w:t>
+      </w:r>
+      <w:r>
+        <w:rPr>
+          <w:rtl w:val="0"/>
+        </w:rPr>
       </w:r>
     </w:p>
     <w:p>
@@ -10454,6 +10754,8 @@
           <w:ilvl w:val="2"/>
           <w:numId w:val="1"/>
         </w:numPr>
+        <w:ind w:left="0" w:firstLine="0"/>
+        <w:rPr/>
       </w:pPr>
       <w:r>
         <w:rPr>
@@ -10546,6 +10848,8 @@
           <w:numId w:val="1"/>
         </w:numPr>
         <w:spacing w:after="120" w:before="120" w:lineRule="auto"/>
+        <w:ind w:left="0" w:firstLine="0"/>
+        <w:rPr/>
       </w:pPr>
       <w:r>
         <w:rPr>
@@ -10614,6 +10918,8 @@
           <w:numId w:val="1"/>
         </w:numPr>
         <w:spacing w:after="120" w:before="120" w:lineRule="auto"/>
+        <w:ind w:left="0" w:firstLine="0"/>
+        <w:rPr/>
       </w:pPr>
       <w:r>
         <w:rPr>
@@ -10710,8 +11016,10 @@
           <w:ilvl w:val="1"/>
           <w:numId w:val="1"/>
         </w:numPr>
-      </w:pPr>
-      <w:bookmarkStart w:colFirst="0" w:colLast="0" w:name="_tpo8p6537jt" w:id="60"/>
+        <w:ind w:left="0" w:firstLine="0"/>
+        <w:rPr/>
+      </w:pPr>
+      <w:bookmarkStart w:colFirst="0" w:colLast="0" w:name="_sqyw64" w:id="60"/>
       <w:bookmarkEnd w:id="60"/>
       <w:r>
         <w:rPr>
@@ -10726,6 +11034,8 @@
           <w:ilvl w:val="2"/>
           <w:numId w:val="1"/>
         </w:numPr>
+        <w:ind w:left="0" w:firstLine="0"/>
+        <w:rPr/>
       </w:pPr>
       <w:r>
         <w:rPr>
@@ -10818,6 +11128,8 @@
           <w:numId w:val="1"/>
         </w:numPr>
         <w:spacing w:after="120" w:before="120" w:lineRule="auto"/>
+        <w:ind w:left="0" w:firstLine="0"/>
+        <w:rPr/>
       </w:pPr>
       <w:r>
         <w:rPr>
@@ -10912,6 +11224,8 @@
           <w:numId w:val="1"/>
         </w:numPr>
         <w:spacing w:after="120" w:before="120" w:lineRule="auto"/>
+        <w:ind w:left="0" w:firstLine="0"/>
+        <w:rPr/>
       </w:pPr>
       <w:r>
         <w:rPr>
@@ -11008,8 +11322,10 @@
           <w:ilvl w:val="1"/>
           <w:numId w:val="1"/>
         </w:numPr>
-      </w:pPr>
-      <w:bookmarkStart w:colFirst="0" w:colLast="0" w:name="_lcyueytuh198" w:id="61"/>
+        <w:ind w:left="0" w:firstLine="0"/>
+        <w:rPr/>
+      </w:pPr>
+      <w:bookmarkStart w:colFirst="0" w:colLast="0" w:name="_3cqmetx" w:id="61"/>
       <w:bookmarkEnd w:id="61"/>
       <w:r>
         <w:rPr>
@@ -11024,6 +11340,8 @@
           <w:ilvl w:val="2"/>
           <w:numId w:val="1"/>
         </w:numPr>
+        <w:ind w:left="0" w:firstLine="0"/>
+        <w:rPr/>
       </w:pPr>
       <w:r>
         <w:rPr>
@@ -11126,6 +11444,8 @@
           <w:numId w:val="1"/>
         </w:numPr>
         <w:spacing w:after="120" w:before="120" w:lineRule="auto"/>
+        <w:ind w:left="0" w:firstLine="0"/>
+        <w:rPr/>
       </w:pPr>
       <w:r>
         <w:rPr>
@@ -11182,6 +11502,8 @@
           <w:numId w:val="1"/>
         </w:numPr>
         <w:spacing w:after="120" w:before="120" w:lineRule="auto"/>
+        <w:ind w:left="0" w:firstLine="0"/>
+        <w:rPr/>
       </w:pPr>
       <w:r>
         <w:rPr>
@@ -11278,19 +11600,25 @@
           <w:ilvl w:val="1"/>
           <w:numId w:val="1"/>
         </w:numPr>
+        <w:ind w:left="0" w:firstLine="0"/>
         <w:rPr>
           <w:b w:val="1"/>
           <w:sz w:val="28"/>
           <w:szCs w:val="28"/>
         </w:rPr>
       </w:pPr>
-      <w:bookmarkStart w:colFirst="0" w:colLast="0" w:name="_unt5tarakp9p" w:id="62"/>
+      <w:bookmarkStart w:colFirst="0" w:colLast="0" w:name="_1rvwp1q" w:id="62"/>
       <w:bookmarkEnd w:id="62"/>
       <w:r>
         <w:rPr>
           <w:rtl w:val="0"/>
         </w:rPr>
         <w:t xml:space="preserve">Access All Deliveries for Administrators</w:t>
+      </w:r>
+      <w:r>
+        <w:rPr>
+          <w:rtl w:val="0"/>
+        </w:rPr>
       </w:r>
     </w:p>
     <w:p>
@@ -11299,6 +11627,8 @@
           <w:ilvl w:val="2"/>
           <w:numId w:val="1"/>
         </w:numPr>
+        <w:ind w:left="0" w:firstLine="0"/>
+        <w:rPr/>
       </w:pPr>
       <w:r>
         <w:rPr>
@@ -11405,6 +11735,8 @@
           <w:numId w:val="1"/>
         </w:numPr>
         <w:spacing w:after="120" w:before="120" w:lineRule="auto"/>
+        <w:ind w:left="0" w:firstLine="0"/>
+        <w:rPr/>
       </w:pPr>
       <w:r>
         <w:rPr>
@@ -11461,6 +11793,8 @@
           <w:numId w:val="1"/>
         </w:numPr>
         <w:spacing w:after="120" w:before="120" w:lineRule="auto"/>
+        <w:ind w:left="0" w:firstLine="0"/>
+        <w:rPr/>
       </w:pPr>
       <w:r>
         <w:rPr>
@@ -11537,21 +11871,6 @@
     <w:p>
       <w:pPr>
         <w:spacing w:after="120" w:before="120" w:lineRule="auto"/>
-        <w:rPr>
-          <w:rFonts w:ascii="Arial" w:cs="Arial" w:eastAsia="Arial" w:hAnsi="Arial"/>
-          <w:sz w:val="22"/>
-          <w:szCs w:val="22"/>
-        </w:rPr>
-      </w:pPr>
-      <w:r>
-        <w:rPr>
-          <w:rtl w:val="0"/>
-        </w:rPr>
-      </w:r>
-    </w:p>
-    <w:p>
-      <w:pPr>
-        <w:spacing w:after="120" w:before="120" w:lineRule="auto"/>
         <w:ind w:left="0" w:firstLine="0"/>
         <w:rPr>
           <w:rFonts w:ascii="Arial" w:cs="Arial" w:eastAsia="Arial" w:hAnsi="Arial"/>
@@ -11563,6 +11882,1445 @@
         <w:rPr>
           <w:rtl w:val="0"/>
         </w:rPr>
+      </w:r>
+    </w:p>
+    <w:p>
+      <w:pPr>
+        <w:pStyle w:val="Heading2"/>
+        <w:numPr>
+          <w:ilvl w:val="1"/>
+          <w:numId w:val="1"/>
+        </w:numPr>
+      </w:pPr>
+      <w:bookmarkStart w:colFirst="0" w:colLast="0" w:name="_z1ed2983he0y" w:id="63"/>
+      <w:bookmarkEnd w:id="63"/>
+      <w:r>
+        <w:rPr>
+          <w:rtl w:val="0"/>
+        </w:rPr>
+        <w:t xml:space="preserve">City Management on Home Page for Administrators</w:t>
+      </w:r>
+    </w:p>
+    <w:p>
+      <w:pPr>
+        <w:numPr>
+          <w:ilvl w:val="2"/>
+          <w:numId w:val="1"/>
+        </w:numPr>
+      </w:pPr>
+      <w:r>
+        <w:rPr>
+          <w:rtl w:val="0"/>
+        </w:rPr>
+        <w:t xml:space="preserve">Description and Priority</w:t>
+      </w:r>
+    </w:p>
+    <w:p>
+      <w:pPr>
+        <w:rPr/>
+      </w:pPr>
+      <w:r>
+        <w:rPr>
+          <w:rtl w:val="0"/>
+        </w:rPr>
+      </w:r>
+    </w:p>
+    <w:p>
+      <w:pPr>
+        <w:rPr>
+          <w:rFonts w:ascii="Arial" w:cs="Arial" w:eastAsia="Arial" w:hAnsi="Arial"/>
+          <w:sz w:val="22"/>
+          <w:szCs w:val="22"/>
+        </w:rPr>
+      </w:pPr>
+      <w:r>
+        <w:rPr>
+          <w:rtl w:val="0"/>
+        </w:rPr>
+        <w:tab/>
+      </w:r>
+      <w:r>
+        <w:rPr>
+          <w:rFonts w:ascii="Arial" w:cs="Arial" w:eastAsia="Arial" w:hAnsi="Arial"/>
+          <w:sz w:val="22"/>
+          <w:szCs w:val="22"/>
+          <w:rtl w:val="0"/>
+        </w:rPr>
+        <w:t xml:space="preserve">Allow administrators to access the Home page with the ability to add or delete cities serviced by the Delivery Company.</w:t>
+      </w:r>
+    </w:p>
+    <w:p>
+      <w:pPr>
+        <w:rPr>
+          <w:rFonts w:ascii="Arial" w:cs="Arial" w:eastAsia="Arial" w:hAnsi="Arial"/>
+          <w:sz w:val="22"/>
+          <w:szCs w:val="22"/>
+        </w:rPr>
+      </w:pPr>
+      <w:r>
+        <w:rPr>
+          <w:rtl w:val="0"/>
+        </w:rPr>
+      </w:r>
+    </w:p>
+    <w:p>
+      <w:pPr>
+        <w:rPr>
+          <w:rFonts w:ascii="Arial" w:cs="Arial" w:eastAsia="Arial" w:hAnsi="Arial"/>
+          <w:sz w:val="22"/>
+          <w:szCs w:val="22"/>
+        </w:rPr>
+      </w:pPr>
+      <w:r>
+        <w:rPr>
+          <w:rtl w:val="0"/>
+        </w:rPr>
+      </w:r>
+    </w:p>
+    <w:p>
+      <w:pPr>
+        <w:rPr>
+          <w:rFonts w:ascii="Arial" w:cs="Arial" w:eastAsia="Arial" w:hAnsi="Arial"/>
+          <w:sz w:val="22"/>
+          <w:szCs w:val="22"/>
+        </w:rPr>
+      </w:pPr>
+      <w:r>
+        <w:rPr>
+          <w:rFonts w:ascii="Arial" w:cs="Arial" w:eastAsia="Arial" w:hAnsi="Arial"/>
+          <w:sz w:val="22"/>
+          <w:szCs w:val="22"/>
+          <w:rtl w:val="0"/>
+        </w:rPr>
+        <w:tab/>
+        <w:t xml:space="preserve">Priority: High</w:t>
+      </w:r>
+    </w:p>
+    <w:p>
+      <w:pPr>
+        <w:rPr/>
+      </w:pPr>
+      <w:r>
+        <w:rPr>
+          <w:rtl w:val="0"/>
+        </w:rPr>
+      </w:r>
+    </w:p>
+    <w:p>
+      <w:pPr>
+        <w:numPr>
+          <w:ilvl w:val="2"/>
+          <w:numId w:val="1"/>
+        </w:numPr>
+        <w:spacing w:after="120" w:before="120" w:lineRule="auto"/>
+      </w:pPr>
+      <w:r>
+        <w:rPr>
+          <w:rtl w:val="0"/>
+        </w:rPr>
+        <w:t xml:space="preserve">Stimulus/Response Sequences</w:t>
+      </w:r>
+    </w:p>
+    <w:p>
+      <w:pPr>
+        <w:spacing w:after="120" w:before="120" w:lineRule="auto"/>
+        <w:ind w:firstLine="720"/>
+        <w:rPr/>
+      </w:pPr>
+      <w:r>
+        <w:rPr>
+          <w:rtl w:val="0"/>
+        </w:rPr>
+        <w:t xml:space="preserve">Stimulus: Administrator successfully logs in.</w:t>
+      </w:r>
+    </w:p>
+    <w:p>
+      <w:pPr>
+        <w:spacing w:after="120" w:before="120" w:lineRule="auto"/>
+        <w:ind w:firstLine="720"/>
+        <w:rPr/>
+      </w:pPr>
+      <w:r>
+        <w:rPr>
+          <w:rtl w:val="0"/>
+        </w:rPr>
+        <w:t xml:space="preserve">Response: Administrator is directed to the Home page.</w:t>
+      </w:r>
+    </w:p>
+    <w:p>
+      <w:pPr>
+        <w:spacing w:after="120" w:before="120" w:lineRule="auto"/>
+        <w:ind w:firstLine="720"/>
+        <w:rPr/>
+      </w:pPr>
+      <w:r>
+        <w:rPr>
+          <w:rtl w:val="0"/>
+        </w:rPr>
+        <w:t xml:space="preserve">Stimulus: Administrator can select and create a new city from the Cities menu.</w:t>
+      </w:r>
+    </w:p>
+    <w:p>
+      <w:pPr>
+        <w:spacing w:after="120" w:before="120" w:lineRule="auto"/>
+        <w:ind w:firstLine="720"/>
+        <w:rPr/>
+      </w:pPr>
+      <w:r>
+        <w:rPr>
+          <w:rtl w:val="0"/>
+        </w:rPr>
+        <w:t xml:space="preserve">Response: The changes persist in the UI and in the database for all the users.</w:t>
+      </w:r>
+    </w:p>
+    <w:p>
+      <w:pPr>
+        <w:spacing w:after="120" w:before="120" w:lineRule="auto"/>
+        <w:ind w:firstLine="720"/>
+        <w:rPr/>
+      </w:pPr>
+      <w:r>
+        <w:rPr>
+          <w:rtl w:val="0"/>
+        </w:rPr>
+        <w:t xml:space="preserve">Stimulus: Administrator can delete a city from the Cities menu.</w:t>
+      </w:r>
+    </w:p>
+    <w:p>
+      <w:pPr>
+        <w:spacing w:after="120" w:before="120" w:lineRule="auto"/>
+        <w:ind w:firstLine="720"/>
+        <w:rPr/>
+      </w:pPr>
+      <w:r>
+        <w:rPr>
+          <w:rtl w:val="0"/>
+        </w:rPr>
+        <w:t xml:space="preserve">Response: The changes persist in the UI and in the database for all the users.</w:t>
+      </w:r>
+    </w:p>
+    <w:p>
+      <w:pPr>
+        <w:spacing w:after="120" w:before="120" w:lineRule="auto"/>
+        <w:ind w:firstLine="720"/>
+        <w:rPr/>
+      </w:pPr>
+      <w:r>
+        <w:rPr>
+          <w:rtl w:val="0"/>
+        </w:rPr>
+        <w:t xml:space="preserve">Stimulus: Administrator can update the description of the application.</w:t>
+      </w:r>
+    </w:p>
+    <w:p>
+      <w:pPr>
+        <w:spacing w:after="120" w:before="120" w:lineRule="auto"/>
+        <w:ind w:firstLine="720"/>
+        <w:rPr/>
+      </w:pPr>
+      <w:r>
+        <w:rPr>
+          <w:rtl w:val="0"/>
+        </w:rPr>
+        <w:t xml:space="preserve">Response: The changes persist in the UI and in the database for all the users.</w:t>
+      </w:r>
+    </w:p>
+    <w:p>
+      <w:pPr>
+        <w:spacing w:after="120" w:before="120" w:lineRule="auto"/>
+        <w:ind w:firstLine="720"/>
+        <w:rPr/>
+      </w:pPr>
+      <w:r>
+        <w:rPr>
+          <w:rtl w:val="0"/>
+        </w:rPr>
+      </w:r>
+    </w:p>
+    <w:p>
+      <w:pPr>
+        <w:spacing w:after="120" w:before="120" w:lineRule="auto"/>
+        <w:ind w:firstLine="720"/>
+        <w:rPr/>
+      </w:pPr>
+      <w:r>
+        <w:rPr>
+          <w:rtl w:val="0"/>
+        </w:rPr>
+      </w:r>
+    </w:p>
+    <w:p>
+      <w:pPr>
+        <w:spacing w:after="120" w:before="120" w:lineRule="auto"/>
+        <w:rPr>
+          <w:rFonts w:ascii="Arial" w:cs="Arial" w:eastAsia="Arial" w:hAnsi="Arial"/>
+          <w:sz w:val="22"/>
+          <w:szCs w:val="22"/>
+        </w:rPr>
+      </w:pPr>
+      <w:r>
+        <w:rPr>
+          <w:rtl w:val="0"/>
+        </w:rPr>
+      </w:r>
+    </w:p>
+    <w:p>
+      <w:pPr>
+        <w:numPr>
+          <w:ilvl w:val="2"/>
+          <w:numId w:val="1"/>
+        </w:numPr>
+        <w:spacing w:after="120" w:before="120" w:lineRule="auto"/>
+      </w:pPr>
+      <w:r>
+        <w:rPr>
+          <w:rtl w:val="0"/>
+        </w:rPr>
+        <w:t xml:space="preserve">Functional Requirements</w:t>
+      </w:r>
+    </w:p>
+    <w:p>
+      <w:pPr>
+        <w:spacing w:after="120" w:before="120" w:lineRule="auto"/>
+        <w:rPr>
+          <w:rFonts w:ascii="Arial" w:cs="Arial" w:eastAsia="Arial" w:hAnsi="Arial"/>
+          <w:sz w:val="22"/>
+          <w:szCs w:val="22"/>
+        </w:rPr>
+      </w:pPr>
+      <w:r>
+        <w:rPr>
+          <w:rtl w:val="0"/>
+        </w:rPr>
+        <w:tab/>
+      </w:r>
+      <w:r>
+        <w:rPr>
+          <w:rFonts w:ascii="Arial" w:cs="Arial" w:eastAsia="Arial" w:hAnsi="Arial"/>
+          <w:sz w:val="22"/>
+          <w:szCs w:val="22"/>
+          <w:rtl w:val="0"/>
+        </w:rPr>
+        <w:t xml:space="preserve">REQ-1: Upon logging in, the system will direct the administrator to the Home page.</w:t>
+      </w:r>
+    </w:p>
+    <w:p>
+      <w:pPr>
+        <w:spacing w:after="120" w:before="120" w:lineRule="auto"/>
+        <w:ind w:firstLine="720"/>
+        <w:rPr>
+          <w:rFonts w:ascii="Arial" w:cs="Arial" w:eastAsia="Arial" w:hAnsi="Arial"/>
+          <w:sz w:val="22"/>
+          <w:szCs w:val="22"/>
+        </w:rPr>
+      </w:pPr>
+      <w:r>
+        <w:rPr>
+          <w:rFonts w:ascii="Arial" w:cs="Arial" w:eastAsia="Arial" w:hAnsi="Arial"/>
+          <w:sz w:val="22"/>
+          <w:szCs w:val="22"/>
+          <w:rtl w:val="0"/>
+        </w:rPr>
+        <w:t xml:space="preserve">REQ-2: The Home page shall include a table listing the cities serviced by the Delivery Company.</w:t>
+      </w:r>
+    </w:p>
+    <w:p>
+      <w:pPr>
+        <w:spacing w:after="120" w:before="120" w:lineRule="auto"/>
+        <w:ind w:firstLine="720"/>
+        <w:rPr>
+          <w:rFonts w:ascii="Arial" w:cs="Arial" w:eastAsia="Arial" w:hAnsi="Arial"/>
+          <w:sz w:val="22"/>
+          <w:szCs w:val="22"/>
+        </w:rPr>
+      </w:pPr>
+      <w:r>
+        <w:rPr>
+          <w:rFonts w:ascii="Arial" w:cs="Arial" w:eastAsia="Arial" w:hAnsi="Arial"/>
+          <w:sz w:val="22"/>
+          <w:szCs w:val="22"/>
+          <w:rtl w:val="0"/>
+        </w:rPr>
+        <w:t xml:space="preserve">REQ-3: The administrator should have the ability to add new cities to the table by providing the city name.</w:t>
+      </w:r>
+    </w:p>
+    <w:p>
+      <w:pPr>
+        <w:spacing w:after="120" w:before="120" w:lineRule="auto"/>
+        <w:ind w:firstLine="720"/>
+        <w:rPr>
+          <w:rFonts w:ascii="Arial" w:cs="Arial" w:eastAsia="Arial" w:hAnsi="Arial"/>
+          <w:sz w:val="22"/>
+          <w:szCs w:val="22"/>
+        </w:rPr>
+      </w:pPr>
+      <w:r>
+        <w:rPr>
+          <w:rFonts w:ascii="Arial" w:cs="Arial" w:eastAsia="Arial" w:hAnsi="Arial"/>
+          <w:sz w:val="22"/>
+          <w:szCs w:val="22"/>
+          <w:rtl w:val="0"/>
+        </w:rPr>
+        <w:t xml:space="preserve">REQ-4: The administrator should have the ability to delete existing cities from the table as needed.</w:t>
+      </w:r>
+    </w:p>
+    <w:p>
+      <w:pPr>
+        <w:spacing w:after="120" w:before="120" w:lineRule="auto"/>
+        <w:ind w:firstLine="720"/>
+        <w:rPr>
+          <w:rFonts w:ascii="Arial" w:cs="Arial" w:eastAsia="Arial" w:hAnsi="Arial"/>
+          <w:sz w:val="22"/>
+          <w:szCs w:val="22"/>
+        </w:rPr>
+      </w:pPr>
+      <w:r>
+        <w:rPr>
+          <w:rFonts w:ascii="Arial" w:cs="Arial" w:eastAsia="Arial" w:hAnsi="Arial"/>
+          <w:sz w:val="22"/>
+          <w:szCs w:val="22"/>
+          <w:rtl w:val="0"/>
+        </w:rPr>
+        <w:t xml:space="preserve">REQ-5: All modifications made by the administrator shall be saved and reflected in the system.</w:t>
+      </w:r>
+    </w:p>
+    <w:p>
+      <w:pPr>
+        <w:spacing w:after="120" w:before="120" w:lineRule="auto"/>
+        <w:ind w:left="0" w:firstLine="0"/>
+        <w:rPr>
+          <w:rFonts w:ascii="Arial" w:cs="Arial" w:eastAsia="Arial" w:hAnsi="Arial"/>
+          <w:sz w:val="22"/>
+          <w:szCs w:val="22"/>
+        </w:rPr>
+      </w:pPr>
+      <w:r>
+        <w:rPr>
+          <w:rtl w:val="0"/>
+        </w:rPr>
+      </w:r>
+    </w:p>
+    <w:p>
+      <w:pPr>
+        <w:pStyle w:val="Heading2"/>
+        <w:numPr>
+          <w:ilvl w:val="1"/>
+          <w:numId w:val="1"/>
+        </w:numPr>
+      </w:pPr>
+      <w:bookmarkStart w:colFirst="0" w:colLast="0" w:name="_l6t4zo1owham" w:id="64"/>
+      <w:bookmarkEnd w:id="64"/>
+      <w:r>
+        <w:rPr>
+          <w:rtl w:val="0"/>
+        </w:rPr>
+        <w:t xml:space="preserve">Order Cancellation on Orders Page</w:t>
+      </w:r>
+    </w:p>
+    <w:p>
+      <w:pPr>
+        <w:numPr>
+          <w:ilvl w:val="2"/>
+          <w:numId w:val="1"/>
+        </w:numPr>
+      </w:pPr>
+      <w:r>
+        <w:rPr>
+          <w:rtl w:val="0"/>
+        </w:rPr>
+        <w:t xml:space="preserve">Description and Priority</w:t>
+      </w:r>
+    </w:p>
+    <w:p>
+      <w:pPr>
+        <w:rPr/>
+      </w:pPr>
+      <w:r>
+        <w:rPr>
+          <w:rtl w:val="0"/>
+        </w:rPr>
+      </w:r>
+    </w:p>
+    <w:p>
+      <w:pPr>
+        <w:rPr>
+          <w:rFonts w:ascii="Arial" w:cs="Arial" w:eastAsia="Arial" w:hAnsi="Arial"/>
+          <w:sz w:val="22"/>
+          <w:szCs w:val="22"/>
+        </w:rPr>
+      </w:pPr>
+      <w:r>
+        <w:rPr>
+          <w:rtl w:val="0"/>
+        </w:rPr>
+        <w:tab/>
+      </w:r>
+      <w:r>
+        <w:rPr>
+          <w:rFonts w:ascii="Arial" w:cs="Arial" w:eastAsia="Arial" w:hAnsi="Arial"/>
+          <w:sz w:val="22"/>
+          <w:szCs w:val="22"/>
+          <w:rtl w:val="0"/>
+        </w:rPr>
+        <w:t xml:space="preserve">Allow users to access the Orders page to cancel orders that are not yet in transit.</w:t>
+      </w:r>
+    </w:p>
+    <w:p>
+      <w:pPr>
+        <w:rPr>
+          <w:rFonts w:ascii="Arial" w:cs="Arial" w:eastAsia="Arial" w:hAnsi="Arial"/>
+          <w:sz w:val="22"/>
+          <w:szCs w:val="22"/>
+        </w:rPr>
+      </w:pPr>
+      <w:r>
+        <w:rPr>
+          <w:rtl w:val="0"/>
+        </w:rPr>
+      </w:r>
+    </w:p>
+    <w:p>
+      <w:pPr>
+        <w:rPr>
+          <w:rFonts w:ascii="Arial" w:cs="Arial" w:eastAsia="Arial" w:hAnsi="Arial"/>
+          <w:sz w:val="22"/>
+          <w:szCs w:val="22"/>
+        </w:rPr>
+      </w:pPr>
+      <w:r>
+        <w:rPr>
+          <w:rtl w:val="0"/>
+        </w:rPr>
+      </w:r>
+    </w:p>
+    <w:p>
+      <w:pPr>
+        <w:rPr>
+          <w:rFonts w:ascii="Arial" w:cs="Arial" w:eastAsia="Arial" w:hAnsi="Arial"/>
+          <w:sz w:val="22"/>
+          <w:szCs w:val="22"/>
+        </w:rPr>
+      </w:pPr>
+      <w:r>
+        <w:rPr>
+          <w:rFonts w:ascii="Arial" w:cs="Arial" w:eastAsia="Arial" w:hAnsi="Arial"/>
+          <w:sz w:val="22"/>
+          <w:szCs w:val="22"/>
+          <w:rtl w:val="0"/>
+        </w:rPr>
+        <w:tab/>
+        <w:t xml:space="preserve">Priority: Medium</w:t>
+      </w:r>
+    </w:p>
+    <w:p>
+      <w:pPr>
+        <w:rPr/>
+      </w:pPr>
+      <w:r>
+        <w:rPr>
+          <w:rtl w:val="0"/>
+        </w:rPr>
+      </w:r>
+    </w:p>
+    <w:p>
+      <w:pPr>
+        <w:numPr>
+          <w:ilvl w:val="2"/>
+          <w:numId w:val="1"/>
+        </w:numPr>
+        <w:spacing w:after="120" w:before="120" w:lineRule="auto"/>
+      </w:pPr>
+      <w:r>
+        <w:rPr>
+          <w:rtl w:val="0"/>
+        </w:rPr>
+        <w:t xml:space="preserve">Stimulus/Response Sequences</w:t>
+      </w:r>
+    </w:p>
+    <w:p>
+      <w:pPr>
+        <w:spacing w:after="120" w:before="120" w:lineRule="auto"/>
+        <w:ind w:firstLine="720"/>
+        <w:rPr/>
+      </w:pPr>
+      <w:r>
+        <w:rPr>
+          <w:rtl w:val="0"/>
+        </w:rPr>
+        <w:t xml:space="preserve">Stimulus: User successfully logs in.</w:t>
+      </w:r>
+    </w:p>
+    <w:p>
+      <w:pPr>
+        <w:spacing w:after="120" w:before="120" w:lineRule="auto"/>
+        <w:ind w:firstLine="720"/>
+        <w:rPr/>
+      </w:pPr>
+      <w:r>
+        <w:rPr>
+          <w:rtl w:val="0"/>
+        </w:rPr>
+        <w:t xml:space="preserve">Response: User can select the Orders page from the navigation bar.</w:t>
+      </w:r>
+    </w:p>
+    <w:p>
+      <w:pPr>
+        <w:spacing w:after="120" w:before="120" w:lineRule="auto"/>
+        <w:ind w:firstLine="720"/>
+        <w:rPr/>
+      </w:pPr>
+      <w:r>
+        <w:rPr>
+          <w:rtl w:val="0"/>
+        </w:rPr>
+        <w:t xml:space="preserve">Stimulus: User can cancel an order that it is not already in transit.</w:t>
+      </w:r>
+    </w:p>
+    <w:p>
+      <w:pPr>
+        <w:spacing w:after="120" w:before="120" w:lineRule="auto"/>
+        <w:ind w:firstLine="720"/>
+        <w:rPr/>
+      </w:pPr>
+      <w:r>
+        <w:rPr>
+          <w:rtl w:val="0"/>
+        </w:rPr>
+        <w:t xml:space="preserve">Response: The status of the order will pe updated to Canceled.</w:t>
+      </w:r>
+    </w:p>
+    <w:p>
+      <w:pPr>
+        <w:spacing w:after="120" w:before="120" w:lineRule="auto"/>
+        <w:rPr>
+          <w:rFonts w:ascii="Arial" w:cs="Arial" w:eastAsia="Arial" w:hAnsi="Arial"/>
+          <w:sz w:val="22"/>
+          <w:szCs w:val="22"/>
+        </w:rPr>
+      </w:pPr>
+      <w:r>
+        <w:rPr>
+          <w:rtl w:val="0"/>
+        </w:rPr>
+      </w:r>
+    </w:p>
+    <w:p>
+      <w:pPr>
+        <w:numPr>
+          <w:ilvl w:val="2"/>
+          <w:numId w:val="1"/>
+        </w:numPr>
+        <w:spacing w:after="120" w:before="120" w:lineRule="auto"/>
+      </w:pPr>
+      <w:r>
+        <w:rPr>
+          <w:rtl w:val="0"/>
+        </w:rPr>
+        <w:t xml:space="preserve">Functional Requirements</w:t>
+      </w:r>
+    </w:p>
+    <w:p>
+      <w:pPr>
+        <w:spacing w:after="120" w:before="120" w:lineRule="auto"/>
+        <w:rPr>
+          <w:rFonts w:ascii="Arial" w:cs="Arial" w:eastAsia="Arial" w:hAnsi="Arial"/>
+          <w:sz w:val="22"/>
+          <w:szCs w:val="22"/>
+        </w:rPr>
+      </w:pPr>
+      <w:r>
+        <w:rPr>
+          <w:rtl w:val="0"/>
+        </w:rPr>
+        <w:tab/>
+      </w:r>
+      <w:r>
+        <w:rPr>
+          <w:rFonts w:ascii="Arial" w:cs="Arial" w:eastAsia="Arial" w:hAnsi="Arial"/>
+          <w:sz w:val="22"/>
+          <w:szCs w:val="22"/>
+          <w:rtl w:val="0"/>
+        </w:rPr>
+        <w:t xml:space="preserve">REQ-1: Upon logging in, the user should have the option to select the Orders page from the navigation bar.</w:t>
+      </w:r>
+    </w:p>
+    <w:p>
+      <w:pPr>
+        <w:spacing w:after="120" w:before="120" w:lineRule="auto"/>
+        <w:ind w:firstLine="720"/>
+        <w:rPr>
+          <w:rFonts w:ascii="Arial" w:cs="Arial" w:eastAsia="Arial" w:hAnsi="Arial"/>
+          <w:sz w:val="22"/>
+          <w:szCs w:val="22"/>
+        </w:rPr>
+      </w:pPr>
+      <w:r>
+        <w:rPr>
+          <w:rFonts w:ascii="Arial" w:cs="Arial" w:eastAsia="Arial" w:hAnsi="Arial"/>
+          <w:sz w:val="22"/>
+          <w:szCs w:val="22"/>
+          <w:rtl w:val="0"/>
+        </w:rPr>
+        <w:t xml:space="preserve">REQ-2: The Orders page should display a list of orders with their respective statuses.</w:t>
+      </w:r>
+    </w:p>
+    <w:p>
+      <w:pPr>
+        <w:spacing w:after="120" w:before="120" w:lineRule="auto"/>
+        <w:ind w:firstLine="720"/>
+        <w:rPr>
+          <w:rFonts w:ascii="Arial" w:cs="Arial" w:eastAsia="Arial" w:hAnsi="Arial"/>
+          <w:sz w:val="22"/>
+          <w:szCs w:val="22"/>
+        </w:rPr>
+      </w:pPr>
+      <w:r>
+        <w:rPr>
+          <w:rFonts w:ascii="Arial" w:cs="Arial" w:eastAsia="Arial" w:hAnsi="Arial"/>
+          <w:sz w:val="22"/>
+          <w:szCs w:val="22"/>
+          <w:rtl w:val="0"/>
+        </w:rPr>
+        <w:t xml:space="preserve">REQ-3: The user should be able to cancel orders that are not yet in transit.</w:t>
+      </w:r>
+    </w:p>
+    <w:p>
+      <w:pPr>
+        <w:spacing w:after="120" w:before="120" w:lineRule="auto"/>
+        <w:ind w:firstLine="720"/>
+        <w:rPr>
+          <w:rFonts w:ascii="Arial" w:cs="Arial" w:eastAsia="Arial" w:hAnsi="Arial"/>
+          <w:sz w:val="22"/>
+          <w:szCs w:val="22"/>
+        </w:rPr>
+      </w:pPr>
+      <w:r>
+        <w:rPr>
+          <w:rFonts w:ascii="Arial" w:cs="Arial" w:eastAsia="Arial" w:hAnsi="Arial"/>
+          <w:sz w:val="22"/>
+          <w:szCs w:val="22"/>
+          <w:rtl w:val="0"/>
+        </w:rPr>
+        <w:t xml:space="preserve">REQ-4: The option to cancel orders should be grayed out for orders with statuses other than "not yet in transit", or not visible.</w:t>
+      </w:r>
+    </w:p>
+    <w:p>
+      <w:pPr>
+        <w:spacing w:after="120" w:before="120" w:lineRule="auto"/>
+        <w:rPr>
+          <w:rFonts w:ascii="Arial" w:cs="Arial" w:eastAsia="Arial" w:hAnsi="Arial"/>
+          <w:sz w:val="22"/>
+          <w:szCs w:val="22"/>
+        </w:rPr>
+      </w:pPr>
+      <w:r>
+        <w:rPr>
+          <w:rtl w:val="0"/>
+        </w:rPr>
+      </w:r>
+    </w:p>
+    <w:p>
+      <w:pPr>
+        <w:pStyle w:val="Heading2"/>
+        <w:numPr>
+          <w:ilvl w:val="1"/>
+          <w:numId w:val="1"/>
+        </w:numPr>
+        <w:rPr>
+          <w:b w:val="1"/>
+          <w:sz w:val="28"/>
+          <w:szCs w:val="28"/>
+        </w:rPr>
+      </w:pPr>
+      <w:bookmarkStart w:colFirst="0" w:colLast="0" w:name="_o6w3y89sjnls" w:id="65"/>
+      <w:bookmarkEnd w:id="65"/>
+      <w:r>
+        <w:rPr>
+          <w:rtl w:val="0"/>
+        </w:rPr>
+        <w:t xml:space="preserve">Order Creation on Orders Page</w:t>
+      </w:r>
+    </w:p>
+    <w:p>
+      <w:pPr>
+        <w:numPr>
+          <w:ilvl w:val="2"/>
+          <w:numId w:val="1"/>
+        </w:numPr>
+      </w:pPr>
+      <w:r>
+        <w:rPr>
+          <w:rtl w:val="0"/>
+        </w:rPr>
+        <w:t xml:space="preserve">Description and Priority</w:t>
+      </w:r>
+    </w:p>
+    <w:p>
+      <w:pPr>
+        <w:rPr/>
+      </w:pPr>
+      <w:r>
+        <w:rPr>
+          <w:rtl w:val="0"/>
+        </w:rPr>
+      </w:r>
+    </w:p>
+    <w:p>
+      <w:pPr>
+        <w:rPr>
+          <w:rFonts w:ascii="Arial" w:cs="Arial" w:eastAsia="Arial" w:hAnsi="Arial"/>
+          <w:sz w:val="22"/>
+          <w:szCs w:val="22"/>
+        </w:rPr>
+      </w:pPr>
+      <w:r>
+        <w:rPr>
+          <w:rtl w:val="0"/>
+        </w:rPr>
+        <w:tab/>
+      </w:r>
+      <w:r>
+        <w:rPr>
+          <w:rFonts w:ascii="Arial" w:cs="Arial" w:eastAsia="Arial" w:hAnsi="Arial"/>
+          <w:sz w:val="22"/>
+          <w:szCs w:val="22"/>
+          <w:rtl w:val="0"/>
+        </w:rPr>
+        <w:t xml:space="preserve"> Allow users to access the Orders page to create new order.</w:t>
+      </w:r>
+    </w:p>
+    <w:p>
+      <w:pPr>
+        <w:rPr>
+          <w:rFonts w:ascii="Arial" w:cs="Arial" w:eastAsia="Arial" w:hAnsi="Arial"/>
+          <w:sz w:val="22"/>
+          <w:szCs w:val="22"/>
+        </w:rPr>
+      </w:pPr>
+      <w:r>
+        <w:rPr>
+          <w:rtl w:val="0"/>
+        </w:rPr>
+      </w:r>
+    </w:p>
+    <w:p>
+      <w:pPr>
+        <w:rPr>
+          <w:rFonts w:ascii="Arial" w:cs="Arial" w:eastAsia="Arial" w:hAnsi="Arial"/>
+          <w:sz w:val="22"/>
+          <w:szCs w:val="22"/>
+        </w:rPr>
+      </w:pPr>
+      <w:r>
+        <w:rPr>
+          <w:rtl w:val="0"/>
+        </w:rPr>
+      </w:r>
+    </w:p>
+    <w:p>
+      <w:pPr>
+        <w:rPr>
+          <w:rFonts w:ascii="Arial" w:cs="Arial" w:eastAsia="Arial" w:hAnsi="Arial"/>
+          <w:sz w:val="22"/>
+          <w:szCs w:val="22"/>
+        </w:rPr>
+      </w:pPr>
+      <w:r>
+        <w:rPr>
+          <w:rFonts w:ascii="Arial" w:cs="Arial" w:eastAsia="Arial" w:hAnsi="Arial"/>
+          <w:sz w:val="22"/>
+          <w:szCs w:val="22"/>
+          <w:rtl w:val="0"/>
+        </w:rPr>
+        <w:tab/>
+        <w:t xml:space="preserve">Priority: High</w:t>
+      </w:r>
+    </w:p>
+    <w:p>
+      <w:pPr>
+        <w:rPr>
+          <w:rFonts w:ascii="Arial" w:cs="Arial" w:eastAsia="Arial" w:hAnsi="Arial"/>
+          <w:sz w:val="22"/>
+          <w:szCs w:val="22"/>
+        </w:rPr>
+      </w:pPr>
+      <w:r>
+        <w:rPr>
+          <w:rtl w:val="0"/>
+        </w:rPr>
+      </w:r>
+    </w:p>
+    <w:p>
+      <w:pPr>
+        <w:numPr>
+          <w:ilvl w:val="2"/>
+          <w:numId w:val="1"/>
+        </w:numPr>
+        <w:spacing w:after="120" w:before="120" w:lineRule="auto"/>
+      </w:pPr>
+      <w:r>
+        <w:rPr>
+          <w:rtl w:val="0"/>
+        </w:rPr>
+        <w:t xml:space="preserve">Stimulus/Response Sequences</w:t>
+      </w:r>
+    </w:p>
+    <w:p>
+      <w:pPr>
+        <w:spacing w:after="120" w:before="120" w:lineRule="auto"/>
+        <w:ind w:firstLine="720"/>
+        <w:rPr/>
+      </w:pPr>
+      <w:r>
+        <w:rPr>
+          <w:rtl w:val="0"/>
+        </w:rPr>
+        <w:t xml:space="preserve">Stimulus: User successfully logs in.</w:t>
+      </w:r>
+    </w:p>
+    <w:p>
+      <w:pPr>
+        <w:spacing w:after="120" w:before="120" w:lineRule="auto"/>
+        <w:ind w:firstLine="720"/>
+        <w:rPr/>
+      </w:pPr>
+      <w:r>
+        <w:rPr>
+          <w:rtl w:val="0"/>
+        </w:rPr>
+        <w:t xml:space="preserve">Response: User can select the Orders page from the navigation bar.</w:t>
+      </w:r>
+    </w:p>
+    <w:p>
+      <w:pPr>
+        <w:spacing w:after="120" w:before="120" w:lineRule="auto"/>
+        <w:ind w:firstLine="720"/>
+        <w:rPr/>
+      </w:pPr>
+      <w:r>
+        <w:rPr>
+          <w:rtl w:val="0"/>
+        </w:rPr>
+        <w:t xml:space="preserve">Stimulus: User can create a new order by providing the information in the creation pop-up.</w:t>
+      </w:r>
+    </w:p>
+    <w:p>
+      <w:pPr>
+        <w:spacing w:after="120" w:before="120" w:lineRule="auto"/>
+        <w:ind w:firstLine="720"/>
+        <w:rPr/>
+      </w:pPr>
+      <w:r>
+        <w:rPr>
+          <w:rtl w:val="0"/>
+        </w:rPr>
+        <w:t xml:space="preserve">Response: The changes persist in the UI and in the database regarding the order.</w:t>
+      </w:r>
+    </w:p>
+    <w:p>
+      <w:pPr>
+        <w:spacing w:after="120" w:before="120" w:lineRule="auto"/>
+        <w:rPr>
+          <w:rFonts w:ascii="Arial" w:cs="Arial" w:eastAsia="Arial" w:hAnsi="Arial"/>
+          <w:sz w:val="22"/>
+          <w:szCs w:val="22"/>
+        </w:rPr>
+      </w:pPr>
+      <w:r>
+        <w:rPr>
+          <w:rtl w:val="0"/>
+        </w:rPr>
+      </w:r>
+    </w:p>
+    <w:p>
+      <w:pPr>
+        <w:numPr>
+          <w:ilvl w:val="2"/>
+          <w:numId w:val="1"/>
+        </w:numPr>
+        <w:spacing w:after="120" w:before="120" w:lineRule="auto"/>
+      </w:pPr>
+      <w:r>
+        <w:rPr>
+          <w:rtl w:val="0"/>
+        </w:rPr>
+        <w:t xml:space="preserve">Functional Requirements</w:t>
+      </w:r>
+    </w:p>
+    <w:p>
+      <w:pPr>
+        <w:spacing w:after="120" w:before="120" w:lineRule="auto"/>
+        <w:rPr>
+          <w:rFonts w:ascii="Arial" w:cs="Arial" w:eastAsia="Arial" w:hAnsi="Arial"/>
+          <w:sz w:val="22"/>
+          <w:szCs w:val="22"/>
+        </w:rPr>
+      </w:pPr>
+      <w:r>
+        <w:rPr>
+          <w:rtl w:val="0"/>
+        </w:rPr>
+        <w:tab/>
+      </w:r>
+      <w:r>
+        <w:rPr>
+          <w:rFonts w:ascii="Arial" w:cs="Arial" w:eastAsia="Arial" w:hAnsi="Arial"/>
+          <w:sz w:val="22"/>
+          <w:szCs w:val="22"/>
+          <w:rtl w:val="0"/>
+        </w:rPr>
+        <w:t xml:space="preserve">REQ-1: Upon logging in, the user should have the option to select the Orders page from the navigation bar.</w:t>
+      </w:r>
+    </w:p>
+    <w:p>
+      <w:pPr>
+        <w:spacing w:after="120" w:before="120" w:lineRule="auto"/>
+        <w:ind w:firstLine="720"/>
+        <w:rPr>
+          <w:rFonts w:ascii="Arial" w:cs="Arial" w:eastAsia="Arial" w:hAnsi="Arial"/>
+          <w:sz w:val="22"/>
+          <w:szCs w:val="22"/>
+        </w:rPr>
+      </w:pPr>
+      <w:r>
+        <w:rPr>
+          <w:rFonts w:ascii="Arial" w:cs="Arial" w:eastAsia="Arial" w:hAnsi="Arial"/>
+          <w:sz w:val="22"/>
+          <w:szCs w:val="22"/>
+          <w:rtl w:val="0"/>
+        </w:rPr>
+        <w:t xml:space="preserve">REQ-2: The Orders page should provide fields for the user to input details such as items, destination, weight, width, height, and length for creating a new order.</w:t>
+      </w:r>
+    </w:p>
+    <w:p>
+      <w:pPr>
+        <w:spacing w:after="120" w:before="120" w:lineRule="auto"/>
+        <w:rPr>
+          <w:rFonts w:ascii="Arial" w:cs="Arial" w:eastAsia="Arial" w:hAnsi="Arial"/>
+          <w:sz w:val="22"/>
+          <w:szCs w:val="22"/>
+        </w:rPr>
+      </w:pPr>
+      <w:r>
+        <w:rPr>
+          <w:rtl w:val="0"/>
+        </w:rPr>
+      </w:r>
+    </w:p>
+    <w:p>
+      <w:pPr>
+        <w:spacing w:after="120" w:before="120" w:lineRule="auto"/>
+        <w:ind w:firstLine="720"/>
+        <w:rPr>
+          <w:rFonts w:ascii="Arial" w:cs="Arial" w:eastAsia="Arial" w:hAnsi="Arial"/>
+          <w:sz w:val="22"/>
+          <w:szCs w:val="22"/>
+        </w:rPr>
+      </w:pPr>
+      <w:r>
+        <w:rPr>
+          <w:rFonts w:ascii="Arial" w:cs="Arial" w:eastAsia="Arial" w:hAnsi="Arial"/>
+          <w:sz w:val="22"/>
+          <w:szCs w:val="22"/>
+          <w:rtl w:val="0"/>
+        </w:rPr>
+        <w:t xml:space="preserve">REQ-3: Before creating the order, the system shall check if the provided details match the criteria for transportation based on existing delivery cars in the city.</w:t>
+      </w:r>
+    </w:p>
+    <w:p>
+      <w:pPr>
+        <w:spacing w:after="120" w:before="120" w:lineRule="auto"/>
+        <w:ind w:firstLine="720"/>
+        <w:rPr>
+          <w:rFonts w:ascii="Arial" w:cs="Arial" w:eastAsia="Arial" w:hAnsi="Arial"/>
+          <w:sz w:val="22"/>
+          <w:szCs w:val="22"/>
+        </w:rPr>
+      </w:pPr>
+      <w:r>
+        <w:rPr>
+          <w:rFonts w:ascii="Arial" w:cs="Arial" w:eastAsia="Arial" w:hAnsi="Arial"/>
+          <w:sz w:val="22"/>
+          <w:szCs w:val="22"/>
+          <w:rtl w:val="0"/>
+        </w:rPr>
+        <w:t xml:space="preserve">REQ-4: If no delivery car is available, the system shall set the order status to "Unassigned."</w:t>
+      </w:r>
+    </w:p>
+    <w:p>
+      <w:pPr>
+        <w:spacing w:after="120" w:before="120" w:lineRule="auto"/>
+        <w:ind w:firstLine="720"/>
+        <w:rPr>
+          <w:rFonts w:ascii="Arial" w:cs="Arial" w:eastAsia="Arial" w:hAnsi="Arial"/>
+          <w:sz w:val="22"/>
+          <w:szCs w:val="22"/>
+        </w:rPr>
+      </w:pPr>
+      <w:r>
+        <w:rPr>
+          <w:rFonts w:ascii="Arial" w:cs="Arial" w:eastAsia="Arial" w:hAnsi="Arial"/>
+          <w:sz w:val="22"/>
+          <w:szCs w:val="22"/>
+          <w:rtl w:val="0"/>
+        </w:rPr>
+        <w:t xml:space="preserve">REQ-5: The system should dynamically calculate and display the price of the order based on the provided weight, width, height, and length.</w:t>
+      </w:r>
+    </w:p>
+    <w:p>
+      <w:pPr>
+        <w:spacing w:after="120" w:before="120" w:lineRule="auto"/>
+        <w:ind w:firstLine="720"/>
+        <w:rPr>
+          <w:rFonts w:ascii="Arial" w:cs="Arial" w:eastAsia="Arial" w:hAnsi="Arial"/>
+          <w:sz w:val="22"/>
+          <w:szCs w:val="22"/>
+        </w:rPr>
+      </w:pPr>
+      <w:r>
+        <w:rPr>
+          <w:rFonts w:ascii="Arial" w:cs="Arial" w:eastAsia="Arial" w:hAnsi="Arial"/>
+          <w:sz w:val="22"/>
+          <w:szCs w:val="22"/>
+          <w:rtl w:val="0"/>
+        </w:rPr>
+        <w:t xml:space="preserve">REQ-6: After placing the order, the details should be added to the Orders page table, including the order ID, items, destination, status, and price.</w:t>
+      </w:r>
+    </w:p>
+    <w:p>
+      <w:pPr>
+        <w:spacing w:after="120" w:before="120" w:lineRule="auto"/>
+        <w:rPr>
+          <w:rFonts w:ascii="Arial" w:cs="Arial" w:eastAsia="Arial" w:hAnsi="Arial"/>
+          <w:sz w:val="22"/>
+          <w:szCs w:val="22"/>
+        </w:rPr>
+      </w:pPr>
+      <w:r>
+        <w:rPr>
+          <w:rtl w:val="0"/>
+        </w:rPr>
+      </w:r>
+    </w:p>
+    <w:p>
+      <w:pPr>
+        <w:pStyle w:val="Heading2"/>
+        <w:numPr>
+          <w:ilvl w:val="1"/>
+          <w:numId w:val="1"/>
+        </w:numPr>
+        <w:rPr>
+          <w:b w:val="1"/>
+          <w:sz w:val="28"/>
+          <w:szCs w:val="28"/>
+        </w:rPr>
+      </w:pPr>
+      <w:bookmarkStart w:colFirst="0" w:colLast="0" w:name="_10fl0fxveglp" w:id="66"/>
+      <w:bookmarkEnd w:id="66"/>
+      <w:r>
+        <w:rPr>
+          <w:rtl w:val="0"/>
+        </w:rPr>
+        <w:t xml:space="preserve">Access Delivery Cars Page for Administrators</w:t>
+      </w:r>
+    </w:p>
+    <w:p>
+      <w:pPr>
+        <w:numPr>
+          <w:ilvl w:val="2"/>
+          <w:numId w:val="1"/>
+        </w:numPr>
+      </w:pPr>
+      <w:r>
+        <w:rPr>
+          <w:rtl w:val="0"/>
+        </w:rPr>
+        <w:t xml:space="preserve">Description and Priority</w:t>
+      </w:r>
+    </w:p>
+    <w:p>
+      <w:pPr>
+        <w:rPr/>
+      </w:pPr>
+      <w:r>
+        <w:rPr>
+          <w:rtl w:val="0"/>
+        </w:rPr>
+      </w:r>
+    </w:p>
+    <w:p>
+      <w:pPr>
+        <w:rPr>
+          <w:rFonts w:ascii="Arial" w:cs="Arial" w:eastAsia="Arial" w:hAnsi="Arial"/>
+          <w:sz w:val="22"/>
+          <w:szCs w:val="22"/>
+        </w:rPr>
+      </w:pPr>
+      <w:r>
+        <w:rPr>
+          <w:rtl w:val="0"/>
+        </w:rPr>
+        <w:tab/>
+      </w:r>
+      <w:r>
+        <w:rPr>
+          <w:rFonts w:ascii="Arial" w:cs="Arial" w:eastAsia="Arial" w:hAnsi="Arial"/>
+          <w:sz w:val="22"/>
+          <w:szCs w:val="22"/>
+          <w:rtl w:val="0"/>
+        </w:rPr>
+        <w:t xml:space="preserve"> Allow administrators to access the Delivery Cars page to retrieve existing cars from the database.</w:t>
+      </w:r>
+    </w:p>
+    <w:p>
+      <w:pPr>
+        <w:rPr>
+          <w:rFonts w:ascii="Arial" w:cs="Arial" w:eastAsia="Arial" w:hAnsi="Arial"/>
+          <w:sz w:val="22"/>
+          <w:szCs w:val="22"/>
+        </w:rPr>
+      </w:pPr>
+      <w:r>
+        <w:rPr>
+          <w:rtl w:val="0"/>
+        </w:rPr>
+      </w:r>
+    </w:p>
+    <w:p>
+      <w:pPr>
+        <w:rPr>
+          <w:rFonts w:ascii="Arial" w:cs="Arial" w:eastAsia="Arial" w:hAnsi="Arial"/>
+          <w:sz w:val="22"/>
+          <w:szCs w:val="22"/>
+        </w:rPr>
+      </w:pPr>
+      <w:r>
+        <w:rPr>
+          <w:rtl w:val="0"/>
+        </w:rPr>
+      </w:r>
+    </w:p>
+    <w:p>
+      <w:pPr>
+        <w:rPr>
+          <w:rFonts w:ascii="Arial" w:cs="Arial" w:eastAsia="Arial" w:hAnsi="Arial"/>
+          <w:sz w:val="22"/>
+          <w:szCs w:val="22"/>
+        </w:rPr>
+      </w:pPr>
+      <w:r>
+        <w:rPr>
+          <w:rtl w:val="0"/>
+        </w:rPr>
+      </w:r>
+    </w:p>
+    <w:p>
+      <w:pPr>
+        <w:rPr>
+          <w:rFonts w:ascii="Arial" w:cs="Arial" w:eastAsia="Arial" w:hAnsi="Arial"/>
+          <w:sz w:val="22"/>
+          <w:szCs w:val="22"/>
+        </w:rPr>
+      </w:pPr>
+      <w:r>
+        <w:rPr>
+          <w:rtl w:val="0"/>
+        </w:rPr>
+      </w:r>
+    </w:p>
+    <w:p>
+      <w:pPr>
+        <w:rPr>
+          <w:rFonts w:ascii="Arial" w:cs="Arial" w:eastAsia="Arial" w:hAnsi="Arial"/>
+          <w:sz w:val="22"/>
+          <w:szCs w:val="22"/>
+        </w:rPr>
+      </w:pPr>
+      <w:r>
+        <w:rPr>
+          <w:rFonts w:ascii="Arial" w:cs="Arial" w:eastAsia="Arial" w:hAnsi="Arial"/>
+          <w:sz w:val="22"/>
+          <w:szCs w:val="22"/>
+          <w:rtl w:val="0"/>
+        </w:rPr>
+        <w:tab/>
+        <w:t xml:space="preserve">Priority: High</w:t>
+      </w:r>
+    </w:p>
+    <w:p>
+      <w:pPr>
+        <w:rPr>
+          <w:rFonts w:ascii="Arial" w:cs="Arial" w:eastAsia="Arial" w:hAnsi="Arial"/>
+          <w:sz w:val="22"/>
+          <w:szCs w:val="22"/>
+        </w:rPr>
+      </w:pPr>
+      <w:r>
+        <w:rPr>
+          <w:rtl w:val="0"/>
+        </w:rPr>
+      </w:r>
+    </w:p>
+    <w:p>
+      <w:pPr>
+        <w:numPr>
+          <w:ilvl w:val="2"/>
+          <w:numId w:val="1"/>
+        </w:numPr>
+        <w:spacing w:after="120" w:before="120" w:lineRule="auto"/>
+      </w:pPr>
+      <w:r>
+        <w:rPr>
+          <w:rtl w:val="0"/>
+        </w:rPr>
+        <w:t xml:space="preserve">Stimulus/Response Sequences</w:t>
+      </w:r>
+    </w:p>
+    <w:p>
+      <w:pPr>
+        <w:spacing w:after="120" w:before="120" w:lineRule="auto"/>
+        <w:ind w:firstLine="720"/>
+        <w:rPr/>
+      </w:pPr>
+      <w:r>
+        <w:rPr>
+          <w:rtl w:val="0"/>
+        </w:rPr>
+        <w:t xml:space="preserve">Stimulus: Administrator successfully logs in.</w:t>
+      </w:r>
+    </w:p>
+    <w:p>
+      <w:pPr>
+        <w:spacing w:after="120" w:before="120" w:lineRule="auto"/>
+        <w:ind w:firstLine="720"/>
+        <w:rPr/>
+      </w:pPr>
+      <w:r>
+        <w:rPr>
+          <w:rtl w:val="0"/>
+        </w:rPr>
+        <w:t xml:space="preserve">Response: Administrator can select the Delivery Cars page from the navigation bar.</w:t>
+      </w:r>
+    </w:p>
+    <w:p>
+      <w:pPr>
+        <w:spacing w:after="120" w:before="120" w:lineRule="auto"/>
+        <w:ind w:firstLine="720"/>
+        <w:rPr/>
+      </w:pPr>
+      <w:r>
+        <w:rPr>
+          <w:rtl w:val="0"/>
+        </w:rPr>
+        <w:t xml:space="preserve">Stimulus: Administrator select the Delivery Cars page from the navigation bar.</w:t>
+      </w:r>
+    </w:p>
+    <w:p>
+      <w:pPr>
+        <w:spacing w:after="120" w:before="120" w:lineRule="auto"/>
+        <w:ind w:firstLine="720"/>
+        <w:rPr/>
+      </w:pPr>
+      <w:r>
+        <w:rPr>
+          <w:rtl w:val="0"/>
+        </w:rPr>
+        <w:t xml:space="preserve">Response: A list will all available cars will be displayed on the screen.</w:t>
+      </w:r>
+    </w:p>
+    <w:p>
+      <w:pPr>
+        <w:spacing w:after="120" w:before="120" w:lineRule="auto"/>
+        <w:rPr>
+          <w:rFonts w:ascii="Arial" w:cs="Arial" w:eastAsia="Arial" w:hAnsi="Arial"/>
+          <w:sz w:val="22"/>
+          <w:szCs w:val="22"/>
+        </w:rPr>
+      </w:pPr>
+      <w:r>
+        <w:rPr>
+          <w:rtl w:val="0"/>
+        </w:rPr>
+      </w:r>
+    </w:p>
+    <w:p>
+      <w:pPr>
+        <w:numPr>
+          <w:ilvl w:val="2"/>
+          <w:numId w:val="1"/>
+        </w:numPr>
+        <w:spacing w:after="120" w:before="120" w:lineRule="auto"/>
+      </w:pPr>
+      <w:r>
+        <w:rPr>
+          <w:rtl w:val="0"/>
+        </w:rPr>
+        <w:t xml:space="preserve">Functional Requirements</w:t>
+      </w:r>
+    </w:p>
+    <w:p>
+      <w:pPr>
+        <w:spacing w:after="120" w:before="120" w:lineRule="auto"/>
+        <w:rPr>
+          <w:rFonts w:ascii="Arial" w:cs="Arial" w:eastAsia="Arial" w:hAnsi="Arial"/>
+          <w:sz w:val="22"/>
+          <w:szCs w:val="22"/>
+        </w:rPr>
+      </w:pPr>
+      <w:r>
+        <w:rPr>
+          <w:rtl w:val="0"/>
+        </w:rPr>
+        <w:tab/>
+      </w:r>
+      <w:r>
+        <w:rPr>
+          <w:rFonts w:ascii="Arial" w:cs="Arial" w:eastAsia="Arial" w:hAnsi="Arial"/>
+          <w:sz w:val="22"/>
+          <w:szCs w:val="22"/>
+          <w:rtl w:val="0"/>
+        </w:rPr>
+        <w:t xml:space="preserve">REQ-1: Upon logging in, the administrator shall have the option to access the Delivery Cars page from the navigation bar.</w:t>
+      </w:r>
+    </w:p>
+    <w:p>
+      <w:pPr>
+        <w:spacing w:after="120" w:before="120" w:lineRule="auto"/>
+        <w:ind w:firstLine="720"/>
+        <w:rPr>
+          <w:rFonts w:ascii="Arial" w:cs="Arial" w:eastAsia="Arial" w:hAnsi="Arial"/>
+          <w:sz w:val="22"/>
+          <w:szCs w:val="22"/>
+        </w:rPr>
+      </w:pPr>
+      <w:r>
+        <w:rPr>
+          <w:rFonts w:ascii="Arial" w:cs="Arial" w:eastAsia="Arial" w:hAnsi="Arial"/>
+          <w:sz w:val="22"/>
+          <w:szCs w:val="22"/>
+          <w:rtl w:val="0"/>
+        </w:rPr>
+        <w:t xml:space="preserve">REQ-2: The Delivery Cars page shall display a list of existing delivery cars retrieved from the database.</w:t>
+      </w:r>
+    </w:p>
+    <w:p>
+      <w:pPr>
+        <w:spacing w:after="120" w:before="120" w:lineRule="auto"/>
+        <w:ind w:firstLine="720"/>
+        <w:rPr>
+          <w:rFonts w:ascii="Arial" w:cs="Arial" w:eastAsia="Arial" w:hAnsi="Arial"/>
+          <w:sz w:val="22"/>
+          <w:szCs w:val="22"/>
+        </w:rPr>
+      </w:pPr>
+      <w:r>
+        <w:rPr>
+          <w:rFonts w:ascii="Arial" w:cs="Arial" w:eastAsia="Arial" w:hAnsi="Arial"/>
+          <w:sz w:val="22"/>
+          <w:szCs w:val="22"/>
+          <w:rtl w:val="0"/>
+        </w:rPr>
+        <w:t xml:space="preserve">REQ-3: Only administrators shall have access to view the Delivery Cars page.</w:t>
       </w:r>
     </w:p>
     <w:p>
@@ -11575,8 +13333,8 @@
         <w:ind w:left="0" w:firstLine="0"/>
         <w:rPr/>
       </w:pPr>
-      <w:bookmarkStart w:colFirst="0" w:colLast="0" w:name="_3ygebqi" w:id="63"/>
-      <w:bookmarkEnd w:id="63"/>
+      <w:bookmarkStart w:colFirst="0" w:colLast="0" w:name="_4bvk7pj" w:id="67"/>
+      <w:bookmarkEnd w:id="67"/>
       <w:r>
         <w:rPr>
           <w:b w:val="1"/>
@@ -11601,8 +13359,8 @@
         <w:ind w:left="0" w:firstLine="0"/>
         <w:rPr/>
       </w:pPr>
-      <w:bookmarkStart w:colFirst="0" w:colLast="0" w:name="_2dlolyb" w:id="64"/>
-      <w:bookmarkEnd w:id="64"/>
+      <w:bookmarkStart w:colFirst="0" w:colLast="0" w:name="_2r0uhxc" w:id="68"/>
+      <w:bookmarkEnd w:id="68"/>
       <w:r>
         <w:rPr>
           <w:b w:val="1"/>
@@ -11648,8 +13406,8 @@
           <w:vertAlign w:val="baseline"/>
         </w:rPr>
       </w:pPr>
-      <w:bookmarkStart w:colFirst="0" w:colLast="0" w:name="_sqyw64" w:id="65"/>
-      <w:bookmarkEnd w:id="65"/>
+      <w:bookmarkStart w:colFirst="0" w:colLast="0" w:name="_1664s55" w:id="69"/>
+      <w:bookmarkEnd w:id="69"/>
       <w:r>
         <w:rPr>
           <w:rFonts w:ascii="Arial" w:cs="Arial" w:eastAsia="Arial" w:hAnsi="Arial"/>
@@ -11723,8 +13481,8 @@
           <w:vertAlign w:val="baseline"/>
         </w:rPr>
       </w:pPr>
-      <w:bookmarkStart w:colFirst="0" w:colLast="0" w:name="_3cqmetx" w:id="66"/>
-      <w:bookmarkEnd w:id="66"/>
+      <w:bookmarkStart w:colFirst="0" w:colLast="0" w:name="_3q5sasy" w:id="70"/>
+      <w:bookmarkEnd w:id="70"/>
       <w:r>
         <w:rPr>
           <w:rFonts w:ascii="Arial" w:cs="Arial" w:eastAsia="Arial" w:hAnsi="Arial"/>
@@ -11791,8 +13549,8 @@
           <w:szCs w:val="22"/>
         </w:rPr>
       </w:pPr>
-      <w:bookmarkStart w:colFirst="0" w:colLast="0" w:name="_1rvwp1q" w:id="67"/>
-      <w:bookmarkEnd w:id="67"/>
+      <w:bookmarkStart w:colFirst="0" w:colLast="0" w:name="_25b2l0r" w:id="71"/>
+      <w:bookmarkEnd w:id="71"/>
       <w:r>
         <w:rPr>
           <w:rFonts w:ascii="Arial" w:cs="Arial" w:eastAsia="Arial" w:hAnsi="Arial"/>
@@ -11827,8 +13585,8 @@
           <w:szCs w:val="22"/>
         </w:rPr>
       </w:pPr>
-      <w:bookmarkStart w:colFirst="0" w:colLast="0" w:name="_4bvk7pj" w:id="68"/>
-      <w:bookmarkEnd w:id="68"/>
+      <w:bookmarkStart w:colFirst="0" w:colLast="0" w:name="_kgcv8k" w:id="72"/>
+      <w:bookmarkEnd w:id="72"/>
       <w:r>
         <w:rPr>
           <w:rFonts w:ascii="Arial" w:cs="Arial" w:eastAsia="Arial" w:hAnsi="Arial"/>
@@ -11862,8 +13620,8 @@
           <w:szCs w:val="22"/>
         </w:rPr>
       </w:pPr>
-      <w:bookmarkStart w:colFirst="0" w:colLast="0" w:name="_2r0uhxc" w:id="69"/>
-      <w:bookmarkEnd w:id="69"/>
+      <w:bookmarkStart w:colFirst="0" w:colLast="0" w:name="_34g0dwd" w:id="73"/>
+      <w:bookmarkEnd w:id="73"/>
       <w:r>
         <w:rPr>
           <w:rtl w:val="0"/>
@@ -11894,8 +13652,8 @@
           <w:szCs w:val="22"/>
         </w:rPr>
       </w:pPr>
-      <w:bookmarkStart w:colFirst="0" w:colLast="0" w:name="_1664s55" w:id="70"/>
-      <w:bookmarkEnd w:id="70"/>
+      <w:bookmarkStart w:colFirst="0" w:colLast="0" w:name="_1jlao46" w:id="74"/>
+      <w:bookmarkEnd w:id="74"/>
       <w:r>
         <w:rPr>
           <w:rFonts w:ascii="Arial" w:cs="Arial" w:eastAsia="Arial" w:hAnsi="Arial"/>
@@ -11930,8 +13688,8 @@
           <w:szCs w:val="22"/>
         </w:rPr>
       </w:pPr>
-      <w:bookmarkStart w:colFirst="0" w:colLast="0" w:name="_3q5sasy" w:id="71"/>
-      <w:bookmarkEnd w:id="71"/>
+      <w:bookmarkStart w:colFirst="0" w:colLast="0" w:name="_43ky6rz" w:id="75"/>
+      <w:bookmarkEnd w:id="75"/>
       <w:r>
         <w:rPr>
           <w:rFonts w:ascii="Arial" w:cs="Arial" w:eastAsia="Arial" w:hAnsi="Arial"/>
@@ -11951,8 +13709,8 @@
           <w:szCs w:val="22"/>
         </w:rPr>
       </w:pPr>
-      <w:bookmarkStart w:colFirst="0" w:colLast="0" w:name="_25b2l0r" w:id="72"/>
-      <w:bookmarkEnd w:id="72"/>
+      <w:bookmarkStart w:colFirst="0" w:colLast="0" w:name="_2iq8gzs" w:id="76"/>
+      <w:bookmarkEnd w:id="76"/>
       <w:r>
         <w:rPr>
           <w:rtl w:val="0"/>
@@ -11968,8 +13726,8 @@
           <w:szCs w:val="22"/>
         </w:rPr>
       </w:pPr>
-      <w:bookmarkStart w:colFirst="0" w:colLast="0" w:name="_kgcv8k" w:id="73"/>
-      <w:bookmarkEnd w:id="73"/>
+      <w:bookmarkStart w:colFirst="0" w:colLast="0" w:name="_xvir7l" w:id="77"/>
+      <w:bookmarkEnd w:id="77"/>
       <w:r>
         <w:rPr>
           <w:rFonts w:ascii="Arial" w:cs="Arial" w:eastAsia="Arial" w:hAnsi="Arial"/>
@@ -12104,8 +13862,8 @@
           <w:vertAlign w:val="baseline"/>
         </w:rPr>
       </w:pPr>
-      <w:bookmarkStart w:colFirst="0" w:colLast="0" w:name="_34g0dwd" w:id="74"/>
-      <w:bookmarkEnd w:id="74"/>
+      <w:bookmarkStart w:colFirst="0" w:colLast="0" w:name="_3hv69ve" w:id="78"/>
+      <w:bookmarkEnd w:id="78"/>
       <w:r>
         <w:rPr>
           <w:rFonts w:ascii="Arial" w:cs="Arial" w:eastAsia="Arial" w:hAnsi="Arial"/>
@@ -12194,8 +13952,8 @@
           <w:vertAlign w:val="baseline"/>
         </w:rPr>
       </w:pPr>
-      <w:bookmarkStart w:colFirst="0" w:colLast="0" w:name="_1jlao46" w:id="75"/>
-      <w:bookmarkEnd w:id="75"/>
+      <w:bookmarkStart w:colFirst="0" w:colLast="0" w:name="_1x0gk37" w:id="79"/>
+      <w:bookmarkEnd w:id="79"/>
       <w:r>
         <w:rPr>
           <w:rFonts w:ascii="Arial" w:cs="Arial" w:eastAsia="Arial" w:hAnsi="Arial"/>
@@ -12269,8 +14027,8 @@
           <w:vertAlign w:val="baseline"/>
         </w:rPr>
       </w:pPr>
-      <w:bookmarkStart w:colFirst="0" w:colLast="0" w:name="_43ky6rz" w:id="76"/>
-      <w:bookmarkEnd w:id="76"/>
+      <w:bookmarkStart w:colFirst="0" w:colLast="0" w:name="_4h042r0" w:id="80"/>
+      <w:bookmarkEnd w:id="80"/>
       <w:r>
         <w:rPr>
           <w:rFonts w:ascii="Arial" w:cs="Arial" w:eastAsia="Arial" w:hAnsi="Arial"/>
@@ -12369,8 +14127,8 @@
           <w:vertAlign w:val="baseline"/>
         </w:rPr>
       </w:pPr>
-      <w:bookmarkStart w:colFirst="0" w:colLast="0" w:name="_2iq8gzs" w:id="77"/>
-      <w:bookmarkEnd w:id="77"/>
+      <w:bookmarkStart w:colFirst="0" w:colLast="0" w:name="_2w5ecyt" w:id="81"/>
+      <w:bookmarkEnd w:id="81"/>
       <w:r>
         <w:rPr>
           <w:rFonts w:ascii="Arial" w:cs="Arial" w:eastAsia="Arial" w:hAnsi="Arial"/>
@@ -12469,8 +14227,8 @@
           <w:vertAlign w:val="baseline"/>
         </w:rPr>
       </w:pPr>
-      <w:bookmarkStart w:colFirst="0" w:colLast="0" w:name="_xvir7l" w:id="78"/>
-      <w:bookmarkEnd w:id="78"/>
+      <w:bookmarkStart w:colFirst="0" w:colLast="0" w:name="_1baon6m" w:id="82"/>
+      <w:bookmarkEnd w:id="82"/>
       <w:r>
         <w:rPr>
           <w:rFonts w:ascii="Arial" w:cs="Arial" w:eastAsia="Arial" w:hAnsi="Arial"/>

</xml_diff>

<commit_message>
- added 3 new features
</commit_message>
<xml_diff>
--- a/SoftwareRequirements.docx
+++ b/SoftwareRequirements.docx
@@ -563,7 +563,7 @@
             <w:r>
               <w:rPr>
                 <w:rFonts w:ascii="Arial" w:cs="Arial" w:eastAsia="Arial" w:hAnsi="Arial"/>
-                <w:b w:val="0"/>
+                <w:b w:val="1"/>
                 <w:i w:val="0"/>
                 <w:smallCaps w:val="0"/>
                 <w:strike w:val="0"/>
@@ -612,7 +612,7 @@
             <w:r>
               <w:rPr>
                 <w:rFonts w:ascii="Arial" w:cs="Arial" w:eastAsia="Arial" w:hAnsi="Arial"/>
-                <w:b w:val="0"/>
+                <w:b w:val="1"/>
                 <w:i w:val="0"/>
                 <w:smallCaps w:val="0"/>
                 <w:strike w:val="0"/>
@@ -661,7 +661,7 @@
             <w:r>
               <w:rPr>
                 <w:rFonts w:ascii="Arial" w:cs="Arial" w:eastAsia="Arial" w:hAnsi="Arial"/>
-                <w:b w:val="0"/>
+                <w:b w:val="1"/>
                 <w:i w:val="0"/>
                 <w:smallCaps w:val="0"/>
                 <w:strike w:val="0"/>
@@ -710,7 +710,7 @@
             <w:r>
               <w:rPr>
                 <w:rFonts w:ascii="Arial" w:cs="Arial" w:eastAsia="Arial" w:hAnsi="Arial"/>
-                <w:b w:val="0"/>
+                <w:b w:val="1"/>
                 <w:i w:val="0"/>
                 <w:smallCaps w:val="0"/>
                 <w:strike w:val="0"/>
@@ -856,7 +856,7 @@
             <w:r>
               <w:rPr>
                 <w:rFonts w:ascii="Arial" w:cs="Arial" w:eastAsia="Arial" w:hAnsi="Arial"/>
-                <w:b w:val="0"/>
+                <w:b w:val="1"/>
                 <w:i w:val="0"/>
                 <w:smallCaps w:val="0"/>
                 <w:strike w:val="0"/>
@@ -905,7 +905,7 @@
             <w:r>
               <w:rPr>
                 <w:rFonts w:ascii="Arial" w:cs="Arial" w:eastAsia="Arial" w:hAnsi="Arial"/>
-                <w:b w:val="0"/>
+                <w:b w:val="1"/>
                 <w:i w:val="0"/>
                 <w:smallCaps w:val="0"/>
                 <w:strike w:val="0"/>
@@ -954,7 +954,7 @@
             <w:r>
               <w:rPr>
                 <w:rFonts w:ascii="Arial" w:cs="Arial" w:eastAsia="Arial" w:hAnsi="Arial"/>
-                <w:b w:val="0"/>
+                <w:b w:val="1"/>
                 <w:i w:val="0"/>
                 <w:smallCaps w:val="0"/>
                 <w:strike w:val="0"/>
@@ -1003,7 +1003,7 @@
             <w:r>
               <w:rPr>
                 <w:rFonts w:ascii="Arial" w:cs="Arial" w:eastAsia="Arial" w:hAnsi="Arial"/>
-                <w:b w:val="0"/>
+                <w:b w:val="1"/>
                 <w:i w:val="0"/>
                 <w:smallCaps w:val="0"/>
                 <w:strike w:val="0"/>
@@ -1052,7 +1052,7 @@
             <w:r>
               <w:rPr>
                 <w:rFonts w:ascii="Arial" w:cs="Arial" w:eastAsia="Arial" w:hAnsi="Arial"/>
-                <w:b w:val="0"/>
+                <w:b w:val="1"/>
                 <w:i w:val="0"/>
                 <w:smallCaps w:val="0"/>
                 <w:strike w:val="0"/>
@@ -1101,7 +1101,7 @@
             <w:r>
               <w:rPr>
                 <w:rFonts w:ascii="Arial" w:cs="Arial" w:eastAsia="Arial" w:hAnsi="Arial"/>
-                <w:b w:val="0"/>
+                <w:b w:val="1"/>
                 <w:i w:val="0"/>
                 <w:smallCaps w:val="0"/>
                 <w:strike w:val="0"/>
@@ -1247,7 +1247,7 @@
             <w:r>
               <w:rPr>
                 <w:rFonts w:ascii="Arial" w:cs="Arial" w:eastAsia="Arial" w:hAnsi="Arial"/>
-                <w:b w:val="0"/>
+                <w:b w:val="1"/>
                 <w:i w:val="0"/>
                 <w:smallCaps w:val="0"/>
                 <w:strike w:val="0"/>
@@ -1296,7 +1296,7 @@
             <w:r>
               <w:rPr>
                 <w:rFonts w:ascii="Arial" w:cs="Arial" w:eastAsia="Arial" w:hAnsi="Arial"/>
-                <w:b w:val="0"/>
+                <w:b w:val="1"/>
                 <w:i w:val="0"/>
                 <w:smallCaps w:val="0"/>
                 <w:strike w:val="0"/>
@@ -1345,7 +1345,7 @@
             <w:r>
               <w:rPr>
                 <w:rFonts w:ascii="Arial" w:cs="Arial" w:eastAsia="Arial" w:hAnsi="Arial"/>
-                <w:b w:val="0"/>
+                <w:b w:val="1"/>
                 <w:i w:val="0"/>
                 <w:smallCaps w:val="0"/>
                 <w:strike w:val="0"/>
@@ -1442,7 +1442,7 @@
             <w:r>
               <w:rPr>
                 <w:rFonts w:ascii="Arial" w:cs="Arial" w:eastAsia="Arial" w:hAnsi="Arial"/>
-                <w:b w:val="0"/>
+                <w:b w:val="1"/>
                 <w:i w:val="0"/>
                 <w:smallCaps w:val="0"/>
                 <w:strike w:val="0"/>
@@ -2354,6 +2354,153 @@
               <w:tab w:val="right" w:leader="none" w:pos="12000"/>
             </w:tabs>
             <w:spacing w:before="60" w:lineRule="auto"/>
+            <w:ind w:left="360" w:firstLine="0"/>
+            <w:rPr>
+              <w:rFonts w:ascii="Arial" w:cs="Arial" w:eastAsia="Arial" w:hAnsi="Arial"/>
+              <w:b w:val="0"/>
+              <w:i w:val="0"/>
+              <w:smallCaps w:val="0"/>
+              <w:strike w:val="0"/>
+              <w:color w:val="000000"/>
+              <w:sz w:val="22"/>
+              <w:szCs w:val="22"/>
+              <w:u w:val="none"/>
+              <w:shd w:fill="auto" w:val="clear"/>
+              <w:vertAlign w:val="baseline"/>
+            </w:rPr>
+          </w:pPr>
+          <w:hyperlink w:anchor="_auigwebmmelg">
+            <w:r>
+              <w:rPr>
+                <w:rFonts w:ascii="Arial" w:cs="Arial" w:eastAsia="Arial" w:hAnsi="Arial"/>
+                <w:b w:val="0"/>
+                <w:i w:val="0"/>
+                <w:smallCaps w:val="0"/>
+                <w:strike w:val="0"/>
+                <w:color w:val="000000"/>
+                <w:sz w:val="22"/>
+                <w:szCs w:val="22"/>
+                <w:u w:val="none"/>
+                <w:shd w:fill="auto" w:val="clear"/>
+                <w:vertAlign w:val="baseline"/>
+                <w:rtl w:val="0"/>
+              </w:rPr>
+              <w:t xml:space="preserve">4.20 Create New Delivery Car for Administrators</w:t>
+              <w:tab/>
+              <w:t xml:space="preserve">18</w:t>
+            </w:r>
+          </w:hyperlink>
+          <w:r>
+            <w:rPr>
+              <w:rtl w:val="0"/>
+            </w:rPr>
+          </w:r>
+        </w:p>
+        <w:p>
+          <w:pPr>
+            <w:widowControl w:val="0"/>
+            <w:tabs>
+              <w:tab w:val="right" w:leader="none" w:pos="12000"/>
+            </w:tabs>
+            <w:spacing w:before="60" w:lineRule="auto"/>
+            <w:ind w:left="360" w:firstLine="0"/>
+            <w:rPr>
+              <w:rFonts w:ascii="Arial" w:cs="Arial" w:eastAsia="Arial" w:hAnsi="Arial"/>
+              <w:b w:val="0"/>
+              <w:i w:val="0"/>
+              <w:smallCaps w:val="0"/>
+              <w:strike w:val="0"/>
+              <w:color w:val="000000"/>
+              <w:sz w:val="22"/>
+              <w:szCs w:val="22"/>
+              <w:u w:val="none"/>
+              <w:shd w:fill="auto" w:val="clear"/>
+              <w:vertAlign w:val="baseline"/>
+            </w:rPr>
+          </w:pPr>
+          <w:hyperlink w:anchor="_frm6zp9c5d60">
+            <w:r>
+              <w:rPr>
+                <w:rFonts w:ascii="Arial" w:cs="Arial" w:eastAsia="Arial" w:hAnsi="Arial"/>
+                <w:b w:val="0"/>
+                <w:i w:val="0"/>
+                <w:smallCaps w:val="0"/>
+                <w:strike w:val="0"/>
+                <w:color w:val="000000"/>
+                <w:sz w:val="22"/>
+                <w:szCs w:val="22"/>
+                <w:u w:val="none"/>
+                <w:shd w:fill="auto" w:val="clear"/>
+                <w:vertAlign w:val="baseline"/>
+                <w:rtl w:val="0"/>
+              </w:rPr>
+              <w:t xml:space="preserve">4.21 Delete Delivery Car for Administrators</w:t>
+              <w:tab/>
+              <w:t xml:space="preserve">19</w:t>
+            </w:r>
+          </w:hyperlink>
+          <w:r>
+            <w:rPr>
+              <w:rtl w:val="0"/>
+            </w:rPr>
+          </w:r>
+        </w:p>
+        <w:p>
+          <w:pPr>
+            <w:widowControl w:val="0"/>
+            <w:tabs>
+              <w:tab w:val="right" w:leader="none" w:pos="12000"/>
+            </w:tabs>
+            <w:spacing w:before="60" w:lineRule="auto"/>
+            <w:ind w:left="360" w:firstLine="0"/>
+            <w:rPr>
+              <w:rFonts w:ascii="Arial" w:cs="Arial" w:eastAsia="Arial" w:hAnsi="Arial"/>
+              <w:b w:val="0"/>
+              <w:i w:val="0"/>
+              <w:smallCaps w:val="0"/>
+              <w:strike w:val="0"/>
+              <w:color w:val="000000"/>
+              <w:sz w:val="22"/>
+              <w:szCs w:val="22"/>
+              <w:u w:val="none"/>
+              <w:shd w:fill="auto" w:val="clear"/>
+              <w:vertAlign w:val="baseline"/>
+            </w:rPr>
+          </w:pPr>
+          <w:hyperlink w:anchor="_4pefst5gkl13">
+            <w:r>
+              <w:rPr>
+                <w:rFonts w:ascii="Arial" w:cs="Arial" w:eastAsia="Arial" w:hAnsi="Arial"/>
+                <w:b w:val="0"/>
+                <w:i w:val="0"/>
+                <w:smallCaps w:val="0"/>
+                <w:strike w:val="0"/>
+                <w:color w:val="000000"/>
+                <w:sz w:val="22"/>
+                <w:szCs w:val="22"/>
+                <w:u w:val="none"/>
+                <w:shd w:fill="auto" w:val="clear"/>
+                <w:vertAlign w:val="baseline"/>
+                <w:rtl w:val="0"/>
+              </w:rPr>
+              <w:t xml:space="preserve">4.22 Assign Employee to Delivery Car for Administrators</w:t>
+              <w:tab/>
+              <w:t xml:space="preserve">20</w:t>
+            </w:r>
+          </w:hyperlink>
+          <w:r>
+            <w:rPr>
+              <w:rtl w:val="0"/>
+            </w:rPr>
+          </w:r>
+        </w:p>
+        <w:p>
+          <w:pPr>
+            <w:widowControl w:val="0"/>
+            <w:tabs>
+              <w:tab w:val="right" w:leader="none" w:pos="12000"/>
+            </w:tabs>
+            <w:spacing w:before="60" w:lineRule="auto"/>
             <w:rPr>
               <w:rFonts w:ascii="Arial" w:cs="Arial" w:eastAsia="Arial" w:hAnsi="Arial"/>
               <w:b w:val="1"/>
@@ -2386,7 +2533,7 @@
               </w:rPr>
               <w:t xml:space="preserve">5. Other Nonfunctional Requirements</w:t>
               <w:tab/>
-              <w:t xml:space="preserve">18</w:t>
+              <w:t xml:space="preserve">21</w:t>
             </w:r>
           </w:hyperlink>
           <w:r>
@@ -2435,7 +2582,7 @@
               </w:rPr>
               <w:t xml:space="preserve">5.1 Performance Requirements</w:t>
               <w:tab/>
-              <w:t xml:space="preserve">18</w:t>
+              <w:t xml:space="preserve">21</w:t>
             </w:r>
           </w:hyperlink>
           <w:r>
@@ -2470,7 +2617,7 @@
             <w:r>
               <w:rPr>
                 <w:rFonts w:ascii="Arial" w:cs="Arial" w:eastAsia="Arial" w:hAnsi="Arial"/>
-                <w:b w:val="0"/>
+                <w:b w:val="1"/>
                 <w:i w:val="0"/>
                 <w:smallCaps w:val="0"/>
                 <w:strike w:val="0"/>
@@ -2484,7 +2631,7 @@
               </w:rPr>
               <w:t xml:space="preserve">5.2 Safety Requirements</w:t>
               <w:tab/>
-              <w:t xml:space="preserve">19</w:t>
+              <w:t xml:space="preserve">21</w:t>
             </w:r>
           </w:hyperlink>
           <w:r>
@@ -2519,7 +2666,7 @@
             <w:r>
               <w:rPr>
                 <w:rFonts w:ascii="Arial" w:cs="Arial" w:eastAsia="Arial" w:hAnsi="Arial"/>
-                <w:b w:val="0"/>
+                <w:b w:val="1"/>
                 <w:i w:val="0"/>
                 <w:smallCaps w:val="0"/>
                 <w:strike w:val="0"/>
@@ -2533,7 +2680,7 @@
               </w:rPr>
               <w:t xml:space="preserve">5.3 Security Requirements</w:t>
               <w:tab/>
-              <w:t xml:space="preserve">19</w:t>
+              <w:t xml:space="preserve">21</w:t>
             </w:r>
           </w:hyperlink>
           <w:r>
@@ -2568,7 +2715,7 @@
             <w:r>
               <w:rPr>
                 <w:rFonts w:ascii="Arial" w:cs="Arial" w:eastAsia="Arial" w:hAnsi="Arial"/>
-                <w:b w:val="0"/>
+                <w:b w:val="1"/>
                 <w:i w:val="0"/>
                 <w:smallCaps w:val="0"/>
                 <w:strike w:val="0"/>
@@ -2582,7 +2729,7 @@
               </w:rPr>
               <w:t xml:space="preserve">5.4 Software Quality Attributes</w:t>
               <w:tab/>
-              <w:t xml:space="preserve">19</w:t>
+              <w:t xml:space="preserve">21</w:t>
             </w:r>
           </w:hyperlink>
           <w:r>
@@ -2617,7 +2764,7 @@
             <w:r>
               <w:rPr>
                 <w:rFonts w:ascii="Arial" w:cs="Arial" w:eastAsia="Arial" w:hAnsi="Arial"/>
-                <w:b w:val="0"/>
+                <w:b w:val="1"/>
                 <w:i w:val="0"/>
                 <w:smallCaps w:val="0"/>
                 <w:strike w:val="0"/>
@@ -2631,7 +2778,7 @@
               </w:rPr>
               <w:t xml:space="preserve">5.5 Business Rules</w:t>
               <w:tab/>
-              <w:t xml:space="preserve">19</w:t>
+              <w:t xml:space="preserve">22</w:t>
             </w:r>
           </w:hyperlink>
           <w:r>
@@ -2679,7 +2826,7 @@
               </w:rPr>
               <w:t xml:space="preserve">6. Other Requirements</w:t>
               <w:tab/>
-              <w:t xml:space="preserve">20</w:t>
+              <w:t xml:space="preserve">22</w:t>
             </w:r>
           </w:hyperlink>
           <w:r>
@@ -3715,6 +3862,94 @@
               <w:rPr>
                 <w:rtl w:val="0"/>
               </w:rPr>
+              <w:t xml:space="preserve">1.8</w:t>
+            </w:r>
+          </w:p>
+        </w:tc>
+      </w:tr>
+      <w:tr>
+        <w:trPr>
+          <w:cantSplit w:val="0"/>
+          <w:tblHeader w:val="0"/>
+        </w:trPr>
+        <w:tc>
+          <w:tcPr>
+            <w:tcBorders>
+              <w:bottom w:color="000000" w:space="0" w:sz="12" w:val="single"/>
+            </w:tcBorders>
+            <w:vAlign w:val="top"/>
+          </w:tcPr>
+          <w:p>
+            <w:pPr>
+              <w:spacing w:after="40" w:before="40" w:lineRule="auto"/>
+              <w:rPr/>
+            </w:pPr>
+            <w:r>
+              <w:rPr>
+                <w:rtl w:val="0"/>
+              </w:rPr>
+              <w:t xml:space="preserve">Sbaroi Ionut-Alexandru</w:t>
+            </w:r>
+          </w:p>
+        </w:tc>
+        <w:tc>
+          <w:tcPr>
+            <w:tcBorders>
+              <w:bottom w:color="000000" w:space="0" w:sz="12" w:val="single"/>
+            </w:tcBorders>
+            <w:vAlign w:val="top"/>
+          </w:tcPr>
+          <w:p>
+            <w:pPr>
+              <w:spacing w:after="40" w:before="40" w:lineRule="auto"/>
+              <w:rPr/>
+            </w:pPr>
+            <w:r>
+              <w:rPr>
+                <w:rtl w:val="0"/>
+              </w:rPr>
+              <w:t xml:space="preserve">25/03/2025</w:t>
+            </w:r>
+          </w:p>
+        </w:tc>
+        <w:tc>
+          <w:tcPr>
+            <w:tcBorders>
+              <w:bottom w:color="000000" w:space="0" w:sz="12" w:val="single"/>
+            </w:tcBorders>
+            <w:vAlign w:val="top"/>
+          </w:tcPr>
+          <w:p>
+            <w:pPr>
+              <w:spacing w:after="40" w:before="40" w:lineRule="auto"/>
+              <w:ind w:left="0" w:firstLine="0"/>
+              <w:rPr/>
+            </w:pPr>
+            <w:r>
+              <w:rPr>
+                <w:rtl w:val="0"/>
+              </w:rPr>
+              <w:t xml:space="preserve">- added 3 new features</w:t>
+            </w:r>
+          </w:p>
+        </w:tc>
+        <w:tc>
+          <w:tcPr>
+            <w:tcBorders>
+              <w:bottom w:color="000000" w:space="0" w:sz="12" w:val="single"/>
+            </w:tcBorders>
+            <w:vAlign w:val="top"/>
+          </w:tcPr>
+          <w:p>
+            <w:pPr>
+              <w:spacing w:after="40" w:before="40" w:lineRule="auto"/>
+              <w:rPr/>
+            </w:pPr>
+            <w:r>
+              <w:rPr>
+                <w:rtl w:val="0"/>
+              </w:rPr>
+              <w:t xml:space="preserve">1.9</w:t>
             </w:r>
           </w:p>
         </w:tc>
@@ -13325,6 +13560,1106 @@
     </w:p>
     <w:p>
       <w:pPr>
+        <w:spacing w:after="120" w:before="120" w:lineRule="auto"/>
+        <w:ind w:left="0" w:firstLine="0"/>
+        <w:rPr>
+          <w:rFonts w:ascii="Arial" w:cs="Arial" w:eastAsia="Arial" w:hAnsi="Arial"/>
+          <w:sz w:val="22"/>
+          <w:szCs w:val="22"/>
+        </w:rPr>
+      </w:pPr>
+      <w:r>
+        <w:rPr>
+          <w:rtl w:val="0"/>
+        </w:rPr>
+      </w:r>
+    </w:p>
+    <w:p>
+      <w:pPr>
+        <w:pStyle w:val="Heading2"/>
+        <w:numPr>
+          <w:ilvl w:val="1"/>
+          <w:numId w:val="1"/>
+        </w:numPr>
+        <w:rPr>
+          <w:b w:val="1"/>
+          <w:sz w:val="28"/>
+          <w:szCs w:val="28"/>
+        </w:rPr>
+      </w:pPr>
+      <w:bookmarkStart w:colFirst="0" w:colLast="0" w:name="_auigwebmmelg" w:id="67"/>
+      <w:bookmarkEnd w:id="67"/>
+      <w:r>
+        <w:rPr>
+          <w:rtl w:val="0"/>
+        </w:rPr>
+        <w:t xml:space="preserve">Create New Delivery Car for Administrators</w:t>
+      </w:r>
+    </w:p>
+    <w:p>
+      <w:pPr>
+        <w:numPr>
+          <w:ilvl w:val="2"/>
+          <w:numId w:val="1"/>
+        </w:numPr>
+      </w:pPr>
+      <w:r>
+        <w:rPr>
+          <w:rtl w:val="0"/>
+        </w:rPr>
+        <w:t xml:space="preserve">Description and Priority</w:t>
+      </w:r>
+    </w:p>
+    <w:p>
+      <w:pPr>
+        <w:rPr/>
+      </w:pPr>
+      <w:r>
+        <w:rPr>
+          <w:rtl w:val="0"/>
+        </w:rPr>
+      </w:r>
+    </w:p>
+    <w:p>
+      <w:pPr>
+        <w:rPr>
+          <w:rFonts w:ascii="Arial" w:cs="Arial" w:eastAsia="Arial" w:hAnsi="Arial"/>
+          <w:sz w:val="22"/>
+          <w:szCs w:val="22"/>
+        </w:rPr>
+      </w:pPr>
+      <w:r>
+        <w:rPr>
+          <w:rtl w:val="0"/>
+        </w:rPr>
+        <w:tab/>
+      </w:r>
+      <w:r>
+        <w:rPr>
+          <w:rFonts w:ascii="Arial" w:cs="Arial" w:eastAsia="Arial" w:hAnsi="Arial"/>
+          <w:sz w:val="22"/>
+          <w:szCs w:val="22"/>
+          <w:rtl w:val="0"/>
+        </w:rPr>
+        <w:t xml:space="preserve">Allow administrators to create a new delivery car on the Delivery Cars page.</w:t>
+      </w:r>
+    </w:p>
+    <w:p>
+      <w:pPr>
+        <w:rPr>
+          <w:rFonts w:ascii="Arial" w:cs="Arial" w:eastAsia="Arial" w:hAnsi="Arial"/>
+          <w:sz w:val="22"/>
+          <w:szCs w:val="22"/>
+        </w:rPr>
+      </w:pPr>
+      <w:r>
+        <w:rPr>
+          <w:rtl w:val="0"/>
+        </w:rPr>
+      </w:r>
+    </w:p>
+    <w:p>
+      <w:pPr>
+        <w:rPr>
+          <w:rFonts w:ascii="Arial" w:cs="Arial" w:eastAsia="Arial" w:hAnsi="Arial"/>
+          <w:sz w:val="22"/>
+          <w:szCs w:val="22"/>
+        </w:rPr>
+      </w:pPr>
+      <w:r>
+        <w:rPr>
+          <w:rtl w:val="0"/>
+        </w:rPr>
+      </w:r>
+    </w:p>
+    <w:p>
+      <w:pPr>
+        <w:rPr>
+          <w:rFonts w:ascii="Arial" w:cs="Arial" w:eastAsia="Arial" w:hAnsi="Arial"/>
+          <w:sz w:val="22"/>
+          <w:szCs w:val="22"/>
+        </w:rPr>
+      </w:pPr>
+      <w:r>
+        <w:rPr>
+          <w:rFonts w:ascii="Arial" w:cs="Arial" w:eastAsia="Arial" w:hAnsi="Arial"/>
+          <w:sz w:val="22"/>
+          <w:szCs w:val="22"/>
+          <w:rtl w:val="0"/>
+        </w:rPr>
+        <w:tab/>
+        <w:t xml:space="preserve">Priority: High</w:t>
+      </w:r>
+    </w:p>
+    <w:p>
+      <w:pPr>
+        <w:rPr>
+          <w:rFonts w:ascii="Arial" w:cs="Arial" w:eastAsia="Arial" w:hAnsi="Arial"/>
+          <w:sz w:val="22"/>
+          <w:szCs w:val="22"/>
+        </w:rPr>
+      </w:pPr>
+      <w:r>
+        <w:rPr>
+          <w:rtl w:val="0"/>
+        </w:rPr>
+      </w:r>
+    </w:p>
+    <w:p>
+      <w:pPr>
+        <w:numPr>
+          <w:ilvl w:val="2"/>
+          <w:numId w:val="1"/>
+        </w:numPr>
+        <w:spacing w:after="120" w:before="120" w:lineRule="auto"/>
+      </w:pPr>
+      <w:r>
+        <w:rPr>
+          <w:rtl w:val="0"/>
+        </w:rPr>
+        <w:t xml:space="preserve">Stimulus/Response Sequences</w:t>
+      </w:r>
+    </w:p>
+    <w:p>
+      <w:pPr>
+        <w:spacing w:after="120" w:before="120" w:lineRule="auto"/>
+        <w:ind w:firstLine="720"/>
+        <w:rPr/>
+      </w:pPr>
+      <w:r>
+        <w:rPr>
+          <w:rtl w:val="0"/>
+        </w:rPr>
+        <w:t xml:space="preserve">Stimulus: Administrator successfully logs in.</w:t>
+      </w:r>
+    </w:p>
+    <w:p>
+      <w:pPr>
+        <w:spacing w:after="120" w:before="120" w:lineRule="auto"/>
+        <w:ind w:firstLine="720"/>
+        <w:rPr/>
+      </w:pPr>
+      <w:r>
+        <w:rPr>
+          <w:rtl w:val="0"/>
+        </w:rPr>
+        <w:t xml:space="preserve">Response: Administrator can access the Delivery Cars page from the navigation bar.</w:t>
+      </w:r>
+    </w:p>
+    <w:p>
+      <w:pPr>
+        <w:spacing w:after="120" w:before="120" w:lineRule="auto"/>
+        <w:ind w:firstLine="720"/>
+        <w:rPr/>
+      </w:pPr>
+      <w:r>
+        <w:rPr>
+          <w:rtl w:val="0"/>
+        </w:rPr>
+        <w:t xml:space="preserve">Stimulus: Administrator can select to create a new car and provide the necessary informatiosn.</w:t>
+      </w:r>
+    </w:p>
+    <w:p>
+      <w:pPr>
+        <w:spacing w:after="120" w:before="120" w:lineRule="auto"/>
+        <w:ind w:firstLine="720"/>
+        <w:rPr/>
+      </w:pPr>
+      <w:r>
+        <w:rPr>
+          <w:rtl w:val="0"/>
+        </w:rPr>
+        <w:t xml:space="preserve">Response: The car will be created and the changes will persist in the UI and database.</w:t>
+      </w:r>
+    </w:p>
+    <w:p>
+      <w:pPr>
+        <w:spacing w:after="120" w:before="120" w:lineRule="auto"/>
+        <w:rPr>
+          <w:rFonts w:ascii="Arial" w:cs="Arial" w:eastAsia="Arial" w:hAnsi="Arial"/>
+          <w:sz w:val="22"/>
+          <w:szCs w:val="22"/>
+        </w:rPr>
+      </w:pPr>
+      <w:r>
+        <w:rPr>
+          <w:rtl w:val="0"/>
+        </w:rPr>
+      </w:r>
+    </w:p>
+    <w:p>
+      <w:pPr>
+        <w:numPr>
+          <w:ilvl w:val="2"/>
+          <w:numId w:val="1"/>
+        </w:numPr>
+        <w:spacing w:after="120" w:before="120" w:lineRule="auto"/>
+      </w:pPr>
+      <w:r>
+        <w:rPr>
+          <w:rtl w:val="0"/>
+        </w:rPr>
+        <w:t xml:space="preserve">Functional Requirements</w:t>
+      </w:r>
+    </w:p>
+    <w:p>
+      <w:pPr>
+        <w:spacing w:after="120" w:before="120" w:lineRule="auto"/>
+        <w:rPr>
+          <w:rFonts w:ascii="Arial" w:cs="Arial" w:eastAsia="Arial" w:hAnsi="Arial"/>
+          <w:sz w:val="22"/>
+          <w:szCs w:val="22"/>
+        </w:rPr>
+      </w:pPr>
+      <w:r>
+        <w:rPr>
+          <w:rtl w:val="0"/>
+        </w:rPr>
+        <w:tab/>
+      </w:r>
+      <w:r>
+        <w:rPr>
+          <w:rFonts w:ascii="Arial" w:cs="Arial" w:eastAsia="Arial" w:hAnsi="Arial"/>
+          <w:sz w:val="22"/>
+          <w:szCs w:val="22"/>
+          <w:rtl w:val="0"/>
+        </w:rPr>
+        <w:t xml:space="preserve">REQ-1: Upon logging in, the administrator should have the option to access the Delivery Cars page from the navigation bar.</w:t>
+      </w:r>
+    </w:p>
+    <w:p>
+      <w:pPr>
+        <w:spacing w:after="120" w:before="120" w:lineRule="auto"/>
+        <w:ind w:firstLine="720"/>
+        <w:rPr>
+          <w:rFonts w:ascii="Arial" w:cs="Arial" w:eastAsia="Arial" w:hAnsi="Arial"/>
+          <w:sz w:val="22"/>
+          <w:szCs w:val="22"/>
+        </w:rPr>
+      </w:pPr>
+      <w:r>
+        <w:rPr>
+          <w:rFonts w:ascii="Arial" w:cs="Arial" w:eastAsia="Arial" w:hAnsi="Arial"/>
+          <w:sz w:val="22"/>
+          <w:szCs w:val="22"/>
+          <w:rtl w:val="0"/>
+        </w:rPr>
+        <w:t xml:space="preserve">REQ-2: The Delivery Cars page should include an option to create a new delivery car.</w:t>
+      </w:r>
+    </w:p>
+    <w:p>
+      <w:pPr>
+        <w:spacing w:after="120" w:before="120" w:lineRule="auto"/>
+        <w:ind w:firstLine="720"/>
+        <w:rPr>
+          <w:rFonts w:ascii="Arial" w:cs="Arial" w:eastAsia="Arial" w:hAnsi="Arial"/>
+          <w:sz w:val="22"/>
+          <w:szCs w:val="22"/>
+        </w:rPr>
+      </w:pPr>
+      <w:r>
+        <w:rPr>
+          <w:rFonts w:ascii="Arial" w:cs="Arial" w:eastAsia="Arial" w:hAnsi="Arial"/>
+          <w:sz w:val="22"/>
+          <w:szCs w:val="22"/>
+          <w:rtl w:val="0"/>
+        </w:rPr>
+        <w:t xml:space="preserve">REQ-3: The administrator should be able to fill in details such as city, and capacity, etc for the new delivery car.</w:t>
+      </w:r>
+    </w:p>
+    <w:p>
+      <w:pPr>
+        <w:spacing w:after="120" w:before="120" w:lineRule="auto"/>
+        <w:ind w:firstLine="720"/>
+        <w:rPr>
+          <w:rFonts w:ascii="Arial" w:cs="Arial" w:eastAsia="Arial" w:hAnsi="Arial"/>
+          <w:sz w:val="22"/>
+          <w:szCs w:val="22"/>
+        </w:rPr>
+      </w:pPr>
+      <w:r>
+        <w:rPr>
+          <w:rFonts w:ascii="Arial" w:cs="Arial" w:eastAsia="Arial" w:hAnsi="Arial"/>
+          <w:sz w:val="22"/>
+          <w:szCs w:val="22"/>
+          <w:rtl w:val="0"/>
+        </w:rPr>
+        <w:t xml:space="preserve">REQ-4: Upon submission, the system should add the new delivery car to the database.</w:t>
+      </w:r>
+    </w:p>
+    <w:p>
+      <w:pPr>
+        <w:spacing w:after="120" w:before="120" w:lineRule="auto"/>
+        <w:ind w:firstLine="720"/>
+        <w:rPr>
+          <w:rFonts w:ascii="Arial" w:cs="Arial" w:eastAsia="Arial" w:hAnsi="Arial"/>
+          <w:sz w:val="22"/>
+          <w:szCs w:val="22"/>
+        </w:rPr>
+      </w:pPr>
+      <w:r>
+        <w:rPr>
+          <w:rFonts w:ascii="Arial" w:cs="Arial" w:eastAsia="Arial" w:hAnsi="Arial"/>
+          <w:sz w:val="22"/>
+          <w:szCs w:val="22"/>
+          <w:rtl w:val="0"/>
+        </w:rPr>
+        <w:t xml:space="preserve">REQ-5: The newly created delivery car should be displayed in the list of existing cars on the Delivery Cars page.</w:t>
+      </w:r>
+    </w:p>
+    <w:p>
+      <w:pPr>
+        <w:spacing w:after="120" w:before="120" w:lineRule="auto"/>
+        <w:rPr>
+          <w:rFonts w:ascii="Arial" w:cs="Arial" w:eastAsia="Arial" w:hAnsi="Arial"/>
+          <w:sz w:val="22"/>
+          <w:szCs w:val="22"/>
+        </w:rPr>
+      </w:pPr>
+      <w:r>
+        <w:rPr>
+          <w:rFonts w:ascii="Arial" w:cs="Arial" w:eastAsia="Arial" w:hAnsi="Arial"/>
+          <w:sz w:val="22"/>
+          <w:szCs w:val="22"/>
+          <w:rtl w:val="0"/>
+        </w:rPr>
+        <w:t xml:space="preserve">.</w:t>
+      </w:r>
+    </w:p>
+    <w:p>
+      <w:pPr>
+        <w:pStyle w:val="Heading2"/>
+        <w:numPr>
+          <w:ilvl w:val="1"/>
+          <w:numId w:val="1"/>
+        </w:numPr>
+      </w:pPr>
+      <w:bookmarkStart w:colFirst="0" w:colLast="0" w:name="_frm6zp9c5d60" w:id="68"/>
+      <w:bookmarkEnd w:id="68"/>
+      <w:r>
+        <w:rPr>
+          <w:rtl w:val="0"/>
+        </w:rPr>
+        <w:t xml:space="preserve">Delete Delivery Car for Administrators</w:t>
+      </w:r>
+    </w:p>
+    <w:p>
+      <w:pPr>
+        <w:numPr>
+          <w:ilvl w:val="2"/>
+          <w:numId w:val="1"/>
+        </w:numPr>
+      </w:pPr>
+      <w:r>
+        <w:rPr>
+          <w:rtl w:val="0"/>
+        </w:rPr>
+        <w:t xml:space="preserve">Description and Priority</w:t>
+      </w:r>
+    </w:p>
+    <w:p>
+      <w:pPr>
+        <w:rPr/>
+      </w:pPr>
+      <w:r>
+        <w:rPr>
+          <w:rtl w:val="0"/>
+        </w:rPr>
+      </w:r>
+    </w:p>
+    <w:p>
+      <w:pPr>
+        <w:rPr>
+          <w:rFonts w:ascii="Arial" w:cs="Arial" w:eastAsia="Arial" w:hAnsi="Arial"/>
+          <w:sz w:val="22"/>
+          <w:szCs w:val="22"/>
+        </w:rPr>
+      </w:pPr>
+      <w:r>
+        <w:rPr>
+          <w:rtl w:val="0"/>
+        </w:rPr>
+        <w:tab/>
+      </w:r>
+      <w:r>
+        <w:rPr>
+          <w:rFonts w:ascii="Arial" w:cs="Arial" w:eastAsia="Arial" w:hAnsi="Arial"/>
+          <w:sz w:val="22"/>
+          <w:szCs w:val="22"/>
+          <w:rtl w:val="0"/>
+        </w:rPr>
+        <w:t xml:space="preserve">Allow administrators to delete an existing delivery car on the Delivery Cars page.</w:t>
+      </w:r>
+    </w:p>
+    <w:p>
+      <w:pPr>
+        <w:rPr>
+          <w:rFonts w:ascii="Arial" w:cs="Arial" w:eastAsia="Arial" w:hAnsi="Arial"/>
+          <w:sz w:val="22"/>
+          <w:szCs w:val="22"/>
+        </w:rPr>
+      </w:pPr>
+      <w:r>
+        <w:rPr>
+          <w:rtl w:val="0"/>
+        </w:rPr>
+      </w:r>
+    </w:p>
+    <w:p>
+      <w:pPr>
+        <w:rPr>
+          <w:rFonts w:ascii="Arial" w:cs="Arial" w:eastAsia="Arial" w:hAnsi="Arial"/>
+          <w:sz w:val="22"/>
+          <w:szCs w:val="22"/>
+        </w:rPr>
+      </w:pPr>
+      <w:r>
+        <w:rPr>
+          <w:rtl w:val="0"/>
+        </w:rPr>
+      </w:r>
+    </w:p>
+    <w:p>
+      <w:pPr>
+        <w:rPr>
+          <w:rFonts w:ascii="Arial" w:cs="Arial" w:eastAsia="Arial" w:hAnsi="Arial"/>
+          <w:sz w:val="22"/>
+          <w:szCs w:val="22"/>
+        </w:rPr>
+      </w:pPr>
+      <w:r>
+        <w:rPr>
+          <w:rFonts w:ascii="Arial" w:cs="Arial" w:eastAsia="Arial" w:hAnsi="Arial"/>
+          <w:sz w:val="22"/>
+          <w:szCs w:val="22"/>
+          <w:rtl w:val="0"/>
+        </w:rPr>
+        <w:tab/>
+        <w:t xml:space="preserve">Priority: High</w:t>
+      </w:r>
+    </w:p>
+    <w:p>
+      <w:pPr>
+        <w:rPr>
+          <w:rFonts w:ascii="Arial" w:cs="Arial" w:eastAsia="Arial" w:hAnsi="Arial"/>
+          <w:sz w:val="22"/>
+          <w:szCs w:val="22"/>
+        </w:rPr>
+      </w:pPr>
+      <w:r>
+        <w:rPr>
+          <w:rtl w:val="0"/>
+        </w:rPr>
+      </w:r>
+    </w:p>
+    <w:p>
+      <w:pPr>
+        <w:numPr>
+          <w:ilvl w:val="2"/>
+          <w:numId w:val="1"/>
+        </w:numPr>
+        <w:spacing w:after="120" w:before="120" w:lineRule="auto"/>
+      </w:pPr>
+      <w:r>
+        <w:rPr>
+          <w:rtl w:val="0"/>
+        </w:rPr>
+        <w:t xml:space="preserve">Stimulus/Response Sequences</w:t>
+      </w:r>
+    </w:p>
+    <w:p>
+      <w:pPr>
+        <w:spacing w:after="120" w:before="120" w:lineRule="auto"/>
+        <w:ind w:firstLine="720"/>
+        <w:rPr/>
+      </w:pPr>
+      <w:r>
+        <w:rPr>
+          <w:rtl w:val="0"/>
+        </w:rPr>
+        <w:t xml:space="preserve">Stimulus: Administrator successfully logs in.</w:t>
+      </w:r>
+    </w:p>
+    <w:p>
+      <w:pPr>
+        <w:spacing w:after="120" w:before="120" w:lineRule="auto"/>
+        <w:ind w:firstLine="720"/>
+        <w:rPr/>
+      </w:pPr>
+      <w:r>
+        <w:rPr>
+          <w:rtl w:val="0"/>
+        </w:rPr>
+        <w:t xml:space="preserve">Response: Administrator can access the Delivery Cars page from the navigation bar.</w:t>
+      </w:r>
+    </w:p>
+    <w:p>
+      <w:pPr>
+        <w:spacing w:after="120" w:before="120" w:lineRule="auto"/>
+        <w:ind w:firstLine="720"/>
+        <w:rPr/>
+      </w:pPr>
+      <w:r>
+        <w:rPr>
+          <w:rtl w:val="0"/>
+        </w:rPr>
+        <w:t xml:space="preserve">Stimulus: Administrator can delete an already existing car.</w:t>
+      </w:r>
+    </w:p>
+    <w:p>
+      <w:pPr>
+        <w:spacing w:after="120" w:before="120" w:lineRule="auto"/>
+        <w:ind w:firstLine="720"/>
+        <w:rPr/>
+      </w:pPr>
+      <w:r>
+        <w:rPr>
+          <w:rtl w:val="0"/>
+        </w:rPr>
+        <w:t xml:space="preserve">Response: The car will be created and the changes will persist in the UI and database.</w:t>
+      </w:r>
+    </w:p>
+    <w:p>
+      <w:pPr>
+        <w:spacing w:after="120" w:before="120" w:lineRule="auto"/>
+        <w:rPr>
+          <w:rFonts w:ascii="Arial" w:cs="Arial" w:eastAsia="Arial" w:hAnsi="Arial"/>
+          <w:sz w:val="22"/>
+          <w:szCs w:val="22"/>
+        </w:rPr>
+      </w:pPr>
+      <w:r>
+        <w:rPr>
+          <w:rtl w:val="0"/>
+        </w:rPr>
+      </w:r>
+    </w:p>
+    <w:p>
+      <w:pPr>
+        <w:numPr>
+          <w:ilvl w:val="2"/>
+          <w:numId w:val="1"/>
+        </w:numPr>
+        <w:spacing w:after="120" w:before="120" w:lineRule="auto"/>
+      </w:pPr>
+      <w:r>
+        <w:rPr>
+          <w:rtl w:val="0"/>
+        </w:rPr>
+        <w:t xml:space="preserve">Functional Requirements</w:t>
+      </w:r>
+    </w:p>
+    <w:p>
+      <w:pPr>
+        <w:spacing w:after="120" w:before="120" w:lineRule="auto"/>
+        <w:rPr>
+          <w:rFonts w:ascii="Arial" w:cs="Arial" w:eastAsia="Arial" w:hAnsi="Arial"/>
+          <w:sz w:val="22"/>
+          <w:szCs w:val="22"/>
+        </w:rPr>
+      </w:pPr>
+      <w:r>
+        <w:rPr>
+          <w:rtl w:val="0"/>
+        </w:rPr>
+        <w:tab/>
+      </w:r>
+      <w:r>
+        <w:rPr>
+          <w:rFonts w:ascii="Arial" w:cs="Arial" w:eastAsia="Arial" w:hAnsi="Arial"/>
+          <w:sz w:val="22"/>
+          <w:szCs w:val="22"/>
+          <w:rtl w:val="0"/>
+        </w:rPr>
+        <w:t xml:space="preserve">REQ-1: Upon logging in, the administrator should have the option to access the Delivery Cars page from the navigation bar.</w:t>
+      </w:r>
+    </w:p>
+    <w:p>
+      <w:pPr>
+        <w:spacing w:after="120" w:before="120" w:lineRule="auto"/>
+        <w:ind w:firstLine="720"/>
+        <w:rPr>
+          <w:rFonts w:ascii="Arial" w:cs="Arial" w:eastAsia="Arial" w:hAnsi="Arial"/>
+          <w:sz w:val="22"/>
+          <w:szCs w:val="22"/>
+        </w:rPr>
+      </w:pPr>
+      <w:r>
+        <w:rPr>
+          <w:rFonts w:ascii="Arial" w:cs="Arial" w:eastAsia="Arial" w:hAnsi="Arial"/>
+          <w:sz w:val="22"/>
+          <w:szCs w:val="22"/>
+          <w:rtl w:val="0"/>
+        </w:rPr>
+        <w:t xml:space="preserve">REQ-2: The Delivery Cars page should display a list of existing delivery cars retrieved from the database.</w:t>
+      </w:r>
+    </w:p>
+    <w:p>
+      <w:pPr>
+        <w:spacing w:after="120" w:before="120" w:lineRule="auto"/>
+        <w:ind w:firstLine="720"/>
+        <w:rPr>
+          <w:rFonts w:ascii="Arial" w:cs="Arial" w:eastAsia="Arial" w:hAnsi="Arial"/>
+          <w:sz w:val="22"/>
+          <w:szCs w:val="22"/>
+        </w:rPr>
+      </w:pPr>
+      <w:r>
+        <w:rPr>
+          <w:rFonts w:ascii="Arial" w:cs="Arial" w:eastAsia="Arial" w:hAnsi="Arial"/>
+          <w:sz w:val="22"/>
+          <w:szCs w:val="22"/>
+          <w:rtl w:val="0"/>
+        </w:rPr>
+        <w:t xml:space="preserve">REQ-3: The administrator should be able to select a delivery car from the list to delete.</w:t>
+      </w:r>
+    </w:p>
+    <w:p>
+      <w:pPr>
+        <w:spacing w:after="120" w:before="120" w:lineRule="auto"/>
+        <w:ind w:firstLine="720"/>
+        <w:rPr>
+          <w:rFonts w:ascii="Arial" w:cs="Arial" w:eastAsia="Arial" w:hAnsi="Arial"/>
+          <w:sz w:val="22"/>
+          <w:szCs w:val="22"/>
+        </w:rPr>
+      </w:pPr>
+      <w:r>
+        <w:rPr>
+          <w:rFonts w:ascii="Arial" w:cs="Arial" w:eastAsia="Arial" w:hAnsi="Arial"/>
+          <w:sz w:val="22"/>
+          <w:szCs w:val="22"/>
+          <w:rtl w:val="0"/>
+        </w:rPr>
+        <w:t xml:space="preserve">REQ-4: The system should prompt the administrator to confirm the deletion action.</w:t>
+      </w:r>
+    </w:p>
+    <w:p>
+      <w:pPr>
+        <w:spacing w:after="120" w:before="120" w:lineRule="auto"/>
+        <w:ind w:firstLine="720"/>
+        <w:rPr>
+          <w:rFonts w:ascii="Arial" w:cs="Arial" w:eastAsia="Arial" w:hAnsi="Arial"/>
+          <w:sz w:val="22"/>
+          <w:szCs w:val="22"/>
+        </w:rPr>
+      </w:pPr>
+      <w:r>
+        <w:rPr>
+          <w:rFonts w:ascii="Arial" w:cs="Arial" w:eastAsia="Arial" w:hAnsi="Arial"/>
+          <w:sz w:val="22"/>
+          <w:szCs w:val="22"/>
+          <w:rtl w:val="0"/>
+        </w:rPr>
+        <w:t xml:space="preserve">REQ-5: Upon confirmation, the system should remove the selected delivery car from the database.</w:t>
+      </w:r>
+    </w:p>
+    <w:p>
+      <w:pPr>
+        <w:spacing w:after="120" w:before="120" w:lineRule="auto"/>
+        <w:ind w:firstLine="720"/>
+        <w:rPr>
+          <w:rFonts w:ascii="Arial" w:cs="Arial" w:eastAsia="Arial" w:hAnsi="Arial"/>
+          <w:sz w:val="22"/>
+          <w:szCs w:val="22"/>
+        </w:rPr>
+      </w:pPr>
+      <w:r>
+        <w:rPr>
+          <w:rFonts w:ascii="Arial" w:cs="Arial" w:eastAsia="Arial" w:hAnsi="Arial"/>
+          <w:sz w:val="22"/>
+          <w:szCs w:val="22"/>
+          <w:rtl w:val="0"/>
+        </w:rPr>
+        <w:t xml:space="preserve">REQ-6: The deleted delivery car should no longer be displayed in the list of existing cars on the Delivery Cars page.</w:t>
+      </w:r>
+    </w:p>
+    <w:p>
+      <w:pPr>
+        <w:spacing w:after="120" w:before="120" w:lineRule="auto"/>
+        <w:rPr>
+          <w:rFonts w:ascii="Arial" w:cs="Arial" w:eastAsia="Arial" w:hAnsi="Arial"/>
+          <w:sz w:val="22"/>
+          <w:szCs w:val="22"/>
+        </w:rPr>
+      </w:pPr>
+      <w:r>
+        <w:rPr>
+          <w:rtl w:val="0"/>
+        </w:rPr>
+      </w:r>
+    </w:p>
+    <w:p>
+      <w:pPr>
+        <w:pStyle w:val="Heading2"/>
+        <w:numPr>
+          <w:ilvl w:val="1"/>
+          <w:numId w:val="1"/>
+        </w:numPr>
+      </w:pPr>
+      <w:bookmarkStart w:colFirst="0" w:colLast="0" w:name="_4pefst5gkl13" w:id="69"/>
+      <w:bookmarkEnd w:id="69"/>
+      <w:r>
+        <w:rPr>
+          <w:rtl w:val="0"/>
+        </w:rPr>
+        <w:t xml:space="preserve">Assign Employee to Delivery Car for Administrators</w:t>
+      </w:r>
+    </w:p>
+    <w:p>
+      <w:pPr>
+        <w:numPr>
+          <w:ilvl w:val="2"/>
+          <w:numId w:val="1"/>
+        </w:numPr>
+      </w:pPr>
+      <w:r>
+        <w:rPr>
+          <w:rtl w:val="0"/>
+        </w:rPr>
+        <w:t xml:space="preserve">Description and Priority</w:t>
+      </w:r>
+    </w:p>
+    <w:p>
+      <w:pPr>
+        <w:rPr/>
+      </w:pPr>
+      <w:r>
+        <w:rPr>
+          <w:rtl w:val="0"/>
+        </w:rPr>
+      </w:r>
+    </w:p>
+    <w:p>
+      <w:pPr>
+        <w:rPr>
+          <w:rFonts w:ascii="Arial" w:cs="Arial" w:eastAsia="Arial" w:hAnsi="Arial"/>
+          <w:sz w:val="22"/>
+          <w:szCs w:val="22"/>
+        </w:rPr>
+      </w:pPr>
+      <w:r>
+        <w:rPr>
+          <w:rtl w:val="0"/>
+        </w:rPr>
+        <w:tab/>
+      </w:r>
+      <w:r>
+        <w:rPr>
+          <w:rFonts w:ascii="Arial" w:cs="Arial" w:eastAsia="Arial" w:hAnsi="Arial"/>
+          <w:sz w:val="22"/>
+          <w:szCs w:val="22"/>
+          <w:rtl w:val="0"/>
+        </w:rPr>
+        <w:t xml:space="preserve"> Allow administrators to assign an employee to a specific delivery car on the Delivery Cars page.</w:t>
+      </w:r>
+    </w:p>
+    <w:p>
+      <w:pPr>
+        <w:rPr>
+          <w:rFonts w:ascii="Arial" w:cs="Arial" w:eastAsia="Arial" w:hAnsi="Arial"/>
+          <w:sz w:val="22"/>
+          <w:szCs w:val="22"/>
+        </w:rPr>
+      </w:pPr>
+      <w:r>
+        <w:rPr>
+          <w:rtl w:val="0"/>
+        </w:rPr>
+      </w:r>
+    </w:p>
+    <w:p>
+      <w:pPr>
+        <w:rPr>
+          <w:rFonts w:ascii="Arial" w:cs="Arial" w:eastAsia="Arial" w:hAnsi="Arial"/>
+          <w:sz w:val="22"/>
+          <w:szCs w:val="22"/>
+        </w:rPr>
+      </w:pPr>
+      <w:r>
+        <w:rPr>
+          <w:rFonts w:ascii="Arial" w:cs="Arial" w:eastAsia="Arial" w:hAnsi="Arial"/>
+          <w:sz w:val="22"/>
+          <w:szCs w:val="22"/>
+          <w:rtl w:val="0"/>
+        </w:rPr>
+        <w:tab/>
+        <w:t xml:space="preserve">Priority: High</w:t>
+      </w:r>
+    </w:p>
+    <w:p>
+      <w:pPr>
+        <w:rPr>
+          <w:rFonts w:ascii="Arial" w:cs="Arial" w:eastAsia="Arial" w:hAnsi="Arial"/>
+          <w:sz w:val="22"/>
+          <w:szCs w:val="22"/>
+        </w:rPr>
+      </w:pPr>
+      <w:r>
+        <w:rPr>
+          <w:rtl w:val="0"/>
+        </w:rPr>
+      </w:r>
+    </w:p>
+    <w:p>
+      <w:pPr>
+        <w:numPr>
+          <w:ilvl w:val="2"/>
+          <w:numId w:val="1"/>
+        </w:numPr>
+        <w:spacing w:after="120" w:before="120" w:lineRule="auto"/>
+      </w:pPr>
+      <w:r>
+        <w:rPr>
+          <w:rtl w:val="0"/>
+        </w:rPr>
+        <w:t xml:space="preserve">Stimulus/Response Sequences</w:t>
+      </w:r>
+    </w:p>
+    <w:p>
+      <w:pPr>
+        <w:spacing w:after="120" w:before="120" w:lineRule="auto"/>
+        <w:ind w:firstLine="720"/>
+        <w:rPr/>
+      </w:pPr>
+      <w:r>
+        <w:rPr>
+          <w:rtl w:val="0"/>
+        </w:rPr>
+        <w:t xml:space="preserve">Stimulus: Administrator successfully logs in.</w:t>
+      </w:r>
+    </w:p>
+    <w:p>
+      <w:pPr>
+        <w:spacing w:after="120" w:before="120" w:lineRule="auto"/>
+        <w:ind w:firstLine="720"/>
+        <w:rPr/>
+      </w:pPr>
+      <w:r>
+        <w:rPr>
+          <w:rtl w:val="0"/>
+        </w:rPr>
+        <w:t xml:space="preserve">Response: Administrator can access the Delivery Cars page from the navigation bar.</w:t>
+      </w:r>
+    </w:p>
+    <w:p>
+      <w:pPr>
+        <w:spacing w:after="120" w:before="120" w:lineRule="auto"/>
+        <w:ind w:firstLine="720"/>
+        <w:rPr/>
+      </w:pPr>
+      <w:r>
+        <w:rPr>
+          <w:rtl w:val="0"/>
+        </w:rPr>
+        <w:t xml:space="preserve">Stimulus: Administrator can assign an already existing employee to a car.</w:t>
+      </w:r>
+    </w:p>
+    <w:p>
+      <w:pPr>
+        <w:spacing w:after="120" w:before="120" w:lineRule="auto"/>
+        <w:ind w:firstLine="720"/>
+        <w:rPr/>
+      </w:pPr>
+      <w:r>
+        <w:rPr>
+          <w:rtl w:val="0"/>
+        </w:rPr>
+        <w:t xml:space="preserve">Response: The car will be created and the changes will persist in the UI and database.</w:t>
+      </w:r>
+    </w:p>
+    <w:p>
+      <w:pPr>
+        <w:spacing w:after="120" w:before="120" w:lineRule="auto"/>
+        <w:rPr>
+          <w:rFonts w:ascii="Arial" w:cs="Arial" w:eastAsia="Arial" w:hAnsi="Arial"/>
+          <w:sz w:val="22"/>
+          <w:szCs w:val="22"/>
+        </w:rPr>
+      </w:pPr>
+      <w:r>
+        <w:rPr>
+          <w:rtl w:val="0"/>
+        </w:rPr>
+      </w:r>
+    </w:p>
+    <w:p>
+      <w:pPr>
+        <w:numPr>
+          <w:ilvl w:val="2"/>
+          <w:numId w:val="1"/>
+        </w:numPr>
+        <w:spacing w:after="120" w:before="120" w:lineRule="auto"/>
+      </w:pPr>
+      <w:r>
+        <w:rPr>
+          <w:rtl w:val="0"/>
+        </w:rPr>
+        <w:t xml:space="preserve">Functional Requirements</w:t>
+      </w:r>
+    </w:p>
+    <w:p>
+      <w:pPr>
+        <w:spacing w:after="120" w:before="120" w:lineRule="auto"/>
+        <w:rPr>
+          <w:rFonts w:ascii="Arial" w:cs="Arial" w:eastAsia="Arial" w:hAnsi="Arial"/>
+          <w:sz w:val="22"/>
+          <w:szCs w:val="22"/>
+        </w:rPr>
+      </w:pPr>
+      <w:r>
+        <w:rPr>
+          <w:rtl w:val="0"/>
+        </w:rPr>
+        <w:tab/>
+      </w:r>
+      <w:r>
+        <w:rPr>
+          <w:rFonts w:ascii="Arial" w:cs="Arial" w:eastAsia="Arial" w:hAnsi="Arial"/>
+          <w:sz w:val="22"/>
+          <w:szCs w:val="22"/>
+          <w:rtl w:val="0"/>
+        </w:rPr>
+        <w:t xml:space="preserve">REQ-1: Upon logging in, the administrator should have the option to access the Delivery Cars page from the navigation bar.</w:t>
+      </w:r>
+    </w:p>
+    <w:p>
+      <w:pPr>
+        <w:spacing w:after="120" w:before="120" w:lineRule="auto"/>
+        <w:ind w:firstLine="720"/>
+        <w:rPr>
+          <w:rFonts w:ascii="Arial" w:cs="Arial" w:eastAsia="Arial" w:hAnsi="Arial"/>
+          <w:sz w:val="22"/>
+          <w:szCs w:val="22"/>
+        </w:rPr>
+      </w:pPr>
+      <w:r>
+        <w:rPr>
+          <w:rFonts w:ascii="Arial" w:cs="Arial" w:eastAsia="Arial" w:hAnsi="Arial"/>
+          <w:sz w:val="22"/>
+          <w:szCs w:val="22"/>
+          <w:rtl w:val="0"/>
+        </w:rPr>
+        <w:t xml:space="preserve">REQ-2: The Delivery Cars page should display a list of existing delivery cars retrieved from the database.</w:t>
+      </w:r>
+    </w:p>
+    <w:p>
+      <w:pPr>
+        <w:spacing w:after="120" w:before="120" w:lineRule="auto"/>
+        <w:ind w:firstLine="720"/>
+        <w:rPr>
+          <w:rFonts w:ascii="Arial" w:cs="Arial" w:eastAsia="Arial" w:hAnsi="Arial"/>
+          <w:sz w:val="22"/>
+          <w:szCs w:val="22"/>
+        </w:rPr>
+      </w:pPr>
+      <w:r>
+        <w:rPr>
+          <w:rFonts w:ascii="Arial" w:cs="Arial" w:eastAsia="Arial" w:hAnsi="Arial"/>
+          <w:sz w:val="22"/>
+          <w:szCs w:val="22"/>
+          <w:rtl w:val="0"/>
+        </w:rPr>
+        <w:t xml:space="preserve">REQ-3: The administrator should be able to select a delivery car from the list to assign an employee.</w:t>
+      </w:r>
+    </w:p>
+    <w:p>
+      <w:pPr>
+        <w:spacing w:after="120" w:before="120" w:lineRule="auto"/>
+        <w:ind w:firstLine="720"/>
+        <w:rPr>
+          <w:rFonts w:ascii="Arial" w:cs="Arial" w:eastAsia="Arial" w:hAnsi="Arial"/>
+          <w:sz w:val="22"/>
+          <w:szCs w:val="22"/>
+        </w:rPr>
+      </w:pPr>
+      <w:r>
+        <w:rPr>
+          <w:rFonts w:ascii="Arial" w:cs="Arial" w:eastAsia="Arial" w:hAnsi="Arial"/>
+          <w:sz w:val="22"/>
+          <w:szCs w:val="22"/>
+          <w:rtl w:val="0"/>
+        </w:rPr>
+        <w:t xml:space="preserve">REQ-4: The system should provide a list of available employees in the same city as the selected delivery car.</w:t>
+      </w:r>
+    </w:p>
+    <w:p>
+      <w:pPr>
+        <w:spacing w:after="120" w:before="120" w:lineRule="auto"/>
+        <w:ind w:firstLine="720"/>
+        <w:rPr>
+          <w:rFonts w:ascii="Arial" w:cs="Arial" w:eastAsia="Arial" w:hAnsi="Arial"/>
+          <w:sz w:val="22"/>
+          <w:szCs w:val="22"/>
+        </w:rPr>
+      </w:pPr>
+      <w:r>
+        <w:rPr>
+          <w:rFonts w:ascii="Arial" w:cs="Arial" w:eastAsia="Arial" w:hAnsi="Arial"/>
+          <w:sz w:val="22"/>
+          <w:szCs w:val="22"/>
+          <w:rtl w:val="0"/>
+        </w:rPr>
+        <w:t xml:space="preserve">REQ-5: The administrator should be able to choose an employee from the list to assign to the selected delivery car.</w:t>
+      </w:r>
+    </w:p>
+    <w:p>
+      <w:pPr>
+        <w:spacing w:after="120" w:before="120" w:lineRule="auto"/>
+        <w:ind w:firstLine="720"/>
+        <w:rPr>
+          <w:rFonts w:ascii="Arial" w:cs="Arial" w:eastAsia="Arial" w:hAnsi="Arial"/>
+          <w:sz w:val="22"/>
+          <w:szCs w:val="22"/>
+        </w:rPr>
+      </w:pPr>
+      <w:r>
+        <w:rPr>
+          <w:rFonts w:ascii="Arial" w:cs="Arial" w:eastAsia="Arial" w:hAnsi="Arial"/>
+          <w:sz w:val="22"/>
+          <w:szCs w:val="22"/>
+          <w:rtl w:val="0"/>
+        </w:rPr>
+        <w:t xml:space="preserve">REQ-6: Upon assignment, the selected employee should be associated with the chosen delivery car.</w:t>
+      </w:r>
+    </w:p>
+    <w:p>
+      <w:pPr>
+        <w:spacing w:after="120" w:before="120" w:lineRule="auto"/>
+        <w:ind w:firstLine="720"/>
+        <w:rPr>
+          <w:rFonts w:ascii="Arial" w:cs="Arial" w:eastAsia="Arial" w:hAnsi="Arial"/>
+          <w:sz w:val="22"/>
+          <w:szCs w:val="22"/>
+        </w:rPr>
+      </w:pPr>
+      <w:r>
+        <w:rPr>
+          <w:rFonts w:ascii="Arial" w:cs="Arial" w:eastAsia="Arial" w:hAnsi="Arial"/>
+          <w:sz w:val="22"/>
+          <w:szCs w:val="22"/>
+          <w:rtl w:val="0"/>
+        </w:rPr>
+        <w:t xml:space="preserve">REQ-7: The system should update the database to reflect the assignment of the employee to the delivery car.</w:t>
+      </w:r>
+    </w:p>
+    <w:p>
+      <w:pPr>
+        <w:spacing w:after="120" w:before="120" w:lineRule="auto"/>
+        <w:rPr>
+          <w:rFonts w:ascii="Arial" w:cs="Arial" w:eastAsia="Arial" w:hAnsi="Arial"/>
+          <w:sz w:val="22"/>
+          <w:szCs w:val="22"/>
+        </w:rPr>
+      </w:pPr>
+      <w:r>
+        <w:rPr>
+          <w:rtl w:val="0"/>
+        </w:rPr>
+      </w:r>
+    </w:p>
+    <w:p>
+      <w:pPr>
         <w:pStyle w:val="Heading1"/>
         <w:numPr>
           <w:ilvl w:val="0"/>
@@ -13333,8 +14668,8 @@
         <w:ind w:left="0" w:firstLine="0"/>
         <w:rPr/>
       </w:pPr>
-      <w:bookmarkStart w:colFirst="0" w:colLast="0" w:name="_4bvk7pj" w:id="67"/>
-      <w:bookmarkEnd w:id="67"/>
+      <w:bookmarkStart w:colFirst="0" w:colLast="0" w:name="_4bvk7pj" w:id="70"/>
+      <w:bookmarkEnd w:id="70"/>
       <w:r>
         <w:rPr>
           <w:b w:val="1"/>
@@ -13359,8 +14694,8 @@
         <w:ind w:left="0" w:firstLine="0"/>
         <w:rPr/>
       </w:pPr>
-      <w:bookmarkStart w:colFirst="0" w:colLast="0" w:name="_2r0uhxc" w:id="68"/>
-      <w:bookmarkEnd w:id="68"/>
+      <w:bookmarkStart w:colFirst="0" w:colLast="0" w:name="_2r0uhxc" w:id="71"/>
+      <w:bookmarkEnd w:id="71"/>
       <w:r>
         <w:rPr>
           <w:b w:val="1"/>
@@ -13406,8 +14741,8 @@
           <w:vertAlign w:val="baseline"/>
         </w:rPr>
       </w:pPr>
-      <w:bookmarkStart w:colFirst="0" w:colLast="0" w:name="_1664s55" w:id="69"/>
-      <w:bookmarkEnd w:id="69"/>
+      <w:bookmarkStart w:colFirst="0" w:colLast="0" w:name="_1664s55" w:id="72"/>
+      <w:bookmarkEnd w:id="72"/>
       <w:r>
         <w:rPr>
           <w:rFonts w:ascii="Arial" w:cs="Arial" w:eastAsia="Arial" w:hAnsi="Arial"/>
@@ -13481,8 +14816,8 @@
           <w:vertAlign w:val="baseline"/>
         </w:rPr>
       </w:pPr>
-      <w:bookmarkStart w:colFirst="0" w:colLast="0" w:name="_3q5sasy" w:id="70"/>
-      <w:bookmarkEnd w:id="70"/>
+      <w:bookmarkStart w:colFirst="0" w:colLast="0" w:name="_3q5sasy" w:id="73"/>
+      <w:bookmarkEnd w:id="73"/>
       <w:r>
         <w:rPr>
           <w:rFonts w:ascii="Arial" w:cs="Arial" w:eastAsia="Arial" w:hAnsi="Arial"/>
@@ -13549,8 +14884,8 @@
           <w:szCs w:val="22"/>
         </w:rPr>
       </w:pPr>
-      <w:bookmarkStart w:colFirst="0" w:colLast="0" w:name="_25b2l0r" w:id="71"/>
-      <w:bookmarkEnd w:id="71"/>
+      <w:bookmarkStart w:colFirst="0" w:colLast="0" w:name="_25b2l0r" w:id="74"/>
+      <w:bookmarkEnd w:id="74"/>
       <w:r>
         <w:rPr>
           <w:rFonts w:ascii="Arial" w:cs="Arial" w:eastAsia="Arial" w:hAnsi="Arial"/>
@@ -13585,8 +14920,8 @@
           <w:szCs w:val="22"/>
         </w:rPr>
       </w:pPr>
-      <w:bookmarkStart w:colFirst="0" w:colLast="0" w:name="_kgcv8k" w:id="72"/>
-      <w:bookmarkEnd w:id="72"/>
+      <w:bookmarkStart w:colFirst="0" w:colLast="0" w:name="_kgcv8k" w:id="75"/>
+      <w:bookmarkEnd w:id="75"/>
       <w:r>
         <w:rPr>
           <w:rFonts w:ascii="Arial" w:cs="Arial" w:eastAsia="Arial" w:hAnsi="Arial"/>
@@ -13620,8 +14955,8 @@
           <w:szCs w:val="22"/>
         </w:rPr>
       </w:pPr>
-      <w:bookmarkStart w:colFirst="0" w:colLast="0" w:name="_34g0dwd" w:id="73"/>
-      <w:bookmarkEnd w:id="73"/>
+      <w:bookmarkStart w:colFirst="0" w:colLast="0" w:name="_34g0dwd" w:id="76"/>
+      <w:bookmarkEnd w:id="76"/>
       <w:r>
         <w:rPr>
           <w:rtl w:val="0"/>
@@ -13652,8 +14987,8 @@
           <w:szCs w:val="22"/>
         </w:rPr>
       </w:pPr>
-      <w:bookmarkStart w:colFirst="0" w:colLast="0" w:name="_1jlao46" w:id="74"/>
-      <w:bookmarkEnd w:id="74"/>
+      <w:bookmarkStart w:colFirst="0" w:colLast="0" w:name="_1jlao46" w:id="77"/>
+      <w:bookmarkEnd w:id="77"/>
       <w:r>
         <w:rPr>
           <w:rFonts w:ascii="Arial" w:cs="Arial" w:eastAsia="Arial" w:hAnsi="Arial"/>
@@ -13688,8 +15023,8 @@
           <w:szCs w:val="22"/>
         </w:rPr>
       </w:pPr>
-      <w:bookmarkStart w:colFirst="0" w:colLast="0" w:name="_43ky6rz" w:id="75"/>
-      <w:bookmarkEnd w:id="75"/>
+      <w:bookmarkStart w:colFirst="0" w:colLast="0" w:name="_43ky6rz" w:id="78"/>
+      <w:bookmarkEnd w:id="78"/>
       <w:r>
         <w:rPr>
           <w:rFonts w:ascii="Arial" w:cs="Arial" w:eastAsia="Arial" w:hAnsi="Arial"/>
@@ -13709,8 +15044,8 @@
           <w:szCs w:val="22"/>
         </w:rPr>
       </w:pPr>
-      <w:bookmarkStart w:colFirst="0" w:colLast="0" w:name="_2iq8gzs" w:id="76"/>
-      <w:bookmarkEnd w:id="76"/>
+      <w:bookmarkStart w:colFirst="0" w:colLast="0" w:name="_2iq8gzs" w:id="79"/>
+      <w:bookmarkEnd w:id="79"/>
       <w:r>
         <w:rPr>
           <w:rtl w:val="0"/>
@@ -13726,8 +15061,8 @@
           <w:szCs w:val="22"/>
         </w:rPr>
       </w:pPr>
-      <w:bookmarkStart w:colFirst="0" w:colLast="0" w:name="_xvir7l" w:id="77"/>
-      <w:bookmarkEnd w:id="77"/>
+      <w:bookmarkStart w:colFirst="0" w:colLast="0" w:name="_xvir7l" w:id="80"/>
+      <w:bookmarkEnd w:id="80"/>
       <w:r>
         <w:rPr>
           <w:rFonts w:ascii="Arial" w:cs="Arial" w:eastAsia="Arial" w:hAnsi="Arial"/>
@@ -13862,8 +15197,8 @@
           <w:vertAlign w:val="baseline"/>
         </w:rPr>
       </w:pPr>
-      <w:bookmarkStart w:colFirst="0" w:colLast="0" w:name="_3hv69ve" w:id="78"/>
-      <w:bookmarkEnd w:id="78"/>
+      <w:bookmarkStart w:colFirst="0" w:colLast="0" w:name="_3hv69ve" w:id="81"/>
+      <w:bookmarkEnd w:id="81"/>
       <w:r>
         <w:rPr>
           <w:rFonts w:ascii="Arial" w:cs="Arial" w:eastAsia="Arial" w:hAnsi="Arial"/>
@@ -13952,8 +15287,8 @@
           <w:vertAlign w:val="baseline"/>
         </w:rPr>
       </w:pPr>
-      <w:bookmarkStart w:colFirst="0" w:colLast="0" w:name="_1x0gk37" w:id="79"/>
-      <w:bookmarkEnd w:id="79"/>
+      <w:bookmarkStart w:colFirst="0" w:colLast="0" w:name="_1x0gk37" w:id="82"/>
+      <w:bookmarkEnd w:id="82"/>
       <w:r>
         <w:rPr>
           <w:rFonts w:ascii="Arial" w:cs="Arial" w:eastAsia="Arial" w:hAnsi="Arial"/>
@@ -14027,8 +15362,8 @@
           <w:vertAlign w:val="baseline"/>
         </w:rPr>
       </w:pPr>
-      <w:bookmarkStart w:colFirst="0" w:colLast="0" w:name="_4h042r0" w:id="80"/>
-      <w:bookmarkEnd w:id="80"/>
+      <w:bookmarkStart w:colFirst="0" w:colLast="0" w:name="_4h042r0" w:id="83"/>
+      <w:bookmarkEnd w:id="83"/>
       <w:r>
         <w:rPr>
           <w:rFonts w:ascii="Arial" w:cs="Arial" w:eastAsia="Arial" w:hAnsi="Arial"/>
@@ -14127,8 +15462,8 @@
           <w:vertAlign w:val="baseline"/>
         </w:rPr>
       </w:pPr>
-      <w:bookmarkStart w:colFirst="0" w:colLast="0" w:name="_2w5ecyt" w:id="81"/>
-      <w:bookmarkEnd w:id="81"/>
+      <w:bookmarkStart w:colFirst="0" w:colLast="0" w:name="_2w5ecyt" w:id="84"/>
+      <w:bookmarkEnd w:id="84"/>
       <w:r>
         <w:rPr>
           <w:rFonts w:ascii="Arial" w:cs="Arial" w:eastAsia="Arial" w:hAnsi="Arial"/>
@@ -14227,8 +15562,8 @@
           <w:vertAlign w:val="baseline"/>
         </w:rPr>
       </w:pPr>
-      <w:bookmarkStart w:colFirst="0" w:colLast="0" w:name="_1baon6m" w:id="82"/>
-      <w:bookmarkEnd w:id="82"/>
+      <w:bookmarkStart w:colFirst="0" w:colLast="0" w:name="_1baon6m" w:id="85"/>
+      <w:bookmarkEnd w:id="85"/>
       <w:r>
         <w:rPr>
           <w:rFonts w:ascii="Arial" w:cs="Arial" w:eastAsia="Arial" w:hAnsi="Arial"/>

</xml_diff>